<commit_message>
Completed initial draft of Section 2, Compatibility Testing. Created two test cases related to the installation & execution of the game.
</commit_message>
<xml_diff>
--- a/Documentation/Test Document/TestDocument.docx
+++ b/Documentation/Test Document/TestDocument.docx
@@ -5051,8 +5051,6 @@
       <w:r>
         <w:t>Condition always expected to be true</w:t>
       </w:r>
-      <w:bookmarkStart w:id="2" w:name="_GoBack"/>
-      <w:bookmarkEnd w:id="2"/>
     </w:p>
     <w:p>
       <w:pPr>
@@ -5113,14 +5111,22 @@
           <w:numId w:val="3"/>
         </w:numPr>
       </w:pPr>
-      <w:bookmarkStart w:id="3" w:name="h.gjdgxs" w:colFirst="0" w:colLast="0"/>
-      <w:bookmarkStart w:id="4" w:name="_Toc414383524"/>
-      <w:bookmarkEnd w:id="3"/>
+      <w:bookmarkStart w:id="2" w:name="h.gjdgxs" w:colFirst="0" w:colLast="0"/>
+      <w:bookmarkStart w:id="3" w:name="_Toc414383524"/>
+      <w:bookmarkEnd w:id="2"/>
       <w:r>
         <w:lastRenderedPageBreak/>
         <w:t>Compatibility Testing</w:t>
       </w:r>
-      <w:bookmarkEnd w:id="4"/>
+      <w:bookmarkEnd w:id="3"/>
+    </w:p>
+    <w:p>
+      <w:pPr>
+        <w:pStyle w:val="UnityBody"/>
+      </w:pPr>
+      <w:r>
+        <w:t>The Unity Capstone game is designed to run on personal computers using the Windows 7 or Windows 8 operating systems that have at least 4GB of RAM available to them, an Intel i3 processor, and an Intel HD 4000 series integrated graphics processor. With this combination of specifications, the Unity Capstone game should never drop below 20 frames per second using the lowest graphic quality settings allowed by the game.</w:t>
+      </w:r>
     </w:p>
     <w:p>
       <w:pPr>
@@ -5130,11 +5136,19 @@
       <w:r>
         <w:t xml:space="preserve"> </w:t>
       </w:r>
-      <w:bookmarkStart w:id="5" w:name="_Toc414383525"/>
+      <w:bookmarkStart w:id="4" w:name="_Toc414383525"/>
       <w:r>
         <w:t>Test Approach</w:t>
       </w:r>
-      <w:bookmarkEnd w:id="5"/>
+      <w:bookmarkEnd w:id="4"/>
+    </w:p>
+    <w:p>
+      <w:pPr>
+        <w:pStyle w:val="UnityBody"/>
+      </w:pPr>
+      <w:r>
+        <w:t>The Unity Capstone game will be built and tested on both a Windows 7 and Windows 8 personal computer using the build settings outlined in the design document. It will have all of the game’s main assets and will be a build representative of the playable game’s final components.</w:t>
+      </w:r>
     </w:p>
     <w:p>
       <w:pPr>
@@ -5144,12 +5158,275 @@
       <w:r>
         <w:t xml:space="preserve"> </w:t>
       </w:r>
-      <w:bookmarkStart w:id="6" w:name="_Toc414383526"/>
+      <w:bookmarkStart w:id="5" w:name="_Toc414383526"/>
       <w:r>
         <w:t>Items to be Tested</w:t>
       </w:r>
-      <w:bookmarkEnd w:id="6"/>
-    </w:p>
+      <w:bookmarkEnd w:id="5"/>
+    </w:p>
+    <w:tbl>
+      <w:tblPr>
+        <w:tblStyle w:val="a0"/>
+        <w:tblW w:w="9465" w:type="dxa"/>
+        <w:tblBorders>
+          <w:top w:val="single" w:sz="6" w:space="0" w:color="000000"/>
+          <w:left w:val="single" w:sz="6" w:space="0" w:color="000000"/>
+          <w:bottom w:val="single" w:sz="6" w:space="0" w:color="000000"/>
+          <w:right w:val="single" w:sz="6" w:space="0" w:color="000000"/>
+          <w:insideH w:val="single" w:sz="6" w:space="0" w:color="000000"/>
+          <w:insideV w:val="single" w:sz="6" w:space="0" w:color="000000"/>
+        </w:tblBorders>
+        <w:tblLayout w:type="fixed"/>
+        <w:tblLook w:val="0600" w:firstRow="0" w:lastRow="0" w:firstColumn="0" w:lastColumn="0" w:noHBand="1" w:noVBand="1"/>
+      </w:tblPr>
+      <w:tblGrid>
+        <w:gridCol w:w="765"/>
+        <w:gridCol w:w="2295"/>
+        <w:gridCol w:w="6405"/>
+      </w:tblGrid>
+      <w:tr>
+        <w:tc>
+          <w:tcPr>
+            <w:tcW w:w="765" w:type="dxa"/>
+            <w:tcBorders>
+              <w:top w:val="single" w:sz="8" w:space="0" w:color="000000"/>
+              <w:left w:val="single" w:sz="8" w:space="0" w:color="000000"/>
+              <w:bottom w:val="single" w:sz="8" w:space="0" w:color="000000"/>
+              <w:right w:val="single" w:sz="8" w:space="0" w:color="000000"/>
+            </w:tcBorders>
+            <w:shd w:val="clear" w:color="auto" w:fill="D9D9D9"/>
+            <w:tcMar>
+              <w:top w:w="100" w:type="dxa"/>
+              <w:left w:w="100" w:type="dxa"/>
+              <w:bottom w:w="100" w:type="dxa"/>
+              <w:right w:w="100" w:type="dxa"/>
+            </w:tcMar>
+          </w:tcPr>
+          <w:p>
+            <w:pPr>
+              <w:pStyle w:val="UnityBody"/>
+            </w:pPr>
+            <w:r>
+              <w:rPr>
+                <w:shd w:val="clear" w:color="auto" w:fill="D9D9D9"/>
+              </w:rPr>
+              <w:t>ID</w:t>
+            </w:r>
+          </w:p>
+        </w:tc>
+        <w:tc>
+          <w:tcPr>
+            <w:tcW w:w="2295" w:type="dxa"/>
+            <w:tcBorders>
+              <w:top w:val="single" w:sz="8" w:space="0" w:color="000000"/>
+              <w:left w:val="single" w:sz="8" w:space="0" w:color="000000"/>
+              <w:bottom w:val="single" w:sz="8" w:space="0" w:color="000000"/>
+              <w:right w:val="single" w:sz="8" w:space="0" w:color="000000"/>
+            </w:tcBorders>
+            <w:shd w:val="clear" w:color="auto" w:fill="D9D9D9"/>
+            <w:tcMar>
+              <w:top w:w="100" w:type="dxa"/>
+              <w:left w:w="100" w:type="dxa"/>
+              <w:bottom w:w="100" w:type="dxa"/>
+              <w:right w:w="100" w:type="dxa"/>
+            </w:tcMar>
+          </w:tcPr>
+          <w:p>
+            <w:pPr>
+              <w:pStyle w:val="UnityBody"/>
+            </w:pPr>
+            <w:r>
+              <w:rPr>
+                <w:shd w:val="clear" w:color="auto" w:fill="D9D9D9"/>
+              </w:rPr>
+              <w:t>Item to Test</w:t>
+            </w:r>
+          </w:p>
+        </w:tc>
+        <w:tc>
+          <w:tcPr>
+            <w:tcW w:w="6405" w:type="dxa"/>
+            <w:tcBorders>
+              <w:top w:val="single" w:sz="8" w:space="0" w:color="000000"/>
+              <w:bottom w:val="single" w:sz="8" w:space="0" w:color="000000"/>
+              <w:right w:val="single" w:sz="8" w:space="0" w:color="000000"/>
+            </w:tcBorders>
+            <w:shd w:val="clear" w:color="auto" w:fill="D9D9D9"/>
+            <w:tcMar>
+              <w:top w:w="100" w:type="dxa"/>
+              <w:left w:w="100" w:type="dxa"/>
+              <w:bottom w:w="100" w:type="dxa"/>
+              <w:right w:w="100" w:type="dxa"/>
+            </w:tcMar>
+          </w:tcPr>
+          <w:p>
+            <w:pPr>
+              <w:pStyle w:val="UnityBody"/>
+            </w:pPr>
+            <w:r>
+              <w:rPr>
+                <w:shd w:val="clear" w:color="auto" w:fill="D9D9D9"/>
+              </w:rPr>
+              <w:t>Test Description</w:t>
+            </w:r>
+          </w:p>
+        </w:tc>
+      </w:tr>
+      <w:tr>
+        <w:tc>
+          <w:tcPr>
+            <w:tcW w:w="765" w:type="dxa"/>
+            <w:tcBorders>
+              <w:left w:val="single" w:sz="8" w:space="0" w:color="000000"/>
+              <w:bottom w:val="single" w:sz="8" w:space="0" w:color="000000"/>
+              <w:right w:val="single" w:sz="8" w:space="0" w:color="000000"/>
+            </w:tcBorders>
+            <w:tcMar>
+              <w:top w:w="100" w:type="dxa"/>
+              <w:left w:w="100" w:type="dxa"/>
+              <w:bottom w:w="100" w:type="dxa"/>
+              <w:right w:w="100" w:type="dxa"/>
+            </w:tcMar>
+          </w:tcPr>
+          <w:p>
+            <w:pPr>
+              <w:pStyle w:val="UnityBody"/>
+            </w:pPr>
+            <w:r>
+              <w:t>CT_1</w:t>
+            </w:r>
+          </w:p>
+        </w:tc>
+        <w:tc>
+          <w:tcPr>
+            <w:tcW w:w="2295" w:type="dxa"/>
+            <w:tcBorders>
+              <w:left w:val="single" w:sz="8" w:space="0" w:color="000000"/>
+              <w:bottom w:val="single" w:sz="8" w:space="0" w:color="000000"/>
+              <w:right w:val="single" w:sz="8" w:space="0" w:color="000000"/>
+            </w:tcBorders>
+            <w:tcMar>
+              <w:top w:w="100" w:type="dxa"/>
+              <w:left w:w="100" w:type="dxa"/>
+              <w:bottom w:w="100" w:type="dxa"/>
+              <w:right w:w="100" w:type="dxa"/>
+            </w:tcMar>
+          </w:tcPr>
+          <w:p>
+            <w:pPr>
+              <w:pStyle w:val="UnityBody"/>
+              <w:jc w:val="center"/>
+            </w:pPr>
+            <w:r>
+              <w:t>Game Installation</w:t>
+            </w:r>
+          </w:p>
+        </w:tc>
+        <w:tc>
+          <w:tcPr>
+            <w:tcW w:w="6405" w:type="dxa"/>
+            <w:tcBorders>
+              <w:bottom w:val="single" w:sz="8" w:space="0" w:color="000000"/>
+              <w:right w:val="single" w:sz="8" w:space="0" w:color="000000"/>
+            </w:tcBorders>
+            <w:tcMar>
+              <w:top w:w="100" w:type="dxa"/>
+              <w:left w:w="100" w:type="dxa"/>
+              <w:bottom w:w="100" w:type="dxa"/>
+              <w:right w:w="100" w:type="dxa"/>
+            </w:tcMar>
+          </w:tcPr>
+          <w:p>
+            <w:pPr>
+              <w:pStyle w:val="UnityBody"/>
+            </w:pPr>
+            <w:r>
+              <w:t>The game player is able to successfully install the game on their personal computer.</w:t>
+            </w:r>
+            <w:r>
+              <w:t xml:space="preserve"> </w:t>
+            </w:r>
+          </w:p>
+        </w:tc>
+      </w:tr>
+      <w:tr>
+        <w:tc>
+          <w:tcPr>
+            <w:tcW w:w="765" w:type="dxa"/>
+            <w:tcBorders>
+              <w:left w:val="single" w:sz="8" w:space="0" w:color="000000"/>
+              <w:bottom w:val="single" w:sz="8" w:space="0" w:color="000000"/>
+              <w:right w:val="single" w:sz="8" w:space="0" w:color="000000"/>
+            </w:tcBorders>
+            <w:tcMar>
+              <w:top w:w="100" w:type="dxa"/>
+              <w:left w:w="100" w:type="dxa"/>
+              <w:bottom w:w="100" w:type="dxa"/>
+              <w:right w:w="100" w:type="dxa"/>
+            </w:tcMar>
+          </w:tcPr>
+          <w:p>
+            <w:pPr>
+              <w:pStyle w:val="UnityBody"/>
+            </w:pPr>
+            <w:r>
+              <w:t>CT_2</w:t>
+            </w:r>
+          </w:p>
+        </w:tc>
+        <w:tc>
+          <w:tcPr>
+            <w:tcW w:w="2295" w:type="dxa"/>
+            <w:tcBorders>
+              <w:left w:val="single" w:sz="8" w:space="0" w:color="000000"/>
+              <w:bottom w:val="single" w:sz="8" w:space="0" w:color="000000"/>
+              <w:right w:val="single" w:sz="8" w:space="0" w:color="000000"/>
+            </w:tcBorders>
+            <w:tcMar>
+              <w:top w:w="100" w:type="dxa"/>
+              <w:left w:w="100" w:type="dxa"/>
+              <w:bottom w:w="100" w:type="dxa"/>
+              <w:right w:w="100" w:type="dxa"/>
+            </w:tcMar>
+          </w:tcPr>
+          <w:p>
+            <w:pPr>
+              <w:pStyle w:val="UnityBody"/>
+              <w:jc w:val="center"/>
+            </w:pPr>
+            <w:r>
+              <w:t>Game Execution</w:t>
+            </w:r>
+          </w:p>
+        </w:tc>
+        <w:tc>
+          <w:tcPr>
+            <w:tcW w:w="6405" w:type="dxa"/>
+            <w:tcBorders>
+              <w:bottom w:val="single" w:sz="8" w:space="0" w:color="000000"/>
+              <w:right w:val="single" w:sz="8" w:space="0" w:color="000000"/>
+            </w:tcBorders>
+            <w:tcMar>
+              <w:top w:w="100" w:type="dxa"/>
+              <w:left w:w="100" w:type="dxa"/>
+              <w:bottom w:w="100" w:type="dxa"/>
+              <w:right w:w="100" w:type="dxa"/>
+            </w:tcMar>
+          </w:tcPr>
+          <w:p>
+            <w:pPr>
+              <w:pStyle w:val="UnityBody"/>
+            </w:pPr>
+            <w:r>
+              <w:t>Upon successful installation, the game player is able to launch the game via the executable (.exe) by double-clicking the icon</w:t>
+            </w:r>
+            <w:r>
+              <w:t xml:space="preserve"> and is presented with the Splash/Loading Screen</w:t>
+            </w:r>
+          </w:p>
+        </w:tc>
+      </w:tr>
+    </w:tbl>
     <w:p>
       <w:pPr>
         <w:pStyle w:val="UnitySubHeadingFinal"/>
@@ -5158,71 +5435,1082 @@
       <w:r>
         <w:t xml:space="preserve"> </w:t>
       </w:r>
-      <w:bookmarkStart w:id="7" w:name="_Toc414383527"/>
+      <w:bookmarkStart w:id="6" w:name="_Toc414383527"/>
       <w:r>
         <w:t>Test Risks/Issues</w:t>
       </w:r>
-      <w:bookmarkEnd w:id="7"/>
+      <w:bookmarkEnd w:id="6"/>
+    </w:p>
+    <w:p>
+      <w:pPr>
+        <w:pStyle w:val="UnityBody"/>
+      </w:pPr>
+      <w:r>
+        <w:t>The game player must have the minimum space available on their hard drive. The exact number will be visible during the game installation process when the installer package is asking for the user to choose an install destination on their machine.</w:t>
+      </w:r>
+    </w:p>
+    <w:p>
+      <w:pPr>
+        <w:pStyle w:val="UnitySubHeadingFinal"/>
+      </w:pPr>
+      <w:r>
+        <w:t>Test Environmental Needs</w:t>
+      </w:r>
+    </w:p>
+    <w:p>
+      <w:pPr>
+        <w:pStyle w:val="UnityBody"/>
+      </w:pPr>
+      <w:r>
+        <w:t>All testing will be completed on both a personal computer with Windows 7 as its operating system and one with Windows 8. Both machines must meet the minimum specifications outlined in this and the requirements document.</w:t>
+      </w:r>
     </w:p>
     <w:p>
       <w:pPr>
         <w:pStyle w:val="UnitySubHeadingFinal"/>
         <w:jc w:val="left"/>
       </w:pPr>
-      <w:bookmarkStart w:id="8" w:name="_Toc414383528"/>
+      <w:bookmarkStart w:id="7" w:name="_Toc414383528"/>
       <w:r>
         <w:t>Test Pass/Fail Criteria</w:t>
       </w:r>
-      <w:bookmarkEnd w:id="8"/>
+      <w:bookmarkEnd w:id="7"/>
+    </w:p>
+    <w:p>
+      <w:pPr>
+        <w:pStyle w:val="UnityBody"/>
+      </w:pPr>
+      <w:r>
+        <w:t>Test Pass when 100% of the test cases are completed and fully working on Windows 7 and Windows 8 personal computers.</w:t>
+      </w:r>
+    </w:p>
+    <w:p>
+      <w:pPr>
+        <w:pStyle w:val="UnityBody"/>
+      </w:pPr>
+      <w:r>
+        <w:t xml:space="preserve">Test Fail on any unsuccessful completion of </w:t>
+      </w:r>
+      <w:r>
+        <w:t>the Compatibility Test Cases.</w:t>
+      </w:r>
     </w:p>
     <w:p>
       <w:pPr>
         <w:pStyle w:val="UnitySubHeadingFinal"/>
         <w:jc w:val="left"/>
       </w:pPr>
-      <w:bookmarkStart w:id="9" w:name="_Toc414383529"/>
+      <w:bookmarkStart w:id="8" w:name="_Toc414383529"/>
       <w:r>
         <w:t>Test Entry/Exit Criteria</w:t>
       </w:r>
-      <w:bookmarkEnd w:id="9"/>
+      <w:bookmarkEnd w:id="8"/>
+    </w:p>
+    <w:p>
+      <w:pPr>
+        <w:pStyle w:val="UnityBody"/>
+      </w:pPr>
+      <w:r>
+        <w:t>Entry criteria for the test entry is as follows:</w:t>
+      </w:r>
+    </w:p>
+    <w:p>
+      <w:pPr>
+        <w:pStyle w:val="UnityBody"/>
+        <w:numPr>
+          <w:ilvl w:val="0"/>
+          <w:numId w:val="30"/>
+        </w:numPr>
+      </w:pPr>
+      <w:r>
+        <w:lastRenderedPageBreak/>
+        <w:t>Verify the test devices are ready to use by determining that the machine has either Windows 7 or Windows 8 as the operating system.</w:t>
+      </w:r>
+    </w:p>
+    <w:p>
+      <w:pPr>
+        <w:pStyle w:val="UnityBody"/>
+        <w:numPr>
+          <w:ilvl w:val="0"/>
+          <w:numId w:val="30"/>
+        </w:numPr>
+      </w:pPr>
+      <w:r>
+        <w:t>Confirm that the target machine matches the minimum specifications outlined in this document as well as the Requirements Document.</w:t>
+      </w:r>
+    </w:p>
+    <w:p>
+      <w:pPr>
+        <w:pStyle w:val="UnityBody"/>
+      </w:pPr>
+      <w:r>
+        <w:t>The exit criteria will be when all tests have been completed successfully.</w:t>
+      </w:r>
     </w:p>
     <w:p>
       <w:pPr>
         <w:pStyle w:val="UnitySubHeadingFinal"/>
         <w:jc w:val="left"/>
       </w:pPr>
-      <w:bookmarkStart w:id="10" w:name="_Toc414383530"/>
-      <w:r>
-        <w:t>Test Deliverables</w:t>
-      </w:r>
+      <w:bookmarkStart w:id="9" w:name="_Toc414383531"/>
+      <w:r>
+        <w:t>Test Suspension/Resumption Criteria</w:t>
+      </w:r>
+      <w:bookmarkEnd w:id="9"/>
+    </w:p>
+    <w:p>
+      <w:pPr>
+        <w:pStyle w:val="UnityBody"/>
+      </w:pPr>
+      <w:r>
+        <w:t>As soon as any test case fails</w:t>
+      </w:r>
+      <w:r>
+        <w:t>, the testing will suspend. Upon successful bug &amp; error fixing and the test case in question is executed again without fault, the test cases will resume.</w:t>
+      </w:r>
+      <w:bookmarkStart w:id="10" w:name="_GoBack"/>
       <w:bookmarkEnd w:id="10"/>
+      <w:r>
+        <w:t xml:space="preserve"> </w:t>
+      </w:r>
     </w:p>
     <w:p>
       <w:pPr>
         <w:pStyle w:val="UnitySubHeadingFinal"/>
         <w:jc w:val="left"/>
       </w:pPr>
-      <w:bookmarkStart w:id="11" w:name="_Toc414383531"/>
-      <w:r>
-        <w:t>Test Suspension/Resumption Criteria</w:t>
-      </w:r>
-      <w:bookmarkEnd w:id="11"/>
-    </w:p>
-    <w:p>
-      <w:pPr>
-        <w:pStyle w:val="UnitySubHeadingFinal"/>
+      <w:r>
+        <w:t>Test Cases</w:t>
+      </w:r>
+    </w:p>
+    <w:p>
+      <w:pPr>
+        <w:pStyle w:val="UnityBody"/>
+      </w:pPr>
+    </w:p>
+    <w:tbl>
+      <w:tblPr>
+        <w:tblW w:w="8910" w:type="dxa"/>
+        <w:tblBorders>
+          <w:top w:val="single" w:sz="6" w:space="0" w:color="000000"/>
+          <w:left w:val="single" w:sz="6" w:space="0" w:color="000000"/>
+          <w:bottom w:val="single" w:sz="6" w:space="0" w:color="000000"/>
+          <w:right w:val="single" w:sz="6" w:space="0" w:color="000000"/>
+          <w:insideH w:val="single" w:sz="6" w:space="0" w:color="000000"/>
+          <w:insideV w:val="single" w:sz="6" w:space="0" w:color="000000"/>
+        </w:tblBorders>
+        <w:tblLayout w:type="fixed"/>
+        <w:tblLook w:val="0600" w:firstRow="0" w:lastRow="0" w:firstColumn="0" w:lastColumn="0" w:noHBand="1" w:noVBand="1"/>
+      </w:tblPr>
+      <w:tblGrid>
+        <w:gridCol w:w="2505"/>
+        <w:gridCol w:w="6405"/>
+      </w:tblGrid>
+      <w:tr>
+        <w:tc>
+          <w:tcPr>
+            <w:tcW w:w="2505" w:type="dxa"/>
+            <w:tcBorders>
+              <w:top w:val="single" w:sz="8" w:space="0" w:color="000000"/>
+              <w:left w:val="single" w:sz="8" w:space="0" w:color="000000"/>
+              <w:bottom w:val="single" w:sz="8" w:space="0" w:color="000000"/>
+              <w:right w:val="single" w:sz="8" w:space="0" w:color="000000"/>
+            </w:tcBorders>
+            <w:shd w:val="clear" w:color="auto" w:fill="F2F2F2"/>
+            <w:tcMar>
+              <w:top w:w="100" w:type="dxa"/>
+              <w:left w:w="100" w:type="dxa"/>
+              <w:bottom w:w="100" w:type="dxa"/>
+              <w:right w:w="100" w:type="dxa"/>
+            </w:tcMar>
+          </w:tcPr>
+          <w:p>
+            <w:pPr>
+              <w:pStyle w:val="UnityBody"/>
+            </w:pPr>
+            <w:r>
+              <w:rPr>
+                <w:shd w:val="clear" w:color="auto" w:fill="F2F2F2"/>
+              </w:rPr>
+              <w:t>ID</w:t>
+            </w:r>
+          </w:p>
+        </w:tc>
+        <w:tc>
+          <w:tcPr>
+            <w:tcW w:w="6405" w:type="dxa"/>
+            <w:tcBorders>
+              <w:top w:val="single" w:sz="8" w:space="0" w:color="000000"/>
+              <w:bottom w:val="single" w:sz="8" w:space="0" w:color="000000"/>
+              <w:right w:val="single" w:sz="8" w:space="0" w:color="000000"/>
+            </w:tcBorders>
+            <w:tcMar>
+              <w:top w:w="100" w:type="dxa"/>
+              <w:left w:w="100" w:type="dxa"/>
+              <w:bottom w:w="100" w:type="dxa"/>
+              <w:right w:w="100" w:type="dxa"/>
+            </w:tcMar>
+          </w:tcPr>
+          <w:p>
+            <w:pPr>
+              <w:pStyle w:val="UnityBody"/>
+            </w:pPr>
+            <w:r>
+              <w:t>CT_1</w:t>
+            </w:r>
+          </w:p>
+        </w:tc>
+      </w:tr>
+      <w:tr>
+        <w:tc>
+          <w:tcPr>
+            <w:tcW w:w="2505" w:type="dxa"/>
+            <w:tcBorders>
+              <w:left w:val="single" w:sz="8" w:space="0" w:color="000000"/>
+              <w:bottom w:val="single" w:sz="8" w:space="0" w:color="000000"/>
+              <w:right w:val="single" w:sz="8" w:space="0" w:color="000000"/>
+            </w:tcBorders>
+            <w:shd w:val="clear" w:color="auto" w:fill="F2F2F2"/>
+            <w:tcMar>
+              <w:top w:w="100" w:type="dxa"/>
+              <w:left w:w="100" w:type="dxa"/>
+              <w:bottom w:w="100" w:type="dxa"/>
+              <w:right w:w="100" w:type="dxa"/>
+            </w:tcMar>
+          </w:tcPr>
+          <w:p>
+            <w:pPr>
+              <w:pStyle w:val="UnityBody"/>
+            </w:pPr>
+            <w:r>
+              <w:rPr>
+                <w:shd w:val="clear" w:color="auto" w:fill="F2F2F2"/>
+              </w:rPr>
+              <w:t>Item to Test</w:t>
+            </w:r>
+          </w:p>
+        </w:tc>
+        <w:tc>
+          <w:tcPr>
+            <w:tcW w:w="6405" w:type="dxa"/>
+            <w:tcBorders>
+              <w:bottom w:val="single" w:sz="8" w:space="0" w:color="000000"/>
+              <w:right w:val="single" w:sz="8" w:space="0" w:color="000000"/>
+            </w:tcBorders>
+            <w:tcMar>
+              <w:top w:w="100" w:type="dxa"/>
+              <w:left w:w="100" w:type="dxa"/>
+              <w:bottom w:w="100" w:type="dxa"/>
+              <w:right w:w="100" w:type="dxa"/>
+            </w:tcMar>
+          </w:tcPr>
+          <w:p>
+            <w:pPr>
+              <w:pStyle w:val="UnityBody"/>
+            </w:pPr>
+            <w:r>
+              <w:t>Game Installation</w:t>
+            </w:r>
+          </w:p>
+        </w:tc>
+      </w:tr>
+      <w:tr>
+        <w:tc>
+          <w:tcPr>
+            <w:tcW w:w="2505" w:type="dxa"/>
+            <w:tcBorders>
+              <w:left w:val="single" w:sz="8" w:space="0" w:color="000000"/>
+              <w:bottom w:val="single" w:sz="8" w:space="0" w:color="000000"/>
+              <w:right w:val="single" w:sz="8" w:space="0" w:color="000000"/>
+            </w:tcBorders>
+            <w:shd w:val="clear" w:color="auto" w:fill="F2F2F2"/>
+            <w:tcMar>
+              <w:top w:w="100" w:type="dxa"/>
+              <w:left w:w="100" w:type="dxa"/>
+              <w:bottom w:w="100" w:type="dxa"/>
+              <w:right w:w="100" w:type="dxa"/>
+            </w:tcMar>
+          </w:tcPr>
+          <w:p>
+            <w:pPr>
+              <w:pStyle w:val="UnityBody"/>
+            </w:pPr>
+            <w:r>
+              <w:rPr>
+                <w:shd w:val="clear" w:color="auto" w:fill="F2F2F2"/>
+              </w:rPr>
+              <w:t>Pre-Conditions</w:t>
+            </w:r>
+          </w:p>
+        </w:tc>
+        <w:tc>
+          <w:tcPr>
+            <w:tcW w:w="6405" w:type="dxa"/>
+            <w:tcBorders>
+              <w:bottom w:val="single" w:sz="8" w:space="0" w:color="000000"/>
+              <w:right w:val="single" w:sz="8" w:space="0" w:color="000000"/>
+            </w:tcBorders>
+            <w:tcMar>
+              <w:top w:w="100" w:type="dxa"/>
+              <w:left w:w="100" w:type="dxa"/>
+              <w:bottom w:w="100" w:type="dxa"/>
+              <w:right w:w="100" w:type="dxa"/>
+            </w:tcMar>
+          </w:tcPr>
+          <w:p>
+            <w:pPr>
+              <w:pStyle w:val="UnityBody"/>
+            </w:pPr>
+            <w:r>
+              <w:t>All files required for game installation are present on the user’s machine</w:t>
+            </w:r>
+          </w:p>
+          <w:p>
+            <w:pPr>
+              <w:pStyle w:val="UnityBody"/>
+            </w:pPr>
+            <w:r>
+              <w:t>User must have the Windows 7 or Windows 8 Operating System installed on their machine</w:t>
+            </w:r>
+          </w:p>
+        </w:tc>
+      </w:tr>
+      <w:tr>
+        <w:tc>
+          <w:tcPr>
+            <w:tcW w:w="2505" w:type="dxa"/>
+            <w:tcBorders>
+              <w:left w:val="single" w:sz="8" w:space="0" w:color="000000"/>
+              <w:bottom w:val="single" w:sz="8" w:space="0" w:color="000000"/>
+              <w:right w:val="single" w:sz="8" w:space="0" w:color="000000"/>
+            </w:tcBorders>
+            <w:shd w:val="clear" w:color="auto" w:fill="F2F2F2"/>
+            <w:tcMar>
+              <w:top w:w="100" w:type="dxa"/>
+              <w:left w:w="100" w:type="dxa"/>
+              <w:bottom w:w="100" w:type="dxa"/>
+              <w:right w:w="100" w:type="dxa"/>
+            </w:tcMar>
+          </w:tcPr>
+          <w:p>
+            <w:pPr>
+              <w:pStyle w:val="UnityBody"/>
+            </w:pPr>
+            <w:r>
+              <w:rPr>
+                <w:shd w:val="clear" w:color="auto" w:fill="F2F2F2"/>
+              </w:rPr>
+              <w:t>Test Steps</w:t>
+            </w:r>
+          </w:p>
+        </w:tc>
+        <w:tc>
+          <w:tcPr>
+            <w:tcW w:w="6405" w:type="dxa"/>
+            <w:tcBorders>
+              <w:bottom w:val="single" w:sz="8" w:space="0" w:color="000000"/>
+              <w:right w:val="single" w:sz="8" w:space="0" w:color="000000"/>
+            </w:tcBorders>
+            <w:tcMar>
+              <w:top w:w="100" w:type="dxa"/>
+              <w:left w:w="100" w:type="dxa"/>
+              <w:bottom w:w="100" w:type="dxa"/>
+              <w:right w:w="100" w:type="dxa"/>
+            </w:tcMar>
+          </w:tcPr>
+          <w:p>
+            <w:pPr>
+              <w:pStyle w:val="UnityBody"/>
+            </w:pPr>
+            <w:r>
+              <w:t xml:space="preserve">Repeat the below process for </w:t>
+            </w:r>
+            <w:r>
+              <w:t>both Windows 7 and Windows 8 personal computers:</w:t>
+            </w:r>
+            <w:r>
+              <w:t xml:space="preserve"> </w:t>
+            </w:r>
+          </w:p>
+          <w:p>
+            <w:pPr>
+              <w:pStyle w:val="UnityBody"/>
+              <w:numPr>
+                <w:ilvl w:val="0"/>
+                <w:numId w:val="27"/>
+              </w:numPr>
+            </w:pPr>
+            <w:r>
+              <w:t>Locate game installer package Unity_Game.msi</w:t>
+            </w:r>
+          </w:p>
+          <w:p>
+            <w:pPr>
+              <w:pStyle w:val="UnityBody"/>
+              <w:numPr>
+                <w:ilvl w:val="0"/>
+                <w:numId w:val="27"/>
+              </w:numPr>
+            </w:pPr>
+            <w:r>
+              <w:t>Double click the installer package Unity_Game.msi</w:t>
+            </w:r>
+          </w:p>
+          <w:p>
+            <w:pPr>
+              <w:pStyle w:val="UnityBody"/>
+              <w:numPr>
+                <w:ilvl w:val="0"/>
+                <w:numId w:val="27"/>
+              </w:numPr>
+            </w:pPr>
+            <w:r>
+              <w:t>Choose the installation destination on the PC</w:t>
+            </w:r>
+          </w:p>
+          <w:p>
+            <w:pPr>
+              <w:pStyle w:val="UnityBody"/>
+              <w:numPr>
+                <w:ilvl w:val="0"/>
+                <w:numId w:val="27"/>
+              </w:numPr>
+            </w:pPr>
+            <w:r>
+              <w:t xml:space="preserve">Follow the steps presented in the installer until completion </w:t>
+            </w:r>
+          </w:p>
+          <w:p>
+            <w:pPr>
+              <w:pStyle w:val="UnityBody"/>
+              <w:numPr>
+                <w:ilvl w:val="0"/>
+                <w:numId w:val="27"/>
+              </w:numPr>
+            </w:pPr>
+            <w:r>
+              <w:t xml:space="preserve">Click </w:t>
+            </w:r>
+            <w:r>
+              <w:t>the Finish button at the end of the installation steps</w:t>
+            </w:r>
+          </w:p>
+        </w:tc>
+      </w:tr>
+      <w:tr>
+        <w:tc>
+          <w:tcPr>
+            <w:tcW w:w="2505" w:type="dxa"/>
+            <w:tcBorders>
+              <w:left w:val="single" w:sz="8" w:space="0" w:color="000000"/>
+              <w:bottom w:val="single" w:sz="8" w:space="0" w:color="000000"/>
+              <w:right w:val="single" w:sz="8" w:space="0" w:color="000000"/>
+            </w:tcBorders>
+            <w:shd w:val="clear" w:color="auto" w:fill="F2F2F2"/>
+            <w:tcMar>
+              <w:top w:w="100" w:type="dxa"/>
+              <w:left w:w="100" w:type="dxa"/>
+              <w:bottom w:w="100" w:type="dxa"/>
+              <w:right w:w="100" w:type="dxa"/>
+            </w:tcMar>
+          </w:tcPr>
+          <w:p>
+            <w:pPr>
+              <w:pStyle w:val="UnityBody"/>
+            </w:pPr>
+            <w:r>
+              <w:rPr>
+                <w:shd w:val="clear" w:color="auto" w:fill="F2F2F2"/>
+              </w:rPr>
+              <w:t>Expected Results</w:t>
+            </w:r>
+          </w:p>
+        </w:tc>
+        <w:tc>
+          <w:tcPr>
+            <w:tcW w:w="6405" w:type="dxa"/>
+            <w:tcBorders>
+              <w:bottom w:val="single" w:sz="8" w:space="0" w:color="000000"/>
+              <w:right w:val="single" w:sz="8" w:space="0" w:color="000000"/>
+            </w:tcBorders>
+            <w:tcMar>
+              <w:top w:w="100" w:type="dxa"/>
+              <w:left w:w="100" w:type="dxa"/>
+              <w:bottom w:w="100" w:type="dxa"/>
+              <w:right w:w="100" w:type="dxa"/>
+            </w:tcMar>
+          </w:tcPr>
+          <w:p>
+            <w:pPr>
+              <w:pStyle w:val="UnityBody"/>
+            </w:pPr>
+            <w:r>
+              <w:t>The installation package has created the game folder at the specified location via the installer package. In this game folder is the Unity_Game.exe executable file to launch the game application.</w:t>
+            </w:r>
+          </w:p>
+        </w:tc>
+      </w:tr>
+      <w:tr>
+        <w:tc>
+          <w:tcPr>
+            <w:tcW w:w="2505" w:type="dxa"/>
+            <w:tcBorders>
+              <w:left w:val="single" w:sz="8" w:space="0" w:color="000000"/>
+              <w:bottom w:val="single" w:sz="8" w:space="0" w:color="000000"/>
+              <w:right w:val="single" w:sz="8" w:space="0" w:color="000000"/>
+            </w:tcBorders>
+            <w:shd w:val="clear" w:color="auto" w:fill="F2F2F2"/>
+            <w:tcMar>
+              <w:top w:w="100" w:type="dxa"/>
+              <w:left w:w="100" w:type="dxa"/>
+              <w:bottom w:w="100" w:type="dxa"/>
+              <w:right w:w="100" w:type="dxa"/>
+            </w:tcMar>
+          </w:tcPr>
+          <w:p>
+            <w:pPr>
+              <w:pStyle w:val="UnityBody"/>
+            </w:pPr>
+            <w:r>
+              <w:rPr>
+                <w:shd w:val="clear" w:color="auto" w:fill="F2F2F2"/>
+              </w:rPr>
+              <w:t>Priority</w:t>
+            </w:r>
+          </w:p>
+        </w:tc>
+        <w:tc>
+          <w:tcPr>
+            <w:tcW w:w="6405" w:type="dxa"/>
+            <w:tcBorders>
+              <w:bottom w:val="single" w:sz="8" w:space="0" w:color="000000"/>
+              <w:right w:val="single" w:sz="8" w:space="0" w:color="000000"/>
+            </w:tcBorders>
+            <w:tcMar>
+              <w:top w:w="100" w:type="dxa"/>
+              <w:left w:w="100" w:type="dxa"/>
+              <w:bottom w:w="100" w:type="dxa"/>
+              <w:right w:w="100" w:type="dxa"/>
+            </w:tcMar>
+          </w:tcPr>
+          <w:p>
+            <w:pPr>
+              <w:pStyle w:val="UnityBody"/>
+            </w:pPr>
+            <w:r>
+              <w:t>High</w:t>
+            </w:r>
+          </w:p>
+        </w:tc>
+      </w:tr>
+      <w:tr>
+        <w:tc>
+          <w:tcPr>
+            <w:tcW w:w="2505" w:type="dxa"/>
+            <w:tcBorders>
+              <w:left w:val="single" w:sz="8" w:space="0" w:color="000000"/>
+              <w:bottom w:val="single" w:sz="8" w:space="0" w:color="000000"/>
+              <w:right w:val="single" w:sz="8" w:space="0" w:color="000000"/>
+            </w:tcBorders>
+            <w:shd w:val="clear" w:color="auto" w:fill="F2F2F2"/>
+            <w:tcMar>
+              <w:top w:w="100" w:type="dxa"/>
+              <w:left w:w="100" w:type="dxa"/>
+              <w:bottom w:w="100" w:type="dxa"/>
+              <w:right w:w="100" w:type="dxa"/>
+            </w:tcMar>
+          </w:tcPr>
+          <w:p>
+            <w:pPr>
+              <w:pStyle w:val="UnityBody"/>
+            </w:pPr>
+            <w:r>
+              <w:rPr>
+                <w:shd w:val="clear" w:color="auto" w:fill="F2F2F2"/>
+              </w:rPr>
+              <w:lastRenderedPageBreak/>
+              <w:t>Pass/Fail</w:t>
+            </w:r>
+          </w:p>
+        </w:tc>
+        <w:tc>
+          <w:tcPr>
+            <w:tcW w:w="6405" w:type="dxa"/>
+            <w:tcBorders>
+              <w:bottom w:val="single" w:sz="8" w:space="0" w:color="000000"/>
+              <w:right w:val="single" w:sz="8" w:space="0" w:color="000000"/>
+            </w:tcBorders>
+            <w:tcMar>
+              <w:top w:w="100" w:type="dxa"/>
+              <w:left w:w="100" w:type="dxa"/>
+              <w:bottom w:w="100" w:type="dxa"/>
+              <w:right w:w="100" w:type="dxa"/>
+            </w:tcMar>
+          </w:tcPr>
+          <w:p>
+            <w:pPr>
+              <w:pStyle w:val="UnityBody"/>
+            </w:pPr>
+            <w:r>
+              <w:t xml:space="preserve"> </w:t>
+            </w:r>
+          </w:p>
+        </w:tc>
+      </w:tr>
+    </w:tbl>
+    <w:p>
+      <w:pPr>
+        <w:pStyle w:val="UnityBody"/>
+      </w:pPr>
+    </w:p>
+    <w:tbl>
+      <w:tblPr>
+        <w:tblW w:w="8910" w:type="dxa"/>
+        <w:tblBorders>
+          <w:top w:val="single" w:sz="6" w:space="0" w:color="000000"/>
+          <w:left w:val="single" w:sz="6" w:space="0" w:color="000000"/>
+          <w:bottom w:val="single" w:sz="6" w:space="0" w:color="000000"/>
+          <w:right w:val="single" w:sz="6" w:space="0" w:color="000000"/>
+          <w:insideH w:val="single" w:sz="6" w:space="0" w:color="000000"/>
+          <w:insideV w:val="single" w:sz="6" w:space="0" w:color="000000"/>
+        </w:tblBorders>
+        <w:tblLayout w:type="fixed"/>
+        <w:tblLook w:val="0600" w:firstRow="0" w:lastRow="0" w:firstColumn="0" w:lastColumn="0" w:noHBand="1" w:noVBand="1"/>
+      </w:tblPr>
+      <w:tblGrid>
+        <w:gridCol w:w="2505"/>
+        <w:gridCol w:w="6405"/>
+      </w:tblGrid>
+      <w:tr>
+        <w:tc>
+          <w:tcPr>
+            <w:tcW w:w="2505" w:type="dxa"/>
+            <w:tcBorders>
+              <w:top w:val="single" w:sz="8" w:space="0" w:color="000000"/>
+              <w:left w:val="single" w:sz="8" w:space="0" w:color="000000"/>
+              <w:bottom w:val="single" w:sz="8" w:space="0" w:color="000000"/>
+              <w:right w:val="single" w:sz="8" w:space="0" w:color="000000"/>
+            </w:tcBorders>
+            <w:shd w:val="clear" w:color="auto" w:fill="F2F2F2"/>
+            <w:tcMar>
+              <w:top w:w="100" w:type="dxa"/>
+              <w:left w:w="100" w:type="dxa"/>
+              <w:bottom w:w="100" w:type="dxa"/>
+              <w:right w:w="100" w:type="dxa"/>
+            </w:tcMar>
+          </w:tcPr>
+          <w:p>
+            <w:pPr>
+              <w:pStyle w:val="UnityBody"/>
+            </w:pPr>
+            <w:r>
+              <w:rPr>
+                <w:shd w:val="clear" w:color="auto" w:fill="F2F2F2"/>
+              </w:rPr>
+              <w:t>ID</w:t>
+            </w:r>
+          </w:p>
+        </w:tc>
+        <w:tc>
+          <w:tcPr>
+            <w:tcW w:w="6405" w:type="dxa"/>
+            <w:tcBorders>
+              <w:top w:val="single" w:sz="8" w:space="0" w:color="000000"/>
+              <w:bottom w:val="single" w:sz="8" w:space="0" w:color="000000"/>
+              <w:right w:val="single" w:sz="8" w:space="0" w:color="000000"/>
+            </w:tcBorders>
+            <w:tcMar>
+              <w:top w:w="100" w:type="dxa"/>
+              <w:left w:w="100" w:type="dxa"/>
+              <w:bottom w:w="100" w:type="dxa"/>
+              <w:right w:w="100" w:type="dxa"/>
+            </w:tcMar>
+          </w:tcPr>
+          <w:p>
+            <w:pPr>
+              <w:pStyle w:val="UnityBody"/>
+            </w:pPr>
+            <w:r>
+              <w:t>CT_2</w:t>
+            </w:r>
+          </w:p>
+        </w:tc>
+      </w:tr>
+      <w:tr>
+        <w:tc>
+          <w:tcPr>
+            <w:tcW w:w="2505" w:type="dxa"/>
+            <w:tcBorders>
+              <w:left w:val="single" w:sz="8" w:space="0" w:color="000000"/>
+              <w:bottom w:val="single" w:sz="8" w:space="0" w:color="000000"/>
+              <w:right w:val="single" w:sz="8" w:space="0" w:color="000000"/>
+            </w:tcBorders>
+            <w:shd w:val="clear" w:color="auto" w:fill="F2F2F2"/>
+            <w:tcMar>
+              <w:top w:w="100" w:type="dxa"/>
+              <w:left w:w="100" w:type="dxa"/>
+              <w:bottom w:w="100" w:type="dxa"/>
+              <w:right w:w="100" w:type="dxa"/>
+            </w:tcMar>
+          </w:tcPr>
+          <w:p>
+            <w:pPr>
+              <w:pStyle w:val="UnityBody"/>
+            </w:pPr>
+            <w:r>
+              <w:rPr>
+                <w:shd w:val="clear" w:color="auto" w:fill="F2F2F2"/>
+              </w:rPr>
+              <w:t>Item to Test</w:t>
+            </w:r>
+          </w:p>
+        </w:tc>
+        <w:tc>
+          <w:tcPr>
+            <w:tcW w:w="6405" w:type="dxa"/>
+            <w:tcBorders>
+              <w:bottom w:val="single" w:sz="8" w:space="0" w:color="000000"/>
+              <w:right w:val="single" w:sz="8" w:space="0" w:color="000000"/>
+            </w:tcBorders>
+            <w:tcMar>
+              <w:top w:w="100" w:type="dxa"/>
+              <w:left w:w="100" w:type="dxa"/>
+              <w:bottom w:w="100" w:type="dxa"/>
+              <w:right w:w="100" w:type="dxa"/>
+            </w:tcMar>
+          </w:tcPr>
+          <w:p>
+            <w:pPr>
+              <w:pStyle w:val="UnityBody"/>
+            </w:pPr>
+            <w:r>
+              <w:t xml:space="preserve">Game </w:t>
+            </w:r>
+            <w:r>
+              <w:t>Execution</w:t>
+            </w:r>
+          </w:p>
+        </w:tc>
+      </w:tr>
+      <w:tr>
+        <w:tc>
+          <w:tcPr>
+            <w:tcW w:w="2505" w:type="dxa"/>
+            <w:tcBorders>
+              <w:left w:val="single" w:sz="8" w:space="0" w:color="000000"/>
+              <w:bottom w:val="single" w:sz="8" w:space="0" w:color="000000"/>
+              <w:right w:val="single" w:sz="8" w:space="0" w:color="000000"/>
+            </w:tcBorders>
+            <w:shd w:val="clear" w:color="auto" w:fill="F2F2F2"/>
+            <w:tcMar>
+              <w:top w:w="100" w:type="dxa"/>
+              <w:left w:w="100" w:type="dxa"/>
+              <w:bottom w:w="100" w:type="dxa"/>
+              <w:right w:w="100" w:type="dxa"/>
+            </w:tcMar>
+          </w:tcPr>
+          <w:p>
+            <w:pPr>
+              <w:pStyle w:val="UnityBody"/>
+            </w:pPr>
+            <w:r>
+              <w:rPr>
+                <w:shd w:val="clear" w:color="auto" w:fill="F2F2F2"/>
+              </w:rPr>
+              <w:t>Pre-Conditions</w:t>
+            </w:r>
+          </w:p>
+        </w:tc>
+        <w:tc>
+          <w:tcPr>
+            <w:tcW w:w="6405" w:type="dxa"/>
+            <w:tcBorders>
+              <w:bottom w:val="single" w:sz="8" w:space="0" w:color="000000"/>
+              <w:right w:val="single" w:sz="8" w:space="0" w:color="000000"/>
+            </w:tcBorders>
+            <w:tcMar>
+              <w:top w:w="100" w:type="dxa"/>
+              <w:left w:w="100" w:type="dxa"/>
+              <w:bottom w:w="100" w:type="dxa"/>
+              <w:right w:w="100" w:type="dxa"/>
+            </w:tcMar>
+          </w:tcPr>
+          <w:p>
+            <w:pPr>
+              <w:pStyle w:val="UnityBody"/>
+            </w:pPr>
+            <w:r>
+              <w:t>The game installation has been completed successfully and all of the necessary game files are present on the machine.</w:t>
+            </w:r>
+          </w:p>
+          <w:p>
+            <w:pPr>
+              <w:pStyle w:val="UnityBody"/>
+            </w:pPr>
+            <w:r>
+              <w:t>User must have the Windows 7 or Windows 8 Operating System installed on their machine</w:t>
+            </w:r>
+            <w:r>
+              <w:t>.</w:t>
+            </w:r>
+          </w:p>
+        </w:tc>
+      </w:tr>
+      <w:tr>
+        <w:tc>
+          <w:tcPr>
+            <w:tcW w:w="2505" w:type="dxa"/>
+            <w:tcBorders>
+              <w:left w:val="single" w:sz="8" w:space="0" w:color="000000"/>
+              <w:bottom w:val="single" w:sz="8" w:space="0" w:color="000000"/>
+              <w:right w:val="single" w:sz="8" w:space="0" w:color="000000"/>
+            </w:tcBorders>
+            <w:shd w:val="clear" w:color="auto" w:fill="F2F2F2"/>
+            <w:tcMar>
+              <w:top w:w="100" w:type="dxa"/>
+              <w:left w:w="100" w:type="dxa"/>
+              <w:bottom w:w="100" w:type="dxa"/>
+              <w:right w:w="100" w:type="dxa"/>
+            </w:tcMar>
+          </w:tcPr>
+          <w:p>
+            <w:pPr>
+              <w:pStyle w:val="UnityBody"/>
+            </w:pPr>
+            <w:r>
+              <w:rPr>
+                <w:shd w:val="clear" w:color="auto" w:fill="F2F2F2"/>
+              </w:rPr>
+              <w:t>Test Steps</w:t>
+            </w:r>
+          </w:p>
+        </w:tc>
+        <w:tc>
+          <w:tcPr>
+            <w:tcW w:w="6405" w:type="dxa"/>
+            <w:tcBorders>
+              <w:bottom w:val="single" w:sz="8" w:space="0" w:color="000000"/>
+              <w:right w:val="single" w:sz="8" w:space="0" w:color="000000"/>
+            </w:tcBorders>
+            <w:tcMar>
+              <w:top w:w="100" w:type="dxa"/>
+              <w:left w:w="100" w:type="dxa"/>
+              <w:bottom w:w="100" w:type="dxa"/>
+              <w:right w:w="100" w:type="dxa"/>
+            </w:tcMar>
+          </w:tcPr>
+          <w:p>
+            <w:pPr>
+              <w:pStyle w:val="UnityBody"/>
+            </w:pPr>
+            <w:r>
+              <w:t xml:space="preserve">Repeat the below process for both Windows 7 and Windows 8 personal computers: </w:t>
+            </w:r>
+          </w:p>
+          <w:p>
+            <w:pPr>
+              <w:pStyle w:val="UnityBody"/>
+              <w:numPr>
+                <w:ilvl w:val="0"/>
+                <w:numId w:val="28"/>
+              </w:numPr>
+            </w:pPr>
+            <w:r>
+              <w:t xml:space="preserve">Locate </w:t>
+            </w:r>
+            <w:r>
+              <w:t>Unity_Game.exe executable file in the game folder created during CT_1</w:t>
+            </w:r>
+          </w:p>
+          <w:p>
+            <w:pPr>
+              <w:pStyle w:val="UnityBody"/>
+              <w:numPr>
+                <w:ilvl w:val="0"/>
+                <w:numId w:val="28"/>
+              </w:numPr>
+            </w:pPr>
+            <w:r>
+              <w:t xml:space="preserve">Double click the </w:t>
+            </w:r>
+            <w:r>
+              <w:t>Unity_Game.exe executable file</w:t>
+            </w:r>
+          </w:p>
+        </w:tc>
+      </w:tr>
+      <w:tr>
+        <w:tc>
+          <w:tcPr>
+            <w:tcW w:w="2505" w:type="dxa"/>
+            <w:tcBorders>
+              <w:left w:val="single" w:sz="8" w:space="0" w:color="000000"/>
+              <w:bottom w:val="single" w:sz="8" w:space="0" w:color="000000"/>
+              <w:right w:val="single" w:sz="8" w:space="0" w:color="000000"/>
+            </w:tcBorders>
+            <w:shd w:val="clear" w:color="auto" w:fill="F2F2F2"/>
+            <w:tcMar>
+              <w:top w:w="100" w:type="dxa"/>
+              <w:left w:w="100" w:type="dxa"/>
+              <w:bottom w:w="100" w:type="dxa"/>
+              <w:right w:w="100" w:type="dxa"/>
+            </w:tcMar>
+          </w:tcPr>
+          <w:p>
+            <w:pPr>
+              <w:pStyle w:val="UnityBody"/>
+            </w:pPr>
+            <w:r>
+              <w:rPr>
+                <w:shd w:val="clear" w:color="auto" w:fill="F2F2F2"/>
+              </w:rPr>
+              <w:t>Expected Results</w:t>
+            </w:r>
+          </w:p>
+        </w:tc>
+        <w:tc>
+          <w:tcPr>
+            <w:tcW w:w="6405" w:type="dxa"/>
+            <w:tcBorders>
+              <w:bottom w:val="single" w:sz="8" w:space="0" w:color="000000"/>
+              <w:right w:val="single" w:sz="8" w:space="0" w:color="000000"/>
+            </w:tcBorders>
+            <w:tcMar>
+              <w:top w:w="100" w:type="dxa"/>
+              <w:left w:w="100" w:type="dxa"/>
+              <w:bottom w:w="100" w:type="dxa"/>
+              <w:right w:w="100" w:type="dxa"/>
+            </w:tcMar>
+          </w:tcPr>
+          <w:p>
+            <w:pPr>
+              <w:pStyle w:val="UnityBody"/>
+            </w:pPr>
+            <w:r>
+              <w:t xml:space="preserve">The </w:t>
+            </w:r>
+            <w:r>
+              <w:t>Unity_Game.exe executable file should, when double-clicked, launch the game application and the game player should see the Splash/Loading screen with the Unity logo.</w:t>
+            </w:r>
+          </w:p>
+        </w:tc>
+      </w:tr>
+      <w:tr>
+        <w:tc>
+          <w:tcPr>
+            <w:tcW w:w="2505" w:type="dxa"/>
+            <w:tcBorders>
+              <w:left w:val="single" w:sz="8" w:space="0" w:color="000000"/>
+              <w:bottom w:val="single" w:sz="8" w:space="0" w:color="000000"/>
+              <w:right w:val="single" w:sz="8" w:space="0" w:color="000000"/>
+            </w:tcBorders>
+            <w:shd w:val="clear" w:color="auto" w:fill="F2F2F2"/>
+            <w:tcMar>
+              <w:top w:w="100" w:type="dxa"/>
+              <w:left w:w="100" w:type="dxa"/>
+              <w:bottom w:w="100" w:type="dxa"/>
+              <w:right w:w="100" w:type="dxa"/>
+            </w:tcMar>
+          </w:tcPr>
+          <w:p>
+            <w:pPr>
+              <w:pStyle w:val="UnityBody"/>
+            </w:pPr>
+            <w:r>
+              <w:rPr>
+                <w:shd w:val="clear" w:color="auto" w:fill="F2F2F2"/>
+              </w:rPr>
+              <w:t>Priority</w:t>
+            </w:r>
+          </w:p>
+        </w:tc>
+        <w:tc>
+          <w:tcPr>
+            <w:tcW w:w="6405" w:type="dxa"/>
+            <w:tcBorders>
+              <w:bottom w:val="single" w:sz="8" w:space="0" w:color="000000"/>
+              <w:right w:val="single" w:sz="8" w:space="0" w:color="000000"/>
+            </w:tcBorders>
+            <w:tcMar>
+              <w:top w:w="100" w:type="dxa"/>
+              <w:left w:w="100" w:type="dxa"/>
+              <w:bottom w:w="100" w:type="dxa"/>
+              <w:right w:w="100" w:type="dxa"/>
+            </w:tcMar>
+          </w:tcPr>
+          <w:p>
+            <w:pPr>
+              <w:pStyle w:val="UnityBody"/>
+            </w:pPr>
+            <w:r>
+              <w:t>High</w:t>
+            </w:r>
+          </w:p>
+        </w:tc>
+      </w:tr>
+      <w:tr>
+        <w:tc>
+          <w:tcPr>
+            <w:tcW w:w="2505" w:type="dxa"/>
+            <w:tcBorders>
+              <w:left w:val="single" w:sz="8" w:space="0" w:color="000000"/>
+              <w:bottom w:val="single" w:sz="8" w:space="0" w:color="000000"/>
+              <w:right w:val="single" w:sz="8" w:space="0" w:color="000000"/>
+            </w:tcBorders>
+            <w:shd w:val="clear" w:color="auto" w:fill="F2F2F2"/>
+            <w:tcMar>
+              <w:top w:w="100" w:type="dxa"/>
+              <w:left w:w="100" w:type="dxa"/>
+              <w:bottom w:w="100" w:type="dxa"/>
+              <w:right w:w="100" w:type="dxa"/>
+            </w:tcMar>
+          </w:tcPr>
+          <w:p>
+            <w:pPr>
+              <w:pStyle w:val="UnityBody"/>
+            </w:pPr>
+            <w:r>
+              <w:rPr>
+                <w:shd w:val="clear" w:color="auto" w:fill="F2F2F2"/>
+              </w:rPr>
+              <w:t>Pass/Fail</w:t>
+            </w:r>
+          </w:p>
+        </w:tc>
+        <w:tc>
+          <w:tcPr>
+            <w:tcW w:w="6405" w:type="dxa"/>
+            <w:tcBorders>
+              <w:bottom w:val="single" w:sz="8" w:space="0" w:color="000000"/>
+              <w:right w:val="single" w:sz="8" w:space="0" w:color="000000"/>
+            </w:tcBorders>
+            <w:tcMar>
+              <w:top w:w="100" w:type="dxa"/>
+              <w:left w:w="100" w:type="dxa"/>
+              <w:bottom w:w="100" w:type="dxa"/>
+              <w:right w:w="100" w:type="dxa"/>
+            </w:tcMar>
+          </w:tcPr>
+          <w:p>
+            <w:pPr>
+              <w:pStyle w:val="UnityBody"/>
+            </w:pPr>
+            <w:r>
+              <w:t xml:space="preserve"> </w:t>
+            </w:r>
+          </w:p>
+        </w:tc>
+      </w:tr>
+    </w:tbl>
+    <w:p>
+      <w:pPr>
+        <w:pStyle w:val="UnityBody"/>
         <w:jc w:val="left"/>
       </w:pPr>
-      <w:bookmarkStart w:id="12" w:name="_Toc414383532"/>
-      <w:r>
-        <w:t>Test Environmental Needs</w:t>
-      </w:r>
-      <w:bookmarkEnd w:id="12"/>
     </w:p>
     <w:p>
       <w:pPr>
         <w:pStyle w:val="UnityBody"/>
-        <w:ind w:left="1080"/>
         <w:jc w:val="left"/>
       </w:pPr>
     </w:p>
@@ -5235,11 +6523,12 @@
         </w:numPr>
         <w:jc w:val="left"/>
       </w:pPr>
-      <w:bookmarkStart w:id="13" w:name="_Toc414383533"/>
-      <w:r>
+      <w:bookmarkStart w:id="11" w:name="_Toc414383533"/>
+      <w:r>
+        <w:lastRenderedPageBreak/>
         <w:t>Functional Testing</w:t>
       </w:r>
-      <w:bookmarkEnd w:id="13"/>
+      <w:bookmarkEnd w:id="11"/>
     </w:p>
     <w:p>
       <w:pPr>
@@ -5247,11 +6536,11 @@
         <w:ind w:left="810" w:hanging="450"/>
         <w:jc w:val="left"/>
       </w:pPr>
-      <w:bookmarkStart w:id="14" w:name="_Toc414383534"/>
+      <w:bookmarkStart w:id="12" w:name="_Toc414383534"/>
       <w:r>
         <w:t>Test Approach</w:t>
       </w:r>
-      <w:bookmarkEnd w:id="14"/>
+      <w:bookmarkEnd w:id="12"/>
     </w:p>
     <w:p>
       <w:pPr>
@@ -5259,11 +6548,11 @@
         <w:ind w:left="810" w:hanging="450"/>
         <w:jc w:val="left"/>
       </w:pPr>
-      <w:bookmarkStart w:id="15" w:name="_Toc414383535"/>
+      <w:bookmarkStart w:id="13" w:name="_Toc414383535"/>
       <w:r>
         <w:t>Items to be Tested</w:t>
       </w:r>
-      <w:bookmarkEnd w:id="15"/>
+      <w:bookmarkEnd w:id="13"/>
     </w:p>
     <w:p>
       <w:pPr>
@@ -5271,11 +6560,11 @@
         <w:ind w:left="810" w:hanging="450"/>
         <w:jc w:val="left"/>
       </w:pPr>
-      <w:bookmarkStart w:id="16" w:name="_Toc414383536"/>
+      <w:bookmarkStart w:id="14" w:name="_Toc414383536"/>
       <w:r>
         <w:t>Test Risks/Issues</w:t>
       </w:r>
-      <w:bookmarkEnd w:id="16"/>
+      <w:bookmarkEnd w:id="14"/>
     </w:p>
     <w:p>
       <w:pPr>
@@ -5283,11 +6572,11 @@
         <w:ind w:left="810" w:hanging="450"/>
         <w:jc w:val="left"/>
       </w:pPr>
-      <w:bookmarkStart w:id="17" w:name="_Toc414383537"/>
+      <w:bookmarkStart w:id="15" w:name="_Toc414383537"/>
       <w:r>
         <w:t>Test Pass/Fail Criteria</w:t>
       </w:r>
-      <w:bookmarkEnd w:id="17"/>
+      <w:bookmarkEnd w:id="15"/>
     </w:p>
     <w:p>
       <w:pPr>
@@ -5295,11 +6584,11 @@
         <w:ind w:left="810" w:hanging="450"/>
         <w:jc w:val="left"/>
       </w:pPr>
-      <w:bookmarkStart w:id="18" w:name="_Toc414383538"/>
+      <w:bookmarkStart w:id="16" w:name="_Toc414383538"/>
       <w:r>
         <w:t>Test Entry/Exit Criteria</w:t>
       </w:r>
-      <w:bookmarkEnd w:id="18"/>
+      <w:bookmarkEnd w:id="16"/>
     </w:p>
     <w:p>
       <w:pPr>
@@ -5307,11 +6596,11 @@
         <w:ind w:left="810" w:hanging="450"/>
         <w:jc w:val="left"/>
       </w:pPr>
-      <w:bookmarkStart w:id="19" w:name="_Toc414383539"/>
+      <w:bookmarkStart w:id="17" w:name="_Toc414383539"/>
       <w:r>
         <w:t>Test Deliverables</w:t>
       </w:r>
-      <w:bookmarkEnd w:id="19"/>
+      <w:bookmarkEnd w:id="17"/>
     </w:p>
     <w:p>
       <w:pPr>
@@ -5319,14 +6608,14 @@
         <w:ind w:left="810" w:hanging="450"/>
         <w:jc w:val="left"/>
       </w:pPr>
-      <w:bookmarkStart w:id="20" w:name="_Toc414383540"/>
+      <w:bookmarkStart w:id="18" w:name="_Toc414383540"/>
       <w:r>
         <w:t>Test Suspension/Resumption Crite</w:t>
       </w:r>
       <w:r>
         <w:t>ria</w:t>
       </w:r>
-      <w:bookmarkEnd w:id="20"/>
+      <w:bookmarkEnd w:id="18"/>
     </w:p>
     <w:p>
       <w:pPr>
@@ -5337,11 +6626,11 @@
         </w:numPr>
         <w:jc w:val="left"/>
       </w:pPr>
-      <w:bookmarkStart w:id="21" w:name="_Toc414383541"/>
+      <w:bookmarkStart w:id="19" w:name="_Toc414383541"/>
       <w:r>
         <w:t>Integration Testing</w:t>
       </w:r>
-      <w:bookmarkEnd w:id="21"/>
+      <w:bookmarkEnd w:id="19"/>
     </w:p>
     <w:p>
       <w:pPr>
@@ -5349,11 +6638,11 @@
         <w:ind w:left="810" w:hanging="450"/>
         <w:jc w:val="left"/>
       </w:pPr>
-      <w:bookmarkStart w:id="22" w:name="_Toc414383542"/>
+      <w:bookmarkStart w:id="20" w:name="_Toc414383542"/>
       <w:r>
         <w:t>Test Approach</w:t>
       </w:r>
-      <w:bookmarkEnd w:id="22"/>
+      <w:bookmarkEnd w:id="20"/>
     </w:p>
     <w:p>
       <w:pPr>
@@ -5404,7 +6693,6 @@
         <w:jc w:val="left"/>
       </w:pPr>
       <w:r>
-        <w:lastRenderedPageBreak/>
         <w:t>When the test is run, the following steps are executed:</w:t>
       </w:r>
     </w:p>
@@ -5498,7 +6786,7 @@
         <w:ind w:left="810" w:hanging="450"/>
         <w:jc w:val="left"/>
       </w:pPr>
-      <w:bookmarkStart w:id="23" w:name="_Toc414383543"/>
+      <w:bookmarkStart w:id="21" w:name="_Toc414383543"/>
       <w:r>
         <w:t>Test Runner Functionality</w:t>
       </w:r>
@@ -5572,6 +6860,7 @@
         <w:rPr>
           <w:lang w:eastAsia="en-US"/>
         </w:rPr>
+        <w:lastRenderedPageBreak/>
         <w:t>Create a new test - creates new test object on the scene</w:t>
       </w:r>
     </w:p>
@@ -5894,7 +7183,6 @@
         <w:rPr>
           <w:lang w:eastAsia="en-US"/>
         </w:rPr>
-        <w:lastRenderedPageBreak/>
         <w:t>Succeed after all assertions are executed - select if the test should finish after all assertions from Game Object in the test got checked at least once.</w:t>
       </w:r>
     </w:p>
@@ -5968,7 +7256,7 @@
         <w:lastRenderedPageBreak/>
         <w:t>Items to be Tested</w:t>
       </w:r>
-      <w:bookmarkEnd w:id="23"/>
+      <w:bookmarkEnd w:id="21"/>
     </w:p>
     <w:p>
       <w:pPr>
@@ -5976,11 +7264,11 @@
         <w:ind w:left="810" w:hanging="450"/>
         <w:jc w:val="left"/>
       </w:pPr>
-      <w:bookmarkStart w:id="24" w:name="_Toc414383544"/>
+      <w:bookmarkStart w:id="22" w:name="_Toc414383544"/>
       <w:r>
         <w:t>Test Risks/Issues</w:t>
       </w:r>
-      <w:bookmarkEnd w:id="24"/>
+      <w:bookmarkEnd w:id="22"/>
     </w:p>
     <w:p>
       <w:pPr>
@@ -5988,11 +7276,11 @@
         <w:ind w:left="810" w:hanging="450"/>
         <w:jc w:val="left"/>
       </w:pPr>
-      <w:bookmarkStart w:id="25" w:name="_Toc414383545"/>
+      <w:bookmarkStart w:id="23" w:name="_Toc414383545"/>
       <w:r>
         <w:t>Test Pass/Fail Criteria</w:t>
       </w:r>
-      <w:bookmarkEnd w:id="25"/>
+      <w:bookmarkEnd w:id="23"/>
     </w:p>
     <w:p>
       <w:pPr>
@@ -6000,11 +7288,11 @@
         <w:ind w:left="810" w:hanging="450"/>
         <w:jc w:val="left"/>
       </w:pPr>
-      <w:bookmarkStart w:id="26" w:name="_Toc414383546"/>
+      <w:bookmarkStart w:id="24" w:name="_Toc414383546"/>
       <w:r>
         <w:t>Test Entry/Exit Criteria</w:t>
       </w:r>
-      <w:bookmarkEnd w:id="26"/>
+      <w:bookmarkEnd w:id="24"/>
     </w:p>
     <w:p>
       <w:pPr>
@@ -6012,11 +7300,11 @@
         <w:ind w:left="810" w:hanging="450"/>
         <w:jc w:val="left"/>
       </w:pPr>
-      <w:bookmarkStart w:id="27" w:name="_Toc414383547"/>
+      <w:bookmarkStart w:id="25" w:name="_Toc414383547"/>
       <w:r>
         <w:t>Test Deliverables</w:t>
       </w:r>
-      <w:bookmarkEnd w:id="27"/>
+      <w:bookmarkEnd w:id="25"/>
     </w:p>
     <w:p>
       <w:pPr>
@@ -6024,11 +7312,11 @@
         <w:ind w:left="810" w:hanging="450"/>
         <w:jc w:val="left"/>
       </w:pPr>
-      <w:bookmarkStart w:id="28" w:name="_Toc414383548"/>
+      <w:bookmarkStart w:id="26" w:name="_Toc414383548"/>
       <w:r>
         <w:t>Test Suspension/Resumption Criteria</w:t>
       </w:r>
-      <w:bookmarkEnd w:id="28"/>
+      <w:bookmarkEnd w:id="26"/>
     </w:p>
     <w:p>
       <w:pPr>
@@ -6039,11 +7327,11 @@
         </w:numPr>
         <w:jc w:val="left"/>
       </w:pPr>
-      <w:bookmarkStart w:id="29" w:name="_Toc414383549"/>
+      <w:bookmarkStart w:id="27" w:name="_Toc414383549"/>
       <w:r>
         <w:t>Performance Testing</w:t>
       </w:r>
-      <w:bookmarkEnd w:id="29"/>
+      <w:bookmarkEnd w:id="27"/>
     </w:p>
     <w:p>
       <w:pPr>
@@ -6051,11 +7339,11 @@
         <w:ind w:left="810" w:hanging="450"/>
         <w:jc w:val="left"/>
       </w:pPr>
-      <w:bookmarkStart w:id="30" w:name="_Toc414383550"/>
+      <w:bookmarkStart w:id="28" w:name="_Toc414383550"/>
       <w:r>
         <w:t>Test Approach</w:t>
       </w:r>
-      <w:bookmarkEnd w:id="30"/>
+      <w:bookmarkEnd w:id="28"/>
     </w:p>
     <w:p>
       <w:pPr>
@@ -6063,11 +7351,11 @@
         <w:ind w:left="810" w:hanging="450"/>
         <w:jc w:val="left"/>
       </w:pPr>
-      <w:bookmarkStart w:id="31" w:name="_Toc414383551"/>
+      <w:bookmarkStart w:id="29" w:name="_Toc414383551"/>
       <w:r>
         <w:t>Items to be Tested</w:t>
       </w:r>
-      <w:bookmarkEnd w:id="31"/>
+      <w:bookmarkEnd w:id="29"/>
     </w:p>
     <w:p>
       <w:pPr>
@@ -6075,11 +7363,11 @@
         <w:ind w:left="810" w:hanging="450"/>
         <w:jc w:val="left"/>
       </w:pPr>
-      <w:bookmarkStart w:id="32" w:name="_Toc414383552"/>
+      <w:bookmarkStart w:id="30" w:name="_Toc414383552"/>
       <w:r>
         <w:t>Test Risks/Issues</w:t>
       </w:r>
-      <w:bookmarkEnd w:id="32"/>
+      <w:bookmarkEnd w:id="30"/>
     </w:p>
     <w:p>
       <w:pPr>
@@ -6087,11 +7375,11 @@
         <w:ind w:left="810" w:hanging="450"/>
         <w:jc w:val="left"/>
       </w:pPr>
-      <w:bookmarkStart w:id="33" w:name="_Toc414383553"/>
+      <w:bookmarkStart w:id="31" w:name="_Toc414383553"/>
       <w:r>
         <w:t>Test Pass/Fail Criteria</w:t>
       </w:r>
-      <w:bookmarkEnd w:id="33"/>
+      <w:bookmarkEnd w:id="31"/>
     </w:p>
     <w:p>
       <w:pPr>
@@ -6099,11 +7387,11 @@
         <w:ind w:left="810" w:hanging="450"/>
         <w:jc w:val="left"/>
       </w:pPr>
-      <w:bookmarkStart w:id="34" w:name="_Toc414383554"/>
+      <w:bookmarkStart w:id="32" w:name="_Toc414383554"/>
       <w:r>
         <w:t>Test Entry/Exit Criteria</w:t>
       </w:r>
-      <w:bookmarkEnd w:id="34"/>
+      <w:bookmarkEnd w:id="32"/>
     </w:p>
     <w:p>
       <w:pPr>
@@ -6111,11 +7399,11 @@
         <w:ind w:left="810" w:hanging="450"/>
         <w:jc w:val="left"/>
       </w:pPr>
-      <w:bookmarkStart w:id="35" w:name="_Toc414383555"/>
+      <w:bookmarkStart w:id="33" w:name="_Toc414383555"/>
       <w:r>
         <w:t>Test Deliverables</w:t>
       </w:r>
-      <w:bookmarkEnd w:id="35"/>
+      <w:bookmarkEnd w:id="33"/>
     </w:p>
     <w:p>
       <w:pPr>
@@ -6123,11 +7411,11 @@
         <w:ind w:left="810" w:hanging="450"/>
         <w:jc w:val="left"/>
       </w:pPr>
-      <w:bookmarkStart w:id="36" w:name="_Toc414383556"/>
+      <w:bookmarkStart w:id="34" w:name="_Toc414383556"/>
       <w:r>
         <w:t>Test Suspension/Resumption Criteria</w:t>
       </w:r>
-      <w:bookmarkEnd w:id="36"/>
+      <w:bookmarkEnd w:id="34"/>
     </w:p>
     <w:p>
       <w:pPr>
@@ -6149,11 +7437,11 @@
         </w:numPr>
         <w:jc w:val="left"/>
       </w:pPr>
-      <w:bookmarkStart w:id="37" w:name="_Toc414383557"/>
+      <w:bookmarkStart w:id="35" w:name="_Toc414383557"/>
       <w:r>
         <w:t>User Acceptance Testing</w:t>
       </w:r>
-      <w:bookmarkEnd w:id="37"/>
+      <w:bookmarkEnd w:id="35"/>
     </w:p>
     <w:p>
       <w:pPr>
@@ -6161,11 +7449,11 @@
         <w:ind w:left="810" w:hanging="450"/>
         <w:jc w:val="left"/>
       </w:pPr>
-      <w:bookmarkStart w:id="38" w:name="_Toc414383558"/>
+      <w:bookmarkStart w:id="36" w:name="_Toc414383558"/>
       <w:r>
         <w:t>Test Approach</w:t>
       </w:r>
-      <w:bookmarkEnd w:id="38"/>
+      <w:bookmarkEnd w:id="36"/>
     </w:p>
     <w:p>
       <w:pPr>
@@ -6173,11 +7461,11 @@
         <w:ind w:left="810" w:hanging="450"/>
         <w:jc w:val="left"/>
       </w:pPr>
-      <w:bookmarkStart w:id="39" w:name="_Toc414383559"/>
+      <w:bookmarkStart w:id="37" w:name="_Toc414383559"/>
       <w:r>
         <w:t>Items to be Tested</w:t>
       </w:r>
-      <w:bookmarkEnd w:id="39"/>
+      <w:bookmarkEnd w:id="37"/>
     </w:p>
     <w:p>
       <w:pPr>
@@ -6185,11 +7473,11 @@
         <w:ind w:left="810" w:hanging="450"/>
         <w:jc w:val="left"/>
       </w:pPr>
-      <w:bookmarkStart w:id="40" w:name="_Toc414383560"/>
+      <w:bookmarkStart w:id="38" w:name="_Toc414383560"/>
       <w:r>
         <w:t>Test Risks/Issues</w:t>
       </w:r>
-      <w:bookmarkEnd w:id="40"/>
+      <w:bookmarkEnd w:id="38"/>
     </w:p>
     <w:p>
       <w:pPr>
@@ -6197,11 +7485,11 @@
         <w:ind w:left="810" w:hanging="450"/>
         <w:jc w:val="left"/>
       </w:pPr>
-      <w:bookmarkStart w:id="41" w:name="_Toc414383561"/>
+      <w:bookmarkStart w:id="39" w:name="_Toc414383561"/>
       <w:r>
         <w:t>Test Pass/Fail Criteria</w:t>
       </w:r>
-      <w:bookmarkEnd w:id="41"/>
+      <w:bookmarkEnd w:id="39"/>
     </w:p>
     <w:p>
       <w:pPr>
@@ -6209,11 +7497,11 @@
         <w:ind w:left="810" w:hanging="450"/>
         <w:jc w:val="left"/>
       </w:pPr>
-      <w:bookmarkStart w:id="42" w:name="_Toc414383562"/>
+      <w:bookmarkStart w:id="40" w:name="_Toc414383562"/>
       <w:r>
         <w:t>Test Entry/Exit Criteria</w:t>
       </w:r>
-      <w:bookmarkEnd w:id="42"/>
+      <w:bookmarkEnd w:id="40"/>
     </w:p>
     <w:p>
       <w:pPr>
@@ -6221,11 +7509,11 @@
         <w:ind w:left="810" w:hanging="450"/>
         <w:jc w:val="left"/>
       </w:pPr>
-      <w:bookmarkStart w:id="43" w:name="_Toc414383563"/>
+      <w:bookmarkStart w:id="41" w:name="_Toc414383563"/>
       <w:r>
         <w:t>Test Deliverables</w:t>
       </w:r>
-      <w:bookmarkEnd w:id="43"/>
+      <w:bookmarkEnd w:id="41"/>
     </w:p>
     <w:p>
       <w:pPr>
@@ -6233,12 +7521,12 @@
         <w:ind w:left="810" w:hanging="450"/>
         <w:jc w:val="left"/>
       </w:pPr>
-      <w:bookmarkStart w:id="44" w:name="_Toc414383564"/>
+      <w:bookmarkStart w:id="42" w:name="_Toc414383564"/>
       <w:r>
         <w:lastRenderedPageBreak/>
         <w:t>Test Suspension/Resumption Criteria</w:t>
       </w:r>
-      <w:bookmarkEnd w:id="44"/>
+      <w:bookmarkEnd w:id="42"/>
     </w:p>
     <w:p>
       <w:pPr>
@@ -6260,11 +7548,11 @@
         </w:numPr>
         <w:jc w:val="left"/>
       </w:pPr>
-      <w:bookmarkStart w:id="45" w:name="_Toc414383565"/>
+      <w:bookmarkStart w:id="43" w:name="_Toc414383565"/>
       <w:r>
         <w:t>References</w:t>
       </w:r>
-      <w:bookmarkEnd w:id="45"/>
+      <w:bookmarkEnd w:id="43"/>
     </w:p>
     <w:tbl>
       <w:tblPr>
@@ -6458,11 +7746,11 @@
       <w:r>
         <w:t xml:space="preserve"> </w:t>
       </w:r>
-      <w:bookmarkStart w:id="46" w:name="_Toc414383566"/>
+      <w:bookmarkStart w:id="44" w:name="_Toc414383566"/>
       <w:r>
         <w:t>Document Revision History</w:t>
       </w:r>
-      <w:bookmarkEnd w:id="46"/>
+      <w:bookmarkEnd w:id="44"/>
     </w:p>
     <w:tbl>
       <w:tblPr>
@@ -6620,11 +7908,11 @@
         </w:numPr>
         <w:jc w:val="left"/>
       </w:pPr>
-      <w:bookmarkStart w:id="47" w:name="_Toc414383567"/>
+      <w:bookmarkStart w:id="45" w:name="_Toc414383567"/>
       <w:r>
         <w:t>Appendix</w:t>
       </w:r>
-      <w:bookmarkEnd w:id="47"/>
+      <w:bookmarkEnd w:id="45"/>
     </w:p>
     <w:p>
       <w:pPr>
@@ -6753,7 +8041,7 @@
       <w:rPr>
         <w:noProof/>
       </w:rPr>
-      <w:t>5</w:t>
+      <w:t>8</w:t>
     </w:r>
     <w:r>
       <w:fldChar w:fldCharType="end"/>
@@ -7415,6 +8703,205 @@
     </w:lvl>
   </w:abstractNum>
   <w:abstractNum w:abstractNumId="6">
+    <w:nsid w:val="19673138"/>
+    <w:multiLevelType w:val="hybridMultilevel"/>
+    <w:tmpl w:val="9F46C266"/>
+    <w:lvl w:ilvl="0" w:tplc="0409000F">
+      <w:start w:val="1"/>
+      <w:numFmt w:val="decimal"/>
+      <w:lvlText w:val="%1."/>
+      <w:lvlJc w:val="left"/>
+      <w:pPr>
+        <w:ind w:left="720" w:hanging="360"/>
+      </w:pPr>
+    </w:lvl>
+    <w:lvl w:ilvl="1" w:tplc="04090019" w:tentative="1">
+      <w:start w:val="1"/>
+      <w:numFmt w:val="lowerLetter"/>
+      <w:lvlText w:val="%2."/>
+      <w:lvlJc w:val="left"/>
+      <w:pPr>
+        <w:ind w:left="1440" w:hanging="360"/>
+      </w:pPr>
+    </w:lvl>
+    <w:lvl w:ilvl="2" w:tplc="0409001B" w:tentative="1">
+      <w:start w:val="1"/>
+      <w:numFmt w:val="lowerRoman"/>
+      <w:lvlText w:val="%3."/>
+      <w:lvlJc w:val="right"/>
+      <w:pPr>
+        <w:ind w:left="2160" w:hanging="180"/>
+      </w:pPr>
+    </w:lvl>
+    <w:lvl w:ilvl="3" w:tplc="0409000F" w:tentative="1">
+      <w:start w:val="1"/>
+      <w:numFmt w:val="decimal"/>
+      <w:lvlText w:val="%4."/>
+      <w:lvlJc w:val="left"/>
+      <w:pPr>
+        <w:ind w:left="2880" w:hanging="360"/>
+      </w:pPr>
+    </w:lvl>
+    <w:lvl w:ilvl="4" w:tplc="04090019" w:tentative="1">
+      <w:start w:val="1"/>
+      <w:numFmt w:val="lowerLetter"/>
+      <w:lvlText w:val="%5."/>
+      <w:lvlJc w:val="left"/>
+      <w:pPr>
+        <w:ind w:left="3600" w:hanging="360"/>
+      </w:pPr>
+    </w:lvl>
+    <w:lvl w:ilvl="5" w:tplc="0409001B" w:tentative="1">
+      <w:start w:val="1"/>
+      <w:numFmt w:val="lowerRoman"/>
+      <w:lvlText w:val="%6."/>
+      <w:lvlJc w:val="right"/>
+      <w:pPr>
+        <w:ind w:left="4320" w:hanging="180"/>
+      </w:pPr>
+    </w:lvl>
+    <w:lvl w:ilvl="6" w:tplc="0409000F" w:tentative="1">
+      <w:start w:val="1"/>
+      <w:numFmt w:val="decimal"/>
+      <w:lvlText w:val="%7."/>
+      <w:lvlJc w:val="left"/>
+      <w:pPr>
+        <w:ind w:left="5040" w:hanging="360"/>
+      </w:pPr>
+    </w:lvl>
+    <w:lvl w:ilvl="7" w:tplc="04090019" w:tentative="1">
+      <w:start w:val="1"/>
+      <w:numFmt w:val="lowerLetter"/>
+      <w:lvlText w:val="%8."/>
+      <w:lvlJc w:val="left"/>
+      <w:pPr>
+        <w:ind w:left="5760" w:hanging="360"/>
+      </w:pPr>
+    </w:lvl>
+    <w:lvl w:ilvl="8" w:tplc="0409001B" w:tentative="1">
+      <w:start w:val="1"/>
+      <w:numFmt w:val="lowerRoman"/>
+      <w:lvlText w:val="%9."/>
+      <w:lvlJc w:val="right"/>
+      <w:pPr>
+        <w:ind w:left="6480" w:hanging="180"/>
+      </w:pPr>
+    </w:lvl>
+  </w:abstractNum>
+  <w:abstractNum w:abstractNumId="7">
+    <w:nsid w:val="1B007D12"/>
+    <w:multiLevelType w:val="hybridMultilevel"/>
+    <w:tmpl w:val="E2462C16"/>
+    <w:lvl w:ilvl="0" w:tplc="04090001">
+      <w:start w:val="1"/>
+      <w:numFmt w:val="bullet"/>
+      <w:lvlText w:val=""/>
+      <w:lvlJc w:val="left"/>
+      <w:pPr>
+        <w:ind w:left="720" w:hanging="360"/>
+      </w:pPr>
+      <w:rPr>
+        <w:rFonts w:ascii="Symbol" w:hAnsi="Symbol" w:hint="default"/>
+      </w:rPr>
+    </w:lvl>
+    <w:lvl w:ilvl="1" w:tplc="04090003" w:tentative="1">
+      <w:start w:val="1"/>
+      <w:numFmt w:val="bullet"/>
+      <w:lvlText w:val="o"/>
+      <w:lvlJc w:val="left"/>
+      <w:pPr>
+        <w:ind w:left="1440" w:hanging="360"/>
+      </w:pPr>
+      <w:rPr>
+        <w:rFonts w:ascii="Courier New" w:hAnsi="Courier New" w:cs="Courier New" w:hint="default"/>
+      </w:rPr>
+    </w:lvl>
+    <w:lvl w:ilvl="2" w:tplc="04090005" w:tentative="1">
+      <w:start w:val="1"/>
+      <w:numFmt w:val="bullet"/>
+      <w:lvlText w:val=""/>
+      <w:lvlJc w:val="left"/>
+      <w:pPr>
+        <w:ind w:left="2160" w:hanging="360"/>
+      </w:pPr>
+      <w:rPr>
+        <w:rFonts w:ascii="Wingdings" w:hAnsi="Wingdings" w:hint="default"/>
+      </w:rPr>
+    </w:lvl>
+    <w:lvl w:ilvl="3" w:tplc="04090001" w:tentative="1">
+      <w:start w:val="1"/>
+      <w:numFmt w:val="bullet"/>
+      <w:lvlText w:val=""/>
+      <w:lvlJc w:val="left"/>
+      <w:pPr>
+        <w:ind w:left="2880" w:hanging="360"/>
+      </w:pPr>
+      <w:rPr>
+        <w:rFonts w:ascii="Symbol" w:hAnsi="Symbol" w:hint="default"/>
+      </w:rPr>
+    </w:lvl>
+    <w:lvl w:ilvl="4" w:tplc="04090003" w:tentative="1">
+      <w:start w:val="1"/>
+      <w:numFmt w:val="bullet"/>
+      <w:lvlText w:val="o"/>
+      <w:lvlJc w:val="left"/>
+      <w:pPr>
+        <w:ind w:left="3600" w:hanging="360"/>
+      </w:pPr>
+      <w:rPr>
+        <w:rFonts w:ascii="Courier New" w:hAnsi="Courier New" w:cs="Courier New" w:hint="default"/>
+      </w:rPr>
+    </w:lvl>
+    <w:lvl w:ilvl="5" w:tplc="04090005" w:tentative="1">
+      <w:start w:val="1"/>
+      <w:numFmt w:val="bullet"/>
+      <w:lvlText w:val=""/>
+      <w:lvlJc w:val="left"/>
+      <w:pPr>
+        <w:ind w:left="4320" w:hanging="360"/>
+      </w:pPr>
+      <w:rPr>
+        <w:rFonts w:ascii="Wingdings" w:hAnsi="Wingdings" w:hint="default"/>
+      </w:rPr>
+    </w:lvl>
+    <w:lvl w:ilvl="6" w:tplc="04090001" w:tentative="1">
+      <w:start w:val="1"/>
+      <w:numFmt w:val="bullet"/>
+      <w:lvlText w:val=""/>
+      <w:lvlJc w:val="left"/>
+      <w:pPr>
+        <w:ind w:left="5040" w:hanging="360"/>
+      </w:pPr>
+      <w:rPr>
+        <w:rFonts w:ascii="Symbol" w:hAnsi="Symbol" w:hint="default"/>
+      </w:rPr>
+    </w:lvl>
+    <w:lvl w:ilvl="7" w:tplc="04090003" w:tentative="1">
+      <w:start w:val="1"/>
+      <w:numFmt w:val="bullet"/>
+      <w:lvlText w:val="o"/>
+      <w:lvlJc w:val="left"/>
+      <w:pPr>
+        <w:ind w:left="5760" w:hanging="360"/>
+      </w:pPr>
+      <w:rPr>
+        <w:rFonts w:ascii="Courier New" w:hAnsi="Courier New" w:cs="Courier New" w:hint="default"/>
+      </w:rPr>
+    </w:lvl>
+    <w:lvl w:ilvl="8" w:tplc="04090005" w:tentative="1">
+      <w:start w:val="1"/>
+      <w:numFmt w:val="bullet"/>
+      <w:lvlText w:val=""/>
+      <w:lvlJc w:val="left"/>
+      <w:pPr>
+        <w:ind w:left="6480" w:hanging="360"/>
+      </w:pPr>
+      <w:rPr>
+        <w:rFonts w:ascii="Wingdings" w:hAnsi="Wingdings" w:hint="default"/>
+      </w:rPr>
+    </w:lvl>
+  </w:abstractNum>
+  <w:abstractNum w:abstractNumId="8">
     <w:nsid w:val="1C00586A"/>
     <w:multiLevelType w:val="multilevel"/>
     <w:tmpl w:val="FA58AB06"/>
@@ -7535,7 +9022,7 @@
       </w:rPr>
     </w:lvl>
   </w:abstractNum>
-  <w:abstractNum w:abstractNumId="7">
+  <w:abstractNum w:abstractNumId="9">
     <w:nsid w:val="1D7A01B7"/>
     <w:multiLevelType w:val="multilevel"/>
     <w:tmpl w:val="1286FAE4"/>
@@ -7648,7 +9135,7 @@
       </w:pPr>
     </w:lvl>
   </w:abstractNum>
-  <w:abstractNum w:abstractNumId="8">
+  <w:abstractNum w:abstractNumId="10">
     <w:nsid w:val="22C76FA1"/>
     <w:multiLevelType w:val="hybridMultilevel"/>
     <w:tmpl w:val="AC1A073A"/>
@@ -7734,7 +9221,7 @@
       </w:pPr>
     </w:lvl>
   </w:abstractNum>
-  <w:abstractNum w:abstractNumId="9">
+  <w:abstractNum w:abstractNumId="11">
     <w:nsid w:val="23A82251"/>
     <w:multiLevelType w:val="multilevel"/>
     <w:tmpl w:val="559248FC"/>
@@ -7848,7 +9335,7 @@
       </w:rPr>
     </w:lvl>
   </w:abstractNum>
-  <w:abstractNum w:abstractNumId="10">
+  <w:abstractNum w:abstractNumId="12">
     <w:nsid w:val="23CE424E"/>
     <w:multiLevelType w:val="hybridMultilevel"/>
     <w:tmpl w:val="05584358"/>
@@ -7937,7 +9424,7 @@
       </w:pPr>
     </w:lvl>
   </w:abstractNum>
-  <w:abstractNum w:abstractNumId="11">
+  <w:abstractNum w:abstractNumId="13">
     <w:nsid w:val="33DB17ED"/>
     <w:multiLevelType w:val="multilevel"/>
     <w:tmpl w:val="73DC57E6"/>
@@ -8051,7 +9538,7 @@
       </w:rPr>
     </w:lvl>
   </w:abstractNum>
-  <w:abstractNum w:abstractNumId="12">
+  <w:abstractNum w:abstractNumId="14">
     <w:nsid w:val="35C15E46"/>
     <w:multiLevelType w:val="hybridMultilevel"/>
     <w:tmpl w:val="1B4C93FC"/>
@@ -8140,7 +9627,93 @@
       </w:pPr>
     </w:lvl>
   </w:abstractNum>
-  <w:abstractNum w:abstractNumId="13">
+  <w:abstractNum w:abstractNumId="15">
+    <w:nsid w:val="3BD816C9"/>
+    <w:multiLevelType w:val="hybridMultilevel"/>
+    <w:tmpl w:val="9F46C266"/>
+    <w:lvl w:ilvl="0" w:tplc="0409000F">
+      <w:start w:val="1"/>
+      <w:numFmt w:val="decimal"/>
+      <w:lvlText w:val="%1."/>
+      <w:lvlJc w:val="left"/>
+      <w:pPr>
+        <w:ind w:left="720" w:hanging="360"/>
+      </w:pPr>
+    </w:lvl>
+    <w:lvl w:ilvl="1" w:tplc="04090019" w:tentative="1">
+      <w:start w:val="1"/>
+      <w:numFmt w:val="lowerLetter"/>
+      <w:lvlText w:val="%2."/>
+      <w:lvlJc w:val="left"/>
+      <w:pPr>
+        <w:ind w:left="1440" w:hanging="360"/>
+      </w:pPr>
+    </w:lvl>
+    <w:lvl w:ilvl="2" w:tplc="0409001B" w:tentative="1">
+      <w:start w:val="1"/>
+      <w:numFmt w:val="lowerRoman"/>
+      <w:lvlText w:val="%3."/>
+      <w:lvlJc w:val="right"/>
+      <w:pPr>
+        <w:ind w:left="2160" w:hanging="180"/>
+      </w:pPr>
+    </w:lvl>
+    <w:lvl w:ilvl="3" w:tplc="0409000F" w:tentative="1">
+      <w:start w:val="1"/>
+      <w:numFmt w:val="decimal"/>
+      <w:lvlText w:val="%4."/>
+      <w:lvlJc w:val="left"/>
+      <w:pPr>
+        <w:ind w:left="2880" w:hanging="360"/>
+      </w:pPr>
+    </w:lvl>
+    <w:lvl w:ilvl="4" w:tplc="04090019" w:tentative="1">
+      <w:start w:val="1"/>
+      <w:numFmt w:val="lowerLetter"/>
+      <w:lvlText w:val="%5."/>
+      <w:lvlJc w:val="left"/>
+      <w:pPr>
+        <w:ind w:left="3600" w:hanging="360"/>
+      </w:pPr>
+    </w:lvl>
+    <w:lvl w:ilvl="5" w:tplc="0409001B" w:tentative="1">
+      <w:start w:val="1"/>
+      <w:numFmt w:val="lowerRoman"/>
+      <w:lvlText w:val="%6."/>
+      <w:lvlJc w:val="right"/>
+      <w:pPr>
+        <w:ind w:left="4320" w:hanging="180"/>
+      </w:pPr>
+    </w:lvl>
+    <w:lvl w:ilvl="6" w:tplc="0409000F" w:tentative="1">
+      <w:start w:val="1"/>
+      <w:numFmt w:val="decimal"/>
+      <w:lvlText w:val="%7."/>
+      <w:lvlJc w:val="left"/>
+      <w:pPr>
+        <w:ind w:left="5040" w:hanging="360"/>
+      </w:pPr>
+    </w:lvl>
+    <w:lvl w:ilvl="7" w:tplc="04090019" w:tentative="1">
+      <w:start w:val="1"/>
+      <w:numFmt w:val="lowerLetter"/>
+      <w:lvlText w:val="%8."/>
+      <w:lvlJc w:val="left"/>
+      <w:pPr>
+        <w:ind w:left="5760" w:hanging="360"/>
+      </w:pPr>
+    </w:lvl>
+    <w:lvl w:ilvl="8" w:tplc="0409001B" w:tentative="1">
+      <w:start w:val="1"/>
+      <w:numFmt w:val="lowerRoman"/>
+      <w:lvlText w:val="%9."/>
+      <w:lvlJc w:val="right"/>
+      <w:pPr>
+        <w:ind w:left="6480" w:hanging="180"/>
+      </w:pPr>
+    </w:lvl>
+  </w:abstractNum>
+  <w:abstractNum w:abstractNumId="16">
     <w:nsid w:val="3E8C3FB8"/>
     <w:multiLevelType w:val="hybridMultilevel"/>
     <w:tmpl w:val="BF9E8A0C"/>
@@ -8229,7 +9802,7 @@
       </w:pPr>
     </w:lvl>
   </w:abstractNum>
-  <w:abstractNum w:abstractNumId="14">
+  <w:abstractNum w:abstractNumId="17">
     <w:nsid w:val="4A4040BB"/>
     <w:multiLevelType w:val="hybridMultilevel"/>
     <w:tmpl w:val="0D1C6312"/>
@@ -8318,7 +9891,7 @@
       </w:pPr>
     </w:lvl>
   </w:abstractNum>
-  <w:abstractNum w:abstractNumId="15">
+  <w:abstractNum w:abstractNumId="18">
     <w:nsid w:val="4AB13600"/>
     <w:multiLevelType w:val="hybridMultilevel"/>
     <w:tmpl w:val="0420A074"/>
@@ -8407,7 +9980,7 @@
       </w:pPr>
     </w:lvl>
   </w:abstractNum>
-  <w:abstractNum w:abstractNumId="16">
+  <w:abstractNum w:abstractNumId="19">
     <w:nsid w:val="4CAE7939"/>
     <w:multiLevelType w:val="hybridMultilevel"/>
     <w:tmpl w:val="05584358"/>
@@ -8496,7 +10069,233 @@
       </w:pPr>
     </w:lvl>
   </w:abstractNum>
-  <w:abstractNum w:abstractNumId="17">
+  <w:abstractNum w:abstractNumId="20">
+    <w:nsid w:val="4CEC4282"/>
+    <w:multiLevelType w:val="multilevel"/>
+    <w:tmpl w:val="908E0C74"/>
+    <w:lvl w:ilvl="0">
+      <w:start w:val="1"/>
+      <w:numFmt w:val="decimal"/>
+      <w:lvlText w:val="%1."/>
+      <w:lvlJc w:val="left"/>
+      <w:pPr>
+        <w:ind w:left="720" w:firstLine="360"/>
+      </w:pPr>
+      <w:rPr>
+        <w:u w:val="none"/>
+      </w:rPr>
+    </w:lvl>
+    <w:lvl w:ilvl="1">
+      <w:start w:val="1"/>
+      <w:numFmt w:val="bullet"/>
+      <w:lvlText w:val="○"/>
+      <w:lvlJc w:val="left"/>
+      <w:pPr>
+        <w:ind w:left="1440" w:firstLine="1080"/>
+      </w:pPr>
+      <w:rPr>
+        <w:u w:val="none"/>
+      </w:rPr>
+    </w:lvl>
+    <w:lvl w:ilvl="2">
+      <w:start w:val="1"/>
+      <w:numFmt w:val="bullet"/>
+      <w:lvlText w:val="■"/>
+      <w:lvlJc w:val="left"/>
+      <w:pPr>
+        <w:ind w:left="2160" w:firstLine="1800"/>
+      </w:pPr>
+      <w:rPr>
+        <w:u w:val="none"/>
+      </w:rPr>
+    </w:lvl>
+    <w:lvl w:ilvl="3">
+      <w:start w:val="1"/>
+      <w:numFmt w:val="bullet"/>
+      <w:lvlText w:val="●"/>
+      <w:lvlJc w:val="left"/>
+      <w:pPr>
+        <w:ind w:left="2880" w:firstLine="2520"/>
+      </w:pPr>
+      <w:rPr>
+        <w:u w:val="none"/>
+      </w:rPr>
+    </w:lvl>
+    <w:lvl w:ilvl="4">
+      <w:start w:val="1"/>
+      <w:numFmt w:val="bullet"/>
+      <w:lvlText w:val="○"/>
+      <w:lvlJc w:val="left"/>
+      <w:pPr>
+        <w:ind w:left="3600" w:firstLine="3240"/>
+      </w:pPr>
+      <w:rPr>
+        <w:u w:val="none"/>
+      </w:rPr>
+    </w:lvl>
+    <w:lvl w:ilvl="5">
+      <w:start w:val="1"/>
+      <w:numFmt w:val="bullet"/>
+      <w:lvlText w:val="■"/>
+      <w:lvlJc w:val="left"/>
+      <w:pPr>
+        <w:ind w:left="4320" w:firstLine="3960"/>
+      </w:pPr>
+      <w:rPr>
+        <w:u w:val="none"/>
+      </w:rPr>
+    </w:lvl>
+    <w:lvl w:ilvl="6">
+      <w:start w:val="1"/>
+      <w:numFmt w:val="bullet"/>
+      <w:lvlText w:val="●"/>
+      <w:lvlJc w:val="left"/>
+      <w:pPr>
+        <w:ind w:left="5040" w:firstLine="4680"/>
+      </w:pPr>
+      <w:rPr>
+        <w:u w:val="none"/>
+      </w:rPr>
+    </w:lvl>
+    <w:lvl w:ilvl="7">
+      <w:start w:val="1"/>
+      <w:numFmt w:val="bullet"/>
+      <w:lvlText w:val="○"/>
+      <w:lvlJc w:val="left"/>
+      <w:pPr>
+        <w:ind w:left="5760" w:firstLine="5400"/>
+      </w:pPr>
+      <w:rPr>
+        <w:u w:val="none"/>
+      </w:rPr>
+    </w:lvl>
+    <w:lvl w:ilvl="8">
+      <w:start w:val="1"/>
+      <w:numFmt w:val="bullet"/>
+      <w:lvlText w:val="■"/>
+      <w:lvlJc w:val="left"/>
+      <w:pPr>
+        <w:ind w:left="6480" w:firstLine="6120"/>
+      </w:pPr>
+      <w:rPr>
+        <w:u w:val="none"/>
+      </w:rPr>
+    </w:lvl>
+  </w:abstractNum>
+  <w:abstractNum w:abstractNumId="21">
+    <w:nsid w:val="508303C0"/>
+    <w:multiLevelType w:val="multilevel"/>
+    <w:tmpl w:val="1D408F6C"/>
+    <w:lvl w:ilvl="0">
+      <w:start w:val="1"/>
+      <w:numFmt w:val="decimal"/>
+      <w:lvlText w:val="%1."/>
+      <w:lvlJc w:val="right"/>
+      <w:pPr>
+        <w:ind w:left="720" w:firstLine="360"/>
+      </w:pPr>
+      <w:rPr>
+        <w:u w:val="none"/>
+      </w:rPr>
+    </w:lvl>
+    <w:lvl w:ilvl="1">
+      <w:start w:val="1"/>
+      <w:numFmt w:val="decimal"/>
+      <w:lvlText w:val="%1.%2."/>
+      <w:lvlJc w:val="right"/>
+      <w:pPr>
+        <w:ind w:left="1440" w:firstLine="1080"/>
+      </w:pPr>
+      <w:rPr>
+        <w:u w:val="none"/>
+      </w:rPr>
+    </w:lvl>
+    <w:lvl w:ilvl="2">
+      <w:start w:val="1"/>
+      <w:numFmt w:val="decimal"/>
+      <w:lvlText w:val="%1.%2.%3."/>
+      <w:lvlJc w:val="right"/>
+      <w:pPr>
+        <w:ind w:left="2160" w:firstLine="1800"/>
+      </w:pPr>
+      <w:rPr>
+        <w:u w:val="none"/>
+      </w:rPr>
+    </w:lvl>
+    <w:lvl w:ilvl="3">
+      <w:start w:val="1"/>
+      <w:numFmt w:val="decimal"/>
+      <w:lvlText w:val="%1.%2.%3.%4."/>
+      <w:lvlJc w:val="right"/>
+      <w:pPr>
+        <w:ind w:left="2880" w:firstLine="2520"/>
+      </w:pPr>
+      <w:rPr>
+        <w:u w:val="none"/>
+      </w:rPr>
+    </w:lvl>
+    <w:lvl w:ilvl="4">
+      <w:start w:val="1"/>
+      <w:numFmt w:val="decimal"/>
+      <w:lvlText w:val="%1.%2.%3.%4.%5."/>
+      <w:lvlJc w:val="right"/>
+      <w:pPr>
+        <w:ind w:left="3600" w:firstLine="3240"/>
+      </w:pPr>
+      <w:rPr>
+        <w:u w:val="none"/>
+      </w:rPr>
+    </w:lvl>
+    <w:lvl w:ilvl="5">
+      <w:start w:val="1"/>
+      <w:numFmt w:val="decimal"/>
+      <w:lvlText w:val="%1.%2.%3.%4.%5.%6."/>
+      <w:lvlJc w:val="right"/>
+      <w:pPr>
+        <w:ind w:left="4320" w:firstLine="3960"/>
+      </w:pPr>
+      <w:rPr>
+        <w:u w:val="none"/>
+      </w:rPr>
+    </w:lvl>
+    <w:lvl w:ilvl="6">
+      <w:start w:val="1"/>
+      <w:numFmt w:val="decimal"/>
+      <w:lvlText w:val="%1.%2.%3.%4.%5.%6.%7."/>
+      <w:lvlJc w:val="right"/>
+      <w:pPr>
+        <w:ind w:left="5040" w:firstLine="4680"/>
+      </w:pPr>
+      <w:rPr>
+        <w:u w:val="none"/>
+      </w:rPr>
+    </w:lvl>
+    <w:lvl w:ilvl="7">
+      <w:start w:val="1"/>
+      <w:numFmt w:val="decimal"/>
+      <w:lvlText w:val="%1.%2.%3.%4.%5.%6.%7.%8."/>
+      <w:lvlJc w:val="right"/>
+      <w:pPr>
+        <w:ind w:left="5760" w:firstLine="5400"/>
+      </w:pPr>
+      <w:rPr>
+        <w:u w:val="none"/>
+      </w:rPr>
+    </w:lvl>
+    <w:lvl w:ilvl="8">
+      <w:start w:val="1"/>
+      <w:numFmt w:val="decimal"/>
+      <w:lvlText w:val="%1.%2.%3.%4.%5.%6.%7.%8.%9."/>
+      <w:lvlJc w:val="right"/>
+      <w:pPr>
+        <w:ind w:left="6480" w:firstLine="6120"/>
+      </w:pPr>
+      <w:rPr>
+        <w:u w:val="none"/>
+      </w:rPr>
+    </w:lvl>
+  </w:abstractNum>
+  <w:abstractNum w:abstractNumId="22">
     <w:nsid w:val="51225C76"/>
     <w:multiLevelType w:val="hybridMultilevel"/>
     <w:tmpl w:val="0A362CE0"/>
@@ -8585,7 +10384,7 @@
       </w:pPr>
     </w:lvl>
   </w:abstractNum>
-  <w:abstractNum w:abstractNumId="18">
+  <w:abstractNum w:abstractNumId="23">
     <w:nsid w:val="51DA6E40"/>
     <w:multiLevelType w:val="hybridMultilevel"/>
     <w:tmpl w:val="9A485F46"/>
@@ -8671,7 +10470,7 @@
       </w:pPr>
     </w:lvl>
   </w:abstractNum>
-  <w:abstractNum w:abstractNumId="19">
+  <w:abstractNum w:abstractNumId="24">
     <w:nsid w:val="54435E2F"/>
     <w:multiLevelType w:val="hybridMultilevel"/>
     <w:tmpl w:val="135ADE36"/>
@@ -8784,7 +10583,7 @@
       </w:rPr>
     </w:lvl>
   </w:abstractNum>
-  <w:abstractNum w:abstractNumId="20">
+  <w:abstractNum w:abstractNumId="25">
     <w:nsid w:val="561D6F34"/>
     <w:multiLevelType w:val="hybridMultilevel"/>
     <w:tmpl w:val="B3D0D17C"/>
@@ -8873,7 +10672,93 @@
       </w:pPr>
     </w:lvl>
   </w:abstractNum>
-  <w:abstractNum w:abstractNumId="21">
+  <w:abstractNum w:abstractNumId="26">
+    <w:nsid w:val="597E6E3F"/>
+    <w:multiLevelType w:val="hybridMultilevel"/>
+    <w:tmpl w:val="9F46C266"/>
+    <w:lvl w:ilvl="0" w:tplc="0409000F">
+      <w:start w:val="1"/>
+      <w:numFmt w:val="decimal"/>
+      <w:lvlText w:val="%1."/>
+      <w:lvlJc w:val="left"/>
+      <w:pPr>
+        <w:ind w:left="720" w:hanging="360"/>
+      </w:pPr>
+    </w:lvl>
+    <w:lvl w:ilvl="1" w:tplc="04090019" w:tentative="1">
+      <w:start w:val="1"/>
+      <w:numFmt w:val="lowerLetter"/>
+      <w:lvlText w:val="%2."/>
+      <w:lvlJc w:val="left"/>
+      <w:pPr>
+        <w:ind w:left="1440" w:hanging="360"/>
+      </w:pPr>
+    </w:lvl>
+    <w:lvl w:ilvl="2" w:tplc="0409001B" w:tentative="1">
+      <w:start w:val="1"/>
+      <w:numFmt w:val="lowerRoman"/>
+      <w:lvlText w:val="%3."/>
+      <w:lvlJc w:val="right"/>
+      <w:pPr>
+        <w:ind w:left="2160" w:hanging="180"/>
+      </w:pPr>
+    </w:lvl>
+    <w:lvl w:ilvl="3" w:tplc="0409000F" w:tentative="1">
+      <w:start w:val="1"/>
+      <w:numFmt w:val="decimal"/>
+      <w:lvlText w:val="%4."/>
+      <w:lvlJc w:val="left"/>
+      <w:pPr>
+        <w:ind w:left="2880" w:hanging="360"/>
+      </w:pPr>
+    </w:lvl>
+    <w:lvl w:ilvl="4" w:tplc="04090019" w:tentative="1">
+      <w:start w:val="1"/>
+      <w:numFmt w:val="lowerLetter"/>
+      <w:lvlText w:val="%5."/>
+      <w:lvlJc w:val="left"/>
+      <w:pPr>
+        <w:ind w:left="3600" w:hanging="360"/>
+      </w:pPr>
+    </w:lvl>
+    <w:lvl w:ilvl="5" w:tplc="0409001B" w:tentative="1">
+      <w:start w:val="1"/>
+      <w:numFmt w:val="lowerRoman"/>
+      <w:lvlText w:val="%6."/>
+      <w:lvlJc w:val="right"/>
+      <w:pPr>
+        <w:ind w:left="4320" w:hanging="180"/>
+      </w:pPr>
+    </w:lvl>
+    <w:lvl w:ilvl="6" w:tplc="0409000F" w:tentative="1">
+      <w:start w:val="1"/>
+      <w:numFmt w:val="decimal"/>
+      <w:lvlText w:val="%7."/>
+      <w:lvlJc w:val="left"/>
+      <w:pPr>
+        <w:ind w:left="5040" w:hanging="360"/>
+      </w:pPr>
+    </w:lvl>
+    <w:lvl w:ilvl="7" w:tplc="04090019" w:tentative="1">
+      <w:start w:val="1"/>
+      <w:numFmt w:val="lowerLetter"/>
+      <w:lvlText w:val="%8."/>
+      <w:lvlJc w:val="left"/>
+      <w:pPr>
+        <w:ind w:left="5760" w:hanging="360"/>
+      </w:pPr>
+    </w:lvl>
+    <w:lvl w:ilvl="8" w:tplc="0409001B" w:tentative="1">
+      <w:start w:val="1"/>
+      <w:numFmt w:val="lowerRoman"/>
+      <w:lvlText w:val="%9."/>
+      <w:lvlJc w:val="right"/>
+      <w:pPr>
+        <w:ind w:left="6480" w:hanging="180"/>
+      </w:pPr>
+    </w:lvl>
+  </w:abstractNum>
+  <w:abstractNum w:abstractNumId="27">
     <w:nsid w:val="68303C99"/>
     <w:multiLevelType w:val="hybridMultilevel"/>
     <w:tmpl w:val="475ACD7E"/>
@@ -9017,7 +10902,7 @@
       </w:pPr>
     </w:lvl>
   </w:abstractNum>
-  <w:abstractNum w:abstractNumId="22">
+  <w:abstractNum w:abstractNumId="28">
     <w:nsid w:val="684C69D4"/>
     <w:multiLevelType w:val="multilevel"/>
     <w:tmpl w:val="6D1C4E06"/>
@@ -9166,7 +11051,7 @@
       </w:rPr>
     </w:lvl>
   </w:abstractNum>
-  <w:abstractNum w:abstractNumId="23">
+  <w:abstractNum w:abstractNumId="29">
     <w:nsid w:val="79B97BE4"/>
     <w:multiLevelType w:val="hybridMultilevel"/>
     <w:tmpl w:val="05584358"/>
@@ -9259,34 +11144,34 @@
     <w:abstractNumId w:val="2"/>
   </w:num>
   <w:num w:numId="2">
-    <w:abstractNumId w:val="9"/>
+    <w:abstractNumId w:val="11"/>
   </w:num>
   <w:num w:numId="3">
-    <w:abstractNumId w:val="11"/>
+    <w:abstractNumId w:val="13"/>
   </w:num>
   <w:num w:numId="4">
-    <w:abstractNumId w:val="6"/>
+    <w:abstractNumId w:val="8"/>
   </w:num>
   <w:num w:numId="5">
-    <w:abstractNumId w:val="10"/>
+    <w:abstractNumId w:val="12"/>
   </w:num>
   <w:num w:numId="6">
-    <w:abstractNumId w:val="20"/>
+    <w:abstractNumId w:val="25"/>
   </w:num>
   <w:num w:numId="7">
-    <w:abstractNumId w:val="12"/>
+    <w:abstractNumId w:val="14"/>
   </w:num>
   <w:num w:numId="8">
-    <w:abstractNumId w:val="14"/>
+    <w:abstractNumId w:val="17"/>
   </w:num>
   <w:num w:numId="9">
     <w:abstractNumId w:val="5"/>
   </w:num>
   <w:num w:numId="10">
-    <w:abstractNumId w:val="13"/>
+    <w:abstractNumId w:val="16"/>
   </w:num>
   <w:num w:numId="11">
-    <w:abstractNumId w:val="21"/>
+    <w:abstractNumId w:val="27"/>
   </w:num>
   <w:num w:numId="12">
     <w:abstractNumId w:val="4"/>
@@ -9295,37 +11180,55 @@
     <w:abstractNumId w:val="0"/>
   </w:num>
   <w:num w:numId="14">
-    <w:abstractNumId w:val="15"/>
+    <w:abstractNumId w:val="18"/>
   </w:num>
   <w:num w:numId="15">
-    <w:abstractNumId w:val="16"/>
+    <w:abstractNumId w:val="19"/>
   </w:num>
   <w:num w:numId="16">
-    <w:abstractNumId w:val="17"/>
+    <w:abstractNumId w:val="22"/>
   </w:num>
   <w:num w:numId="17">
-    <w:abstractNumId w:val="23"/>
+    <w:abstractNumId w:val="29"/>
   </w:num>
   <w:num w:numId="18">
     <w:abstractNumId w:val="3"/>
   </w:num>
   <w:num w:numId="19">
-    <w:abstractNumId w:val="19"/>
+    <w:abstractNumId w:val="24"/>
   </w:num>
   <w:num w:numId="20">
-    <w:abstractNumId w:val="22"/>
+    <w:abstractNumId w:val="28"/>
   </w:num>
   <w:num w:numId="21">
-    <w:abstractNumId w:val="7"/>
+    <w:abstractNumId w:val="9"/>
   </w:num>
   <w:num w:numId="22">
-    <w:abstractNumId w:val="8"/>
+    <w:abstractNumId w:val="10"/>
   </w:num>
   <w:num w:numId="23">
-    <w:abstractNumId w:val="18"/>
+    <w:abstractNumId w:val="23"/>
   </w:num>
   <w:num w:numId="24">
     <w:abstractNumId w:val="1"/>
+  </w:num>
+  <w:num w:numId="25">
+    <w:abstractNumId w:val="21"/>
+  </w:num>
+  <w:num w:numId="26">
+    <w:abstractNumId w:val="20"/>
+  </w:num>
+  <w:num w:numId="27">
+    <w:abstractNumId w:val="15"/>
+  </w:num>
+  <w:num w:numId="28">
+    <w:abstractNumId w:val="6"/>
+  </w:num>
+  <w:num w:numId="29">
+    <w:abstractNumId w:val="26"/>
+  </w:num>
+  <w:num w:numId="30">
+    <w:abstractNumId w:val="7"/>
   </w:num>
   <w:numIdMacAtCleanup w:val="17"/>
 </w:numbering>
@@ -11399,7 +13302,7 @@
 </file>
 
 <file path=customXml/itemProps1.xml><?xml version="1.0" encoding="utf-8"?>
-<ds:datastoreItem xmlns:ds="http://schemas.openxmlformats.org/officeDocument/2006/customXml" ds:itemID="{2F0E8489-E257-4E32-ACC9-7E1F46505735}">
+<ds:datastoreItem xmlns:ds="http://schemas.openxmlformats.org/officeDocument/2006/customXml" ds:itemID="{04C861EC-4474-408A-836A-5B807C7F48BD}">
   <ds:schemaRefs>
     <ds:schemaRef ds:uri="http://schemas.openxmlformats.org/officeDocument/2006/bibliography"/>
   </ds:schemaRefs>

</xml_diff>

<commit_message>
Added some blank test cases.
</commit_message>
<xml_diff>
--- a/Documentation/Test Document/TestDocument.docx
+++ b/Documentation/Test Document/TestDocument.docx
@@ -35,7 +35,21 @@
         <w:rPr>
           <w:sz w:val="24"/>
         </w:rPr>
-        <w:t>Members: Anthony Jamora, Jonny Nabors, Thomas Burke</w:t>
+        <w:t xml:space="preserve">Members: Anthony </w:t>
+      </w:r>
+      <w:proofErr w:type="spellStart"/>
+      <w:r>
+        <w:rPr>
+          <w:sz w:val="24"/>
+        </w:rPr>
+        <w:t>Jamora</w:t>
+      </w:r>
+      <w:proofErr w:type="spellEnd"/>
+      <w:r>
+        <w:rPr>
+          <w:sz w:val="24"/>
+        </w:rPr>
+        <w:t>, Jonny Nabors, Thomas Burke</w:t>
       </w:r>
     </w:p>
     <w:p/>
@@ -4831,7 +4845,31 @@
         <w:pStyle w:val="UnityBody"/>
       </w:pPr>
       <w:r>
-        <w:t>The Unity Game will utilize the Integration and Assertion Test Components for test script creation and automation. Integration tests are entire GameObjects that exist in a hierarchy where each TestComponent that is a part of the GameObject is tested sequentially. Assertion Components are a code-free way of creation conditions that are always expected to be true and testing for failure, throwing an exception when a failure occurs. These two testing methods will be integrated into the various test cases and scenarios outlined in this document.</w:t>
+        <w:t xml:space="preserve">The Unity Game will utilize the Integration and Assertion Test Components for test script creation and automation. Integration tests are entire </w:t>
+      </w:r>
+      <w:proofErr w:type="spellStart"/>
+      <w:r>
+        <w:t>GameObjects</w:t>
+      </w:r>
+      <w:proofErr w:type="spellEnd"/>
+      <w:r>
+        <w:t xml:space="preserve"> that exist in a hierarchy where each </w:t>
+      </w:r>
+      <w:proofErr w:type="spellStart"/>
+      <w:r>
+        <w:t>TestComponent</w:t>
+      </w:r>
+      <w:proofErr w:type="spellEnd"/>
+      <w:r>
+        <w:t xml:space="preserve"> that is a part of the </w:t>
+      </w:r>
+      <w:proofErr w:type="spellStart"/>
+      <w:r>
+        <w:t>GameObject</w:t>
+      </w:r>
+      <w:proofErr w:type="spellEnd"/>
+      <w:r>
+        <w:t xml:space="preserve"> is tested sequentially. Assertion Components are a code-free way of creation conditions that are always expected to be true and testing for failure, throwing an exception when a failure occurs. These two testing methods will be integrated into the various test cases and scenarios outlined in this document.</w:t>
       </w:r>
     </w:p>
     <w:p>
@@ -4871,7 +4909,20 @@
         </w:numPr>
       </w:pPr>
       <w:r>
-        <w:t>Function Testing.Pass() is called. This will successfully finish the test</w:t>
+        <w:t xml:space="preserve">Function </w:t>
+      </w:r>
+      <w:proofErr w:type="spellStart"/>
+      <w:proofErr w:type="gramStart"/>
+      <w:r>
+        <w:t>Testing.Pass</w:t>
+      </w:r>
+      <w:proofErr w:type="spellEnd"/>
+      <w:r>
+        <w:t>(</w:t>
+      </w:r>
+      <w:proofErr w:type="gramEnd"/>
+      <w:r>
+        <w:t>) is called. This will successfully finish the test</w:t>
       </w:r>
     </w:p>
     <w:p>
@@ -4883,7 +4934,20 @@
         </w:numPr>
       </w:pPr>
       <w:r>
-        <w:t>Function Testing.Fail() is called. This will fail the test</w:t>
+        <w:t xml:space="preserve">Function </w:t>
+      </w:r>
+      <w:proofErr w:type="spellStart"/>
+      <w:proofErr w:type="gramStart"/>
+      <w:r>
+        <w:t>Testing.Fail</w:t>
+      </w:r>
+      <w:proofErr w:type="spellEnd"/>
+      <w:r>
+        <w:t>(</w:t>
+      </w:r>
+      <w:proofErr w:type="gramEnd"/>
+      <w:r>
+        <w:t>) is called. This will fail the test</w:t>
       </w:r>
     </w:p>
     <w:p>
@@ -6807,13 +6871,7 @@
               <w:pStyle w:val="UnityBody"/>
             </w:pPr>
             <w:r>
-              <w:t xml:space="preserve">From the options menu, the game player is able to change the available resolution options and see that the game responds and sizes accordingly. </w:t>
-            </w:r>
-            <w:r>
-              <w:t xml:space="preserve">Ensure entrance and exit of submenu. </w:t>
-            </w:r>
-            <w:r>
-              <w:t xml:space="preserve"> Corresponding Functional Requirement: FR6.</w:t>
+              <w:t>From the options menu, the game player is able to change the available resolution options and see that the game responds and sizes accordingly. Ensure entrance and exit of submenu.  Corresponding Functional Requirement: FR6.</w:t>
             </w:r>
           </w:p>
         </w:tc>
@@ -6884,19 +6942,7 @@
               <w:pStyle w:val="UnityBody"/>
             </w:pPr>
             <w:r>
-              <w:t xml:space="preserve">From the options menu, the game player is able to change the available graphics options and see that the game graphical quality adjusts accordingly. </w:t>
-            </w:r>
-            <w:r>
-              <w:t xml:space="preserve">Ensure entrance and exit of submenu. </w:t>
-            </w:r>
-            <w:r>
-              <w:t xml:space="preserve"> </w:t>
-            </w:r>
-            <w:r>
-              <w:t>Corresponding Functional Requirement:</w:t>
-            </w:r>
-            <w:r>
-              <w:t xml:space="preserve"> FR7.</w:t>
+              <w:t>From the options menu, the game player is able to change the available graphics options and see that the game graphical quality adjusts accordingly. Ensure entrance and exit of submenu.  Corresponding Functional Requirement: FR7.</w:t>
             </w:r>
           </w:p>
         </w:tc>
@@ -6967,19 +7013,15 @@
               <w:pStyle w:val="UnityBody"/>
             </w:pPr>
             <w:r>
-              <w:t xml:space="preserve">From the options menu, the game player can adjust the brightness level using the provided slider GameObject and should see the game’s brightness adjust accordingly. </w:t>
-            </w:r>
-            <w:r>
-              <w:t xml:space="preserve">Ensure entrance and exit of submenu. </w:t>
-            </w:r>
-            <w:r>
-              <w:t xml:space="preserve"> </w:t>
-            </w:r>
-            <w:r>
-              <w:t>Corresponding Functional Requirement:</w:t>
-            </w:r>
-            <w:r>
-              <w:t xml:space="preserve"> FR9</w:t>
+              <w:t xml:space="preserve">From the options menu, the game player can adjust the brightness level using the provided slider </w:t>
+            </w:r>
+            <w:proofErr w:type="spellStart"/>
+            <w:r>
+              <w:t>GameObject</w:t>
+            </w:r>
+            <w:proofErr w:type="spellEnd"/>
+            <w:r>
+              <w:t xml:space="preserve"> and should see the game’s brightness adjust accordingly. Ensure entrance and exit of submenu.  Corresponding Functional Requirement: FR9</w:t>
             </w:r>
           </w:p>
         </w:tc>
@@ -7050,13 +7092,7 @@
               <w:pStyle w:val="UnityBody"/>
             </w:pPr>
             <w:r>
-              <w:t xml:space="preserve">From the options menu, the game player is able to select the option to view the control scheme and is then able to see the static image depicting each available keyboard control. Ensure entrance and exit of submenu. </w:t>
-            </w:r>
-            <w:r>
-              <w:t>Corresponding Functional Requirement:</w:t>
-            </w:r>
-            <w:r>
-              <w:t xml:space="preserve"> FR10</w:t>
+              <w:t>From the options menu, the game player is able to select the option to view the control scheme and is then able to see the static image depicting each available keyboard control. Ensure entrance and exit of submenu. Corresponding Functional Requirement: FR10</w:t>
             </w:r>
           </w:p>
         </w:tc>
@@ -7127,13 +7163,7 @@
               <w:pStyle w:val="UnityBody"/>
             </w:pPr>
             <w:r>
-              <w:t xml:space="preserve">From the options menu, the game player is able to select the option to view the list of individuals that worked on the game. </w:t>
-            </w:r>
-            <w:r>
-              <w:t>Corresponding Functional Requirement:</w:t>
-            </w:r>
-            <w:r>
-              <w:t xml:space="preserve"> FR11</w:t>
+              <w:t>From the options menu, the game player is able to select the option to view the list of individuals that worked on the game. Corresponding Functional Requirement: FR11</w:t>
             </w:r>
           </w:p>
         </w:tc>
@@ -7205,13 +7235,7 @@
               <w:pStyle w:val="UnityBody"/>
             </w:pPr>
             <w:r>
-              <w:t xml:space="preserve">From the main menu, the game player should be able to select the ‘New Game’ option and be brought to the playable game world. </w:t>
-            </w:r>
-            <w:r>
-              <w:t>Corresponding Functional Requirement:</w:t>
-            </w:r>
-            <w:r>
-              <w:t xml:space="preserve"> FR8</w:t>
+              <w:t>From the main menu, the game player should be able to select the ‘New Game’ option and be brought to the playable game world. Corresponding Functional Requirement: FR8</w:t>
             </w:r>
           </w:p>
         </w:tc>
@@ -7282,13 +7306,7 @@
               <w:pStyle w:val="UnityBody"/>
             </w:pPr>
             <w:r>
-              <w:t xml:space="preserve">From the main menu, the game player should be able to select the ‘Exit to Desktop’ option and the game application should terminate and return the game player to their desktop. </w:t>
-            </w:r>
-            <w:r>
-              <w:t>Corresponding Functional Requirement:</w:t>
-            </w:r>
-            <w:r>
-              <w:t xml:space="preserve"> FR12</w:t>
+              <w:t>From the main menu, the game player should be able to select the ‘Exit to Desktop’ option and the game application should terminate and return the game player to their desktop. Corresponding Functional Requirement: FR12</w:t>
             </w:r>
           </w:p>
         </w:tc>
@@ -7359,13 +7377,15 @@
               <w:pStyle w:val="UnityBody"/>
             </w:pPr>
             <w:r>
-              <w:t xml:space="preserve">When the game has been started by the game player, test that each required GameObject is loaded into the scene. </w:t>
-            </w:r>
-            <w:r>
-              <w:t>Corresponding Functional Requirement:</w:t>
-            </w:r>
-            <w:r>
-              <w:t xml:space="preserve"> FR13, FR14, FR16, FR17, FR18, FR19, FR21, FR30, FR38, FR39</w:t>
+              <w:t xml:space="preserve">When the game has been started by the game player, test that each required </w:t>
+            </w:r>
+            <w:proofErr w:type="spellStart"/>
+            <w:r>
+              <w:t>GameObject</w:t>
+            </w:r>
+            <w:proofErr w:type="spellEnd"/>
+            <w:r>
+              <w:t xml:space="preserve"> is loaded into the scene. Corresponding Functional Requirement: FR13, FR14, FR16, FR17, FR18, FR19, FR21, FR30, FR38, FR39</w:t>
             </w:r>
           </w:p>
         </w:tc>
@@ -7436,13 +7456,7 @@
               <w:pStyle w:val="UnityBody"/>
             </w:pPr>
             <w:r>
-              <w:t xml:space="preserve">When the game is begun, test to see that the game audio components have loaded in and are successfully playing. </w:t>
-            </w:r>
-            <w:r>
-              <w:t>Corresponding Functional Requirement:</w:t>
-            </w:r>
-            <w:r>
-              <w:t xml:space="preserve"> FR15</w:t>
+              <w:t>When the game is begun, test to see that the game audio components have loaded in and are successfully playing. Corresponding Functional Requirement: FR15</w:t>
             </w:r>
           </w:p>
         </w:tc>
@@ -7998,7 +8012,15 @@
         </w:numPr>
       </w:pPr>
       <w:r>
-        <w:t>Confirm that each integration and assertion test is in place and the corresponding GameObjects are in the scene</w:t>
+        <w:t xml:space="preserve">Confirm that each integration and assertion test is in place and the corresponding </w:t>
+      </w:r>
+      <w:proofErr w:type="spellStart"/>
+      <w:r>
+        <w:t>GameObjects</w:t>
+      </w:r>
+      <w:proofErr w:type="spellEnd"/>
+      <w:r>
+        <w:t xml:space="preserve"> are in the scene</w:t>
       </w:r>
     </w:p>
     <w:p>
@@ -8007,12 +8029,12 @@
         <w:ind w:left="810" w:hanging="450"/>
         <w:jc w:val="left"/>
       </w:pPr>
-      <w:bookmarkStart w:id="20" w:name="_Toc414555633"/>
-      <w:bookmarkStart w:id="21" w:name="_Toc414555634"/>
+      <w:bookmarkStart w:id="20" w:name="_Toc414555634"/>
+      <w:bookmarkStart w:id="21" w:name="_Toc414555633"/>
       <w:r>
         <w:t>Test Suspension/Resumption Criteria</w:t>
       </w:r>
-      <w:bookmarkEnd w:id="21"/>
+      <w:bookmarkEnd w:id="20"/>
     </w:p>
     <w:p>
       <w:pPr>
@@ -8021,8 +8043,6 @@
       <w:r>
         <w:t>Upon any reported failure to the console all further tests will be suspended until a proposed fix has been implemented to the code. Testing will then be resumed and the process is repeated until no errors are present.</w:t>
       </w:r>
-      <w:bookmarkStart w:id="22" w:name="_GoBack"/>
-      <w:bookmarkEnd w:id="22"/>
     </w:p>
     <w:p>
       <w:pPr>
@@ -8033,10 +8053,2549 @@
       <w:r>
         <w:t xml:space="preserve">Test </w:t>
       </w:r>
-      <w:bookmarkEnd w:id="20"/>
+      <w:bookmarkEnd w:id="21"/>
       <w:r>
         <w:t>Cases</w:t>
       </w:r>
+    </w:p>
+    <w:tbl>
+      <w:tblPr>
+        <w:tblW w:w="8910" w:type="dxa"/>
+        <w:tblBorders>
+          <w:top w:val="single" w:sz="6" w:space="0" w:color="000000"/>
+          <w:left w:val="single" w:sz="6" w:space="0" w:color="000000"/>
+          <w:bottom w:val="single" w:sz="6" w:space="0" w:color="000000"/>
+          <w:right w:val="single" w:sz="6" w:space="0" w:color="000000"/>
+          <w:insideH w:val="single" w:sz="6" w:space="0" w:color="000000"/>
+          <w:insideV w:val="single" w:sz="6" w:space="0" w:color="000000"/>
+        </w:tblBorders>
+        <w:tblLayout w:type="fixed"/>
+        <w:tblLook w:val="0600" w:firstRow="0" w:lastRow="0" w:firstColumn="0" w:lastColumn="0" w:noHBand="1" w:noVBand="1"/>
+      </w:tblPr>
+      <w:tblGrid>
+        <w:gridCol w:w="2505"/>
+        <w:gridCol w:w="6405"/>
+      </w:tblGrid>
+      <w:tr>
+        <w:tc>
+          <w:tcPr>
+            <w:tcW w:w="2505" w:type="dxa"/>
+            <w:tcBorders>
+              <w:top w:val="single" w:sz="8" w:space="0" w:color="000000"/>
+              <w:left w:val="single" w:sz="8" w:space="0" w:color="000000"/>
+              <w:bottom w:val="single" w:sz="8" w:space="0" w:color="000000"/>
+              <w:right w:val="single" w:sz="8" w:space="0" w:color="000000"/>
+            </w:tcBorders>
+            <w:shd w:val="clear" w:color="auto" w:fill="F2F2F2"/>
+            <w:tcMar>
+              <w:top w:w="100" w:type="dxa"/>
+              <w:left w:w="100" w:type="dxa"/>
+              <w:bottom w:w="100" w:type="dxa"/>
+              <w:right w:w="100" w:type="dxa"/>
+            </w:tcMar>
+          </w:tcPr>
+          <w:p>
+            <w:r>
+              <w:rPr>
+                <w:shd w:val="clear" w:color="auto" w:fill="F2F2F2"/>
+              </w:rPr>
+              <w:t>ID</w:t>
+            </w:r>
+          </w:p>
+        </w:tc>
+        <w:tc>
+          <w:tcPr>
+            <w:tcW w:w="6405" w:type="dxa"/>
+            <w:tcBorders>
+              <w:top w:val="single" w:sz="8" w:space="0" w:color="000000"/>
+              <w:bottom w:val="single" w:sz="8" w:space="0" w:color="000000"/>
+              <w:right w:val="single" w:sz="8" w:space="0" w:color="000000"/>
+            </w:tcBorders>
+            <w:tcMar>
+              <w:top w:w="100" w:type="dxa"/>
+              <w:left w:w="100" w:type="dxa"/>
+              <w:bottom w:w="100" w:type="dxa"/>
+              <w:right w:w="100" w:type="dxa"/>
+            </w:tcMar>
+          </w:tcPr>
+          <w:p>
+            <w:r>
+              <w:t>FT_1</w:t>
+            </w:r>
+          </w:p>
+        </w:tc>
+      </w:tr>
+      <w:tr>
+        <w:tc>
+          <w:tcPr>
+            <w:tcW w:w="2505" w:type="dxa"/>
+            <w:tcBorders>
+              <w:left w:val="single" w:sz="8" w:space="0" w:color="000000"/>
+              <w:bottom w:val="single" w:sz="8" w:space="0" w:color="000000"/>
+              <w:right w:val="single" w:sz="8" w:space="0" w:color="000000"/>
+            </w:tcBorders>
+            <w:shd w:val="clear" w:color="auto" w:fill="F2F2F2"/>
+            <w:tcMar>
+              <w:top w:w="100" w:type="dxa"/>
+              <w:left w:w="100" w:type="dxa"/>
+              <w:bottom w:w="100" w:type="dxa"/>
+              <w:right w:w="100" w:type="dxa"/>
+            </w:tcMar>
+          </w:tcPr>
+          <w:p>
+            <w:r>
+              <w:rPr>
+                <w:shd w:val="clear" w:color="auto" w:fill="F2F2F2"/>
+              </w:rPr>
+              <w:t>Item to Test</w:t>
+            </w:r>
+          </w:p>
+        </w:tc>
+        <w:tc>
+          <w:tcPr>
+            <w:tcW w:w="6405" w:type="dxa"/>
+            <w:tcBorders>
+              <w:bottom w:val="single" w:sz="8" w:space="0" w:color="000000"/>
+              <w:right w:val="single" w:sz="8" w:space="0" w:color="000000"/>
+            </w:tcBorders>
+            <w:tcMar>
+              <w:top w:w="100" w:type="dxa"/>
+              <w:left w:w="100" w:type="dxa"/>
+              <w:bottom w:w="100" w:type="dxa"/>
+              <w:right w:w="100" w:type="dxa"/>
+            </w:tcMar>
+          </w:tcPr>
+          <w:p>
+            <w:r>
+              <w:t>Main Menu Screen</w:t>
+            </w:r>
+          </w:p>
+        </w:tc>
+      </w:tr>
+      <w:tr>
+        <w:tc>
+          <w:tcPr>
+            <w:tcW w:w="2505" w:type="dxa"/>
+            <w:tcBorders>
+              <w:left w:val="single" w:sz="8" w:space="0" w:color="000000"/>
+              <w:bottom w:val="single" w:sz="8" w:space="0" w:color="000000"/>
+              <w:right w:val="single" w:sz="8" w:space="0" w:color="000000"/>
+            </w:tcBorders>
+            <w:shd w:val="clear" w:color="auto" w:fill="F2F2F2"/>
+            <w:tcMar>
+              <w:top w:w="100" w:type="dxa"/>
+              <w:left w:w="100" w:type="dxa"/>
+              <w:bottom w:w="100" w:type="dxa"/>
+              <w:right w:w="100" w:type="dxa"/>
+            </w:tcMar>
+          </w:tcPr>
+          <w:p>
+            <w:r>
+              <w:rPr>
+                <w:shd w:val="clear" w:color="auto" w:fill="F2F2F2"/>
+              </w:rPr>
+              <w:t>Pre-Conditions</w:t>
+            </w:r>
+          </w:p>
+        </w:tc>
+        <w:tc>
+          <w:tcPr>
+            <w:tcW w:w="6405" w:type="dxa"/>
+            <w:tcBorders>
+              <w:bottom w:val="single" w:sz="8" w:space="0" w:color="000000"/>
+              <w:right w:val="single" w:sz="8" w:space="0" w:color="000000"/>
+            </w:tcBorders>
+            <w:tcMar>
+              <w:top w:w="100" w:type="dxa"/>
+              <w:left w:w="100" w:type="dxa"/>
+              <w:bottom w:w="100" w:type="dxa"/>
+              <w:right w:w="100" w:type="dxa"/>
+            </w:tcMar>
+          </w:tcPr>
+          <w:p>
+            <w:r>
+              <w:t>CT_1 &amp; CT_2 have been successful. The game must currently be running after having opening the executable Unity_Game.exe</w:t>
+            </w:r>
+          </w:p>
+        </w:tc>
+      </w:tr>
+      <w:tr>
+        <w:tc>
+          <w:tcPr>
+            <w:tcW w:w="2505" w:type="dxa"/>
+            <w:tcBorders>
+              <w:left w:val="single" w:sz="8" w:space="0" w:color="000000"/>
+              <w:bottom w:val="single" w:sz="8" w:space="0" w:color="000000"/>
+              <w:right w:val="single" w:sz="8" w:space="0" w:color="000000"/>
+            </w:tcBorders>
+            <w:shd w:val="clear" w:color="auto" w:fill="F2F2F2"/>
+            <w:tcMar>
+              <w:top w:w="100" w:type="dxa"/>
+              <w:left w:w="100" w:type="dxa"/>
+              <w:bottom w:w="100" w:type="dxa"/>
+              <w:right w:w="100" w:type="dxa"/>
+            </w:tcMar>
+          </w:tcPr>
+          <w:p>
+            <w:r>
+              <w:rPr>
+                <w:shd w:val="clear" w:color="auto" w:fill="F2F2F2"/>
+              </w:rPr>
+              <w:t>Test Steps</w:t>
+            </w:r>
+          </w:p>
+        </w:tc>
+        <w:tc>
+          <w:tcPr>
+            <w:tcW w:w="6405" w:type="dxa"/>
+            <w:tcBorders>
+              <w:bottom w:val="single" w:sz="8" w:space="0" w:color="000000"/>
+              <w:right w:val="single" w:sz="8" w:space="0" w:color="000000"/>
+            </w:tcBorders>
+            <w:tcMar>
+              <w:top w:w="100" w:type="dxa"/>
+              <w:left w:w="100" w:type="dxa"/>
+              <w:bottom w:w="100" w:type="dxa"/>
+              <w:right w:w="100" w:type="dxa"/>
+            </w:tcMar>
+          </w:tcPr>
+          <w:p>
+            <w:pPr>
+              <w:numPr>
+                <w:ilvl w:val="0"/>
+                <w:numId w:val="33"/>
+              </w:numPr>
+              <w:spacing w:before="0" w:line="276" w:lineRule="auto"/>
+              <w:ind w:hanging="359"/>
+              <w:contextualSpacing/>
+            </w:pPr>
+          </w:p>
+        </w:tc>
+      </w:tr>
+      <w:tr>
+        <w:tc>
+          <w:tcPr>
+            <w:tcW w:w="2505" w:type="dxa"/>
+            <w:tcBorders>
+              <w:left w:val="single" w:sz="8" w:space="0" w:color="000000"/>
+              <w:bottom w:val="single" w:sz="8" w:space="0" w:color="000000"/>
+              <w:right w:val="single" w:sz="8" w:space="0" w:color="000000"/>
+            </w:tcBorders>
+            <w:shd w:val="clear" w:color="auto" w:fill="F2F2F2"/>
+            <w:tcMar>
+              <w:top w:w="100" w:type="dxa"/>
+              <w:left w:w="100" w:type="dxa"/>
+              <w:bottom w:w="100" w:type="dxa"/>
+              <w:right w:w="100" w:type="dxa"/>
+            </w:tcMar>
+          </w:tcPr>
+          <w:p>
+            <w:r>
+              <w:rPr>
+                <w:shd w:val="clear" w:color="auto" w:fill="F2F2F2"/>
+              </w:rPr>
+              <w:t>Expected Results</w:t>
+            </w:r>
+          </w:p>
+        </w:tc>
+        <w:tc>
+          <w:tcPr>
+            <w:tcW w:w="6405" w:type="dxa"/>
+            <w:tcBorders>
+              <w:bottom w:val="single" w:sz="8" w:space="0" w:color="000000"/>
+              <w:right w:val="single" w:sz="8" w:space="0" w:color="000000"/>
+            </w:tcBorders>
+            <w:tcMar>
+              <w:top w:w="100" w:type="dxa"/>
+              <w:left w:w="100" w:type="dxa"/>
+              <w:bottom w:w="100" w:type="dxa"/>
+              <w:right w:w="100" w:type="dxa"/>
+            </w:tcMar>
+          </w:tcPr>
+          <w:p/>
+        </w:tc>
+      </w:tr>
+      <w:tr>
+        <w:tc>
+          <w:tcPr>
+            <w:tcW w:w="2505" w:type="dxa"/>
+            <w:tcBorders>
+              <w:left w:val="single" w:sz="8" w:space="0" w:color="000000"/>
+              <w:bottom w:val="single" w:sz="8" w:space="0" w:color="000000"/>
+              <w:right w:val="single" w:sz="8" w:space="0" w:color="000000"/>
+            </w:tcBorders>
+            <w:shd w:val="clear" w:color="auto" w:fill="F2F2F2"/>
+            <w:tcMar>
+              <w:top w:w="100" w:type="dxa"/>
+              <w:left w:w="100" w:type="dxa"/>
+              <w:bottom w:w="100" w:type="dxa"/>
+              <w:right w:w="100" w:type="dxa"/>
+            </w:tcMar>
+          </w:tcPr>
+          <w:p>
+            <w:r>
+              <w:rPr>
+                <w:shd w:val="clear" w:color="auto" w:fill="F2F2F2"/>
+              </w:rPr>
+              <w:t>Priority</w:t>
+            </w:r>
+          </w:p>
+        </w:tc>
+        <w:tc>
+          <w:tcPr>
+            <w:tcW w:w="6405" w:type="dxa"/>
+            <w:tcBorders>
+              <w:bottom w:val="single" w:sz="8" w:space="0" w:color="000000"/>
+              <w:right w:val="single" w:sz="8" w:space="0" w:color="000000"/>
+            </w:tcBorders>
+            <w:tcMar>
+              <w:top w:w="100" w:type="dxa"/>
+              <w:left w:w="100" w:type="dxa"/>
+              <w:bottom w:w="100" w:type="dxa"/>
+              <w:right w:w="100" w:type="dxa"/>
+            </w:tcMar>
+          </w:tcPr>
+          <w:p>
+            <w:r>
+              <w:t>High</w:t>
+            </w:r>
+          </w:p>
+        </w:tc>
+      </w:tr>
+      <w:tr>
+        <w:tc>
+          <w:tcPr>
+            <w:tcW w:w="2505" w:type="dxa"/>
+            <w:tcBorders>
+              <w:left w:val="single" w:sz="8" w:space="0" w:color="000000"/>
+              <w:bottom w:val="single" w:sz="8" w:space="0" w:color="000000"/>
+              <w:right w:val="single" w:sz="8" w:space="0" w:color="000000"/>
+            </w:tcBorders>
+            <w:shd w:val="clear" w:color="auto" w:fill="F2F2F2"/>
+            <w:tcMar>
+              <w:top w:w="100" w:type="dxa"/>
+              <w:left w:w="100" w:type="dxa"/>
+              <w:bottom w:w="100" w:type="dxa"/>
+              <w:right w:w="100" w:type="dxa"/>
+            </w:tcMar>
+          </w:tcPr>
+          <w:p>
+            <w:r>
+              <w:rPr>
+                <w:shd w:val="clear" w:color="auto" w:fill="F2F2F2"/>
+              </w:rPr>
+              <w:t>Pass/Fail</w:t>
+            </w:r>
+          </w:p>
+        </w:tc>
+        <w:tc>
+          <w:tcPr>
+            <w:tcW w:w="6405" w:type="dxa"/>
+            <w:tcBorders>
+              <w:bottom w:val="single" w:sz="8" w:space="0" w:color="000000"/>
+              <w:right w:val="single" w:sz="8" w:space="0" w:color="000000"/>
+            </w:tcBorders>
+            <w:tcMar>
+              <w:top w:w="100" w:type="dxa"/>
+              <w:left w:w="100" w:type="dxa"/>
+              <w:bottom w:w="100" w:type="dxa"/>
+              <w:right w:w="100" w:type="dxa"/>
+            </w:tcMar>
+          </w:tcPr>
+          <w:p>
+            <w:r>
+              <w:t xml:space="preserve"> </w:t>
+            </w:r>
+          </w:p>
+        </w:tc>
+      </w:tr>
+    </w:tbl>
+    <w:p>
+      <w:pPr>
+        <w:pStyle w:val="UnityBody"/>
+      </w:pPr>
+    </w:p>
+    <w:p>
+      <w:pPr>
+        <w:pStyle w:val="UnityBody"/>
+      </w:pPr>
+    </w:p>
+    <w:tbl>
+      <w:tblPr>
+        <w:tblW w:w="8910" w:type="dxa"/>
+        <w:tblBorders>
+          <w:top w:val="single" w:sz="6" w:space="0" w:color="000000"/>
+          <w:left w:val="single" w:sz="6" w:space="0" w:color="000000"/>
+          <w:bottom w:val="single" w:sz="6" w:space="0" w:color="000000"/>
+          <w:right w:val="single" w:sz="6" w:space="0" w:color="000000"/>
+          <w:insideH w:val="single" w:sz="6" w:space="0" w:color="000000"/>
+          <w:insideV w:val="single" w:sz="6" w:space="0" w:color="000000"/>
+        </w:tblBorders>
+        <w:tblLayout w:type="fixed"/>
+        <w:tblLook w:val="0600" w:firstRow="0" w:lastRow="0" w:firstColumn="0" w:lastColumn="0" w:noHBand="1" w:noVBand="1"/>
+      </w:tblPr>
+      <w:tblGrid>
+        <w:gridCol w:w="2505"/>
+        <w:gridCol w:w="6405"/>
+      </w:tblGrid>
+      <w:tr>
+        <w:tc>
+          <w:tcPr>
+            <w:tcW w:w="2505" w:type="dxa"/>
+            <w:tcBorders>
+              <w:top w:val="single" w:sz="8" w:space="0" w:color="000000"/>
+              <w:left w:val="single" w:sz="8" w:space="0" w:color="000000"/>
+              <w:bottom w:val="single" w:sz="8" w:space="0" w:color="000000"/>
+              <w:right w:val="single" w:sz="8" w:space="0" w:color="000000"/>
+            </w:tcBorders>
+            <w:shd w:val="clear" w:color="auto" w:fill="F2F2F2"/>
+            <w:tcMar>
+              <w:top w:w="100" w:type="dxa"/>
+              <w:left w:w="100" w:type="dxa"/>
+              <w:bottom w:w="100" w:type="dxa"/>
+              <w:right w:w="100" w:type="dxa"/>
+            </w:tcMar>
+          </w:tcPr>
+          <w:p>
+            <w:r>
+              <w:rPr>
+                <w:shd w:val="clear" w:color="auto" w:fill="F2F2F2"/>
+              </w:rPr>
+              <w:lastRenderedPageBreak/>
+              <w:t>ID</w:t>
+            </w:r>
+          </w:p>
+        </w:tc>
+        <w:tc>
+          <w:tcPr>
+            <w:tcW w:w="6405" w:type="dxa"/>
+            <w:tcBorders>
+              <w:top w:val="single" w:sz="8" w:space="0" w:color="000000"/>
+              <w:bottom w:val="single" w:sz="8" w:space="0" w:color="000000"/>
+              <w:right w:val="single" w:sz="8" w:space="0" w:color="000000"/>
+            </w:tcBorders>
+            <w:tcMar>
+              <w:top w:w="100" w:type="dxa"/>
+              <w:left w:w="100" w:type="dxa"/>
+              <w:bottom w:w="100" w:type="dxa"/>
+              <w:right w:w="100" w:type="dxa"/>
+            </w:tcMar>
+          </w:tcPr>
+          <w:p>
+            <w:r>
+              <w:t>FT_2</w:t>
+            </w:r>
+          </w:p>
+        </w:tc>
+      </w:tr>
+      <w:tr>
+        <w:tc>
+          <w:tcPr>
+            <w:tcW w:w="2505" w:type="dxa"/>
+            <w:tcBorders>
+              <w:left w:val="single" w:sz="8" w:space="0" w:color="000000"/>
+              <w:bottom w:val="single" w:sz="8" w:space="0" w:color="000000"/>
+              <w:right w:val="single" w:sz="8" w:space="0" w:color="000000"/>
+            </w:tcBorders>
+            <w:shd w:val="clear" w:color="auto" w:fill="F2F2F2"/>
+            <w:tcMar>
+              <w:top w:w="100" w:type="dxa"/>
+              <w:left w:w="100" w:type="dxa"/>
+              <w:bottom w:w="100" w:type="dxa"/>
+              <w:right w:w="100" w:type="dxa"/>
+            </w:tcMar>
+          </w:tcPr>
+          <w:p>
+            <w:r>
+              <w:rPr>
+                <w:shd w:val="clear" w:color="auto" w:fill="F2F2F2"/>
+              </w:rPr>
+              <w:t>Item to Test</w:t>
+            </w:r>
+          </w:p>
+        </w:tc>
+        <w:tc>
+          <w:tcPr>
+            <w:tcW w:w="6405" w:type="dxa"/>
+            <w:tcBorders>
+              <w:bottom w:val="single" w:sz="8" w:space="0" w:color="000000"/>
+              <w:right w:val="single" w:sz="8" w:space="0" w:color="000000"/>
+            </w:tcBorders>
+            <w:tcMar>
+              <w:top w:w="100" w:type="dxa"/>
+              <w:left w:w="100" w:type="dxa"/>
+              <w:bottom w:w="100" w:type="dxa"/>
+              <w:right w:w="100" w:type="dxa"/>
+            </w:tcMar>
+          </w:tcPr>
+          <w:p>
+            <w:r>
+              <w:t>Options Screen</w:t>
+            </w:r>
+          </w:p>
+        </w:tc>
+      </w:tr>
+      <w:tr>
+        <w:tc>
+          <w:tcPr>
+            <w:tcW w:w="2505" w:type="dxa"/>
+            <w:tcBorders>
+              <w:left w:val="single" w:sz="8" w:space="0" w:color="000000"/>
+              <w:bottom w:val="single" w:sz="8" w:space="0" w:color="000000"/>
+              <w:right w:val="single" w:sz="8" w:space="0" w:color="000000"/>
+            </w:tcBorders>
+            <w:shd w:val="clear" w:color="auto" w:fill="F2F2F2"/>
+            <w:tcMar>
+              <w:top w:w="100" w:type="dxa"/>
+              <w:left w:w="100" w:type="dxa"/>
+              <w:bottom w:w="100" w:type="dxa"/>
+              <w:right w:w="100" w:type="dxa"/>
+            </w:tcMar>
+          </w:tcPr>
+          <w:p>
+            <w:r>
+              <w:rPr>
+                <w:shd w:val="clear" w:color="auto" w:fill="F2F2F2"/>
+              </w:rPr>
+              <w:t>Pre-Conditions</w:t>
+            </w:r>
+          </w:p>
+        </w:tc>
+        <w:tc>
+          <w:tcPr>
+            <w:tcW w:w="6405" w:type="dxa"/>
+            <w:tcBorders>
+              <w:bottom w:val="single" w:sz="8" w:space="0" w:color="000000"/>
+              <w:right w:val="single" w:sz="8" w:space="0" w:color="000000"/>
+            </w:tcBorders>
+            <w:tcMar>
+              <w:top w:w="100" w:type="dxa"/>
+              <w:left w:w="100" w:type="dxa"/>
+              <w:bottom w:w="100" w:type="dxa"/>
+              <w:right w:w="100" w:type="dxa"/>
+            </w:tcMar>
+          </w:tcPr>
+          <w:p>
+            <w:r>
+              <w:t>CT_1, CT_2, and FT_1</w:t>
+            </w:r>
+            <w:r>
+              <w:t xml:space="preserve"> must be successful. The game must be running and the game player must be at the Main Menu</w:t>
+            </w:r>
+          </w:p>
+        </w:tc>
+      </w:tr>
+      <w:tr>
+        <w:tc>
+          <w:tcPr>
+            <w:tcW w:w="2505" w:type="dxa"/>
+            <w:tcBorders>
+              <w:left w:val="single" w:sz="8" w:space="0" w:color="000000"/>
+              <w:bottom w:val="single" w:sz="8" w:space="0" w:color="000000"/>
+              <w:right w:val="single" w:sz="8" w:space="0" w:color="000000"/>
+            </w:tcBorders>
+            <w:shd w:val="clear" w:color="auto" w:fill="F2F2F2"/>
+            <w:tcMar>
+              <w:top w:w="100" w:type="dxa"/>
+              <w:left w:w="100" w:type="dxa"/>
+              <w:bottom w:w="100" w:type="dxa"/>
+              <w:right w:w="100" w:type="dxa"/>
+            </w:tcMar>
+          </w:tcPr>
+          <w:p>
+            <w:r>
+              <w:rPr>
+                <w:shd w:val="clear" w:color="auto" w:fill="F2F2F2"/>
+              </w:rPr>
+              <w:t>Test Steps</w:t>
+            </w:r>
+          </w:p>
+        </w:tc>
+        <w:tc>
+          <w:tcPr>
+            <w:tcW w:w="6405" w:type="dxa"/>
+            <w:tcBorders>
+              <w:bottom w:val="single" w:sz="8" w:space="0" w:color="000000"/>
+              <w:right w:val="single" w:sz="8" w:space="0" w:color="000000"/>
+            </w:tcBorders>
+            <w:tcMar>
+              <w:top w:w="100" w:type="dxa"/>
+              <w:left w:w="100" w:type="dxa"/>
+              <w:bottom w:w="100" w:type="dxa"/>
+              <w:right w:w="100" w:type="dxa"/>
+            </w:tcMar>
+          </w:tcPr>
+          <w:p>
+            <w:pPr>
+              <w:numPr>
+                <w:ilvl w:val="0"/>
+                <w:numId w:val="35"/>
+              </w:numPr>
+              <w:spacing w:before="0" w:line="276" w:lineRule="auto"/>
+              <w:contextualSpacing/>
+            </w:pPr>
+          </w:p>
+        </w:tc>
+      </w:tr>
+      <w:tr>
+        <w:tc>
+          <w:tcPr>
+            <w:tcW w:w="2505" w:type="dxa"/>
+            <w:tcBorders>
+              <w:left w:val="single" w:sz="8" w:space="0" w:color="000000"/>
+              <w:bottom w:val="single" w:sz="8" w:space="0" w:color="000000"/>
+              <w:right w:val="single" w:sz="8" w:space="0" w:color="000000"/>
+            </w:tcBorders>
+            <w:shd w:val="clear" w:color="auto" w:fill="F2F2F2"/>
+            <w:tcMar>
+              <w:top w:w="100" w:type="dxa"/>
+              <w:left w:w="100" w:type="dxa"/>
+              <w:bottom w:w="100" w:type="dxa"/>
+              <w:right w:w="100" w:type="dxa"/>
+            </w:tcMar>
+          </w:tcPr>
+          <w:p>
+            <w:r>
+              <w:rPr>
+                <w:shd w:val="clear" w:color="auto" w:fill="F2F2F2"/>
+              </w:rPr>
+              <w:t>Expected Results</w:t>
+            </w:r>
+          </w:p>
+        </w:tc>
+        <w:tc>
+          <w:tcPr>
+            <w:tcW w:w="6405" w:type="dxa"/>
+            <w:tcBorders>
+              <w:bottom w:val="single" w:sz="8" w:space="0" w:color="000000"/>
+              <w:right w:val="single" w:sz="8" w:space="0" w:color="000000"/>
+            </w:tcBorders>
+            <w:tcMar>
+              <w:top w:w="100" w:type="dxa"/>
+              <w:left w:w="100" w:type="dxa"/>
+              <w:bottom w:w="100" w:type="dxa"/>
+              <w:right w:w="100" w:type="dxa"/>
+            </w:tcMar>
+          </w:tcPr>
+          <w:p/>
+        </w:tc>
+      </w:tr>
+      <w:tr>
+        <w:tc>
+          <w:tcPr>
+            <w:tcW w:w="2505" w:type="dxa"/>
+            <w:tcBorders>
+              <w:left w:val="single" w:sz="8" w:space="0" w:color="000000"/>
+              <w:bottom w:val="single" w:sz="8" w:space="0" w:color="000000"/>
+              <w:right w:val="single" w:sz="8" w:space="0" w:color="000000"/>
+            </w:tcBorders>
+            <w:shd w:val="clear" w:color="auto" w:fill="F2F2F2"/>
+            <w:tcMar>
+              <w:top w:w="100" w:type="dxa"/>
+              <w:left w:w="100" w:type="dxa"/>
+              <w:bottom w:w="100" w:type="dxa"/>
+              <w:right w:w="100" w:type="dxa"/>
+            </w:tcMar>
+          </w:tcPr>
+          <w:p>
+            <w:r>
+              <w:rPr>
+                <w:shd w:val="clear" w:color="auto" w:fill="F2F2F2"/>
+              </w:rPr>
+              <w:t>Priority</w:t>
+            </w:r>
+          </w:p>
+        </w:tc>
+        <w:tc>
+          <w:tcPr>
+            <w:tcW w:w="6405" w:type="dxa"/>
+            <w:tcBorders>
+              <w:bottom w:val="single" w:sz="8" w:space="0" w:color="000000"/>
+              <w:right w:val="single" w:sz="8" w:space="0" w:color="000000"/>
+            </w:tcBorders>
+            <w:tcMar>
+              <w:top w:w="100" w:type="dxa"/>
+              <w:left w:w="100" w:type="dxa"/>
+              <w:bottom w:w="100" w:type="dxa"/>
+              <w:right w:w="100" w:type="dxa"/>
+            </w:tcMar>
+          </w:tcPr>
+          <w:p>
+            <w:r>
+              <w:t>High</w:t>
+            </w:r>
+          </w:p>
+        </w:tc>
+      </w:tr>
+      <w:tr>
+        <w:tc>
+          <w:tcPr>
+            <w:tcW w:w="2505" w:type="dxa"/>
+            <w:tcBorders>
+              <w:left w:val="single" w:sz="8" w:space="0" w:color="000000"/>
+              <w:bottom w:val="single" w:sz="8" w:space="0" w:color="000000"/>
+              <w:right w:val="single" w:sz="8" w:space="0" w:color="000000"/>
+            </w:tcBorders>
+            <w:shd w:val="clear" w:color="auto" w:fill="F2F2F2"/>
+            <w:tcMar>
+              <w:top w:w="100" w:type="dxa"/>
+              <w:left w:w="100" w:type="dxa"/>
+              <w:bottom w:w="100" w:type="dxa"/>
+              <w:right w:w="100" w:type="dxa"/>
+            </w:tcMar>
+          </w:tcPr>
+          <w:p>
+            <w:r>
+              <w:rPr>
+                <w:shd w:val="clear" w:color="auto" w:fill="F2F2F2"/>
+              </w:rPr>
+              <w:t>Pass/Fail</w:t>
+            </w:r>
+          </w:p>
+        </w:tc>
+        <w:tc>
+          <w:tcPr>
+            <w:tcW w:w="6405" w:type="dxa"/>
+            <w:tcBorders>
+              <w:bottom w:val="single" w:sz="8" w:space="0" w:color="000000"/>
+              <w:right w:val="single" w:sz="8" w:space="0" w:color="000000"/>
+            </w:tcBorders>
+            <w:tcMar>
+              <w:top w:w="100" w:type="dxa"/>
+              <w:left w:w="100" w:type="dxa"/>
+              <w:bottom w:w="100" w:type="dxa"/>
+              <w:right w:w="100" w:type="dxa"/>
+            </w:tcMar>
+          </w:tcPr>
+          <w:p>
+            <w:r>
+              <w:t xml:space="preserve"> </w:t>
+            </w:r>
+          </w:p>
+        </w:tc>
+      </w:tr>
+    </w:tbl>
+    <w:p>
+      <w:pPr>
+        <w:pStyle w:val="UnityBody"/>
+      </w:pPr>
+    </w:p>
+    <w:tbl>
+      <w:tblPr>
+        <w:tblW w:w="8910" w:type="dxa"/>
+        <w:tblBorders>
+          <w:top w:val="single" w:sz="6" w:space="0" w:color="000000"/>
+          <w:left w:val="single" w:sz="6" w:space="0" w:color="000000"/>
+          <w:bottom w:val="single" w:sz="6" w:space="0" w:color="000000"/>
+          <w:right w:val="single" w:sz="6" w:space="0" w:color="000000"/>
+          <w:insideH w:val="single" w:sz="6" w:space="0" w:color="000000"/>
+          <w:insideV w:val="single" w:sz="6" w:space="0" w:color="000000"/>
+        </w:tblBorders>
+        <w:tblLayout w:type="fixed"/>
+        <w:tblLook w:val="0600" w:firstRow="0" w:lastRow="0" w:firstColumn="0" w:lastColumn="0" w:noHBand="1" w:noVBand="1"/>
+      </w:tblPr>
+      <w:tblGrid>
+        <w:gridCol w:w="2505"/>
+        <w:gridCol w:w="6405"/>
+      </w:tblGrid>
+      <w:tr>
+        <w:tc>
+          <w:tcPr>
+            <w:tcW w:w="2505" w:type="dxa"/>
+            <w:tcBorders>
+              <w:top w:val="single" w:sz="8" w:space="0" w:color="000000"/>
+              <w:left w:val="single" w:sz="8" w:space="0" w:color="000000"/>
+              <w:bottom w:val="single" w:sz="8" w:space="0" w:color="000000"/>
+              <w:right w:val="single" w:sz="8" w:space="0" w:color="000000"/>
+            </w:tcBorders>
+            <w:shd w:val="clear" w:color="auto" w:fill="F2F2F2"/>
+            <w:tcMar>
+              <w:top w:w="100" w:type="dxa"/>
+              <w:left w:w="100" w:type="dxa"/>
+              <w:bottom w:w="100" w:type="dxa"/>
+              <w:right w:w="100" w:type="dxa"/>
+            </w:tcMar>
+          </w:tcPr>
+          <w:p>
+            <w:r>
+              <w:rPr>
+                <w:shd w:val="clear" w:color="auto" w:fill="F2F2F2"/>
+              </w:rPr>
+              <w:t>ID</w:t>
+            </w:r>
+          </w:p>
+        </w:tc>
+        <w:tc>
+          <w:tcPr>
+            <w:tcW w:w="6405" w:type="dxa"/>
+            <w:tcBorders>
+              <w:top w:val="single" w:sz="8" w:space="0" w:color="000000"/>
+              <w:bottom w:val="single" w:sz="8" w:space="0" w:color="000000"/>
+              <w:right w:val="single" w:sz="8" w:space="0" w:color="000000"/>
+            </w:tcBorders>
+            <w:tcMar>
+              <w:top w:w="100" w:type="dxa"/>
+              <w:left w:w="100" w:type="dxa"/>
+              <w:bottom w:w="100" w:type="dxa"/>
+              <w:right w:w="100" w:type="dxa"/>
+            </w:tcMar>
+          </w:tcPr>
+          <w:p>
+            <w:r>
+              <w:t>FT_3</w:t>
+            </w:r>
+          </w:p>
+        </w:tc>
+      </w:tr>
+      <w:tr>
+        <w:tc>
+          <w:tcPr>
+            <w:tcW w:w="2505" w:type="dxa"/>
+            <w:tcBorders>
+              <w:left w:val="single" w:sz="8" w:space="0" w:color="000000"/>
+              <w:bottom w:val="single" w:sz="8" w:space="0" w:color="000000"/>
+              <w:right w:val="single" w:sz="8" w:space="0" w:color="000000"/>
+            </w:tcBorders>
+            <w:shd w:val="clear" w:color="auto" w:fill="F2F2F2"/>
+            <w:tcMar>
+              <w:top w:w="100" w:type="dxa"/>
+              <w:left w:w="100" w:type="dxa"/>
+              <w:bottom w:w="100" w:type="dxa"/>
+              <w:right w:w="100" w:type="dxa"/>
+            </w:tcMar>
+          </w:tcPr>
+          <w:p>
+            <w:r>
+              <w:rPr>
+                <w:shd w:val="clear" w:color="auto" w:fill="F2F2F2"/>
+              </w:rPr>
+              <w:t>Item to Test</w:t>
+            </w:r>
+          </w:p>
+        </w:tc>
+        <w:tc>
+          <w:tcPr>
+            <w:tcW w:w="6405" w:type="dxa"/>
+            <w:tcBorders>
+              <w:bottom w:val="single" w:sz="8" w:space="0" w:color="000000"/>
+              <w:right w:val="single" w:sz="8" w:space="0" w:color="000000"/>
+            </w:tcBorders>
+            <w:tcMar>
+              <w:top w:w="100" w:type="dxa"/>
+              <w:left w:w="100" w:type="dxa"/>
+              <w:bottom w:w="100" w:type="dxa"/>
+              <w:right w:w="100" w:type="dxa"/>
+            </w:tcMar>
+          </w:tcPr>
+          <w:p>
+            <w:r>
+              <w:t>Change Resolution</w:t>
+            </w:r>
+          </w:p>
+        </w:tc>
+      </w:tr>
+      <w:tr>
+        <w:tc>
+          <w:tcPr>
+            <w:tcW w:w="2505" w:type="dxa"/>
+            <w:tcBorders>
+              <w:left w:val="single" w:sz="8" w:space="0" w:color="000000"/>
+              <w:bottom w:val="single" w:sz="8" w:space="0" w:color="000000"/>
+              <w:right w:val="single" w:sz="8" w:space="0" w:color="000000"/>
+            </w:tcBorders>
+            <w:shd w:val="clear" w:color="auto" w:fill="F2F2F2"/>
+            <w:tcMar>
+              <w:top w:w="100" w:type="dxa"/>
+              <w:left w:w="100" w:type="dxa"/>
+              <w:bottom w:w="100" w:type="dxa"/>
+              <w:right w:w="100" w:type="dxa"/>
+            </w:tcMar>
+          </w:tcPr>
+          <w:p>
+            <w:r>
+              <w:rPr>
+                <w:shd w:val="clear" w:color="auto" w:fill="F2F2F2"/>
+              </w:rPr>
+              <w:t>Pre-Conditions</w:t>
+            </w:r>
+          </w:p>
+        </w:tc>
+        <w:tc>
+          <w:tcPr>
+            <w:tcW w:w="6405" w:type="dxa"/>
+            <w:tcBorders>
+              <w:bottom w:val="single" w:sz="8" w:space="0" w:color="000000"/>
+              <w:right w:val="single" w:sz="8" w:space="0" w:color="000000"/>
+            </w:tcBorders>
+            <w:tcMar>
+              <w:top w:w="100" w:type="dxa"/>
+              <w:left w:w="100" w:type="dxa"/>
+              <w:bottom w:w="100" w:type="dxa"/>
+              <w:right w:w="100" w:type="dxa"/>
+            </w:tcMar>
+          </w:tcPr>
+          <w:p>
+            <w:r>
+              <w:t xml:space="preserve">CT_1, CT_2, </w:t>
+            </w:r>
+            <w:r>
+              <w:t>FT_1, and FT_2</w:t>
+            </w:r>
+            <w:r>
+              <w:t xml:space="preserve"> must be successful. The game must be running and the game player must be at the Options Menu</w:t>
+            </w:r>
+          </w:p>
+        </w:tc>
+      </w:tr>
+      <w:tr>
+        <w:tc>
+          <w:tcPr>
+            <w:tcW w:w="2505" w:type="dxa"/>
+            <w:tcBorders>
+              <w:left w:val="single" w:sz="8" w:space="0" w:color="000000"/>
+              <w:bottom w:val="single" w:sz="8" w:space="0" w:color="000000"/>
+              <w:right w:val="single" w:sz="8" w:space="0" w:color="000000"/>
+            </w:tcBorders>
+            <w:shd w:val="clear" w:color="auto" w:fill="F2F2F2"/>
+            <w:tcMar>
+              <w:top w:w="100" w:type="dxa"/>
+              <w:left w:w="100" w:type="dxa"/>
+              <w:bottom w:w="100" w:type="dxa"/>
+              <w:right w:w="100" w:type="dxa"/>
+            </w:tcMar>
+          </w:tcPr>
+          <w:p>
+            <w:r>
+              <w:rPr>
+                <w:shd w:val="clear" w:color="auto" w:fill="F2F2F2"/>
+              </w:rPr>
+              <w:t>Test Steps</w:t>
+            </w:r>
+          </w:p>
+        </w:tc>
+        <w:tc>
+          <w:tcPr>
+            <w:tcW w:w="6405" w:type="dxa"/>
+            <w:tcBorders>
+              <w:bottom w:val="single" w:sz="8" w:space="0" w:color="000000"/>
+              <w:right w:val="single" w:sz="8" w:space="0" w:color="000000"/>
+            </w:tcBorders>
+            <w:tcMar>
+              <w:top w:w="100" w:type="dxa"/>
+              <w:left w:w="100" w:type="dxa"/>
+              <w:bottom w:w="100" w:type="dxa"/>
+              <w:right w:w="100" w:type="dxa"/>
+            </w:tcMar>
+          </w:tcPr>
+          <w:p>
+            <w:pPr>
+              <w:numPr>
+                <w:ilvl w:val="0"/>
+                <w:numId w:val="34"/>
+              </w:numPr>
+              <w:spacing w:before="0" w:line="276" w:lineRule="auto"/>
+              <w:contextualSpacing/>
+            </w:pPr>
+          </w:p>
+        </w:tc>
+      </w:tr>
+      <w:tr>
+        <w:tc>
+          <w:tcPr>
+            <w:tcW w:w="2505" w:type="dxa"/>
+            <w:tcBorders>
+              <w:left w:val="single" w:sz="8" w:space="0" w:color="000000"/>
+              <w:bottom w:val="single" w:sz="8" w:space="0" w:color="000000"/>
+              <w:right w:val="single" w:sz="8" w:space="0" w:color="000000"/>
+            </w:tcBorders>
+            <w:shd w:val="clear" w:color="auto" w:fill="F2F2F2"/>
+            <w:tcMar>
+              <w:top w:w="100" w:type="dxa"/>
+              <w:left w:w="100" w:type="dxa"/>
+              <w:bottom w:w="100" w:type="dxa"/>
+              <w:right w:w="100" w:type="dxa"/>
+            </w:tcMar>
+          </w:tcPr>
+          <w:p>
+            <w:r>
+              <w:rPr>
+                <w:shd w:val="clear" w:color="auto" w:fill="F2F2F2"/>
+              </w:rPr>
+              <w:t>Expected Results</w:t>
+            </w:r>
+          </w:p>
+        </w:tc>
+        <w:tc>
+          <w:tcPr>
+            <w:tcW w:w="6405" w:type="dxa"/>
+            <w:tcBorders>
+              <w:bottom w:val="single" w:sz="8" w:space="0" w:color="000000"/>
+              <w:right w:val="single" w:sz="8" w:space="0" w:color="000000"/>
+            </w:tcBorders>
+            <w:tcMar>
+              <w:top w:w="100" w:type="dxa"/>
+              <w:left w:w="100" w:type="dxa"/>
+              <w:bottom w:w="100" w:type="dxa"/>
+              <w:right w:w="100" w:type="dxa"/>
+            </w:tcMar>
+          </w:tcPr>
+          <w:p/>
+        </w:tc>
+      </w:tr>
+      <w:tr>
+        <w:tc>
+          <w:tcPr>
+            <w:tcW w:w="2505" w:type="dxa"/>
+            <w:tcBorders>
+              <w:left w:val="single" w:sz="8" w:space="0" w:color="000000"/>
+              <w:bottom w:val="single" w:sz="8" w:space="0" w:color="000000"/>
+              <w:right w:val="single" w:sz="8" w:space="0" w:color="000000"/>
+            </w:tcBorders>
+            <w:shd w:val="clear" w:color="auto" w:fill="F2F2F2"/>
+            <w:tcMar>
+              <w:top w:w="100" w:type="dxa"/>
+              <w:left w:w="100" w:type="dxa"/>
+              <w:bottom w:w="100" w:type="dxa"/>
+              <w:right w:w="100" w:type="dxa"/>
+            </w:tcMar>
+          </w:tcPr>
+          <w:p>
+            <w:r>
+              <w:rPr>
+                <w:shd w:val="clear" w:color="auto" w:fill="F2F2F2"/>
+              </w:rPr>
+              <w:t>Priority</w:t>
+            </w:r>
+          </w:p>
+        </w:tc>
+        <w:tc>
+          <w:tcPr>
+            <w:tcW w:w="6405" w:type="dxa"/>
+            <w:tcBorders>
+              <w:bottom w:val="single" w:sz="8" w:space="0" w:color="000000"/>
+              <w:right w:val="single" w:sz="8" w:space="0" w:color="000000"/>
+            </w:tcBorders>
+            <w:tcMar>
+              <w:top w:w="100" w:type="dxa"/>
+              <w:left w:w="100" w:type="dxa"/>
+              <w:bottom w:w="100" w:type="dxa"/>
+              <w:right w:w="100" w:type="dxa"/>
+            </w:tcMar>
+          </w:tcPr>
+          <w:p>
+            <w:r>
+              <w:t>Medium</w:t>
+            </w:r>
+            <w:bookmarkStart w:id="22" w:name="_GoBack"/>
+            <w:bookmarkEnd w:id="22"/>
+          </w:p>
+        </w:tc>
+      </w:tr>
+      <w:tr>
+        <w:tc>
+          <w:tcPr>
+            <w:tcW w:w="2505" w:type="dxa"/>
+            <w:tcBorders>
+              <w:left w:val="single" w:sz="8" w:space="0" w:color="000000"/>
+              <w:bottom w:val="single" w:sz="8" w:space="0" w:color="000000"/>
+              <w:right w:val="single" w:sz="8" w:space="0" w:color="000000"/>
+            </w:tcBorders>
+            <w:shd w:val="clear" w:color="auto" w:fill="F2F2F2"/>
+            <w:tcMar>
+              <w:top w:w="100" w:type="dxa"/>
+              <w:left w:w="100" w:type="dxa"/>
+              <w:bottom w:w="100" w:type="dxa"/>
+              <w:right w:w="100" w:type="dxa"/>
+            </w:tcMar>
+          </w:tcPr>
+          <w:p>
+            <w:r>
+              <w:rPr>
+                <w:shd w:val="clear" w:color="auto" w:fill="F2F2F2"/>
+              </w:rPr>
+              <w:t>Pass/Fail</w:t>
+            </w:r>
+          </w:p>
+        </w:tc>
+        <w:tc>
+          <w:tcPr>
+            <w:tcW w:w="6405" w:type="dxa"/>
+            <w:tcBorders>
+              <w:bottom w:val="single" w:sz="8" w:space="0" w:color="000000"/>
+              <w:right w:val="single" w:sz="8" w:space="0" w:color="000000"/>
+            </w:tcBorders>
+            <w:tcMar>
+              <w:top w:w="100" w:type="dxa"/>
+              <w:left w:w="100" w:type="dxa"/>
+              <w:bottom w:w="100" w:type="dxa"/>
+              <w:right w:w="100" w:type="dxa"/>
+            </w:tcMar>
+          </w:tcPr>
+          <w:p>
+            <w:r>
+              <w:t xml:space="preserve"> </w:t>
+            </w:r>
+          </w:p>
+        </w:tc>
+      </w:tr>
+    </w:tbl>
+    <w:p>
+      <w:pPr>
+        <w:pStyle w:val="UnityBody"/>
+      </w:pPr>
+    </w:p>
+    <w:tbl>
+      <w:tblPr>
+        <w:tblW w:w="8910" w:type="dxa"/>
+        <w:tblBorders>
+          <w:top w:val="single" w:sz="6" w:space="0" w:color="000000"/>
+          <w:left w:val="single" w:sz="6" w:space="0" w:color="000000"/>
+          <w:bottom w:val="single" w:sz="6" w:space="0" w:color="000000"/>
+          <w:right w:val="single" w:sz="6" w:space="0" w:color="000000"/>
+          <w:insideH w:val="single" w:sz="6" w:space="0" w:color="000000"/>
+          <w:insideV w:val="single" w:sz="6" w:space="0" w:color="000000"/>
+        </w:tblBorders>
+        <w:tblLayout w:type="fixed"/>
+        <w:tblLook w:val="0600" w:firstRow="0" w:lastRow="0" w:firstColumn="0" w:lastColumn="0" w:noHBand="1" w:noVBand="1"/>
+      </w:tblPr>
+      <w:tblGrid>
+        <w:gridCol w:w="2505"/>
+        <w:gridCol w:w="6405"/>
+      </w:tblGrid>
+      <w:tr>
+        <w:tc>
+          <w:tcPr>
+            <w:tcW w:w="2505" w:type="dxa"/>
+            <w:tcBorders>
+              <w:top w:val="single" w:sz="8" w:space="0" w:color="000000"/>
+              <w:left w:val="single" w:sz="8" w:space="0" w:color="000000"/>
+              <w:bottom w:val="single" w:sz="8" w:space="0" w:color="000000"/>
+              <w:right w:val="single" w:sz="8" w:space="0" w:color="000000"/>
+            </w:tcBorders>
+            <w:shd w:val="clear" w:color="auto" w:fill="F2F2F2"/>
+            <w:tcMar>
+              <w:top w:w="100" w:type="dxa"/>
+              <w:left w:w="100" w:type="dxa"/>
+              <w:bottom w:w="100" w:type="dxa"/>
+              <w:right w:w="100" w:type="dxa"/>
+            </w:tcMar>
+          </w:tcPr>
+          <w:p>
+            <w:r>
+              <w:rPr>
+                <w:shd w:val="clear" w:color="auto" w:fill="F2F2F2"/>
+              </w:rPr>
+              <w:t>ID</w:t>
+            </w:r>
+          </w:p>
+        </w:tc>
+        <w:tc>
+          <w:tcPr>
+            <w:tcW w:w="6405" w:type="dxa"/>
+            <w:tcBorders>
+              <w:top w:val="single" w:sz="8" w:space="0" w:color="000000"/>
+              <w:bottom w:val="single" w:sz="8" w:space="0" w:color="000000"/>
+              <w:right w:val="single" w:sz="8" w:space="0" w:color="000000"/>
+            </w:tcBorders>
+            <w:tcMar>
+              <w:top w:w="100" w:type="dxa"/>
+              <w:left w:w="100" w:type="dxa"/>
+              <w:bottom w:w="100" w:type="dxa"/>
+              <w:right w:w="100" w:type="dxa"/>
+            </w:tcMar>
+          </w:tcPr>
+          <w:p>
+            <w:r>
+              <w:t>FT_4</w:t>
+            </w:r>
+          </w:p>
+        </w:tc>
+      </w:tr>
+      <w:tr>
+        <w:tc>
+          <w:tcPr>
+            <w:tcW w:w="2505" w:type="dxa"/>
+            <w:tcBorders>
+              <w:left w:val="single" w:sz="8" w:space="0" w:color="000000"/>
+              <w:bottom w:val="single" w:sz="8" w:space="0" w:color="000000"/>
+              <w:right w:val="single" w:sz="8" w:space="0" w:color="000000"/>
+            </w:tcBorders>
+            <w:shd w:val="clear" w:color="auto" w:fill="F2F2F2"/>
+            <w:tcMar>
+              <w:top w:w="100" w:type="dxa"/>
+              <w:left w:w="100" w:type="dxa"/>
+              <w:bottom w:w="100" w:type="dxa"/>
+              <w:right w:w="100" w:type="dxa"/>
+            </w:tcMar>
+          </w:tcPr>
+          <w:p>
+            <w:r>
+              <w:rPr>
+                <w:shd w:val="clear" w:color="auto" w:fill="F2F2F2"/>
+              </w:rPr>
+              <w:t>Item to Test</w:t>
+            </w:r>
+          </w:p>
+        </w:tc>
+        <w:tc>
+          <w:tcPr>
+            <w:tcW w:w="6405" w:type="dxa"/>
+            <w:tcBorders>
+              <w:bottom w:val="single" w:sz="8" w:space="0" w:color="000000"/>
+              <w:right w:val="single" w:sz="8" w:space="0" w:color="000000"/>
+            </w:tcBorders>
+            <w:tcMar>
+              <w:top w:w="100" w:type="dxa"/>
+              <w:left w:w="100" w:type="dxa"/>
+              <w:bottom w:w="100" w:type="dxa"/>
+              <w:right w:w="100" w:type="dxa"/>
+            </w:tcMar>
+          </w:tcPr>
+          <w:p>
+            <w:r>
+              <w:t>Adjust Graphics Quality</w:t>
+            </w:r>
+          </w:p>
+        </w:tc>
+      </w:tr>
+      <w:tr>
+        <w:tc>
+          <w:tcPr>
+            <w:tcW w:w="2505" w:type="dxa"/>
+            <w:tcBorders>
+              <w:left w:val="single" w:sz="8" w:space="0" w:color="000000"/>
+              <w:bottom w:val="single" w:sz="8" w:space="0" w:color="000000"/>
+              <w:right w:val="single" w:sz="8" w:space="0" w:color="000000"/>
+            </w:tcBorders>
+            <w:shd w:val="clear" w:color="auto" w:fill="F2F2F2"/>
+            <w:tcMar>
+              <w:top w:w="100" w:type="dxa"/>
+              <w:left w:w="100" w:type="dxa"/>
+              <w:bottom w:w="100" w:type="dxa"/>
+              <w:right w:w="100" w:type="dxa"/>
+            </w:tcMar>
+          </w:tcPr>
+          <w:p>
+            <w:r>
+              <w:rPr>
+                <w:shd w:val="clear" w:color="auto" w:fill="F2F2F2"/>
+              </w:rPr>
+              <w:lastRenderedPageBreak/>
+              <w:t>Pre-Conditions</w:t>
+            </w:r>
+          </w:p>
+        </w:tc>
+        <w:tc>
+          <w:tcPr>
+            <w:tcW w:w="6405" w:type="dxa"/>
+            <w:tcBorders>
+              <w:bottom w:val="single" w:sz="8" w:space="0" w:color="000000"/>
+              <w:right w:val="single" w:sz="8" w:space="0" w:color="000000"/>
+            </w:tcBorders>
+            <w:tcMar>
+              <w:top w:w="100" w:type="dxa"/>
+              <w:left w:w="100" w:type="dxa"/>
+              <w:bottom w:w="100" w:type="dxa"/>
+              <w:right w:w="100" w:type="dxa"/>
+            </w:tcMar>
+          </w:tcPr>
+          <w:p>
+            <w:r>
+              <w:t>CT_1, CT_2, FT_1, and FT_2 must be successful. The game must be running and the game player must be at the Options Menu</w:t>
+            </w:r>
+          </w:p>
+        </w:tc>
+      </w:tr>
+      <w:tr>
+        <w:tc>
+          <w:tcPr>
+            <w:tcW w:w="2505" w:type="dxa"/>
+            <w:tcBorders>
+              <w:left w:val="single" w:sz="8" w:space="0" w:color="000000"/>
+              <w:bottom w:val="single" w:sz="8" w:space="0" w:color="000000"/>
+              <w:right w:val="single" w:sz="8" w:space="0" w:color="000000"/>
+            </w:tcBorders>
+            <w:shd w:val="clear" w:color="auto" w:fill="F2F2F2"/>
+            <w:tcMar>
+              <w:top w:w="100" w:type="dxa"/>
+              <w:left w:w="100" w:type="dxa"/>
+              <w:bottom w:w="100" w:type="dxa"/>
+              <w:right w:w="100" w:type="dxa"/>
+            </w:tcMar>
+          </w:tcPr>
+          <w:p>
+            <w:r>
+              <w:rPr>
+                <w:shd w:val="clear" w:color="auto" w:fill="F2F2F2"/>
+              </w:rPr>
+              <w:t>Test Steps</w:t>
+            </w:r>
+          </w:p>
+        </w:tc>
+        <w:tc>
+          <w:tcPr>
+            <w:tcW w:w="6405" w:type="dxa"/>
+            <w:tcBorders>
+              <w:bottom w:val="single" w:sz="8" w:space="0" w:color="000000"/>
+              <w:right w:val="single" w:sz="8" w:space="0" w:color="000000"/>
+            </w:tcBorders>
+            <w:tcMar>
+              <w:top w:w="100" w:type="dxa"/>
+              <w:left w:w="100" w:type="dxa"/>
+              <w:bottom w:w="100" w:type="dxa"/>
+              <w:right w:w="100" w:type="dxa"/>
+            </w:tcMar>
+          </w:tcPr>
+          <w:p>
+            <w:pPr>
+              <w:numPr>
+                <w:ilvl w:val="0"/>
+                <w:numId w:val="36"/>
+              </w:numPr>
+              <w:spacing w:before="0" w:line="276" w:lineRule="auto"/>
+              <w:contextualSpacing/>
+            </w:pPr>
+          </w:p>
+        </w:tc>
+      </w:tr>
+      <w:tr>
+        <w:tc>
+          <w:tcPr>
+            <w:tcW w:w="2505" w:type="dxa"/>
+            <w:tcBorders>
+              <w:left w:val="single" w:sz="8" w:space="0" w:color="000000"/>
+              <w:bottom w:val="single" w:sz="8" w:space="0" w:color="000000"/>
+              <w:right w:val="single" w:sz="8" w:space="0" w:color="000000"/>
+            </w:tcBorders>
+            <w:shd w:val="clear" w:color="auto" w:fill="F2F2F2"/>
+            <w:tcMar>
+              <w:top w:w="100" w:type="dxa"/>
+              <w:left w:w="100" w:type="dxa"/>
+              <w:bottom w:w="100" w:type="dxa"/>
+              <w:right w:w="100" w:type="dxa"/>
+            </w:tcMar>
+          </w:tcPr>
+          <w:p>
+            <w:r>
+              <w:rPr>
+                <w:shd w:val="clear" w:color="auto" w:fill="F2F2F2"/>
+              </w:rPr>
+              <w:t>Expected Results</w:t>
+            </w:r>
+          </w:p>
+        </w:tc>
+        <w:tc>
+          <w:tcPr>
+            <w:tcW w:w="6405" w:type="dxa"/>
+            <w:tcBorders>
+              <w:bottom w:val="single" w:sz="8" w:space="0" w:color="000000"/>
+              <w:right w:val="single" w:sz="8" w:space="0" w:color="000000"/>
+            </w:tcBorders>
+            <w:tcMar>
+              <w:top w:w="100" w:type="dxa"/>
+              <w:left w:w="100" w:type="dxa"/>
+              <w:bottom w:w="100" w:type="dxa"/>
+              <w:right w:w="100" w:type="dxa"/>
+            </w:tcMar>
+          </w:tcPr>
+          <w:p/>
+        </w:tc>
+      </w:tr>
+      <w:tr>
+        <w:tc>
+          <w:tcPr>
+            <w:tcW w:w="2505" w:type="dxa"/>
+            <w:tcBorders>
+              <w:left w:val="single" w:sz="8" w:space="0" w:color="000000"/>
+              <w:bottom w:val="single" w:sz="8" w:space="0" w:color="000000"/>
+              <w:right w:val="single" w:sz="8" w:space="0" w:color="000000"/>
+            </w:tcBorders>
+            <w:shd w:val="clear" w:color="auto" w:fill="F2F2F2"/>
+            <w:tcMar>
+              <w:top w:w="100" w:type="dxa"/>
+              <w:left w:w="100" w:type="dxa"/>
+              <w:bottom w:w="100" w:type="dxa"/>
+              <w:right w:w="100" w:type="dxa"/>
+            </w:tcMar>
+          </w:tcPr>
+          <w:p>
+            <w:r>
+              <w:rPr>
+                <w:shd w:val="clear" w:color="auto" w:fill="F2F2F2"/>
+              </w:rPr>
+              <w:t>Priority</w:t>
+            </w:r>
+          </w:p>
+        </w:tc>
+        <w:tc>
+          <w:tcPr>
+            <w:tcW w:w="6405" w:type="dxa"/>
+            <w:tcBorders>
+              <w:bottom w:val="single" w:sz="8" w:space="0" w:color="000000"/>
+              <w:right w:val="single" w:sz="8" w:space="0" w:color="000000"/>
+            </w:tcBorders>
+            <w:tcMar>
+              <w:top w:w="100" w:type="dxa"/>
+              <w:left w:w="100" w:type="dxa"/>
+              <w:bottom w:w="100" w:type="dxa"/>
+              <w:right w:w="100" w:type="dxa"/>
+            </w:tcMar>
+          </w:tcPr>
+          <w:p>
+            <w:r>
+              <w:t>Medium</w:t>
+            </w:r>
+          </w:p>
+        </w:tc>
+      </w:tr>
+      <w:tr>
+        <w:tc>
+          <w:tcPr>
+            <w:tcW w:w="2505" w:type="dxa"/>
+            <w:tcBorders>
+              <w:left w:val="single" w:sz="8" w:space="0" w:color="000000"/>
+              <w:bottom w:val="single" w:sz="8" w:space="0" w:color="000000"/>
+              <w:right w:val="single" w:sz="8" w:space="0" w:color="000000"/>
+            </w:tcBorders>
+            <w:shd w:val="clear" w:color="auto" w:fill="F2F2F2"/>
+            <w:tcMar>
+              <w:top w:w="100" w:type="dxa"/>
+              <w:left w:w="100" w:type="dxa"/>
+              <w:bottom w:w="100" w:type="dxa"/>
+              <w:right w:w="100" w:type="dxa"/>
+            </w:tcMar>
+          </w:tcPr>
+          <w:p>
+            <w:r>
+              <w:rPr>
+                <w:shd w:val="clear" w:color="auto" w:fill="F2F2F2"/>
+              </w:rPr>
+              <w:t>Pass/Fail</w:t>
+            </w:r>
+          </w:p>
+        </w:tc>
+        <w:tc>
+          <w:tcPr>
+            <w:tcW w:w="6405" w:type="dxa"/>
+            <w:tcBorders>
+              <w:bottom w:val="single" w:sz="8" w:space="0" w:color="000000"/>
+              <w:right w:val="single" w:sz="8" w:space="0" w:color="000000"/>
+            </w:tcBorders>
+            <w:tcMar>
+              <w:top w:w="100" w:type="dxa"/>
+              <w:left w:w="100" w:type="dxa"/>
+              <w:bottom w:w="100" w:type="dxa"/>
+              <w:right w:w="100" w:type="dxa"/>
+            </w:tcMar>
+          </w:tcPr>
+          <w:p>
+            <w:r>
+              <w:t xml:space="preserve"> </w:t>
+            </w:r>
+          </w:p>
+        </w:tc>
+      </w:tr>
+    </w:tbl>
+    <w:p>
+      <w:pPr>
+        <w:pStyle w:val="UnityBody"/>
+      </w:pPr>
+    </w:p>
+    <w:tbl>
+      <w:tblPr>
+        <w:tblW w:w="8910" w:type="dxa"/>
+        <w:tblBorders>
+          <w:top w:val="single" w:sz="6" w:space="0" w:color="000000"/>
+          <w:left w:val="single" w:sz="6" w:space="0" w:color="000000"/>
+          <w:bottom w:val="single" w:sz="6" w:space="0" w:color="000000"/>
+          <w:right w:val="single" w:sz="6" w:space="0" w:color="000000"/>
+          <w:insideH w:val="single" w:sz="6" w:space="0" w:color="000000"/>
+          <w:insideV w:val="single" w:sz="6" w:space="0" w:color="000000"/>
+        </w:tblBorders>
+        <w:tblLayout w:type="fixed"/>
+        <w:tblLook w:val="0600" w:firstRow="0" w:lastRow="0" w:firstColumn="0" w:lastColumn="0" w:noHBand="1" w:noVBand="1"/>
+      </w:tblPr>
+      <w:tblGrid>
+        <w:gridCol w:w="2505"/>
+        <w:gridCol w:w="6405"/>
+      </w:tblGrid>
+      <w:tr>
+        <w:tc>
+          <w:tcPr>
+            <w:tcW w:w="2505" w:type="dxa"/>
+            <w:tcBorders>
+              <w:top w:val="single" w:sz="8" w:space="0" w:color="000000"/>
+              <w:left w:val="single" w:sz="8" w:space="0" w:color="000000"/>
+              <w:bottom w:val="single" w:sz="8" w:space="0" w:color="000000"/>
+              <w:right w:val="single" w:sz="8" w:space="0" w:color="000000"/>
+            </w:tcBorders>
+            <w:shd w:val="clear" w:color="auto" w:fill="F2F2F2"/>
+            <w:tcMar>
+              <w:top w:w="100" w:type="dxa"/>
+              <w:left w:w="100" w:type="dxa"/>
+              <w:bottom w:w="100" w:type="dxa"/>
+              <w:right w:w="100" w:type="dxa"/>
+            </w:tcMar>
+          </w:tcPr>
+          <w:p>
+            <w:r>
+              <w:rPr>
+                <w:shd w:val="clear" w:color="auto" w:fill="F2F2F2"/>
+              </w:rPr>
+              <w:t>ID</w:t>
+            </w:r>
+          </w:p>
+        </w:tc>
+        <w:tc>
+          <w:tcPr>
+            <w:tcW w:w="6405" w:type="dxa"/>
+            <w:tcBorders>
+              <w:top w:val="single" w:sz="8" w:space="0" w:color="000000"/>
+              <w:bottom w:val="single" w:sz="8" w:space="0" w:color="000000"/>
+              <w:right w:val="single" w:sz="8" w:space="0" w:color="000000"/>
+            </w:tcBorders>
+            <w:tcMar>
+              <w:top w:w="100" w:type="dxa"/>
+              <w:left w:w="100" w:type="dxa"/>
+              <w:bottom w:w="100" w:type="dxa"/>
+              <w:right w:w="100" w:type="dxa"/>
+            </w:tcMar>
+          </w:tcPr>
+          <w:p>
+            <w:r>
+              <w:t>FT_5</w:t>
+            </w:r>
+          </w:p>
+        </w:tc>
+      </w:tr>
+      <w:tr>
+        <w:tc>
+          <w:tcPr>
+            <w:tcW w:w="2505" w:type="dxa"/>
+            <w:tcBorders>
+              <w:left w:val="single" w:sz="8" w:space="0" w:color="000000"/>
+              <w:bottom w:val="single" w:sz="8" w:space="0" w:color="000000"/>
+              <w:right w:val="single" w:sz="8" w:space="0" w:color="000000"/>
+            </w:tcBorders>
+            <w:shd w:val="clear" w:color="auto" w:fill="F2F2F2"/>
+            <w:tcMar>
+              <w:top w:w="100" w:type="dxa"/>
+              <w:left w:w="100" w:type="dxa"/>
+              <w:bottom w:w="100" w:type="dxa"/>
+              <w:right w:w="100" w:type="dxa"/>
+            </w:tcMar>
+          </w:tcPr>
+          <w:p>
+            <w:r>
+              <w:rPr>
+                <w:shd w:val="clear" w:color="auto" w:fill="F2F2F2"/>
+              </w:rPr>
+              <w:t>Item to Test</w:t>
+            </w:r>
+          </w:p>
+        </w:tc>
+        <w:tc>
+          <w:tcPr>
+            <w:tcW w:w="6405" w:type="dxa"/>
+            <w:tcBorders>
+              <w:bottom w:val="single" w:sz="8" w:space="0" w:color="000000"/>
+              <w:right w:val="single" w:sz="8" w:space="0" w:color="000000"/>
+            </w:tcBorders>
+            <w:tcMar>
+              <w:top w:w="100" w:type="dxa"/>
+              <w:left w:w="100" w:type="dxa"/>
+              <w:bottom w:w="100" w:type="dxa"/>
+              <w:right w:w="100" w:type="dxa"/>
+            </w:tcMar>
+          </w:tcPr>
+          <w:p>
+            <w:r>
+              <w:t>Adjust Brightness Level</w:t>
+            </w:r>
+          </w:p>
+        </w:tc>
+      </w:tr>
+      <w:tr>
+        <w:tc>
+          <w:tcPr>
+            <w:tcW w:w="2505" w:type="dxa"/>
+            <w:tcBorders>
+              <w:left w:val="single" w:sz="8" w:space="0" w:color="000000"/>
+              <w:bottom w:val="single" w:sz="8" w:space="0" w:color="000000"/>
+              <w:right w:val="single" w:sz="8" w:space="0" w:color="000000"/>
+            </w:tcBorders>
+            <w:shd w:val="clear" w:color="auto" w:fill="F2F2F2"/>
+            <w:tcMar>
+              <w:top w:w="100" w:type="dxa"/>
+              <w:left w:w="100" w:type="dxa"/>
+              <w:bottom w:w="100" w:type="dxa"/>
+              <w:right w:w="100" w:type="dxa"/>
+            </w:tcMar>
+          </w:tcPr>
+          <w:p>
+            <w:r>
+              <w:rPr>
+                <w:shd w:val="clear" w:color="auto" w:fill="F2F2F2"/>
+              </w:rPr>
+              <w:t>Pre-Conditions</w:t>
+            </w:r>
+          </w:p>
+        </w:tc>
+        <w:tc>
+          <w:tcPr>
+            <w:tcW w:w="6405" w:type="dxa"/>
+            <w:tcBorders>
+              <w:bottom w:val="single" w:sz="8" w:space="0" w:color="000000"/>
+              <w:right w:val="single" w:sz="8" w:space="0" w:color="000000"/>
+            </w:tcBorders>
+            <w:tcMar>
+              <w:top w:w="100" w:type="dxa"/>
+              <w:left w:w="100" w:type="dxa"/>
+              <w:bottom w:w="100" w:type="dxa"/>
+              <w:right w:w="100" w:type="dxa"/>
+            </w:tcMar>
+          </w:tcPr>
+          <w:p>
+            <w:r>
+              <w:t>CT_1, CT_2, FT_1, and FT_2 must be successful. The game must be running and the game player must be at the Options Menu</w:t>
+            </w:r>
+          </w:p>
+        </w:tc>
+      </w:tr>
+      <w:tr>
+        <w:tc>
+          <w:tcPr>
+            <w:tcW w:w="2505" w:type="dxa"/>
+            <w:tcBorders>
+              <w:left w:val="single" w:sz="8" w:space="0" w:color="000000"/>
+              <w:bottom w:val="single" w:sz="8" w:space="0" w:color="000000"/>
+              <w:right w:val="single" w:sz="8" w:space="0" w:color="000000"/>
+            </w:tcBorders>
+            <w:shd w:val="clear" w:color="auto" w:fill="F2F2F2"/>
+            <w:tcMar>
+              <w:top w:w="100" w:type="dxa"/>
+              <w:left w:w="100" w:type="dxa"/>
+              <w:bottom w:w="100" w:type="dxa"/>
+              <w:right w:w="100" w:type="dxa"/>
+            </w:tcMar>
+          </w:tcPr>
+          <w:p>
+            <w:r>
+              <w:rPr>
+                <w:shd w:val="clear" w:color="auto" w:fill="F2F2F2"/>
+              </w:rPr>
+              <w:t>Test Steps</w:t>
+            </w:r>
+          </w:p>
+        </w:tc>
+        <w:tc>
+          <w:tcPr>
+            <w:tcW w:w="6405" w:type="dxa"/>
+            <w:tcBorders>
+              <w:bottom w:val="single" w:sz="8" w:space="0" w:color="000000"/>
+              <w:right w:val="single" w:sz="8" w:space="0" w:color="000000"/>
+            </w:tcBorders>
+            <w:tcMar>
+              <w:top w:w="100" w:type="dxa"/>
+              <w:left w:w="100" w:type="dxa"/>
+              <w:bottom w:w="100" w:type="dxa"/>
+              <w:right w:w="100" w:type="dxa"/>
+            </w:tcMar>
+          </w:tcPr>
+          <w:p>
+            <w:pPr>
+              <w:numPr>
+                <w:ilvl w:val="0"/>
+                <w:numId w:val="37"/>
+              </w:numPr>
+              <w:spacing w:before="0" w:line="276" w:lineRule="auto"/>
+              <w:contextualSpacing/>
+            </w:pPr>
+          </w:p>
+        </w:tc>
+      </w:tr>
+      <w:tr>
+        <w:tc>
+          <w:tcPr>
+            <w:tcW w:w="2505" w:type="dxa"/>
+            <w:tcBorders>
+              <w:left w:val="single" w:sz="8" w:space="0" w:color="000000"/>
+              <w:bottom w:val="single" w:sz="8" w:space="0" w:color="000000"/>
+              <w:right w:val="single" w:sz="8" w:space="0" w:color="000000"/>
+            </w:tcBorders>
+            <w:shd w:val="clear" w:color="auto" w:fill="F2F2F2"/>
+            <w:tcMar>
+              <w:top w:w="100" w:type="dxa"/>
+              <w:left w:w="100" w:type="dxa"/>
+              <w:bottom w:w="100" w:type="dxa"/>
+              <w:right w:w="100" w:type="dxa"/>
+            </w:tcMar>
+          </w:tcPr>
+          <w:p>
+            <w:r>
+              <w:rPr>
+                <w:shd w:val="clear" w:color="auto" w:fill="F2F2F2"/>
+              </w:rPr>
+              <w:t>Expected Results</w:t>
+            </w:r>
+          </w:p>
+        </w:tc>
+        <w:tc>
+          <w:tcPr>
+            <w:tcW w:w="6405" w:type="dxa"/>
+            <w:tcBorders>
+              <w:bottom w:val="single" w:sz="8" w:space="0" w:color="000000"/>
+              <w:right w:val="single" w:sz="8" w:space="0" w:color="000000"/>
+            </w:tcBorders>
+            <w:tcMar>
+              <w:top w:w="100" w:type="dxa"/>
+              <w:left w:w="100" w:type="dxa"/>
+              <w:bottom w:w="100" w:type="dxa"/>
+              <w:right w:w="100" w:type="dxa"/>
+            </w:tcMar>
+          </w:tcPr>
+          <w:p/>
+        </w:tc>
+      </w:tr>
+      <w:tr>
+        <w:tc>
+          <w:tcPr>
+            <w:tcW w:w="2505" w:type="dxa"/>
+            <w:tcBorders>
+              <w:left w:val="single" w:sz="8" w:space="0" w:color="000000"/>
+              <w:bottom w:val="single" w:sz="8" w:space="0" w:color="000000"/>
+              <w:right w:val="single" w:sz="8" w:space="0" w:color="000000"/>
+            </w:tcBorders>
+            <w:shd w:val="clear" w:color="auto" w:fill="F2F2F2"/>
+            <w:tcMar>
+              <w:top w:w="100" w:type="dxa"/>
+              <w:left w:w="100" w:type="dxa"/>
+              <w:bottom w:w="100" w:type="dxa"/>
+              <w:right w:w="100" w:type="dxa"/>
+            </w:tcMar>
+          </w:tcPr>
+          <w:p>
+            <w:r>
+              <w:rPr>
+                <w:shd w:val="clear" w:color="auto" w:fill="F2F2F2"/>
+              </w:rPr>
+              <w:t>Priority</w:t>
+            </w:r>
+          </w:p>
+        </w:tc>
+        <w:tc>
+          <w:tcPr>
+            <w:tcW w:w="6405" w:type="dxa"/>
+            <w:tcBorders>
+              <w:bottom w:val="single" w:sz="8" w:space="0" w:color="000000"/>
+              <w:right w:val="single" w:sz="8" w:space="0" w:color="000000"/>
+            </w:tcBorders>
+            <w:tcMar>
+              <w:top w:w="100" w:type="dxa"/>
+              <w:left w:w="100" w:type="dxa"/>
+              <w:bottom w:w="100" w:type="dxa"/>
+              <w:right w:w="100" w:type="dxa"/>
+            </w:tcMar>
+          </w:tcPr>
+          <w:p>
+            <w:r>
+              <w:t>Medium</w:t>
+            </w:r>
+          </w:p>
+        </w:tc>
+      </w:tr>
+      <w:tr>
+        <w:tc>
+          <w:tcPr>
+            <w:tcW w:w="2505" w:type="dxa"/>
+            <w:tcBorders>
+              <w:left w:val="single" w:sz="8" w:space="0" w:color="000000"/>
+              <w:bottom w:val="single" w:sz="8" w:space="0" w:color="000000"/>
+              <w:right w:val="single" w:sz="8" w:space="0" w:color="000000"/>
+            </w:tcBorders>
+            <w:shd w:val="clear" w:color="auto" w:fill="F2F2F2"/>
+            <w:tcMar>
+              <w:top w:w="100" w:type="dxa"/>
+              <w:left w:w="100" w:type="dxa"/>
+              <w:bottom w:w="100" w:type="dxa"/>
+              <w:right w:w="100" w:type="dxa"/>
+            </w:tcMar>
+          </w:tcPr>
+          <w:p>
+            <w:r>
+              <w:rPr>
+                <w:shd w:val="clear" w:color="auto" w:fill="F2F2F2"/>
+              </w:rPr>
+              <w:t>Pass/Fail</w:t>
+            </w:r>
+          </w:p>
+        </w:tc>
+        <w:tc>
+          <w:tcPr>
+            <w:tcW w:w="6405" w:type="dxa"/>
+            <w:tcBorders>
+              <w:bottom w:val="single" w:sz="8" w:space="0" w:color="000000"/>
+              <w:right w:val="single" w:sz="8" w:space="0" w:color="000000"/>
+            </w:tcBorders>
+            <w:tcMar>
+              <w:top w:w="100" w:type="dxa"/>
+              <w:left w:w="100" w:type="dxa"/>
+              <w:bottom w:w="100" w:type="dxa"/>
+              <w:right w:w="100" w:type="dxa"/>
+            </w:tcMar>
+          </w:tcPr>
+          <w:p>
+            <w:r>
+              <w:t xml:space="preserve"> </w:t>
+            </w:r>
+          </w:p>
+        </w:tc>
+      </w:tr>
+    </w:tbl>
+    <w:p>
+      <w:pPr>
+        <w:pStyle w:val="UnityBody"/>
+      </w:pPr>
+    </w:p>
+    <w:tbl>
+      <w:tblPr>
+        <w:tblW w:w="8910" w:type="dxa"/>
+        <w:tblBorders>
+          <w:top w:val="single" w:sz="6" w:space="0" w:color="000000"/>
+          <w:left w:val="single" w:sz="6" w:space="0" w:color="000000"/>
+          <w:bottom w:val="single" w:sz="6" w:space="0" w:color="000000"/>
+          <w:right w:val="single" w:sz="6" w:space="0" w:color="000000"/>
+          <w:insideH w:val="single" w:sz="6" w:space="0" w:color="000000"/>
+          <w:insideV w:val="single" w:sz="6" w:space="0" w:color="000000"/>
+        </w:tblBorders>
+        <w:tblLayout w:type="fixed"/>
+        <w:tblLook w:val="0600" w:firstRow="0" w:lastRow="0" w:firstColumn="0" w:lastColumn="0" w:noHBand="1" w:noVBand="1"/>
+      </w:tblPr>
+      <w:tblGrid>
+        <w:gridCol w:w="2505"/>
+        <w:gridCol w:w="6405"/>
+      </w:tblGrid>
+      <w:tr>
+        <w:tc>
+          <w:tcPr>
+            <w:tcW w:w="2505" w:type="dxa"/>
+            <w:tcBorders>
+              <w:top w:val="single" w:sz="8" w:space="0" w:color="000000"/>
+              <w:left w:val="single" w:sz="8" w:space="0" w:color="000000"/>
+              <w:bottom w:val="single" w:sz="8" w:space="0" w:color="000000"/>
+              <w:right w:val="single" w:sz="8" w:space="0" w:color="000000"/>
+            </w:tcBorders>
+            <w:shd w:val="clear" w:color="auto" w:fill="F2F2F2"/>
+            <w:tcMar>
+              <w:top w:w="100" w:type="dxa"/>
+              <w:left w:w="100" w:type="dxa"/>
+              <w:bottom w:w="100" w:type="dxa"/>
+              <w:right w:w="100" w:type="dxa"/>
+            </w:tcMar>
+          </w:tcPr>
+          <w:p>
+            <w:r>
+              <w:rPr>
+                <w:shd w:val="clear" w:color="auto" w:fill="F2F2F2"/>
+              </w:rPr>
+              <w:t>ID</w:t>
+            </w:r>
+          </w:p>
+        </w:tc>
+        <w:tc>
+          <w:tcPr>
+            <w:tcW w:w="6405" w:type="dxa"/>
+            <w:tcBorders>
+              <w:top w:val="single" w:sz="8" w:space="0" w:color="000000"/>
+              <w:bottom w:val="single" w:sz="8" w:space="0" w:color="000000"/>
+              <w:right w:val="single" w:sz="8" w:space="0" w:color="000000"/>
+            </w:tcBorders>
+            <w:tcMar>
+              <w:top w:w="100" w:type="dxa"/>
+              <w:left w:w="100" w:type="dxa"/>
+              <w:bottom w:w="100" w:type="dxa"/>
+              <w:right w:w="100" w:type="dxa"/>
+            </w:tcMar>
+          </w:tcPr>
+          <w:p>
+            <w:r>
+              <w:t>FT_6</w:t>
+            </w:r>
+          </w:p>
+        </w:tc>
+      </w:tr>
+      <w:tr>
+        <w:tc>
+          <w:tcPr>
+            <w:tcW w:w="2505" w:type="dxa"/>
+            <w:tcBorders>
+              <w:left w:val="single" w:sz="8" w:space="0" w:color="000000"/>
+              <w:bottom w:val="single" w:sz="8" w:space="0" w:color="000000"/>
+              <w:right w:val="single" w:sz="8" w:space="0" w:color="000000"/>
+            </w:tcBorders>
+            <w:shd w:val="clear" w:color="auto" w:fill="F2F2F2"/>
+            <w:tcMar>
+              <w:top w:w="100" w:type="dxa"/>
+              <w:left w:w="100" w:type="dxa"/>
+              <w:bottom w:w="100" w:type="dxa"/>
+              <w:right w:w="100" w:type="dxa"/>
+            </w:tcMar>
+          </w:tcPr>
+          <w:p>
+            <w:r>
+              <w:rPr>
+                <w:shd w:val="clear" w:color="auto" w:fill="F2F2F2"/>
+              </w:rPr>
+              <w:t>Item to Test</w:t>
+            </w:r>
+          </w:p>
+        </w:tc>
+        <w:tc>
+          <w:tcPr>
+            <w:tcW w:w="6405" w:type="dxa"/>
+            <w:tcBorders>
+              <w:bottom w:val="single" w:sz="8" w:space="0" w:color="000000"/>
+              <w:right w:val="single" w:sz="8" w:space="0" w:color="000000"/>
+            </w:tcBorders>
+            <w:tcMar>
+              <w:top w:w="100" w:type="dxa"/>
+              <w:left w:w="100" w:type="dxa"/>
+              <w:bottom w:w="100" w:type="dxa"/>
+              <w:right w:w="100" w:type="dxa"/>
+            </w:tcMar>
+          </w:tcPr>
+          <w:p>
+            <w:r>
+              <w:t>View Control Scheme</w:t>
+            </w:r>
+          </w:p>
+        </w:tc>
+      </w:tr>
+      <w:tr>
+        <w:tc>
+          <w:tcPr>
+            <w:tcW w:w="2505" w:type="dxa"/>
+            <w:tcBorders>
+              <w:left w:val="single" w:sz="8" w:space="0" w:color="000000"/>
+              <w:bottom w:val="single" w:sz="8" w:space="0" w:color="000000"/>
+              <w:right w:val="single" w:sz="8" w:space="0" w:color="000000"/>
+            </w:tcBorders>
+            <w:shd w:val="clear" w:color="auto" w:fill="F2F2F2"/>
+            <w:tcMar>
+              <w:top w:w="100" w:type="dxa"/>
+              <w:left w:w="100" w:type="dxa"/>
+              <w:bottom w:w="100" w:type="dxa"/>
+              <w:right w:w="100" w:type="dxa"/>
+            </w:tcMar>
+          </w:tcPr>
+          <w:p>
+            <w:r>
+              <w:rPr>
+                <w:shd w:val="clear" w:color="auto" w:fill="F2F2F2"/>
+              </w:rPr>
+              <w:t>Pre-Conditions</w:t>
+            </w:r>
+          </w:p>
+        </w:tc>
+        <w:tc>
+          <w:tcPr>
+            <w:tcW w:w="6405" w:type="dxa"/>
+            <w:tcBorders>
+              <w:bottom w:val="single" w:sz="8" w:space="0" w:color="000000"/>
+              <w:right w:val="single" w:sz="8" w:space="0" w:color="000000"/>
+            </w:tcBorders>
+            <w:tcMar>
+              <w:top w:w="100" w:type="dxa"/>
+              <w:left w:w="100" w:type="dxa"/>
+              <w:bottom w:w="100" w:type="dxa"/>
+              <w:right w:w="100" w:type="dxa"/>
+            </w:tcMar>
+          </w:tcPr>
+          <w:p>
+            <w:r>
+              <w:t xml:space="preserve">CT_1, CT_2, </w:t>
+            </w:r>
+            <w:r>
+              <w:t xml:space="preserve">and </w:t>
+            </w:r>
+            <w:r>
+              <w:t>FT_1</w:t>
+            </w:r>
+            <w:r>
+              <w:t xml:space="preserve"> </w:t>
+            </w:r>
+            <w:r>
+              <w:t xml:space="preserve">must be successful. The game must be running and the game player must be at the </w:t>
+            </w:r>
+            <w:r>
+              <w:t>Main</w:t>
+            </w:r>
+            <w:r>
+              <w:t xml:space="preserve"> Menu</w:t>
+            </w:r>
+          </w:p>
+        </w:tc>
+      </w:tr>
+      <w:tr>
+        <w:tc>
+          <w:tcPr>
+            <w:tcW w:w="2505" w:type="dxa"/>
+            <w:tcBorders>
+              <w:left w:val="single" w:sz="8" w:space="0" w:color="000000"/>
+              <w:bottom w:val="single" w:sz="8" w:space="0" w:color="000000"/>
+              <w:right w:val="single" w:sz="8" w:space="0" w:color="000000"/>
+            </w:tcBorders>
+            <w:shd w:val="clear" w:color="auto" w:fill="F2F2F2"/>
+            <w:tcMar>
+              <w:top w:w="100" w:type="dxa"/>
+              <w:left w:w="100" w:type="dxa"/>
+              <w:bottom w:w="100" w:type="dxa"/>
+              <w:right w:w="100" w:type="dxa"/>
+            </w:tcMar>
+          </w:tcPr>
+          <w:p>
+            <w:r>
+              <w:rPr>
+                <w:shd w:val="clear" w:color="auto" w:fill="F2F2F2"/>
+              </w:rPr>
+              <w:t>Test Steps</w:t>
+            </w:r>
+          </w:p>
+        </w:tc>
+        <w:tc>
+          <w:tcPr>
+            <w:tcW w:w="6405" w:type="dxa"/>
+            <w:tcBorders>
+              <w:bottom w:val="single" w:sz="8" w:space="0" w:color="000000"/>
+              <w:right w:val="single" w:sz="8" w:space="0" w:color="000000"/>
+            </w:tcBorders>
+            <w:tcMar>
+              <w:top w:w="100" w:type="dxa"/>
+              <w:left w:w="100" w:type="dxa"/>
+              <w:bottom w:w="100" w:type="dxa"/>
+              <w:right w:w="100" w:type="dxa"/>
+            </w:tcMar>
+          </w:tcPr>
+          <w:p>
+            <w:pPr>
+              <w:numPr>
+                <w:ilvl w:val="0"/>
+                <w:numId w:val="38"/>
+              </w:numPr>
+              <w:spacing w:before="0" w:line="276" w:lineRule="auto"/>
+              <w:contextualSpacing/>
+            </w:pPr>
+          </w:p>
+        </w:tc>
+      </w:tr>
+      <w:tr>
+        <w:tc>
+          <w:tcPr>
+            <w:tcW w:w="2505" w:type="dxa"/>
+            <w:tcBorders>
+              <w:left w:val="single" w:sz="8" w:space="0" w:color="000000"/>
+              <w:bottom w:val="single" w:sz="8" w:space="0" w:color="000000"/>
+              <w:right w:val="single" w:sz="8" w:space="0" w:color="000000"/>
+            </w:tcBorders>
+            <w:shd w:val="clear" w:color="auto" w:fill="F2F2F2"/>
+            <w:tcMar>
+              <w:top w:w="100" w:type="dxa"/>
+              <w:left w:w="100" w:type="dxa"/>
+              <w:bottom w:w="100" w:type="dxa"/>
+              <w:right w:w="100" w:type="dxa"/>
+            </w:tcMar>
+          </w:tcPr>
+          <w:p>
+            <w:r>
+              <w:rPr>
+                <w:shd w:val="clear" w:color="auto" w:fill="F2F2F2"/>
+              </w:rPr>
+              <w:lastRenderedPageBreak/>
+              <w:t>Expected Results</w:t>
+            </w:r>
+          </w:p>
+        </w:tc>
+        <w:tc>
+          <w:tcPr>
+            <w:tcW w:w="6405" w:type="dxa"/>
+            <w:tcBorders>
+              <w:bottom w:val="single" w:sz="8" w:space="0" w:color="000000"/>
+              <w:right w:val="single" w:sz="8" w:space="0" w:color="000000"/>
+            </w:tcBorders>
+            <w:tcMar>
+              <w:top w:w="100" w:type="dxa"/>
+              <w:left w:w="100" w:type="dxa"/>
+              <w:bottom w:w="100" w:type="dxa"/>
+              <w:right w:w="100" w:type="dxa"/>
+            </w:tcMar>
+          </w:tcPr>
+          <w:p/>
+        </w:tc>
+      </w:tr>
+      <w:tr>
+        <w:tc>
+          <w:tcPr>
+            <w:tcW w:w="2505" w:type="dxa"/>
+            <w:tcBorders>
+              <w:left w:val="single" w:sz="8" w:space="0" w:color="000000"/>
+              <w:bottom w:val="single" w:sz="8" w:space="0" w:color="000000"/>
+              <w:right w:val="single" w:sz="8" w:space="0" w:color="000000"/>
+            </w:tcBorders>
+            <w:shd w:val="clear" w:color="auto" w:fill="F2F2F2"/>
+            <w:tcMar>
+              <w:top w:w="100" w:type="dxa"/>
+              <w:left w:w="100" w:type="dxa"/>
+              <w:bottom w:w="100" w:type="dxa"/>
+              <w:right w:w="100" w:type="dxa"/>
+            </w:tcMar>
+          </w:tcPr>
+          <w:p>
+            <w:r>
+              <w:rPr>
+                <w:shd w:val="clear" w:color="auto" w:fill="F2F2F2"/>
+              </w:rPr>
+              <w:t>Priority</w:t>
+            </w:r>
+          </w:p>
+        </w:tc>
+        <w:tc>
+          <w:tcPr>
+            <w:tcW w:w="6405" w:type="dxa"/>
+            <w:tcBorders>
+              <w:bottom w:val="single" w:sz="8" w:space="0" w:color="000000"/>
+              <w:right w:val="single" w:sz="8" w:space="0" w:color="000000"/>
+            </w:tcBorders>
+            <w:tcMar>
+              <w:top w:w="100" w:type="dxa"/>
+              <w:left w:w="100" w:type="dxa"/>
+              <w:bottom w:w="100" w:type="dxa"/>
+              <w:right w:w="100" w:type="dxa"/>
+            </w:tcMar>
+          </w:tcPr>
+          <w:p>
+            <w:r>
+              <w:t>Low</w:t>
+            </w:r>
+          </w:p>
+        </w:tc>
+      </w:tr>
+      <w:tr>
+        <w:tc>
+          <w:tcPr>
+            <w:tcW w:w="2505" w:type="dxa"/>
+            <w:tcBorders>
+              <w:left w:val="single" w:sz="8" w:space="0" w:color="000000"/>
+              <w:bottom w:val="single" w:sz="8" w:space="0" w:color="000000"/>
+              <w:right w:val="single" w:sz="8" w:space="0" w:color="000000"/>
+            </w:tcBorders>
+            <w:shd w:val="clear" w:color="auto" w:fill="F2F2F2"/>
+            <w:tcMar>
+              <w:top w:w="100" w:type="dxa"/>
+              <w:left w:w="100" w:type="dxa"/>
+              <w:bottom w:w="100" w:type="dxa"/>
+              <w:right w:w="100" w:type="dxa"/>
+            </w:tcMar>
+          </w:tcPr>
+          <w:p>
+            <w:r>
+              <w:rPr>
+                <w:shd w:val="clear" w:color="auto" w:fill="F2F2F2"/>
+              </w:rPr>
+              <w:t>Pass/Fail</w:t>
+            </w:r>
+          </w:p>
+        </w:tc>
+        <w:tc>
+          <w:tcPr>
+            <w:tcW w:w="6405" w:type="dxa"/>
+            <w:tcBorders>
+              <w:bottom w:val="single" w:sz="8" w:space="0" w:color="000000"/>
+              <w:right w:val="single" w:sz="8" w:space="0" w:color="000000"/>
+            </w:tcBorders>
+            <w:tcMar>
+              <w:top w:w="100" w:type="dxa"/>
+              <w:left w:w="100" w:type="dxa"/>
+              <w:bottom w:w="100" w:type="dxa"/>
+              <w:right w:w="100" w:type="dxa"/>
+            </w:tcMar>
+          </w:tcPr>
+          <w:p>
+            <w:r>
+              <w:t xml:space="preserve"> </w:t>
+            </w:r>
+          </w:p>
+        </w:tc>
+      </w:tr>
+    </w:tbl>
+    <w:p>
+      <w:pPr>
+        <w:pStyle w:val="UnityBody"/>
+      </w:pPr>
+    </w:p>
+    <w:tbl>
+      <w:tblPr>
+        <w:tblW w:w="8910" w:type="dxa"/>
+        <w:tblBorders>
+          <w:top w:val="single" w:sz="6" w:space="0" w:color="000000"/>
+          <w:left w:val="single" w:sz="6" w:space="0" w:color="000000"/>
+          <w:bottom w:val="single" w:sz="6" w:space="0" w:color="000000"/>
+          <w:right w:val="single" w:sz="6" w:space="0" w:color="000000"/>
+          <w:insideH w:val="single" w:sz="6" w:space="0" w:color="000000"/>
+          <w:insideV w:val="single" w:sz="6" w:space="0" w:color="000000"/>
+        </w:tblBorders>
+        <w:tblLayout w:type="fixed"/>
+        <w:tblLook w:val="0600" w:firstRow="0" w:lastRow="0" w:firstColumn="0" w:lastColumn="0" w:noHBand="1" w:noVBand="1"/>
+      </w:tblPr>
+      <w:tblGrid>
+        <w:gridCol w:w="2505"/>
+        <w:gridCol w:w="6405"/>
+      </w:tblGrid>
+      <w:tr>
+        <w:tc>
+          <w:tcPr>
+            <w:tcW w:w="2505" w:type="dxa"/>
+            <w:tcBorders>
+              <w:top w:val="single" w:sz="8" w:space="0" w:color="000000"/>
+              <w:left w:val="single" w:sz="8" w:space="0" w:color="000000"/>
+              <w:bottom w:val="single" w:sz="8" w:space="0" w:color="000000"/>
+              <w:right w:val="single" w:sz="8" w:space="0" w:color="000000"/>
+            </w:tcBorders>
+            <w:shd w:val="clear" w:color="auto" w:fill="F2F2F2"/>
+            <w:tcMar>
+              <w:top w:w="100" w:type="dxa"/>
+              <w:left w:w="100" w:type="dxa"/>
+              <w:bottom w:w="100" w:type="dxa"/>
+              <w:right w:w="100" w:type="dxa"/>
+            </w:tcMar>
+          </w:tcPr>
+          <w:p>
+            <w:r>
+              <w:rPr>
+                <w:shd w:val="clear" w:color="auto" w:fill="F2F2F2"/>
+              </w:rPr>
+              <w:t>ID</w:t>
+            </w:r>
+          </w:p>
+        </w:tc>
+        <w:tc>
+          <w:tcPr>
+            <w:tcW w:w="6405" w:type="dxa"/>
+            <w:tcBorders>
+              <w:top w:val="single" w:sz="8" w:space="0" w:color="000000"/>
+              <w:bottom w:val="single" w:sz="8" w:space="0" w:color="000000"/>
+              <w:right w:val="single" w:sz="8" w:space="0" w:color="000000"/>
+            </w:tcBorders>
+            <w:tcMar>
+              <w:top w:w="100" w:type="dxa"/>
+              <w:left w:w="100" w:type="dxa"/>
+              <w:bottom w:w="100" w:type="dxa"/>
+              <w:right w:w="100" w:type="dxa"/>
+            </w:tcMar>
+          </w:tcPr>
+          <w:p>
+            <w:r>
+              <w:t>FT_7</w:t>
+            </w:r>
+          </w:p>
+        </w:tc>
+      </w:tr>
+      <w:tr>
+        <w:tc>
+          <w:tcPr>
+            <w:tcW w:w="2505" w:type="dxa"/>
+            <w:tcBorders>
+              <w:left w:val="single" w:sz="8" w:space="0" w:color="000000"/>
+              <w:bottom w:val="single" w:sz="8" w:space="0" w:color="000000"/>
+              <w:right w:val="single" w:sz="8" w:space="0" w:color="000000"/>
+            </w:tcBorders>
+            <w:shd w:val="clear" w:color="auto" w:fill="F2F2F2"/>
+            <w:tcMar>
+              <w:top w:w="100" w:type="dxa"/>
+              <w:left w:w="100" w:type="dxa"/>
+              <w:bottom w:w="100" w:type="dxa"/>
+              <w:right w:w="100" w:type="dxa"/>
+            </w:tcMar>
+          </w:tcPr>
+          <w:p>
+            <w:r>
+              <w:rPr>
+                <w:shd w:val="clear" w:color="auto" w:fill="F2F2F2"/>
+              </w:rPr>
+              <w:t>Item to Test</w:t>
+            </w:r>
+          </w:p>
+        </w:tc>
+        <w:tc>
+          <w:tcPr>
+            <w:tcW w:w="6405" w:type="dxa"/>
+            <w:tcBorders>
+              <w:bottom w:val="single" w:sz="8" w:space="0" w:color="000000"/>
+              <w:right w:val="single" w:sz="8" w:space="0" w:color="000000"/>
+            </w:tcBorders>
+            <w:tcMar>
+              <w:top w:w="100" w:type="dxa"/>
+              <w:left w:w="100" w:type="dxa"/>
+              <w:bottom w:w="100" w:type="dxa"/>
+              <w:right w:w="100" w:type="dxa"/>
+            </w:tcMar>
+          </w:tcPr>
+          <w:p>
+            <w:r>
+              <w:t xml:space="preserve">View </w:t>
+            </w:r>
+            <w:r>
+              <w:t>Game</w:t>
+            </w:r>
+            <w:r>
+              <w:t xml:space="preserve"> </w:t>
+            </w:r>
+            <w:r>
+              <w:t>Credits</w:t>
+            </w:r>
+          </w:p>
+        </w:tc>
+      </w:tr>
+      <w:tr>
+        <w:tc>
+          <w:tcPr>
+            <w:tcW w:w="2505" w:type="dxa"/>
+            <w:tcBorders>
+              <w:left w:val="single" w:sz="8" w:space="0" w:color="000000"/>
+              <w:bottom w:val="single" w:sz="8" w:space="0" w:color="000000"/>
+              <w:right w:val="single" w:sz="8" w:space="0" w:color="000000"/>
+            </w:tcBorders>
+            <w:shd w:val="clear" w:color="auto" w:fill="F2F2F2"/>
+            <w:tcMar>
+              <w:top w:w="100" w:type="dxa"/>
+              <w:left w:w="100" w:type="dxa"/>
+              <w:bottom w:w="100" w:type="dxa"/>
+              <w:right w:w="100" w:type="dxa"/>
+            </w:tcMar>
+          </w:tcPr>
+          <w:p>
+            <w:r>
+              <w:rPr>
+                <w:shd w:val="clear" w:color="auto" w:fill="F2F2F2"/>
+              </w:rPr>
+              <w:t>Pre-Conditions</w:t>
+            </w:r>
+          </w:p>
+        </w:tc>
+        <w:tc>
+          <w:tcPr>
+            <w:tcW w:w="6405" w:type="dxa"/>
+            <w:tcBorders>
+              <w:bottom w:val="single" w:sz="8" w:space="0" w:color="000000"/>
+              <w:right w:val="single" w:sz="8" w:space="0" w:color="000000"/>
+            </w:tcBorders>
+            <w:tcMar>
+              <w:top w:w="100" w:type="dxa"/>
+              <w:left w:w="100" w:type="dxa"/>
+              <w:bottom w:w="100" w:type="dxa"/>
+              <w:right w:w="100" w:type="dxa"/>
+            </w:tcMar>
+          </w:tcPr>
+          <w:p>
+            <w:r>
+              <w:t>CT_1, CT_2, and FT_1 must be successful. The game must be running and the game player must be at the Main Menu</w:t>
+            </w:r>
+          </w:p>
+        </w:tc>
+      </w:tr>
+      <w:tr>
+        <w:tc>
+          <w:tcPr>
+            <w:tcW w:w="2505" w:type="dxa"/>
+            <w:tcBorders>
+              <w:left w:val="single" w:sz="8" w:space="0" w:color="000000"/>
+              <w:bottom w:val="single" w:sz="8" w:space="0" w:color="000000"/>
+              <w:right w:val="single" w:sz="8" w:space="0" w:color="000000"/>
+            </w:tcBorders>
+            <w:shd w:val="clear" w:color="auto" w:fill="F2F2F2"/>
+            <w:tcMar>
+              <w:top w:w="100" w:type="dxa"/>
+              <w:left w:w="100" w:type="dxa"/>
+              <w:bottom w:w="100" w:type="dxa"/>
+              <w:right w:w="100" w:type="dxa"/>
+            </w:tcMar>
+          </w:tcPr>
+          <w:p>
+            <w:r>
+              <w:rPr>
+                <w:shd w:val="clear" w:color="auto" w:fill="F2F2F2"/>
+              </w:rPr>
+              <w:t>Test Steps</w:t>
+            </w:r>
+          </w:p>
+        </w:tc>
+        <w:tc>
+          <w:tcPr>
+            <w:tcW w:w="6405" w:type="dxa"/>
+            <w:tcBorders>
+              <w:bottom w:val="single" w:sz="8" w:space="0" w:color="000000"/>
+              <w:right w:val="single" w:sz="8" w:space="0" w:color="000000"/>
+            </w:tcBorders>
+            <w:tcMar>
+              <w:top w:w="100" w:type="dxa"/>
+              <w:left w:w="100" w:type="dxa"/>
+              <w:bottom w:w="100" w:type="dxa"/>
+              <w:right w:w="100" w:type="dxa"/>
+            </w:tcMar>
+          </w:tcPr>
+          <w:p>
+            <w:pPr>
+              <w:numPr>
+                <w:ilvl w:val="0"/>
+                <w:numId w:val="39"/>
+              </w:numPr>
+              <w:spacing w:before="0" w:line="276" w:lineRule="auto"/>
+              <w:contextualSpacing/>
+            </w:pPr>
+          </w:p>
+        </w:tc>
+      </w:tr>
+      <w:tr>
+        <w:tc>
+          <w:tcPr>
+            <w:tcW w:w="2505" w:type="dxa"/>
+            <w:tcBorders>
+              <w:left w:val="single" w:sz="8" w:space="0" w:color="000000"/>
+              <w:bottom w:val="single" w:sz="8" w:space="0" w:color="000000"/>
+              <w:right w:val="single" w:sz="8" w:space="0" w:color="000000"/>
+            </w:tcBorders>
+            <w:shd w:val="clear" w:color="auto" w:fill="F2F2F2"/>
+            <w:tcMar>
+              <w:top w:w="100" w:type="dxa"/>
+              <w:left w:w="100" w:type="dxa"/>
+              <w:bottom w:w="100" w:type="dxa"/>
+              <w:right w:w="100" w:type="dxa"/>
+            </w:tcMar>
+          </w:tcPr>
+          <w:p>
+            <w:r>
+              <w:rPr>
+                <w:shd w:val="clear" w:color="auto" w:fill="F2F2F2"/>
+              </w:rPr>
+              <w:t>Expected Results</w:t>
+            </w:r>
+          </w:p>
+        </w:tc>
+        <w:tc>
+          <w:tcPr>
+            <w:tcW w:w="6405" w:type="dxa"/>
+            <w:tcBorders>
+              <w:bottom w:val="single" w:sz="8" w:space="0" w:color="000000"/>
+              <w:right w:val="single" w:sz="8" w:space="0" w:color="000000"/>
+            </w:tcBorders>
+            <w:tcMar>
+              <w:top w:w="100" w:type="dxa"/>
+              <w:left w:w="100" w:type="dxa"/>
+              <w:bottom w:w="100" w:type="dxa"/>
+              <w:right w:w="100" w:type="dxa"/>
+            </w:tcMar>
+          </w:tcPr>
+          <w:p/>
+        </w:tc>
+      </w:tr>
+      <w:tr>
+        <w:tc>
+          <w:tcPr>
+            <w:tcW w:w="2505" w:type="dxa"/>
+            <w:tcBorders>
+              <w:left w:val="single" w:sz="8" w:space="0" w:color="000000"/>
+              <w:bottom w:val="single" w:sz="8" w:space="0" w:color="000000"/>
+              <w:right w:val="single" w:sz="8" w:space="0" w:color="000000"/>
+            </w:tcBorders>
+            <w:shd w:val="clear" w:color="auto" w:fill="F2F2F2"/>
+            <w:tcMar>
+              <w:top w:w="100" w:type="dxa"/>
+              <w:left w:w="100" w:type="dxa"/>
+              <w:bottom w:w="100" w:type="dxa"/>
+              <w:right w:w="100" w:type="dxa"/>
+            </w:tcMar>
+          </w:tcPr>
+          <w:p>
+            <w:r>
+              <w:rPr>
+                <w:shd w:val="clear" w:color="auto" w:fill="F2F2F2"/>
+              </w:rPr>
+              <w:t>Priority</w:t>
+            </w:r>
+          </w:p>
+        </w:tc>
+        <w:tc>
+          <w:tcPr>
+            <w:tcW w:w="6405" w:type="dxa"/>
+            <w:tcBorders>
+              <w:bottom w:val="single" w:sz="8" w:space="0" w:color="000000"/>
+              <w:right w:val="single" w:sz="8" w:space="0" w:color="000000"/>
+            </w:tcBorders>
+            <w:tcMar>
+              <w:top w:w="100" w:type="dxa"/>
+              <w:left w:w="100" w:type="dxa"/>
+              <w:bottom w:w="100" w:type="dxa"/>
+              <w:right w:w="100" w:type="dxa"/>
+            </w:tcMar>
+          </w:tcPr>
+          <w:p>
+            <w:r>
+              <w:t>Low</w:t>
+            </w:r>
+          </w:p>
+        </w:tc>
+      </w:tr>
+      <w:tr>
+        <w:tc>
+          <w:tcPr>
+            <w:tcW w:w="2505" w:type="dxa"/>
+            <w:tcBorders>
+              <w:left w:val="single" w:sz="8" w:space="0" w:color="000000"/>
+              <w:bottom w:val="single" w:sz="8" w:space="0" w:color="000000"/>
+              <w:right w:val="single" w:sz="8" w:space="0" w:color="000000"/>
+            </w:tcBorders>
+            <w:shd w:val="clear" w:color="auto" w:fill="F2F2F2"/>
+            <w:tcMar>
+              <w:top w:w="100" w:type="dxa"/>
+              <w:left w:w="100" w:type="dxa"/>
+              <w:bottom w:w="100" w:type="dxa"/>
+              <w:right w:w="100" w:type="dxa"/>
+            </w:tcMar>
+          </w:tcPr>
+          <w:p>
+            <w:r>
+              <w:rPr>
+                <w:shd w:val="clear" w:color="auto" w:fill="F2F2F2"/>
+              </w:rPr>
+              <w:t>Pass/Fail</w:t>
+            </w:r>
+          </w:p>
+        </w:tc>
+        <w:tc>
+          <w:tcPr>
+            <w:tcW w:w="6405" w:type="dxa"/>
+            <w:tcBorders>
+              <w:bottom w:val="single" w:sz="8" w:space="0" w:color="000000"/>
+              <w:right w:val="single" w:sz="8" w:space="0" w:color="000000"/>
+            </w:tcBorders>
+            <w:tcMar>
+              <w:top w:w="100" w:type="dxa"/>
+              <w:left w:w="100" w:type="dxa"/>
+              <w:bottom w:w="100" w:type="dxa"/>
+              <w:right w:w="100" w:type="dxa"/>
+            </w:tcMar>
+          </w:tcPr>
+          <w:p>
+            <w:r>
+              <w:t xml:space="preserve"> </w:t>
+            </w:r>
+          </w:p>
+        </w:tc>
+      </w:tr>
+    </w:tbl>
+    <w:p>
+      <w:pPr>
+        <w:pStyle w:val="UnityBody"/>
+      </w:pPr>
     </w:p>
     <w:p>
       <w:pPr>
@@ -8074,7 +10633,23 @@
         <w:t xml:space="preserve">Integration tests are designed be run in a separate scene than the main game. </w:t>
       </w:r>
       <w:r>
-        <w:t>In the integration tests, a Test Object is a GameObject in the scene that has a TestComponent attached to it. Everything under the Test Object</w:t>
+        <w:t xml:space="preserve">In the integration tests, a Test Object is a </w:t>
+      </w:r>
+      <w:proofErr w:type="spellStart"/>
+      <w:r>
+        <w:t>GameObject</w:t>
+      </w:r>
+      <w:proofErr w:type="spellEnd"/>
+      <w:r>
+        <w:t xml:space="preserve"> in the scene that has a </w:t>
+      </w:r>
+      <w:proofErr w:type="spellStart"/>
+      <w:r>
+        <w:t>TestComponent</w:t>
+      </w:r>
+      <w:proofErr w:type="spellEnd"/>
+      <w:r>
+        <w:t xml:space="preserve"> attached to it. Everything under the Test Object</w:t>
       </w:r>
       <w:r>
         <w:t xml:space="preserve"> </w:t>
@@ -8163,6 +10738,7 @@
         <w:jc w:val="left"/>
       </w:pPr>
       <w:r>
+        <w:lastRenderedPageBreak/>
         <w:t>If there are more tests, enable the next test and continue from step 3</w:t>
       </w:r>
     </w:p>
@@ -8187,7 +10763,6 @@
       </w:pPr>
       <w:bookmarkStart w:id="25" w:name="_Toc414555637"/>
       <w:r>
-        <w:lastRenderedPageBreak/>
         <w:t>Test Runner Functionality</w:t>
       </w:r>
       <w:bookmarkEnd w:id="25"/>
@@ -8297,7 +10872,35 @@
         <w:rPr>
           <w:lang w:eastAsia="en-US"/>
         </w:rPr>
-        <w:t>Add GameObjects under selected test - when selected, when you add a new object to the scene it will be automatically placed under the test GameObject instead of the hierarchy root</w:t>
+        <w:t xml:space="preserve">Add </w:t>
+      </w:r>
+      <w:proofErr w:type="spellStart"/>
+      <w:r>
+        <w:rPr>
+          <w:lang w:eastAsia="en-US"/>
+        </w:rPr>
+        <w:t>GameObjects</w:t>
+      </w:r>
+      <w:proofErr w:type="spellEnd"/>
+      <w:r>
+        <w:rPr>
+          <w:lang w:eastAsia="en-US"/>
+        </w:rPr>
+        <w:t xml:space="preserve"> under selected test - when selected, when you add a new object to the scene it will be automatically placed under the test </w:t>
+      </w:r>
+      <w:proofErr w:type="spellStart"/>
+      <w:r>
+        <w:rPr>
+          <w:lang w:eastAsia="en-US"/>
+        </w:rPr>
+        <w:t>GameObject</w:t>
+      </w:r>
+      <w:proofErr w:type="spellEnd"/>
+      <w:r>
+        <w:rPr>
+          <w:lang w:eastAsia="en-US"/>
+        </w:rPr>
+        <w:t xml:space="preserve"> instead of the hierarchy root</w:t>
       </w:r>
     </w:p>
     <w:p>
@@ -8609,6 +11212,7 @@
         <w:rPr>
           <w:lang w:eastAsia="en-US"/>
         </w:rPr>
+        <w:lastRenderedPageBreak/>
         <w:t>Succeed when exception is thrown - the test will succeed when one of the excepted exceptions is thrown.</w:t>
       </w:r>
     </w:p>
@@ -9414,7 +12018,7 @@
       <w:rPr>
         <w:noProof/>
       </w:rPr>
-      <w:t>13</w:t>
+      <w:t>17</w:t>
     </w:r>
     <w:r>
       <w:fldChar w:fldCharType="end"/>
@@ -9486,6 +12090,232 @@
 <file path=word/numbering.xml><?xml version="1.0" encoding="utf-8"?>
 <w:numbering xmlns:wpc="http://schemas.microsoft.com/office/word/2010/wordprocessingCanvas" xmlns:mc="http://schemas.openxmlformats.org/markup-compatibility/2006" xmlns:o="urn:schemas-microsoft-com:office:office" xmlns:r="http://schemas.openxmlformats.org/officeDocument/2006/relationships" xmlns:m="http://schemas.openxmlformats.org/officeDocument/2006/math" xmlns:v="urn:schemas-microsoft-com:vml" xmlns:wp14="http://schemas.microsoft.com/office/word/2010/wordprocessingDrawing" xmlns:wp="http://schemas.openxmlformats.org/drawingml/2006/wordprocessingDrawing" xmlns:w10="urn:schemas-microsoft-com:office:word" xmlns:w="http://schemas.openxmlformats.org/wordprocessingml/2006/main" xmlns:w14="http://schemas.microsoft.com/office/word/2010/wordml" xmlns:w15="http://schemas.microsoft.com/office/word/2012/wordml" xmlns:wpg="http://schemas.microsoft.com/office/word/2010/wordprocessingGroup" xmlns:wpi="http://schemas.microsoft.com/office/word/2010/wordprocessingInk" xmlns:wne="http://schemas.microsoft.com/office/word/2006/wordml" xmlns:wps="http://schemas.microsoft.com/office/word/2010/wordprocessingShape" mc:Ignorable="w14 w15 wp14">
   <w:abstractNum w:abstractNumId="0">
+    <w:nsid w:val="014E3A52"/>
+    <w:multiLevelType w:val="multilevel"/>
+    <w:tmpl w:val="C016C3E2"/>
+    <w:lvl w:ilvl="0">
+      <w:start w:val="1"/>
+      <w:numFmt w:val="decimal"/>
+      <w:lvlText w:val="%1."/>
+      <w:lvlJc w:val="left"/>
+      <w:pPr>
+        <w:ind w:left="720" w:firstLine="360"/>
+      </w:pPr>
+      <w:rPr>
+        <w:u w:val="none"/>
+      </w:rPr>
+    </w:lvl>
+    <w:lvl w:ilvl="1">
+      <w:start w:val="1"/>
+      <w:numFmt w:val="lowerLetter"/>
+      <w:lvlText w:val="%2."/>
+      <w:lvlJc w:val="left"/>
+      <w:pPr>
+        <w:ind w:left="1440" w:firstLine="1080"/>
+      </w:pPr>
+      <w:rPr>
+        <w:u w:val="none"/>
+      </w:rPr>
+    </w:lvl>
+    <w:lvl w:ilvl="2">
+      <w:start w:val="1"/>
+      <w:numFmt w:val="lowerRoman"/>
+      <w:lvlText w:val="%3."/>
+      <w:lvlJc w:val="right"/>
+      <w:pPr>
+        <w:ind w:left="2160" w:firstLine="1800"/>
+      </w:pPr>
+      <w:rPr>
+        <w:u w:val="none"/>
+      </w:rPr>
+    </w:lvl>
+    <w:lvl w:ilvl="3">
+      <w:start w:val="1"/>
+      <w:numFmt w:val="decimal"/>
+      <w:lvlText w:val="%4."/>
+      <w:lvlJc w:val="left"/>
+      <w:pPr>
+        <w:ind w:left="2880" w:firstLine="2520"/>
+      </w:pPr>
+      <w:rPr>
+        <w:u w:val="none"/>
+      </w:rPr>
+    </w:lvl>
+    <w:lvl w:ilvl="4">
+      <w:start w:val="1"/>
+      <w:numFmt w:val="lowerLetter"/>
+      <w:lvlText w:val="%5."/>
+      <w:lvlJc w:val="left"/>
+      <w:pPr>
+        <w:ind w:left="3600" w:firstLine="3240"/>
+      </w:pPr>
+      <w:rPr>
+        <w:u w:val="none"/>
+      </w:rPr>
+    </w:lvl>
+    <w:lvl w:ilvl="5">
+      <w:start w:val="1"/>
+      <w:numFmt w:val="lowerRoman"/>
+      <w:lvlText w:val="%6."/>
+      <w:lvlJc w:val="right"/>
+      <w:pPr>
+        <w:ind w:left="4320" w:firstLine="3960"/>
+      </w:pPr>
+      <w:rPr>
+        <w:u w:val="none"/>
+      </w:rPr>
+    </w:lvl>
+    <w:lvl w:ilvl="6">
+      <w:start w:val="1"/>
+      <w:numFmt w:val="decimal"/>
+      <w:lvlText w:val="%7."/>
+      <w:lvlJc w:val="left"/>
+      <w:pPr>
+        <w:ind w:left="5040" w:firstLine="4680"/>
+      </w:pPr>
+      <w:rPr>
+        <w:u w:val="none"/>
+      </w:rPr>
+    </w:lvl>
+    <w:lvl w:ilvl="7">
+      <w:start w:val="1"/>
+      <w:numFmt w:val="lowerLetter"/>
+      <w:lvlText w:val="%8."/>
+      <w:lvlJc w:val="left"/>
+      <w:pPr>
+        <w:ind w:left="5760" w:firstLine="5400"/>
+      </w:pPr>
+      <w:rPr>
+        <w:u w:val="none"/>
+      </w:rPr>
+    </w:lvl>
+    <w:lvl w:ilvl="8">
+      <w:start w:val="1"/>
+      <w:numFmt w:val="lowerRoman"/>
+      <w:lvlText w:val="%9."/>
+      <w:lvlJc w:val="right"/>
+      <w:pPr>
+        <w:ind w:left="6480" w:firstLine="6120"/>
+      </w:pPr>
+      <w:rPr>
+        <w:u w:val="none"/>
+      </w:rPr>
+    </w:lvl>
+  </w:abstractNum>
+  <w:abstractNum w:abstractNumId="1">
+    <w:nsid w:val="01F83575"/>
+    <w:multiLevelType w:val="multilevel"/>
+    <w:tmpl w:val="C016C3E2"/>
+    <w:lvl w:ilvl="0">
+      <w:start w:val="1"/>
+      <w:numFmt w:val="decimal"/>
+      <w:lvlText w:val="%1."/>
+      <w:lvlJc w:val="left"/>
+      <w:pPr>
+        <w:ind w:left="720" w:firstLine="360"/>
+      </w:pPr>
+      <w:rPr>
+        <w:u w:val="none"/>
+      </w:rPr>
+    </w:lvl>
+    <w:lvl w:ilvl="1">
+      <w:start w:val="1"/>
+      <w:numFmt w:val="lowerLetter"/>
+      <w:lvlText w:val="%2."/>
+      <w:lvlJc w:val="left"/>
+      <w:pPr>
+        <w:ind w:left="1440" w:firstLine="1080"/>
+      </w:pPr>
+      <w:rPr>
+        <w:u w:val="none"/>
+      </w:rPr>
+    </w:lvl>
+    <w:lvl w:ilvl="2">
+      <w:start w:val="1"/>
+      <w:numFmt w:val="lowerRoman"/>
+      <w:lvlText w:val="%3."/>
+      <w:lvlJc w:val="right"/>
+      <w:pPr>
+        <w:ind w:left="2160" w:firstLine="1800"/>
+      </w:pPr>
+      <w:rPr>
+        <w:u w:val="none"/>
+      </w:rPr>
+    </w:lvl>
+    <w:lvl w:ilvl="3">
+      <w:start w:val="1"/>
+      <w:numFmt w:val="decimal"/>
+      <w:lvlText w:val="%4."/>
+      <w:lvlJc w:val="left"/>
+      <w:pPr>
+        <w:ind w:left="2880" w:firstLine="2520"/>
+      </w:pPr>
+      <w:rPr>
+        <w:u w:val="none"/>
+      </w:rPr>
+    </w:lvl>
+    <w:lvl w:ilvl="4">
+      <w:start w:val="1"/>
+      <w:numFmt w:val="lowerLetter"/>
+      <w:lvlText w:val="%5."/>
+      <w:lvlJc w:val="left"/>
+      <w:pPr>
+        <w:ind w:left="3600" w:firstLine="3240"/>
+      </w:pPr>
+      <w:rPr>
+        <w:u w:val="none"/>
+      </w:rPr>
+    </w:lvl>
+    <w:lvl w:ilvl="5">
+      <w:start w:val="1"/>
+      <w:numFmt w:val="lowerRoman"/>
+      <w:lvlText w:val="%6."/>
+      <w:lvlJc w:val="right"/>
+      <w:pPr>
+        <w:ind w:left="4320" w:firstLine="3960"/>
+      </w:pPr>
+      <w:rPr>
+        <w:u w:val="none"/>
+      </w:rPr>
+    </w:lvl>
+    <w:lvl w:ilvl="6">
+      <w:start w:val="1"/>
+      <w:numFmt w:val="decimal"/>
+      <w:lvlText w:val="%7."/>
+      <w:lvlJc w:val="left"/>
+      <w:pPr>
+        <w:ind w:left="5040" w:firstLine="4680"/>
+      </w:pPr>
+      <w:rPr>
+        <w:u w:val="none"/>
+      </w:rPr>
+    </w:lvl>
+    <w:lvl w:ilvl="7">
+      <w:start w:val="1"/>
+      <w:numFmt w:val="lowerLetter"/>
+      <w:lvlText w:val="%8."/>
+      <w:lvlJc w:val="left"/>
+      <w:pPr>
+        <w:ind w:left="5760" w:firstLine="5400"/>
+      </w:pPr>
+      <w:rPr>
+        <w:u w:val="none"/>
+      </w:rPr>
+    </w:lvl>
+    <w:lvl w:ilvl="8">
+      <w:start w:val="1"/>
+      <w:numFmt w:val="lowerRoman"/>
+      <w:lvlText w:val="%9."/>
+      <w:lvlJc w:val="right"/>
+      <w:pPr>
+        <w:ind w:left="6480" w:firstLine="6120"/>
+      </w:pPr>
+      <w:rPr>
+        <w:u w:val="none"/>
+      </w:rPr>
+    </w:lvl>
+  </w:abstractNum>
+  <w:abstractNum w:abstractNumId="2">
     <w:nsid w:val="031F6C87"/>
     <w:multiLevelType w:val="hybridMultilevel"/>
     <w:tmpl w:val="6C346106"/>
@@ -9574,7 +12404,7 @@
       </w:pPr>
     </w:lvl>
   </w:abstractNum>
-  <w:abstractNum w:abstractNumId="1">
+  <w:abstractNum w:abstractNumId="3">
     <w:nsid w:val="0AD6759D"/>
     <w:multiLevelType w:val="hybridMultilevel"/>
     <w:tmpl w:val="97283DA2"/>
@@ -9660,7 +12490,120 @@
       </w:pPr>
     </w:lvl>
   </w:abstractNum>
-  <w:abstractNum w:abstractNumId="2">
+  <w:abstractNum w:abstractNumId="4">
+    <w:nsid w:val="0BD75C06"/>
+    <w:multiLevelType w:val="multilevel"/>
+    <w:tmpl w:val="C016C3E2"/>
+    <w:lvl w:ilvl="0">
+      <w:start w:val="1"/>
+      <w:numFmt w:val="decimal"/>
+      <w:lvlText w:val="%1."/>
+      <w:lvlJc w:val="left"/>
+      <w:pPr>
+        <w:ind w:left="720" w:firstLine="360"/>
+      </w:pPr>
+      <w:rPr>
+        <w:u w:val="none"/>
+      </w:rPr>
+    </w:lvl>
+    <w:lvl w:ilvl="1">
+      <w:start w:val="1"/>
+      <w:numFmt w:val="lowerLetter"/>
+      <w:lvlText w:val="%2."/>
+      <w:lvlJc w:val="left"/>
+      <w:pPr>
+        <w:ind w:left="1440" w:firstLine="1080"/>
+      </w:pPr>
+      <w:rPr>
+        <w:u w:val="none"/>
+      </w:rPr>
+    </w:lvl>
+    <w:lvl w:ilvl="2">
+      <w:start w:val="1"/>
+      <w:numFmt w:val="lowerRoman"/>
+      <w:lvlText w:val="%3."/>
+      <w:lvlJc w:val="right"/>
+      <w:pPr>
+        <w:ind w:left="2160" w:firstLine="1800"/>
+      </w:pPr>
+      <w:rPr>
+        <w:u w:val="none"/>
+      </w:rPr>
+    </w:lvl>
+    <w:lvl w:ilvl="3">
+      <w:start w:val="1"/>
+      <w:numFmt w:val="decimal"/>
+      <w:lvlText w:val="%4."/>
+      <w:lvlJc w:val="left"/>
+      <w:pPr>
+        <w:ind w:left="2880" w:firstLine="2520"/>
+      </w:pPr>
+      <w:rPr>
+        <w:u w:val="none"/>
+      </w:rPr>
+    </w:lvl>
+    <w:lvl w:ilvl="4">
+      <w:start w:val="1"/>
+      <w:numFmt w:val="lowerLetter"/>
+      <w:lvlText w:val="%5."/>
+      <w:lvlJc w:val="left"/>
+      <w:pPr>
+        <w:ind w:left="3600" w:firstLine="3240"/>
+      </w:pPr>
+      <w:rPr>
+        <w:u w:val="none"/>
+      </w:rPr>
+    </w:lvl>
+    <w:lvl w:ilvl="5">
+      <w:start w:val="1"/>
+      <w:numFmt w:val="lowerRoman"/>
+      <w:lvlText w:val="%6."/>
+      <w:lvlJc w:val="right"/>
+      <w:pPr>
+        <w:ind w:left="4320" w:firstLine="3960"/>
+      </w:pPr>
+      <w:rPr>
+        <w:u w:val="none"/>
+      </w:rPr>
+    </w:lvl>
+    <w:lvl w:ilvl="6">
+      <w:start w:val="1"/>
+      <w:numFmt w:val="decimal"/>
+      <w:lvlText w:val="%7."/>
+      <w:lvlJc w:val="left"/>
+      <w:pPr>
+        <w:ind w:left="5040" w:firstLine="4680"/>
+      </w:pPr>
+      <w:rPr>
+        <w:u w:val="none"/>
+      </w:rPr>
+    </w:lvl>
+    <w:lvl w:ilvl="7">
+      <w:start w:val="1"/>
+      <w:numFmt w:val="lowerLetter"/>
+      <w:lvlText w:val="%8."/>
+      <w:lvlJc w:val="left"/>
+      <w:pPr>
+        <w:ind w:left="5760" w:firstLine="5400"/>
+      </w:pPr>
+      <w:rPr>
+        <w:u w:val="none"/>
+      </w:rPr>
+    </w:lvl>
+    <w:lvl w:ilvl="8">
+      <w:start w:val="1"/>
+      <w:numFmt w:val="lowerRoman"/>
+      <w:lvlText w:val="%9."/>
+      <w:lvlJc w:val="right"/>
+      <w:pPr>
+        <w:ind w:left="6480" w:firstLine="6120"/>
+      </w:pPr>
+      <w:rPr>
+        <w:u w:val="none"/>
+      </w:rPr>
+    </w:lvl>
+  </w:abstractNum>
+  <w:abstractNum w:abstractNumId="5">
     <w:nsid w:val="0C63720C"/>
     <w:multiLevelType w:val="hybridMultilevel"/>
     <w:tmpl w:val="36B06484"/>
@@ -9808,7 +12751,7 @@
       </w:pPr>
     </w:lvl>
   </w:abstractNum>
-  <w:abstractNum w:abstractNumId="3">
+  <w:abstractNum w:abstractNumId="6">
     <w:nsid w:val="0D215E2D"/>
     <w:multiLevelType w:val="hybridMultilevel"/>
     <w:tmpl w:val="D494B35C"/>
@@ -9897,7 +12840,120 @@
       </w:pPr>
     </w:lvl>
   </w:abstractNum>
-  <w:abstractNum w:abstractNumId="4">
+  <w:abstractNum w:abstractNumId="7">
+    <w:nsid w:val="0E742404"/>
+    <w:multiLevelType w:val="multilevel"/>
+    <w:tmpl w:val="C016C3E2"/>
+    <w:lvl w:ilvl="0">
+      <w:start w:val="1"/>
+      <w:numFmt w:val="decimal"/>
+      <w:lvlText w:val="%1."/>
+      <w:lvlJc w:val="left"/>
+      <w:pPr>
+        <w:ind w:left="720" w:firstLine="360"/>
+      </w:pPr>
+      <w:rPr>
+        <w:u w:val="none"/>
+      </w:rPr>
+    </w:lvl>
+    <w:lvl w:ilvl="1">
+      <w:start w:val="1"/>
+      <w:numFmt w:val="lowerLetter"/>
+      <w:lvlText w:val="%2."/>
+      <w:lvlJc w:val="left"/>
+      <w:pPr>
+        <w:ind w:left="1440" w:firstLine="1080"/>
+      </w:pPr>
+      <w:rPr>
+        <w:u w:val="none"/>
+      </w:rPr>
+    </w:lvl>
+    <w:lvl w:ilvl="2">
+      <w:start w:val="1"/>
+      <w:numFmt w:val="lowerRoman"/>
+      <w:lvlText w:val="%3."/>
+      <w:lvlJc w:val="right"/>
+      <w:pPr>
+        <w:ind w:left="2160" w:firstLine="1800"/>
+      </w:pPr>
+      <w:rPr>
+        <w:u w:val="none"/>
+      </w:rPr>
+    </w:lvl>
+    <w:lvl w:ilvl="3">
+      <w:start w:val="1"/>
+      <w:numFmt w:val="decimal"/>
+      <w:lvlText w:val="%4."/>
+      <w:lvlJc w:val="left"/>
+      <w:pPr>
+        <w:ind w:left="2880" w:firstLine="2520"/>
+      </w:pPr>
+      <w:rPr>
+        <w:u w:val="none"/>
+      </w:rPr>
+    </w:lvl>
+    <w:lvl w:ilvl="4">
+      <w:start w:val="1"/>
+      <w:numFmt w:val="lowerLetter"/>
+      <w:lvlText w:val="%5."/>
+      <w:lvlJc w:val="left"/>
+      <w:pPr>
+        <w:ind w:left="3600" w:firstLine="3240"/>
+      </w:pPr>
+      <w:rPr>
+        <w:u w:val="none"/>
+      </w:rPr>
+    </w:lvl>
+    <w:lvl w:ilvl="5">
+      <w:start w:val="1"/>
+      <w:numFmt w:val="lowerRoman"/>
+      <w:lvlText w:val="%6."/>
+      <w:lvlJc w:val="right"/>
+      <w:pPr>
+        <w:ind w:left="4320" w:firstLine="3960"/>
+      </w:pPr>
+      <w:rPr>
+        <w:u w:val="none"/>
+      </w:rPr>
+    </w:lvl>
+    <w:lvl w:ilvl="6">
+      <w:start w:val="1"/>
+      <w:numFmt w:val="decimal"/>
+      <w:lvlText w:val="%7."/>
+      <w:lvlJc w:val="left"/>
+      <w:pPr>
+        <w:ind w:left="5040" w:firstLine="4680"/>
+      </w:pPr>
+      <w:rPr>
+        <w:u w:val="none"/>
+      </w:rPr>
+    </w:lvl>
+    <w:lvl w:ilvl="7">
+      <w:start w:val="1"/>
+      <w:numFmt w:val="lowerLetter"/>
+      <w:lvlText w:val="%8."/>
+      <w:lvlJc w:val="left"/>
+      <w:pPr>
+        <w:ind w:left="5760" w:firstLine="5400"/>
+      </w:pPr>
+      <w:rPr>
+        <w:u w:val="none"/>
+      </w:rPr>
+    </w:lvl>
+    <w:lvl w:ilvl="8">
+      <w:start w:val="1"/>
+      <w:numFmt w:val="lowerRoman"/>
+      <w:lvlText w:val="%9."/>
+      <w:lvlJc w:val="right"/>
+      <w:pPr>
+        <w:ind w:left="6480" w:firstLine="6120"/>
+      </w:pPr>
+      <w:rPr>
+        <w:u w:val="none"/>
+      </w:rPr>
+    </w:lvl>
+  </w:abstractNum>
+  <w:abstractNum w:abstractNumId="8">
     <w:nsid w:val="105B31E7"/>
     <w:multiLevelType w:val="hybridMultilevel"/>
     <w:tmpl w:val="0420A074"/>
@@ -9986,7 +13042,7 @@
       </w:pPr>
     </w:lvl>
   </w:abstractNum>
-  <w:abstractNum w:abstractNumId="5">
+  <w:abstractNum w:abstractNumId="9">
     <w:nsid w:val="153558FC"/>
     <w:multiLevelType w:val="hybridMultilevel"/>
     <w:tmpl w:val="055273AE"/>
@@ -10075,7 +13131,7 @@
       </w:pPr>
     </w:lvl>
   </w:abstractNum>
-  <w:abstractNum w:abstractNumId="6">
+  <w:abstractNum w:abstractNumId="10">
     <w:nsid w:val="18A35E17"/>
     <w:multiLevelType w:val="hybridMultilevel"/>
     <w:tmpl w:val="CC824824"/>
@@ -10188,7 +13244,7 @@
       </w:rPr>
     </w:lvl>
   </w:abstractNum>
-  <w:abstractNum w:abstractNumId="7">
+  <w:abstractNum w:abstractNumId="11">
     <w:nsid w:val="19673138"/>
     <w:multiLevelType w:val="hybridMultilevel"/>
     <w:tmpl w:val="9F46C266"/>
@@ -10274,7 +13330,7 @@
       </w:pPr>
     </w:lvl>
   </w:abstractNum>
-  <w:abstractNum w:abstractNumId="8">
+  <w:abstractNum w:abstractNumId="12">
     <w:nsid w:val="1B007D12"/>
     <w:multiLevelType w:val="hybridMultilevel"/>
     <w:tmpl w:val="E2462C16"/>
@@ -10387,7 +13443,7 @@
       </w:rPr>
     </w:lvl>
   </w:abstractNum>
-  <w:abstractNum w:abstractNumId="9">
+  <w:abstractNum w:abstractNumId="13">
     <w:nsid w:val="1C00586A"/>
     <w:multiLevelType w:val="multilevel"/>
     <w:tmpl w:val="FA58AB06"/>
@@ -10508,7 +13564,7 @@
       </w:rPr>
     </w:lvl>
   </w:abstractNum>
-  <w:abstractNum w:abstractNumId="10">
+  <w:abstractNum w:abstractNumId="14">
     <w:nsid w:val="1D7A01B7"/>
     <w:multiLevelType w:val="multilevel"/>
     <w:tmpl w:val="1286FAE4"/>
@@ -10621,7 +13677,7 @@
       </w:pPr>
     </w:lvl>
   </w:abstractNum>
-  <w:abstractNum w:abstractNumId="11">
+  <w:abstractNum w:abstractNumId="15">
     <w:nsid w:val="22C76FA1"/>
     <w:multiLevelType w:val="hybridMultilevel"/>
     <w:tmpl w:val="AC1A073A"/>
@@ -10707,7 +13763,7 @@
       </w:pPr>
     </w:lvl>
   </w:abstractNum>
-  <w:abstractNum w:abstractNumId="12">
+  <w:abstractNum w:abstractNumId="16">
     <w:nsid w:val="23A82251"/>
     <w:multiLevelType w:val="multilevel"/>
     <w:tmpl w:val="559248FC"/>
@@ -10821,7 +13877,7 @@
       </w:rPr>
     </w:lvl>
   </w:abstractNum>
-  <w:abstractNum w:abstractNumId="13">
+  <w:abstractNum w:abstractNumId="17">
     <w:nsid w:val="23CE424E"/>
     <w:multiLevelType w:val="hybridMultilevel"/>
     <w:tmpl w:val="05584358"/>
@@ -10910,7 +13966,120 @@
       </w:pPr>
     </w:lvl>
   </w:abstractNum>
-  <w:abstractNum w:abstractNumId="14">
+  <w:abstractNum w:abstractNumId="18">
+    <w:nsid w:val="28296D79"/>
+    <w:multiLevelType w:val="multilevel"/>
+    <w:tmpl w:val="C016C3E2"/>
+    <w:lvl w:ilvl="0">
+      <w:start w:val="1"/>
+      <w:numFmt w:val="decimal"/>
+      <w:lvlText w:val="%1."/>
+      <w:lvlJc w:val="left"/>
+      <w:pPr>
+        <w:ind w:left="720" w:firstLine="360"/>
+      </w:pPr>
+      <w:rPr>
+        <w:u w:val="none"/>
+      </w:rPr>
+    </w:lvl>
+    <w:lvl w:ilvl="1">
+      <w:start w:val="1"/>
+      <w:numFmt w:val="lowerLetter"/>
+      <w:lvlText w:val="%2."/>
+      <w:lvlJc w:val="left"/>
+      <w:pPr>
+        <w:ind w:left="1440" w:firstLine="1080"/>
+      </w:pPr>
+      <w:rPr>
+        <w:u w:val="none"/>
+      </w:rPr>
+    </w:lvl>
+    <w:lvl w:ilvl="2">
+      <w:start w:val="1"/>
+      <w:numFmt w:val="lowerRoman"/>
+      <w:lvlText w:val="%3."/>
+      <w:lvlJc w:val="right"/>
+      <w:pPr>
+        <w:ind w:left="2160" w:firstLine="1800"/>
+      </w:pPr>
+      <w:rPr>
+        <w:u w:val="none"/>
+      </w:rPr>
+    </w:lvl>
+    <w:lvl w:ilvl="3">
+      <w:start w:val="1"/>
+      <w:numFmt w:val="decimal"/>
+      <w:lvlText w:val="%4."/>
+      <w:lvlJc w:val="left"/>
+      <w:pPr>
+        <w:ind w:left="2880" w:firstLine="2520"/>
+      </w:pPr>
+      <w:rPr>
+        <w:u w:val="none"/>
+      </w:rPr>
+    </w:lvl>
+    <w:lvl w:ilvl="4">
+      <w:start w:val="1"/>
+      <w:numFmt w:val="lowerLetter"/>
+      <w:lvlText w:val="%5."/>
+      <w:lvlJc w:val="left"/>
+      <w:pPr>
+        <w:ind w:left="3600" w:firstLine="3240"/>
+      </w:pPr>
+      <w:rPr>
+        <w:u w:val="none"/>
+      </w:rPr>
+    </w:lvl>
+    <w:lvl w:ilvl="5">
+      <w:start w:val="1"/>
+      <w:numFmt w:val="lowerRoman"/>
+      <w:lvlText w:val="%6."/>
+      <w:lvlJc w:val="right"/>
+      <w:pPr>
+        <w:ind w:left="4320" w:firstLine="3960"/>
+      </w:pPr>
+      <w:rPr>
+        <w:u w:val="none"/>
+      </w:rPr>
+    </w:lvl>
+    <w:lvl w:ilvl="6">
+      <w:start w:val="1"/>
+      <w:numFmt w:val="decimal"/>
+      <w:lvlText w:val="%7."/>
+      <w:lvlJc w:val="left"/>
+      <w:pPr>
+        <w:ind w:left="5040" w:firstLine="4680"/>
+      </w:pPr>
+      <w:rPr>
+        <w:u w:val="none"/>
+      </w:rPr>
+    </w:lvl>
+    <w:lvl w:ilvl="7">
+      <w:start w:val="1"/>
+      <w:numFmt w:val="lowerLetter"/>
+      <w:lvlText w:val="%8."/>
+      <w:lvlJc w:val="left"/>
+      <w:pPr>
+        <w:ind w:left="5760" w:firstLine="5400"/>
+      </w:pPr>
+      <w:rPr>
+        <w:u w:val="none"/>
+      </w:rPr>
+    </w:lvl>
+    <w:lvl w:ilvl="8">
+      <w:start w:val="1"/>
+      <w:numFmt w:val="lowerRoman"/>
+      <w:lvlText w:val="%9."/>
+      <w:lvlJc w:val="right"/>
+      <w:pPr>
+        <w:ind w:left="6480" w:firstLine="6120"/>
+      </w:pPr>
+      <w:rPr>
+        <w:u w:val="none"/>
+      </w:rPr>
+    </w:lvl>
+  </w:abstractNum>
+  <w:abstractNum w:abstractNumId="19">
     <w:nsid w:val="33DB17ED"/>
     <w:multiLevelType w:val="multilevel"/>
     <w:tmpl w:val="73DC57E6"/>
@@ -11024,7 +14193,120 @@
       </w:rPr>
     </w:lvl>
   </w:abstractNum>
-  <w:abstractNum w:abstractNumId="15">
+  <w:abstractNum w:abstractNumId="20">
+    <w:nsid w:val="35716FA6"/>
+    <w:multiLevelType w:val="multilevel"/>
+    <w:tmpl w:val="C016C3E2"/>
+    <w:lvl w:ilvl="0">
+      <w:start w:val="1"/>
+      <w:numFmt w:val="decimal"/>
+      <w:lvlText w:val="%1."/>
+      <w:lvlJc w:val="left"/>
+      <w:pPr>
+        <w:ind w:left="720" w:firstLine="360"/>
+      </w:pPr>
+      <w:rPr>
+        <w:u w:val="none"/>
+      </w:rPr>
+    </w:lvl>
+    <w:lvl w:ilvl="1">
+      <w:start w:val="1"/>
+      <w:numFmt w:val="lowerLetter"/>
+      <w:lvlText w:val="%2."/>
+      <w:lvlJc w:val="left"/>
+      <w:pPr>
+        <w:ind w:left="1440" w:firstLine="1080"/>
+      </w:pPr>
+      <w:rPr>
+        <w:u w:val="none"/>
+      </w:rPr>
+    </w:lvl>
+    <w:lvl w:ilvl="2">
+      <w:start w:val="1"/>
+      <w:numFmt w:val="lowerRoman"/>
+      <w:lvlText w:val="%3."/>
+      <w:lvlJc w:val="right"/>
+      <w:pPr>
+        <w:ind w:left="2160" w:firstLine="1800"/>
+      </w:pPr>
+      <w:rPr>
+        <w:u w:val="none"/>
+      </w:rPr>
+    </w:lvl>
+    <w:lvl w:ilvl="3">
+      <w:start w:val="1"/>
+      <w:numFmt w:val="decimal"/>
+      <w:lvlText w:val="%4."/>
+      <w:lvlJc w:val="left"/>
+      <w:pPr>
+        <w:ind w:left="2880" w:firstLine="2520"/>
+      </w:pPr>
+      <w:rPr>
+        <w:u w:val="none"/>
+      </w:rPr>
+    </w:lvl>
+    <w:lvl w:ilvl="4">
+      <w:start w:val="1"/>
+      <w:numFmt w:val="lowerLetter"/>
+      <w:lvlText w:val="%5."/>
+      <w:lvlJc w:val="left"/>
+      <w:pPr>
+        <w:ind w:left="3600" w:firstLine="3240"/>
+      </w:pPr>
+      <w:rPr>
+        <w:u w:val="none"/>
+      </w:rPr>
+    </w:lvl>
+    <w:lvl w:ilvl="5">
+      <w:start w:val="1"/>
+      <w:numFmt w:val="lowerRoman"/>
+      <w:lvlText w:val="%6."/>
+      <w:lvlJc w:val="right"/>
+      <w:pPr>
+        <w:ind w:left="4320" w:firstLine="3960"/>
+      </w:pPr>
+      <w:rPr>
+        <w:u w:val="none"/>
+      </w:rPr>
+    </w:lvl>
+    <w:lvl w:ilvl="6">
+      <w:start w:val="1"/>
+      <w:numFmt w:val="decimal"/>
+      <w:lvlText w:val="%7."/>
+      <w:lvlJc w:val="left"/>
+      <w:pPr>
+        <w:ind w:left="5040" w:firstLine="4680"/>
+      </w:pPr>
+      <w:rPr>
+        <w:u w:val="none"/>
+      </w:rPr>
+    </w:lvl>
+    <w:lvl w:ilvl="7">
+      <w:start w:val="1"/>
+      <w:numFmt w:val="lowerLetter"/>
+      <w:lvlText w:val="%8."/>
+      <w:lvlJc w:val="left"/>
+      <w:pPr>
+        <w:ind w:left="5760" w:firstLine="5400"/>
+      </w:pPr>
+      <w:rPr>
+        <w:u w:val="none"/>
+      </w:rPr>
+    </w:lvl>
+    <w:lvl w:ilvl="8">
+      <w:start w:val="1"/>
+      <w:numFmt w:val="lowerRoman"/>
+      <w:lvlText w:val="%9."/>
+      <w:lvlJc w:val="right"/>
+      <w:pPr>
+        <w:ind w:left="6480" w:firstLine="6120"/>
+      </w:pPr>
+      <w:rPr>
+        <w:u w:val="none"/>
+      </w:rPr>
+    </w:lvl>
+  </w:abstractNum>
+  <w:abstractNum w:abstractNumId="21">
     <w:nsid w:val="35C15E46"/>
     <w:multiLevelType w:val="hybridMultilevel"/>
     <w:tmpl w:val="1B4C93FC"/>
@@ -11113,7 +14395,7 @@
       </w:pPr>
     </w:lvl>
   </w:abstractNum>
-  <w:abstractNum w:abstractNumId="16">
+  <w:abstractNum w:abstractNumId="22">
     <w:nsid w:val="3BD816C9"/>
     <w:multiLevelType w:val="hybridMultilevel"/>
     <w:tmpl w:val="9F46C266"/>
@@ -11199,7 +14481,7 @@
       </w:pPr>
     </w:lvl>
   </w:abstractNum>
-  <w:abstractNum w:abstractNumId="17">
+  <w:abstractNum w:abstractNumId="23">
     <w:nsid w:val="3E8C3FB8"/>
     <w:multiLevelType w:val="hybridMultilevel"/>
     <w:tmpl w:val="BF9E8A0C"/>
@@ -11288,7 +14570,7 @@
       </w:pPr>
     </w:lvl>
   </w:abstractNum>
-  <w:abstractNum w:abstractNumId="18">
+  <w:abstractNum w:abstractNumId="24">
     <w:nsid w:val="4A4040BB"/>
     <w:multiLevelType w:val="hybridMultilevel"/>
     <w:tmpl w:val="0D1C6312"/>
@@ -11377,7 +14659,7 @@
       </w:pPr>
     </w:lvl>
   </w:abstractNum>
-  <w:abstractNum w:abstractNumId="19">
+  <w:abstractNum w:abstractNumId="25">
     <w:nsid w:val="4AB13600"/>
     <w:multiLevelType w:val="hybridMultilevel"/>
     <w:tmpl w:val="0420A074"/>
@@ -11466,7 +14748,7 @@
       </w:pPr>
     </w:lvl>
   </w:abstractNum>
-  <w:abstractNum w:abstractNumId="20">
+  <w:abstractNum w:abstractNumId="26">
     <w:nsid w:val="4CAE7939"/>
     <w:multiLevelType w:val="hybridMultilevel"/>
     <w:tmpl w:val="05584358"/>
@@ -11555,7 +14837,7 @@
       </w:pPr>
     </w:lvl>
   </w:abstractNum>
-  <w:abstractNum w:abstractNumId="21">
+  <w:abstractNum w:abstractNumId="27">
     <w:nsid w:val="4CEC4282"/>
     <w:multiLevelType w:val="multilevel"/>
     <w:tmpl w:val="908E0C74"/>
@@ -11668,7 +14950,7 @@
       </w:rPr>
     </w:lvl>
   </w:abstractNum>
-  <w:abstractNum w:abstractNumId="22">
+  <w:abstractNum w:abstractNumId="28">
     <w:nsid w:val="500C1DA6"/>
     <w:multiLevelType w:val="hybridMultilevel"/>
     <w:tmpl w:val="47282F20"/>
@@ -11781,7 +15063,7 @@
       </w:rPr>
     </w:lvl>
   </w:abstractNum>
-  <w:abstractNum w:abstractNumId="23">
+  <w:abstractNum w:abstractNumId="29">
     <w:nsid w:val="508303C0"/>
     <w:multiLevelType w:val="multilevel"/>
     <w:tmpl w:val="1D408F6C"/>
@@ -11894,7 +15176,7 @@
       </w:rPr>
     </w:lvl>
   </w:abstractNum>
-  <w:abstractNum w:abstractNumId="24">
+  <w:abstractNum w:abstractNumId="30">
     <w:nsid w:val="51225C76"/>
     <w:multiLevelType w:val="hybridMultilevel"/>
     <w:tmpl w:val="0A362CE0"/>
@@ -11983,7 +15265,7 @@
       </w:pPr>
     </w:lvl>
   </w:abstractNum>
-  <w:abstractNum w:abstractNumId="25">
+  <w:abstractNum w:abstractNumId="31">
     <w:nsid w:val="51DA6E40"/>
     <w:multiLevelType w:val="hybridMultilevel"/>
     <w:tmpl w:val="9A485F46"/>
@@ -12069,7 +15351,7 @@
       </w:pPr>
     </w:lvl>
   </w:abstractNum>
-  <w:abstractNum w:abstractNumId="26">
+  <w:abstractNum w:abstractNumId="32">
     <w:nsid w:val="54435E2F"/>
     <w:multiLevelType w:val="hybridMultilevel"/>
     <w:tmpl w:val="135ADE36"/>
@@ -12182,7 +15464,7 @@
       </w:rPr>
     </w:lvl>
   </w:abstractNum>
-  <w:abstractNum w:abstractNumId="27">
+  <w:abstractNum w:abstractNumId="33">
     <w:nsid w:val="561D6F34"/>
     <w:multiLevelType w:val="hybridMultilevel"/>
     <w:tmpl w:val="B3D0D17C"/>
@@ -12271,7 +15553,7 @@
       </w:pPr>
     </w:lvl>
   </w:abstractNum>
-  <w:abstractNum w:abstractNumId="28">
+  <w:abstractNum w:abstractNumId="34">
     <w:nsid w:val="597E6E3F"/>
     <w:multiLevelType w:val="hybridMultilevel"/>
     <w:tmpl w:val="9F46C266"/>
@@ -12357,7 +15639,7 @@
       </w:pPr>
     </w:lvl>
   </w:abstractNum>
-  <w:abstractNum w:abstractNumId="29">
+  <w:abstractNum w:abstractNumId="35">
     <w:nsid w:val="68303C99"/>
     <w:multiLevelType w:val="hybridMultilevel"/>
     <w:tmpl w:val="475ACD7E"/>
@@ -12501,7 +15783,7 @@
       </w:pPr>
     </w:lvl>
   </w:abstractNum>
-  <w:abstractNum w:abstractNumId="30">
+  <w:abstractNum w:abstractNumId="36">
     <w:nsid w:val="684C69D4"/>
     <w:multiLevelType w:val="multilevel"/>
     <w:tmpl w:val="6D1C4E06"/>
@@ -12650,7 +15932,7 @@
       </w:rPr>
     </w:lvl>
   </w:abstractNum>
-  <w:abstractNum w:abstractNumId="31">
+  <w:abstractNum w:abstractNumId="37">
     <w:nsid w:val="79B97BE4"/>
     <w:multiLevelType w:val="hybridMultilevel"/>
     <w:tmpl w:val="05584358"/>
@@ -12739,101 +16021,235 @@
       </w:pPr>
     </w:lvl>
   </w:abstractNum>
+  <w:abstractNum w:abstractNumId="38">
+    <w:nsid w:val="7A7F2731"/>
+    <w:multiLevelType w:val="multilevel"/>
+    <w:tmpl w:val="C016C3E2"/>
+    <w:lvl w:ilvl="0">
+      <w:start w:val="1"/>
+      <w:numFmt w:val="decimal"/>
+      <w:lvlText w:val="%1."/>
+      <w:lvlJc w:val="left"/>
+      <w:pPr>
+        <w:ind w:left="720" w:firstLine="360"/>
+      </w:pPr>
+      <w:rPr>
+        <w:u w:val="none"/>
+      </w:rPr>
+    </w:lvl>
+    <w:lvl w:ilvl="1">
+      <w:start w:val="1"/>
+      <w:numFmt w:val="lowerLetter"/>
+      <w:lvlText w:val="%2."/>
+      <w:lvlJc w:val="left"/>
+      <w:pPr>
+        <w:ind w:left="1440" w:firstLine="1080"/>
+      </w:pPr>
+      <w:rPr>
+        <w:u w:val="none"/>
+      </w:rPr>
+    </w:lvl>
+    <w:lvl w:ilvl="2">
+      <w:start w:val="1"/>
+      <w:numFmt w:val="lowerRoman"/>
+      <w:lvlText w:val="%3."/>
+      <w:lvlJc w:val="right"/>
+      <w:pPr>
+        <w:ind w:left="2160" w:firstLine="1800"/>
+      </w:pPr>
+      <w:rPr>
+        <w:u w:val="none"/>
+      </w:rPr>
+    </w:lvl>
+    <w:lvl w:ilvl="3">
+      <w:start w:val="1"/>
+      <w:numFmt w:val="decimal"/>
+      <w:lvlText w:val="%4."/>
+      <w:lvlJc w:val="left"/>
+      <w:pPr>
+        <w:ind w:left="2880" w:firstLine="2520"/>
+      </w:pPr>
+      <w:rPr>
+        <w:u w:val="none"/>
+      </w:rPr>
+    </w:lvl>
+    <w:lvl w:ilvl="4">
+      <w:start w:val="1"/>
+      <w:numFmt w:val="lowerLetter"/>
+      <w:lvlText w:val="%5."/>
+      <w:lvlJc w:val="left"/>
+      <w:pPr>
+        <w:ind w:left="3600" w:firstLine="3240"/>
+      </w:pPr>
+      <w:rPr>
+        <w:u w:val="none"/>
+      </w:rPr>
+    </w:lvl>
+    <w:lvl w:ilvl="5">
+      <w:start w:val="1"/>
+      <w:numFmt w:val="lowerRoman"/>
+      <w:lvlText w:val="%6."/>
+      <w:lvlJc w:val="right"/>
+      <w:pPr>
+        <w:ind w:left="4320" w:firstLine="3960"/>
+      </w:pPr>
+      <w:rPr>
+        <w:u w:val="none"/>
+      </w:rPr>
+    </w:lvl>
+    <w:lvl w:ilvl="6">
+      <w:start w:val="1"/>
+      <w:numFmt w:val="decimal"/>
+      <w:lvlText w:val="%7."/>
+      <w:lvlJc w:val="left"/>
+      <w:pPr>
+        <w:ind w:left="5040" w:firstLine="4680"/>
+      </w:pPr>
+      <w:rPr>
+        <w:u w:val="none"/>
+      </w:rPr>
+    </w:lvl>
+    <w:lvl w:ilvl="7">
+      <w:start w:val="1"/>
+      <w:numFmt w:val="lowerLetter"/>
+      <w:lvlText w:val="%8."/>
+      <w:lvlJc w:val="left"/>
+      <w:pPr>
+        <w:ind w:left="5760" w:firstLine="5400"/>
+      </w:pPr>
+      <w:rPr>
+        <w:u w:val="none"/>
+      </w:rPr>
+    </w:lvl>
+    <w:lvl w:ilvl="8">
+      <w:start w:val="1"/>
+      <w:numFmt w:val="lowerRoman"/>
+      <w:lvlText w:val="%9."/>
+      <w:lvlJc w:val="right"/>
+      <w:pPr>
+        <w:ind w:left="6480" w:firstLine="6120"/>
+      </w:pPr>
+      <w:rPr>
+        <w:u w:val="none"/>
+      </w:rPr>
+    </w:lvl>
+  </w:abstractNum>
   <w:num w:numId="1">
+    <w:abstractNumId w:val="5"/>
+  </w:num>
+  <w:num w:numId="2">
+    <w:abstractNumId w:val="16"/>
+  </w:num>
+  <w:num w:numId="3">
+    <w:abstractNumId w:val="19"/>
+  </w:num>
+  <w:num w:numId="4">
+    <w:abstractNumId w:val="13"/>
+  </w:num>
+  <w:num w:numId="5">
+    <w:abstractNumId w:val="17"/>
+  </w:num>
+  <w:num w:numId="6">
+    <w:abstractNumId w:val="33"/>
+  </w:num>
+  <w:num w:numId="7">
+    <w:abstractNumId w:val="21"/>
+  </w:num>
+  <w:num w:numId="8">
+    <w:abstractNumId w:val="24"/>
+  </w:num>
+  <w:num w:numId="9">
+    <w:abstractNumId w:val="9"/>
+  </w:num>
+  <w:num w:numId="10">
+    <w:abstractNumId w:val="23"/>
+  </w:num>
+  <w:num w:numId="11">
+    <w:abstractNumId w:val="35"/>
+  </w:num>
+  <w:num w:numId="12">
+    <w:abstractNumId w:val="8"/>
+  </w:num>
+  <w:num w:numId="13">
     <w:abstractNumId w:val="2"/>
   </w:num>
-  <w:num w:numId="2">
+  <w:num w:numId="14">
+    <w:abstractNumId w:val="25"/>
+  </w:num>
+  <w:num w:numId="15">
+    <w:abstractNumId w:val="26"/>
+  </w:num>
+  <w:num w:numId="16">
+    <w:abstractNumId w:val="30"/>
+  </w:num>
+  <w:num w:numId="17">
+    <w:abstractNumId w:val="37"/>
+  </w:num>
+  <w:num w:numId="18">
+    <w:abstractNumId w:val="6"/>
+  </w:num>
+  <w:num w:numId="19">
+    <w:abstractNumId w:val="32"/>
+  </w:num>
+  <w:num w:numId="20">
+    <w:abstractNumId w:val="36"/>
+  </w:num>
+  <w:num w:numId="21">
+    <w:abstractNumId w:val="14"/>
+  </w:num>
+  <w:num w:numId="22">
+    <w:abstractNumId w:val="15"/>
+  </w:num>
+  <w:num w:numId="23">
+    <w:abstractNumId w:val="31"/>
+  </w:num>
+  <w:num w:numId="24">
+    <w:abstractNumId w:val="3"/>
+  </w:num>
+  <w:num w:numId="25">
+    <w:abstractNumId w:val="29"/>
+  </w:num>
+  <w:num w:numId="26">
+    <w:abstractNumId w:val="27"/>
+  </w:num>
+  <w:num w:numId="27">
+    <w:abstractNumId w:val="22"/>
+  </w:num>
+  <w:num w:numId="28">
+    <w:abstractNumId w:val="11"/>
+  </w:num>
+  <w:num w:numId="29">
+    <w:abstractNumId w:val="34"/>
+  </w:num>
+  <w:num w:numId="30">
     <w:abstractNumId w:val="12"/>
   </w:num>
-  <w:num w:numId="3">
-    <w:abstractNumId w:val="14"/>
+  <w:num w:numId="31">
+    <w:abstractNumId w:val="10"/>
   </w:num>
-  <w:num w:numId="4">
-    <w:abstractNumId w:val="9"/>
+  <w:num w:numId="32">
+    <w:abstractNumId w:val="28"/>
   </w:num>
-  <w:num w:numId="5">
-    <w:abstractNumId w:val="13"/>
+  <w:num w:numId="33">
+    <w:abstractNumId w:val="7"/>
   </w:num>
-  <w:num w:numId="6">
-    <w:abstractNumId w:val="27"/>
+  <w:num w:numId="34">
+    <w:abstractNumId w:val="4"/>
   </w:num>
-  <w:num w:numId="7">
-    <w:abstractNumId w:val="15"/>
+  <w:num w:numId="35">
+    <w:abstractNumId w:val="38"/>
   </w:num>
-  <w:num w:numId="8">
+  <w:num w:numId="36">
     <w:abstractNumId w:val="18"/>
   </w:num>
-  <w:num w:numId="9">
-    <w:abstractNumId w:val="5"/>
-  </w:num>
-  <w:num w:numId="10">
-    <w:abstractNumId w:val="17"/>
-  </w:num>
-  <w:num w:numId="11">
-    <w:abstractNumId w:val="29"/>
-  </w:num>
-  <w:num w:numId="12">
-    <w:abstractNumId w:val="4"/>
-  </w:num>
-  <w:num w:numId="13">
-    <w:abstractNumId w:val="0"/>
-  </w:num>
-  <w:num w:numId="14">
-    <w:abstractNumId w:val="19"/>
-  </w:num>
-  <w:num w:numId="15">
+  <w:num w:numId="37">
     <w:abstractNumId w:val="20"/>
   </w:num>
-  <w:num w:numId="16">
-    <w:abstractNumId w:val="24"/>
-  </w:num>
-  <w:num w:numId="17">
-    <w:abstractNumId w:val="31"/>
-  </w:num>
-  <w:num w:numId="18">
-    <w:abstractNumId w:val="3"/>
-  </w:num>
-  <w:num w:numId="19">
-    <w:abstractNumId w:val="26"/>
-  </w:num>
-  <w:num w:numId="20">
-    <w:abstractNumId w:val="30"/>
-  </w:num>
-  <w:num w:numId="21">
-    <w:abstractNumId w:val="10"/>
-  </w:num>
-  <w:num w:numId="22">
-    <w:abstractNumId w:val="11"/>
-  </w:num>
-  <w:num w:numId="23">
-    <w:abstractNumId w:val="25"/>
-  </w:num>
-  <w:num w:numId="24">
+  <w:num w:numId="38">
     <w:abstractNumId w:val="1"/>
   </w:num>
-  <w:num w:numId="25">
-    <w:abstractNumId w:val="23"/>
-  </w:num>
-  <w:num w:numId="26">
-    <w:abstractNumId w:val="21"/>
-  </w:num>
-  <w:num w:numId="27">
-    <w:abstractNumId w:val="16"/>
-  </w:num>
-  <w:num w:numId="28">
-    <w:abstractNumId w:val="7"/>
-  </w:num>
-  <w:num w:numId="29">
-    <w:abstractNumId w:val="28"/>
-  </w:num>
-  <w:num w:numId="30">
-    <w:abstractNumId w:val="8"/>
-  </w:num>
-  <w:num w:numId="31">
-    <w:abstractNumId w:val="6"/>
-  </w:num>
-  <w:num w:numId="32">
-    <w:abstractNumId w:val="22"/>
+  <w:num w:numId="39">
+    <w:abstractNumId w:val="0"/>
   </w:num>
   <w:numIdMacAtCleanup w:val="17"/>
 </w:numbering>
@@ -14907,7 +18323,7 @@
 </file>
 
 <file path=customXml/itemProps1.xml><?xml version="1.0" encoding="utf-8"?>
-<ds:datastoreItem xmlns:ds="http://schemas.openxmlformats.org/officeDocument/2006/customXml" ds:itemID="{E2B18324-6D8D-4FA3-A1EF-951719C54F76}">
+<ds:datastoreItem xmlns:ds="http://schemas.openxmlformats.org/officeDocument/2006/customXml" ds:itemID="{B2B7CB1F-7E66-4425-9F8F-89F71E740F67}">
   <ds:schemaRefs>
     <ds:schemaRef ds:uri="http://schemas.openxmlformats.org/officeDocument/2006/bibliography"/>
   </ds:schemaRefs>

</xml_diff>

<commit_message>
Additions to Section 3 with Functional Requirements. Have up to about FR30 taken care of out of FR48
</commit_message>
<xml_diff>
--- a/Documentation/Test Document/TestDocument.docx
+++ b/Documentation/Test Document/TestDocument.docx
@@ -284,7 +284,7 @@
       <w:r>
         <w:fldChar w:fldCharType="separate"/>
       </w:r>
-      <w:hyperlink w:anchor="_Toc414555614" w:history="1">
+      <w:hyperlink w:anchor="_Toc414626043" w:history="1">
         <w:r>
           <w:rPr>
             <w:rStyle w:val="Hyperlink"/>
@@ -329,7 +329,7 @@
             <w:noProof/>
             <w:webHidden/>
           </w:rPr>
-          <w:instrText xml:space="preserve"> PAGEREF _Toc414555614 \h </w:instrText>
+          <w:instrText xml:space="preserve"> PAGEREF _Toc414626043 \h </w:instrText>
         </w:r>
         <w:r>
           <w:rPr>
@@ -376,7 +376,7 @@
           <w:lang w:eastAsia="en-US"/>
         </w:rPr>
       </w:pPr>
-      <w:hyperlink w:anchor="_Toc414555615" w:history="1">
+      <w:hyperlink w:anchor="_Toc414626044" w:history="1">
         <w:r>
           <w:rPr>
             <w:rStyle w:val="Hyperlink"/>
@@ -421,7 +421,7 @@
             <w:noProof/>
             <w:webHidden/>
           </w:rPr>
-          <w:instrText xml:space="preserve"> PAGEREF _Toc414555615 \h </w:instrText>
+          <w:instrText xml:space="preserve"> PAGEREF _Toc414626044 \h </w:instrText>
         </w:r>
         <w:r>
           <w:rPr>
@@ -468,7 +468,7 @@
           <w:lang w:eastAsia="en-US"/>
         </w:rPr>
       </w:pPr>
-      <w:hyperlink w:anchor="_Toc414555616" w:history="1">
+      <w:hyperlink w:anchor="_Toc414626045" w:history="1">
         <w:r>
           <w:rPr>
             <w:rStyle w:val="Hyperlink"/>
@@ -513,7 +513,7 @@
             <w:noProof/>
             <w:webHidden/>
           </w:rPr>
-          <w:instrText xml:space="preserve"> PAGEREF _Toc414555616 \h </w:instrText>
+          <w:instrText xml:space="preserve"> PAGEREF _Toc414626045 \h </w:instrText>
         </w:r>
         <w:r>
           <w:rPr>
@@ -560,7 +560,7 @@
           <w:lang w:eastAsia="en-US"/>
         </w:rPr>
       </w:pPr>
-      <w:hyperlink w:anchor="_Toc414555617" w:history="1">
+      <w:hyperlink w:anchor="_Toc414626046" w:history="1">
         <w:r>
           <w:rPr>
             <w:rStyle w:val="Hyperlink"/>
@@ -605,7 +605,7 @@
             <w:noProof/>
             <w:webHidden/>
           </w:rPr>
-          <w:instrText xml:space="preserve"> PAGEREF _Toc414555617 \h </w:instrText>
+          <w:instrText xml:space="preserve"> PAGEREF _Toc414626046 \h </w:instrText>
         </w:r>
         <w:r>
           <w:rPr>
@@ -652,7 +652,7 @@
           <w:lang w:eastAsia="en-US"/>
         </w:rPr>
       </w:pPr>
-      <w:hyperlink w:anchor="_Toc414555618" w:history="1">
+      <w:hyperlink w:anchor="_Toc414626047" w:history="1">
         <w:r>
           <w:rPr>
             <w:rStyle w:val="Hyperlink"/>
@@ -697,7 +697,7 @@
             <w:noProof/>
             <w:webHidden/>
           </w:rPr>
-          <w:instrText xml:space="preserve"> PAGEREF _Toc414555618 \h </w:instrText>
+          <w:instrText xml:space="preserve"> PAGEREF _Toc414626047 \h </w:instrText>
         </w:r>
         <w:r>
           <w:rPr>
@@ -744,7 +744,7 @@
           <w:lang w:eastAsia="en-US"/>
         </w:rPr>
       </w:pPr>
-      <w:hyperlink w:anchor="_Toc414555619" w:history="1">
+      <w:hyperlink w:anchor="_Toc414626048" w:history="1">
         <w:r>
           <w:rPr>
             <w:rStyle w:val="Hyperlink"/>
@@ -789,7 +789,7 @@
             <w:noProof/>
             <w:webHidden/>
           </w:rPr>
-          <w:instrText xml:space="preserve"> PAGEREF _Toc414555619 \h </w:instrText>
+          <w:instrText xml:space="preserve"> PAGEREF _Toc414626048 \h </w:instrText>
         </w:r>
         <w:r>
           <w:rPr>
@@ -836,7 +836,7 @@
           <w:lang w:eastAsia="en-US"/>
         </w:rPr>
       </w:pPr>
-      <w:hyperlink w:anchor="_Toc414555620" w:history="1">
+      <w:hyperlink w:anchor="_Toc414626049" w:history="1">
         <w:r>
           <w:rPr>
             <w:rStyle w:val="Hyperlink"/>
@@ -881,7 +881,7 @@
             <w:noProof/>
             <w:webHidden/>
           </w:rPr>
-          <w:instrText xml:space="preserve"> PAGEREF _Toc414555620 \h </w:instrText>
+          <w:instrText xml:space="preserve"> PAGEREF _Toc414626049 \h </w:instrText>
         </w:r>
         <w:r>
           <w:rPr>
@@ -928,7 +928,7 @@
           <w:lang w:eastAsia="en-US"/>
         </w:rPr>
       </w:pPr>
-      <w:hyperlink w:anchor="_Toc414555621" w:history="1">
+      <w:hyperlink w:anchor="_Toc414626050" w:history="1">
         <w:r>
           <w:rPr>
             <w:rStyle w:val="Hyperlink"/>
@@ -973,7 +973,7 @@
             <w:noProof/>
             <w:webHidden/>
           </w:rPr>
-          <w:instrText xml:space="preserve"> PAGEREF _Toc414555621 \h </w:instrText>
+          <w:instrText xml:space="preserve"> PAGEREF _Toc414626050 \h </w:instrText>
         </w:r>
         <w:r>
           <w:rPr>
@@ -1020,7 +1020,7 @@
           <w:lang w:eastAsia="en-US"/>
         </w:rPr>
       </w:pPr>
-      <w:hyperlink w:anchor="_Toc414555622" w:history="1">
+      <w:hyperlink w:anchor="_Toc414626051" w:history="1">
         <w:r>
           <w:rPr>
             <w:rStyle w:val="Hyperlink"/>
@@ -1065,7 +1065,7 @@
             <w:noProof/>
             <w:webHidden/>
           </w:rPr>
-          <w:instrText xml:space="preserve"> PAGEREF _Toc414555622 \h </w:instrText>
+          <w:instrText xml:space="preserve"> PAGEREF _Toc414626051 \h </w:instrText>
         </w:r>
         <w:r>
           <w:rPr>
@@ -1112,7 +1112,7 @@
           <w:lang w:eastAsia="en-US"/>
         </w:rPr>
       </w:pPr>
-      <w:hyperlink w:anchor="_Toc414555623" w:history="1">
+      <w:hyperlink w:anchor="_Toc414626052" w:history="1">
         <w:r>
           <w:rPr>
             <w:rStyle w:val="Hyperlink"/>
@@ -1157,7 +1157,7 @@
             <w:noProof/>
             <w:webHidden/>
           </w:rPr>
-          <w:instrText xml:space="preserve"> PAGEREF _Toc414555623 \h </w:instrText>
+          <w:instrText xml:space="preserve"> PAGEREF _Toc414626052 \h </w:instrText>
         </w:r>
         <w:r>
           <w:rPr>
@@ -1204,7 +1204,7 @@
           <w:lang w:eastAsia="en-US"/>
         </w:rPr>
       </w:pPr>
-      <w:hyperlink w:anchor="_Toc414555624" w:history="1">
+      <w:hyperlink w:anchor="_Toc414626053" w:history="1">
         <w:r>
           <w:rPr>
             <w:rStyle w:val="Hyperlink"/>
@@ -1249,7 +1249,7 @@
             <w:noProof/>
             <w:webHidden/>
           </w:rPr>
-          <w:instrText xml:space="preserve"> PAGEREF _Toc414555624 \h </w:instrText>
+          <w:instrText xml:space="preserve"> PAGEREF _Toc414626053 \h </w:instrText>
         </w:r>
         <w:r>
           <w:rPr>
@@ -1296,7 +1296,7 @@
           <w:lang w:eastAsia="en-US"/>
         </w:rPr>
       </w:pPr>
-      <w:hyperlink w:anchor="_Toc414555625" w:history="1">
+      <w:hyperlink w:anchor="_Toc414626054" w:history="1">
         <w:r>
           <w:rPr>
             <w:rStyle w:val="Hyperlink"/>
@@ -1341,7 +1341,7 @@
             <w:noProof/>
             <w:webHidden/>
           </w:rPr>
-          <w:instrText xml:space="preserve"> PAGEREF _Toc414555625 \h </w:instrText>
+          <w:instrText xml:space="preserve"> PAGEREF _Toc414626054 \h </w:instrText>
         </w:r>
         <w:r>
           <w:rPr>
@@ -1388,7 +1388,7 @@
           <w:lang w:eastAsia="en-US"/>
         </w:rPr>
       </w:pPr>
-      <w:hyperlink w:anchor="_Toc414555626" w:history="1">
+      <w:hyperlink w:anchor="_Toc414626055" w:history="1">
         <w:r>
           <w:rPr>
             <w:rStyle w:val="Hyperlink"/>
@@ -1433,7 +1433,7 @@
             <w:noProof/>
             <w:webHidden/>
           </w:rPr>
-          <w:instrText xml:space="preserve"> PAGEREF _Toc414555626 \h </w:instrText>
+          <w:instrText xml:space="preserve"> PAGEREF _Toc414626055 \h </w:instrText>
         </w:r>
         <w:r>
           <w:rPr>
@@ -1480,7 +1480,7 @@
           <w:lang w:eastAsia="en-US"/>
         </w:rPr>
       </w:pPr>
-      <w:hyperlink w:anchor="_Toc414555627" w:history="1">
+      <w:hyperlink w:anchor="_Toc414626056" w:history="1">
         <w:r>
           <w:rPr>
             <w:rStyle w:val="Hyperlink"/>
@@ -1525,7 +1525,7 @@
             <w:noProof/>
             <w:webHidden/>
           </w:rPr>
-          <w:instrText xml:space="preserve"> PAGEREF _Toc414555627 \h </w:instrText>
+          <w:instrText xml:space="preserve"> PAGEREF _Toc414626056 \h </w:instrText>
         </w:r>
         <w:r>
           <w:rPr>
@@ -1545,7 +1545,7 @@
             <w:noProof/>
             <w:webHidden/>
           </w:rPr>
-          <w:t>8</w:t>
+          <w:t>7</w:t>
         </w:r>
         <w:r>
           <w:rPr>
@@ -1572,7 +1572,7 @@
           <w:lang w:eastAsia="en-US"/>
         </w:rPr>
       </w:pPr>
-      <w:hyperlink w:anchor="_Toc414555628" w:history="1">
+      <w:hyperlink w:anchor="_Toc414626057" w:history="1">
         <w:r>
           <w:rPr>
             <w:rStyle w:val="Hyperlink"/>
@@ -1617,7 +1617,7 @@
             <w:noProof/>
             <w:webHidden/>
           </w:rPr>
-          <w:instrText xml:space="preserve"> PAGEREF _Toc414555628 \h </w:instrText>
+          <w:instrText xml:space="preserve"> PAGEREF _Toc414626057 \h </w:instrText>
         </w:r>
         <w:r>
           <w:rPr>
@@ -1664,7 +1664,7 @@
           <w:lang w:eastAsia="en-US"/>
         </w:rPr>
       </w:pPr>
-      <w:hyperlink w:anchor="_Toc414555629" w:history="1">
+      <w:hyperlink w:anchor="_Toc414626058" w:history="1">
         <w:r>
           <w:rPr>
             <w:rStyle w:val="Hyperlink"/>
@@ -1709,7 +1709,7 @@
             <w:noProof/>
             <w:webHidden/>
           </w:rPr>
-          <w:instrText xml:space="preserve"> PAGEREF _Toc414555629 \h </w:instrText>
+          <w:instrText xml:space="preserve"> PAGEREF _Toc414626058 \h </w:instrText>
         </w:r>
         <w:r>
           <w:rPr>
@@ -1756,7 +1756,7 @@
           <w:lang w:eastAsia="en-US"/>
         </w:rPr>
       </w:pPr>
-      <w:hyperlink w:anchor="_Toc414555630" w:history="1">
+      <w:hyperlink w:anchor="_Toc414626059" w:history="1">
         <w:r>
           <w:rPr>
             <w:rStyle w:val="Hyperlink"/>
@@ -1801,7 +1801,7 @@
             <w:noProof/>
             <w:webHidden/>
           </w:rPr>
-          <w:instrText xml:space="preserve"> PAGEREF _Toc414555630 \h </w:instrText>
+          <w:instrText xml:space="preserve"> PAGEREF _Toc414626059 \h </w:instrText>
         </w:r>
         <w:r>
           <w:rPr>
@@ -1821,7 +1821,7 @@
             <w:noProof/>
             <w:webHidden/>
           </w:rPr>
-          <w:t>8</w:t>
+          <w:t>9</w:t>
         </w:r>
         <w:r>
           <w:rPr>
@@ -1848,7 +1848,7 @@
           <w:lang w:eastAsia="en-US"/>
         </w:rPr>
       </w:pPr>
-      <w:hyperlink w:anchor="_Toc414555631" w:history="1">
+      <w:hyperlink w:anchor="_Toc414626060" w:history="1">
         <w:r>
           <w:rPr>
             <w:rStyle w:val="Hyperlink"/>
@@ -1893,7 +1893,7 @@
             <w:noProof/>
             <w:webHidden/>
           </w:rPr>
-          <w:instrText xml:space="preserve"> PAGEREF _Toc414555631 \h </w:instrText>
+          <w:instrText xml:space="preserve"> PAGEREF _Toc414626060 \h </w:instrText>
         </w:r>
         <w:r>
           <w:rPr>
@@ -1913,7 +1913,7 @@
             <w:noProof/>
             <w:webHidden/>
           </w:rPr>
-          <w:t>8</w:t>
+          <w:t>9</w:t>
         </w:r>
         <w:r>
           <w:rPr>
@@ -1940,7 +1940,7 @@
           <w:lang w:eastAsia="en-US"/>
         </w:rPr>
       </w:pPr>
-      <w:hyperlink w:anchor="_Toc414555632" w:history="1">
+      <w:hyperlink w:anchor="_Toc414626061" w:history="1">
         <w:r>
           <w:rPr>
             <w:rStyle w:val="Hyperlink"/>
@@ -1985,7 +1985,7 @@
             <w:noProof/>
             <w:webHidden/>
           </w:rPr>
-          <w:instrText xml:space="preserve"> PAGEREF _Toc414555632 \h </w:instrText>
+          <w:instrText xml:space="preserve"> PAGEREF _Toc414626061 \h </w:instrText>
         </w:r>
         <w:r>
           <w:rPr>
@@ -2005,7 +2005,7 @@
             <w:noProof/>
             <w:webHidden/>
           </w:rPr>
-          <w:t>8</w:t>
+          <w:t>10</w:t>
         </w:r>
         <w:r>
           <w:rPr>
@@ -2032,7 +2032,7 @@
           <w:lang w:eastAsia="en-US"/>
         </w:rPr>
       </w:pPr>
-      <w:hyperlink w:anchor="_Toc414555633" w:history="1">
+      <w:hyperlink w:anchor="_Toc414626062" w:history="1">
         <w:r>
           <w:rPr>
             <w:rStyle w:val="Hyperlink"/>
@@ -2056,7 +2056,7 @@
             <w:rStyle w:val="Hyperlink"/>
             <w:noProof/>
           </w:rPr>
-          <w:t>Test Deliverables</w:t>
+          <w:t>Test Suspension/Resumption Criteria</w:t>
         </w:r>
         <w:r>
           <w:rPr>
@@ -2077,7 +2077,7 @@
             <w:noProof/>
             <w:webHidden/>
           </w:rPr>
-          <w:instrText xml:space="preserve"> PAGEREF _Toc414555633 \h </w:instrText>
+          <w:instrText xml:space="preserve"> PAGEREF _Toc414626062 \h </w:instrText>
         </w:r>
         <w:r>
           <w:rPr>
@@ -2097,7 +2097,7 @@
             <w:noProof/>
             <w:webHidden/>
           </w:rPr>
-          <w:t>8</w:t>
+          <w:t>10</w:t>
         </w:r>
         <w:r>
           <w:rPr>
@@ -2124,7 +2124,7 @@
           <w:lang w:eastAsia="en-US"/>
         </w:rPr>
       </w:pPr>
-      <w:hyperlink w:anchor="_Toc414555634" w:history="1">
+      <w:hyperlink w:anchor="_Toc414626063" w:history="1">
         <w:r>
           <w:rPr>
             <w:rStyle w:val="Hyperlink"/>
@@ -2148,7 +2148,7 @@
             <w:rStyle w:val="Hyperlink"/>
             <w:noProof/>
           </w:rPr>
-          <w:t>Test Suspension/Resumption Criteria</w:t>
+          <w:t>Test Cases</w:t>
         </w:r>
         <w:r>
           <w:rPr>
@@ -2169,7 +2169,7 @@
             <w:noProof/>
             <w:webHidden/>
           </w:rPr>
-          <w:instrText xml:space="preserve"> PAGEREF _Toc414555634 \h </w:instrText>
+          <w:instrText xml:space="preserve"> PAGEREF _Toc414626063 \h </w:instrText>
         </w:r>
         <w:r>
           <w:rPr>
@@ -2189,7 +2189,7 @@
             <w:noProof/>
             <w:webHidden/>
           </w:rPr>
-          <w:t>8</w:t>
+          <w:t>10</w:t>
         </w:r>
         <w:r>
           <w:rPr>
@@ -2216,7 +2216,7 @@
           <w:lang w:eastAsia="en-US"/>
         </w:rPr>
       </w:pPr>
-      <w:hyperlink w:anchor="_Toc414555635" w:history="1">
+      <w:hyperlink w:anchor="_Toc414626064" w:history="1">
         <w:r>
           <w:rPr>
             <w:rStyle w:val="Hyperlink"/>
@@ -2261,7 +2261,7 @@
             <w:noProof/>
             <w:webHidden/>
           </w:rPr>
-          <w:instrText xml:space="preserve"> PAGEREF _Toc414555635 \h </w:instrText>
+          <w:instrText xml:space="preserve"> PAGEREF _Toc414626064 \h </w:instrText>
         </w:r>
         <w:r>
           <w:rPr>
@@ -2281,7 +2281,7 @@
             <w:noProof/>
             <w:webHidden/>
           </w:rPr>
-          <w:t>8</w:t>
+          <w:t>13</w:t>
         </w:r>
         <w:r>
           <w:rPr>
@@ -2308,7 +2308,7 @@
           <w:lang w:eastAsia="en-US"/>
         </w:rPr>
       </w:pPr>
-      <w:hyperlink w:anchor="_Toc414555636" w:history="1">
+      <w:hyperlink w:anchor="_Toc414626065" w:history="1">
         <w:r>
           <w:rPr>
             <w:rStyle w:val="Hyperlink"/>
@@ -2353,7 +2353,7 @@
             <w:noProof/>
             <w:webHidden/>
           </w:rPr>
-          <w:instrText xml:space="preserve"> PAGEREF _Toc414555636 \h </w:instrText>
+          <w:instrText xml:space="preserve"> PAGEREF _Toc414626065 \h </w:instrText>
         </w:r>
         <w:r>
           <w:rPr>
@@ -2373,7 +2373,7 @@
             <w:noProof/>
             <w:webHidden/>
           </w:rPr>
-          <w:t>8</w:t>
+          <w:t>13</w:t>
         </w:r>
         <w:r>
           <w:rPr>
@@ -2400,7 +2400,7 @@
           <w:lang w:eastAsia="en-US"/>
         </w:rPr>
       </w:pPr>
-      <w:hyperlink w:anchor="_Toc414555637" w:history="1">
+      <w:hyperlink w:anchor="_Toc414626066" w:history="1">
         <w:r>
           <w:rPr>
             <w:rStyle w:val="Hyperlink"/>
@@ -2445,7 +2445,7 @@
             <w:noProof/>
             <w:webHidden/>
           </w:rPr>
-          <w:instrText xml:space="preserve"> PAGEREF _Toc414555637 \h </w:instrText>
+          <w:instrText xml:space="preserve"> PAGEREF _Toc414626066 \h </w:instrText>
         </w:r>
         <w:r>
           <w:rPr>
@@ -2465,7 +2465,7 @@
             <w:noProof/>
             <w:webHidden/>
           </w:rPr>
-          <w:t>8</w:t>
+          <w:t>14</w:t>
         </w:r>
         <w:r>
           <w:rPr>
@@ -2492,7 +2492,7 @@
           <w:lang w:eastAsia="en-US"/>
         </w:rPr>
       </w:pPr>
-      <w:hyperlink w:anchor="_Toc414555638" w:history="1">
+      <w:hyperlink w:anchor="_Toc414626067" w:history="1">
         <w:r>
           <w:rPr>
             <w:rStyle w:val="Hyperlink"/>
@@ -2537,7 +2537,7 @@
             <w:noProof/>
             <w:webHidden/>
           </w:rPr>
-          <w:instrText xml:space="preserve"> PAGEREF _Toc414555638 \h </w:instrText>
+          <w:instrText xml:space="preserve"> PAGEREF _Toc414626067 \h </w:instrText>
         </w:r>
         <w:r>
           <w:rPr>
@@ -2557,7 +2557,7 @@
             <w:noProof/>
             <w:webHidden/>
           </w:rPr>
-          <w:t>10</w:t>
+          <w:t>16</w:t>
         </w:r>
         <w:r>
           <w:rPr>
@@ -2584,7 +2584,7 @@
           <w:lang w:eastAsia="en-US"/>
         </w:rPr>
       </w:pPr>
-      <w:hyperlink w:anchor="_Toc414555639" w:history="1">
+      <w:hyperlink w:anchor="_Toc414626068" w:history="1">
         <w:r>
           <w:rPr>
             <w:rStyle w:val="Hyperlink"/>
@@ -2629,7 +2629,7 @@
             <w:noProof/>
             <w:webHidden/>
           </w:rPr>
-          <w:instrText xml:space="preserve"> PAGEREF _Toc414555639 \h </w:instrText>
+          <w:instrText xml:space="preserve"> PAGEREF _Toc414626068 \h </w:instrText>
         </w:r>
         <w:r>
           <w:rPr>
@@ -2649,7 +2649,7 @@
             <w:noProof/>
             <w:webHidden/>
           </w:rPr>
-          <w:t>10</w:t>
+          <w:t>16</w:t>
         </w:r>
         <w:r>
           <w:rPr>
@@ -2676,7 +2676,7 @@
           <w:lang w:eastAsia="en-US"/>
         </w:rPr>
       </w:pPr>
-      <w:hyperlink w:anchor="_Toc414555640" w:history="1">
+      <w:hyperlink w:anchor="_Toc414626069" w:history="1">
         <w:r>
           <w:rPr>
             <w:rStyle w:val="Hyperlink"/>
@@ -2721,7 +2721,7 @@
             <w:noProof/>
             <w:webHidden/>
           </w:rPr>
-          <w:instrText xml:space="preserve"> PAGEREF _Toc414555640 \h </w:instrText>
+          <w:instrText xml:space="preserve"> PAGEREF _Toc414626069 \h </w:instrText>
         </w:r>
         <w:r>
           <w:rPr>
@@ -2741,7 +2741,7 @@
             <w:noProof/>
             <w:webHidden/>
           </w:rPr>
-          <w:t>10</w:t>
+          <w:t>16</w:t>
         </w:r>
         <w:r>
           <w:rPr>
@@ -2768,7 +2768,7 @@
           <w:lang w:eastAsia="en-US"/>
         </w:rPr>
       </w:pPr>
-      <w:hyperlink w:anchor="_Toc414555641" w:history="1">
+      <w:hyperlink w:anchor="_Toc414626070" w:history="1">
         <w:r>
           <w:rPr>
             <w:rStyle w:val="Hyperlink"/>
@@ -2813,7 +2813,7 @@
             <w:noProof/>
             <w:webHidden/>
           </w:rPr>
-          <w:instrText xml:space="preserve"> PAGEREF _Toc414555641 \h </w:instrText>
+          <w:instrText xml:space="preserve"> PAGEREF _Toc414626070 \h </w:instrText>
         </w:r>
         <w:r>
           <w:rPr>
@@ -2833,7 +2833,7 @@
             <w:noProof/>
             <w:webHidden/>
           </w:rPr>
-          <w:t>10</w:t>
+          <w:t>16</w:t>
         </w:r>
         <w:r>
           <w:rPr>
@@ -2860,7 +2860,7 @@
           <w:lang w:eastAsia="en-US"/>
         </w:rPr>
       </w:pPr>
-      <w:hyperlink w:anchor="_Toc414555642" w:history="1">
+      <w:hyperlink w:anchor="_Toc414626071" w:history="1">
         <w:r>
           <w:rPr>
             <w:rStyle w:val="Hyperlink"/>
@@ -2905,7 +2905,7 @@
             <w:noProof/>
             <w:webHidden/>
           </w:rPr>
-          <w:instrText xml:space="preserve"> PAGEREF _Toc414555642 \h </w:instrText>
+          <w:instrText xml:space="preserve"> PAGEREF _Toc414626071 \h </w:instrText>
         </w:r>
         <w:r>
           <w:rPr>
@@ -2925,7 +2925,7 @@
             <w:noProof/>
             <w:webHidden/>
           </w:rPr>
-          <w:t>10</w:t>
+          <w:t>16</w:t>
         </w:r>
         <w:r>
           <w:rPr>
@@ -2952,7 +2952,7 @@
           <w:lang w:eastAsia="en-US"/>
         </w:rPr>
       </w:pPr>
-      <w:hyperlink w:anchor="_Toc414555643" w:history="1">
+      <w:hyperlink w:anchor="_Toc414626072" w:history="1">
         <w:r>
           <w:rPr>
             <w:rStyle w:val="Hyperlink"/>
@@ -2997,7 +2997,7 @@
             <w:noProof/>
             <w:webHidden/>
           </w:rPr>
-          <w:instrText xml:space="preserve"> PAGEREF _Toc414555643 \h </w:instrText>
+          <w:instrText xml:space="preserve"> PAGEREF _Toc414626072 \h </w:instrText>
         </w:r>
         <w:r>
           <w:rPr>
@@ -3017,7 +3017,7 @@
             <w:noProof/>
             <w:webHidden/>
           </w:rPr>
-          <w:t>10</w:t>
+          <w:t>16</w:t>
         </w:r>
         <w:r>
           <w:rPr>
@@ -3044,7 +3044,7 @@
           <w:lang w:eastAsia="en-US"/>
         </w:rPr>
       </w:pPr>
-      <w:hyperlink w:anchor="_Toc414555644" w:history="1">
+      <w:hyperlink w:anchor="_Toc414626073" w:history="1">
         <w:r>
           <w:rPr>
             <w:rStyle w:val="Hyperlink"/>
@@ -3089,7 +3089,7 @@
             <w:noProof/>
             <w:webHidden/>
           </w:rPr>
-          <w:instrText xml:space="preserve"> PAGEREF _Toc414555644 \h </w:instrText>
+          <w:instrText xml:space="preserve"> PAGEREF _Toc414626073 \h </w:instrText>
         </w:r>
         <w:r>
           <w:rPr>
@@ -3109,7 +3109,7 @@
             <w:noProof/>
             <w:webHidden/>
           </w:rPr>
-          <w:t>10</w:t>
+          <w:t>16</w:t>
         </w:r>
         <w:r>
           <w:rPr>
@@ -3136,7 +3136,7 @@
           <w:lang w:eastAsia="en-US"/>
         </w:rPr>
       </w:pPr>
-      <w:hyperlink w:anchor="_Toc414555645" w:history="1">
+      <w:hyperlink w:anchor="_Toc414626074" w:history="1">
         <w:r>
           <w:rPr>
             <w:rStyle w:val="Hyperlink"/>
@@ -3181,7 +3181,7 @@
             <w:noProof/>
             <w:webHidden/>
           </w:rPr>
-          <w:instrText xml:space="preserve"> PAGEREF _Toc414555645 \h </w:instrText>
+          <w:instrText xml:space="preserve"> PAGEREF _Toc414626074 \h </w:instrText>
         </w:r>
         <w:r>
           <w:rPr>
@@ -3201,7 +3201,7 @@
             <w:noProof/>
             <w:webHidden/>
           </w:rPr>
-          <w:t>10</w:t>
+          <w:t>16</w:t>
         </w:r>
         <w:r>
           <w:rPr>
@@ -3228,7 +3228,7 @@
           <w:lang w:eastAsia="en-US"/>
         </w:rPr>
       </w:pPr>
-      <w:hyperlink w:anchor="_Toc414555646" w:history="1">
+      <w:hyperlink w:anchor="_Toc414626075" w:history="1">
         <w:r>
           <w:rPr>
             <w:rStyle w:val="Hyperlink"/>
@@ -3273,7 +3273,7 @@
             <w:noProof/>
             <w:webHidden/>
           </w:rPr>
-          <w:instrText xml:space="preserve"> PAGEREF _Toc414555646 \h </w:instrText>
+          <w:instrText xml:space="preserve"> PAGEREF _Toc414626075 \h </w:instrText>
         </w:r>
         <w:r>
           <w:rPr>
@@ -3293,7 +3293,7 @@
             <w:noProof/>
             <w:webHidden/>
           </w:rPr>
-          <w:t>10</w:t>
+          <w:t>16</w:t>
         </w:r>
         <w:r>
           <w:rPr>
@@ -3320,7 +3320,7 @@
           <w:lang w:eastAsia="en-US"/>
         </w:rPr>
       </w:pPr>
-      <w:hyperlink w:anchor="_Toc414555647" w:history="1">
+      <w:hyperlink w:anchor="_Toc414626076" w:history="1">
         <w:r>
           <w:rPr>
             <w:rStyle w:val="Hyperlink"/>
@@ -3365,7 +3365,7 @@
             <w:noProof/>
             <w:webHidden/>
           </w:rPr>
-          <w:instrText xml:space="preserve"> PAGEREF _Toc414555647 \h </w:instrText>
+          <w:instrText xml:space="preserve"> PAGEREF _Toc414626076 \h </w:instrText>
         </w:r>
         <w:r>
           <w:rPr>
@@ -3385,7 +3385,7 @@
             <w:noProof/>
             <w:webHidden/>
           </w:rPr>
-          <w:t>10</w:t>
+          <w:t>16</w:t>
         </w:r>
         <w:r>
           <w:rPr>
@@ -3412,7 +3412,7 @@
           <w:lang w:eastAsia="en-US"/>
         </w:rPr>
       </w:pPr>
-      <w:hyperlink w:anchor="_Toc414555648" w:history="1">
+      <w:hyperlink w:anchor="_Toc414626077" w:history="1">
         <w:r>
           <w:rPr>
             <w:rStyle w:val="Hyperlink"/>
@@ -3457,7 +3457,7 @@
             <w:noProof/>
             <w:webHidden/>
           </w:rPr>
-          <w:instrText xml:space="preserve"> PAGEREF _Toc414555648 \h </w:instrText>
+          <w:instrText xml:space="preserve"> PAGEREF _Toc414626077 \h </w:instrText>
         </w:r>
         <w:r>
           <w:rPr>
@@ -3477,7 +3477,7 @@
             <w:noProof/>
             <w:webHidden/>
           </w:rPr>
-          <w:t>10</w:t>
+          <w:t>16</w:t>
         </w:r>
         <w:r>
           <w:rPr>
@@ -3504,7 +3504,7 @@
           <w:lang w:eastAsia="en-US"/>
         </w:rPr>
       </w:pPr>
-      <w:hyperlink w:anchor="_Toc414555649" w:history="1">
+      <w:hyperlink w:anchor="_Toc414626078" w:history="1">
         <w:r>
           <w:rPr>
             <w:rStyle w:val="Hyperlink"/>
@@ -3549,7 +3549,7 @@
             <w:noProof/>
             <w:webHidden/>
           </w:rPr>
-          <w:instrText xml:space="preserve"> PAGEREF _Toc414555649 \h </w:instrText>
+          <w:instrText xml:space="preserve"> PAGEREF _Toc414626078 \h </w:instrText>
         </w:r>
         <w:r>
           <w:rPr>
@@ -3569,7 +3569,7 @@
             <w:noProof/>
             <w:webHidden/>
           </w:rPr>
-          <w:t>10</w:t>
+          <w:t>16</w:t>
         </w:r>
         <w:r>
           <w:rPr>
@@ -3596,7 +3596,7 @@
           <w:lang w:eastAsia="en-US"/>
         </w:rPr>
       </w:pPr>
-      <w:hyperlink w:anchor="_Toc414555650" w:history="1">
+      <w:hyperlink w:anchor="_Toc414626079" w:history="1">
         <w:r>
           <w:rPr>
             <w:rStyle w:val="Hyperlink"/>
@@ -3641,7 +3641,7 @@
             <w:noProof/>
             <w:webHidden/>
           </w:rPr>
-          <w:instrText xml:space="preserve"> PAGEREF _Toc414555650 \h </w:instrText>
+          <w:instrText xml:space="preserve"> PAGEREF _Toc414626079 \h </w:instrText>
         </w:r>
         <w:r>
           <w:rPr>
@@ -3661,7 +3661,7 @@
             <w:noProof/>
             <w:webHidden/>
           </w:rPr>
-          <w:t>10</w:t>
+          <w:t>16</w:t>
         </w:r>
         <w:r>
           <w:rPr>
@@ -3688,7 +3688,7 @@
           <w:lang w:eastAsia="en-US"/>
         </w:rPr>
       </w:pPr>
-      <w:hyperlink w:anchor="_Toc414555651" w:history="1">
+      <w:hyperlink w:anchor="_Toc414626080" w:history="1">
         <w:r>
           <w:rPr>
             <w:rStyle w:val="Hyperlink"/>
@@ -3733,7 +3733,7 @@
             <w:noProof/>
             <w:webHidden/>
           </w:rPr>
-          <w:instrText xml:space="preserve"> PAGEREF _Toc414555651 \h </w:instrText>
+          <w:instrText xml:space="preserve"> PAGEREF _Toc414626080 \h </w:instrText>
         </w:r>
         <w:r>
           <w:rPr>
@@ -3753,7 +3753,7 @@
             <w:noProof/>
             <w:webHidden/>
           </w:rPr>
-          <w:t>10</w:t>
+          <w:t>16</w:t>
         </w:r>
         <w:r>
           <w:rPr>
@@ -3780,7 +3780,7 @@
           <w:lang w:eastAsia="en-US"/>
         </w:rPr>
       </w:pPr>
-      <w:hyperlink w:anchor="_Toc414555652" w:history="1">
+      <w:hyperlink w:anchor="_Toc414626081" w:history="1">
         <w:r>
           <w:rPr>
             <w:rStyle w:val="Hyperlink"/>
@@ -3825,7 +3825,7 @@
             <w:noProof/>
             <w:webHidden/>
           </w:rPr>
-          <w:instrText xml:space="preserve"> PAGEREF _Toc414555652 \h </w:instrText>
+          <w:instrText xml:space="preserve"> PAGEREF _Toc414626081 \h </w:instrText>
         </w:r>
         <w:r>
           <w:rPr>
@@ -3845,7 +3845,7 @@
             <w:noProof/>
             <w:webHidden/>
           </w:rPr>
-          <w:t>10</w:t>
+          <w:t>16</w:t>
         </w:r>
         <w:r>
           <w:rPr>
@@ -3872,7 +3872,7 @@
           <w:lang w:eastAsia="en-US"/>
         </w:rPr>
       </w:pPr>
-      <w:hyperlink w:anchor="_Toc414555653" w:history="1">
+      <w:hyperlink w:anchor="_Toc414626082" w:history="1">
         <w:r>
           <w:rPr>
             <w:rStyle w:val="Hyperlink"/>
@@ -3917,7 +3917,7 @@
             <w:noProof/>
             <w:webHidden/>
           </w:rPr>
-          <w:instrText xml:space="preserve"> PAGEREF _Toc414555653 \h </w:instrText>
+          <w:instrText xml:space="preserve"> PAGEREF _Toc414626082 \h </w:instrText>
         </w:r>
         <w:r>
           <w:rPr>
@@ -3937,7 +3937,7 @@
             <w:noProof/>
             <w:webHidden/>
           </w:rPr>
-          <w:t>10</w:t>
+          <w:t>16</w:t>
         </w:r>
         <w:r>
           <w:rPr>
@@ -3964,7 +3964,7 @@
           <w:lang w:eastAsia="en-US"/>
         </w:rPr>
       </w:pPr>
-      <w:hyperlink w:anchor="_Toc414555654" w:history="1">
+      <w:hyperlink w:anchor="_Toc414626083" w:history="1">
         <w:r>
           <w:rPr>
             <w:rStyle w:val="Hyperlink"/>
@@ -4009,7 +4009,7 @@
             <w:noProof/>
             <w:webHidden/>
           </w:rPr>
-          <w:instrText xml:space="preserve"> PAGEREF _Toc414555654 \h </w:instrText>
+          <w:instrText xml:space="preserve"> PAGEREF _Toc414626083 \h </w:instrText>
         </w:r>
         <w:r>
           <w:rPr>
@@ -4029,7 +4029,7 @@
             <w:noProof/>
             <w:webHidden/>
           </w:rPr>
-          <w:t>10</w:t>
+          <w:t>16</w:t>
         </w:r>
         <w:r>
           <w:rPr>
@@ -4056,7 +4056,7 @@
           <w:lang w:eastAsia="en-US"/>
         </w:rPr>
       </w:pPr>
-      <w:hyperlink w:anchor="_Toc414555655" w:history="1">
+      <w:hyperlink w:anchor="_Toc414626084" w:history="1">
         <w:r>
           <w:rPr>
             <w:rStyle w:val="Hyperlink"/>
@@ -4101,7 +4101,7 @@
             <w:noProof/>
             <w:webHidden/>
           </w:rPr>
-          <w:instrText xml:space="preserve"> PAGEREF _Toc414555655 \h </w:instrText>
+          <w:instrText xml:space="preserve"> PAGEREF _Toc414626084 \h </w:instrText>
         </w:r>
         <w:r>
           <w:rPr>
@@ -4121,7 +4121,7 @@
             <w:noProof/>
             <w:webHidden/>
           </w:rPr>
-          <w:t>10</w:t>
+          <w:t>16</w:t>
         </w:r>
         <w:r>
           <w:rPr>
@@ -4148,7 +4148,7 @@
           <w:lang w:eastAsia="en-US"/>
         </w:rPr>
       </w:pPr>
-      <w:hyperlink w:anchor="_Toc414555656" w:history="1">
+      <w:hyperlink w:anchor="_Toc414626085" w:history="1">
         <w:r>
           <w:rPr>
             <w:rStyle w:val="Hyperlink"/>
@@ -4193,7 +4193,7 @@
             <w:noProof/>
             <w:webHidden/>
           </w:rPr>
-          <w:instrText xml:space="preserve"> PAGEREF _Toc414555656 \h </w:instrText>
+          <w:instrText xml:space="preserve"> PAGEREF _Toc414626085 \h </w:instrText>
         </w:r>
         <w:r>
           <w:rPr>
@@ -4213,7 +4213,7 @@
             <w:noProof/>
             <w:webHidden/>
           </w:rPr>
-          <w:t>10</w:t>
+          <w:t>16</w:t>
         </w:r>
         <w:r>
           <w:rPr>
@@ -4240,7 +4240,7 @@
           <w:lang w:eastAsia="en-US"/>
         </w:rPr>
       </w:pPr>
-      <w:hyperlink w:anchor="_Toc414555657" w:history="1">
+      <w:hyperlink w:anchor="_Toc414626086" w:history="1">
         <w:r>
           <w:rPr>
             <w:rStyle w:val="Hyperlink"/>
@@ -4285,7 +4285,7 @@
             <w:noProof/>
             <w:webHidden/>
           </w:rPr>
-          <w:instrText xml:space="preserve"> PAGEREF _Toc414555657 \h </w:instrText>
+          <w:instrText xml:space="preserve"> PAGEREF _Toc414626086 \h </w:instrText>
         </w:r>
         <w:r>
           <w:rPr>
@@ -4305,7 +4305,7 @@
             <w:noProof/>
             <w:webHidden/>
           </w:rPr>
-          <w:t>10</w:t>
+          <w:t>16</w:t>
         </w:r>
         <w:r>
           <w:rPr>
@@ -4332,7 +4332,7 @@
           <w:lang w:eastAsia="en-US"/>
         </w:rPr>
       </w:pPr>
-      <w:hyperlink w:anchor="_Toc414555658" w:history="1">
+      <w:hyperlink w:anchor="_Toc414626087" w:history="1">
         <w:r>
           <w:rPr>
             <w:rStyle w:val="Hyperlink"/>
@@ -4377,7 +4377,7 @@
             <w:noProof/>
             <w:webHidden/>
           </w:rPr>
-          <w:instrText xml:space="preserve"> PAGEREF _Toc414555658 \h </w:instrText>
+          <w:instrText xml:space="preserve"> PAGEREF _Toc414626087 \h </w:instrText>
         </w:r>
         <w:r>
           <w:rPr>
@@ -4397,7 +4397,7 @@
             <w:noProof/>
             <w:webHidden/>
           </w:rPr>
-          <w:t>10</w:t>
+          <w:t>16</w:t>
         </w:r>
         <w:r>
           <w:rPr>
@@ -4424,7 +4424,7 @@
           <w:lang w:eastAsia="en-US"/>
         </w:rPr>
       </w:pPr>
-      <w:hyperlink w:anchor="_Toc414555659" w:history="1">
+      <w:hyperlink w:anchor="_Toc414626088" w:history="1">
         <w:r>
           <w:rPr>
             <w:rStyle w:val="Hyperlink"/>
@@ -4469,7 +4469,7 @@
             <w:noProof/>
             <w:webHidden/>
           </w:rPr>
-          <w:instrText xml:space="preserve"> PAGEREF _Toc414555659 \h </w:instrText>
+          <w:instrText xml:space="preserve"> PAGEREF _Toc414626088 \h </w:instrText>
         </w:r>
         <w:r>
           <w:rPr>
@@ -4489,7 +4489,7 @@
             <w:noProof/>
             <w:webHidden/>
           </w:rPr>
-          <w:t>11</w:t>
+          <w:t>17</w:t>
         </w:r>
         <w:r>
           <w:rPr>
@@ -4516,7 +4516,7 @@
           <w:lang w:eastAsia="en-US"/>
         </w:rPr>
       </w:pPr>
-      <w:hyperlink w:anchor="_Toc414555660" w:history="1">
+      <w:hyperlink w:anchor="_Toc414626089" w:history="1">
         <w:r>
           <w:rPr>
             <w:rStyle w:val="Hyperlink"/>
@@ -4561,7 +4561,7 @@
             <w:noProof/>
             <w:webHidden/>
           </w:rPr>
-          <w:instrText xml:space="preserve"> PAGEREF _Toc414555660 \h </w:instrText>
+          <w:instrText xml:space="preserve"> PAGEREF _Toc414626089 \h </w:instrText>
         </w:r>
         <w:r>
           <w:rPr>
@@ -4581,7 +4581,7 @@
             <w:noProof/>
             <w:webHidden/>
           </w:rPr>
-          <w:t>11</w:t>
+          <w:t>17</w:t>
         </w:r>
         <w:r>
           <w:rPr>
@@ -4608,7 +4608,7 @@
           <w:lang w:eastAsia="en-US"/>
         </w:rPr>
       </w:pPr>
-      <w:hyperlink w:anchor="_Toc414555661" w:history="1">
+      <w:hyperlink w:anchor="_Toc414626090" w:history="1">
         <w:r>
           <w:rPr>
             <w:rStyle w:val="Hyperlink"/>
@@ -4653,7 +4653,7 @@
             <w:noProof/>
             <w:webHidden/>
           </w:rPr>
-          <w:instrText xml:space="preserve"> PAGEREF _Toc414555661 \h </w:instrText>
+          <w:instrText xml:space="preserve"> PAGEREF _Toc414626090 \h </w:instrText>
         </w:r>
         <w:r>
           <w:rPr>
@@ -4673,7 +4673,7 @@
             <w:noProof/>
             <w:webHidden/>
           </w:rPr>
-          <w:t>11</w:t>
+          <w:t>17</w:t>
         </w:r>
         <w:r>
           <w:rPr>
@@ -4700,7 +4700,7 @@
           <w:lang w:eastAsia="en-US"/>
         </w:rPr>
       </w:pPr>
-      <w:hyperlink w:anchor="_Toc414555662" w:history="1">
+      <w:hyperlink w:anchor="_Toc414626091" w:history="1">
         <w:r>
           <w:rPr>
             <w:rStyle w:val="Hyperlink"/>
@@ -4745,7 +4745,7 @@
             <w:noProof/>
             <w:webHidden/>
           </w:rPr>
-          <w:instrText xml:space="preserve"> PAGEREF _Toc414555662 \h </w:instrText>
+          <w:instrText xml:space="preserve"> PAGEREF _Toc414626091 \h </w:instrText>
         </w:r>
         <w:r>
           <w:rPr>
@@ -4765,7 +4765,7 @@
             <w:noProof/>
             <w:webHidden/>
           </w:rPr>
-          <w:t>11</w:t>
+          <w:t>17</w:t>
         </w:r>
         <w:r>
           <w:rPr>
@@ -4814,7 +4814,7 @@
         </w:numPr>
         <w:jc w:val="left"/>
       </w:pPr>
-      <w:bookmarkStart w:id="0" w:name="_Toc414555614"/>
+      <w:bookmarkStart w:id="0" w:name="_Toc414626043"/>
       <w:r>
         <w:t>Introduction</w:t>
       </w:r>
@@ -4834,7 +4834,7 @@
         <w:pStyle w:val="UnitySubHeadingFinal"/>
         <w:jc w:val="left"/>
       </w:pPr>
-      <w:bookmarkStart w:id="1" w:name="_Toc414555615"/>
+      <w:bookmarkStart w:id="1" w:name="_Toc414626044"/>
       <w:r>
         <w:t>Testing Overview</w:t>
       </w:r>
@@ -4877,7 +4877,7 @@
         <w:pStyle w:val="UnitySubHeadingFinal"/>
         <w:jc w:val="left"/>
       </w:pPr>
-      <w:bookmarkStart w:id="2" w:name="_Toc414555616"/>
+      <w:bookmarkStart w:id="2" w:name="_Toc414626045"/>
       <w:r>
         <w:t>Test Flow</w:t>
       </w:r>
@@ -5007,7 +5007,7 @@
         <w:pStyle w:val="UnitySubHeadingFinal"/>
         <w:jc w:val="left"/>
       </w:pPr>
-      <w:bookmarkStart w:id="3" w:name="_Toc414555617"/>
+      <w:bookmarkStart w:id="3" w:name="_Toc414626046"/>
       <w:r>
         <w:t>Glossary</w:t>
       </w:r>
@@ -5116,7 +5116,7 @@
         </w:numPr>
       </w:pPr>
       <w:bookmarkStart w:id="4" w:name="h.gjdgxs" w:colFirst="0" w:colLast="0"/>
-      <w:bookmarkStart w:id="5" w:name="_Toc414555618"/>
+      <w:bookmarkStart w:id="5" w:name="_Toc414626047"/>
       <w:bookmarkEnd w:id="4"/>
       <w:r>
         <w:lastRenderedPageBreak/>
@@ -5140,7 +5140,7 @@
       <w:r>
         <w:t xml:space="preserve"> </w:t>
       </w:r>
-      <w:bookmarkStart w:id="6" w:name="_Toc414555619"/>
+      <w:bookmarkStart w:id="6" w:name="_Toc414626048"/>
       <w:r>
         <w:t>Test Approach</w:t>
       </w:r>
@@ -5162,7 +5162,7 @@
       <w:r>
         <w:t xml:space="preserve"> </w:t>
       </w:r>
-      <w:bookmarkStart w:id="7" w:name="_Toc414555620"/>
+      <w:bookmarkStart w:id="7" w:name="_Toc414626049"/>
       <w:r>
         <w:t>Items to be Tested</w:t>
       </w:r>
@@ -5436,7 +5436,7 @@
       <w:r>
         <w:t xml:space="preserve"> </w:t>
       </w:r>
-      <w:bookmarkStart w:id="8" w:name="_Toc414555621"/>
+      <w:bookmarkStart w:id="8" w:name="_Toc414626050"/>
       <w:r>
         <w:t>Test Risks/Issues</w:t>
       </w:r>
@@ -5454,7 +5454,7 @@
       <w:pPr>
         <w:pStyle w:val="UnitySubHeadingFinal"/>
       </w:pPr>
-      <w:bookmarkStart w:id="9" w:name="_Toc414555622"/>
+      <w:bookmarkStart w:id="9" w:name="_Toc414626051"/>
       <w:r>
         <w:t>Test Environmental Needs</w:t>
       </w:r>
@@ -5473,7 +5473,7 @@
         <w:pStyle w:val="UnitySubHeadingFinal"/>
         <w:jc w:val="left"/>
       </w:pPr>
-      <w:bookmarkStart w:id="10" w:name="_Toc414555623"/>
+      <w:bookmarkStart w:id="10" w:name="_Toc414626052"/>
       <w:r>
         <w:t>Test Pass/Fail Criteria</w:t>
       </w:r>
@@ -5503,7 +5503,7 @@
         <w:pStyle w:val="UnitySubHeadingFinal"/>
         <w:jc w:val="left"/>
       </w:pPr>
-      <w:bookmarkStart w:id="11" w:name="_Toc414555624"/>
+      <w:bookmarkStart w:id="11" w:name="_Toc414626053"/>
       <w:r>
         <w:t>Test Entry/Exit Criteria</w:t>
       </w:r>
@@ -5555,7 +5555,7 @@
         <w:pStyle w:val="UnitySubHeadingFinal"/>
         <w:jc w:val="left"/>
       </w:pPr>
-      <w:bookmarkStart w:id="12" w:name="_Toc414555625"/>
+      <w:bookmarkStart w:id="12" w:name="_Toc414626054"/>
       <w:r>
         <w:t>Test Suspension/Resumption Criteria</w:t>
       </w:r>
@@ -5577,7 +5577,7 @@
         <w:pStyle w:val="UnitySubHeadingFinal"/>
         <w:jc w:val="left"/>
       </w:pPr>
-      <w:bookmarkStart w:id="13" w:name="_Toc414555626"/>
+      <w:bookmarkStart w:id="13" w:name="_Toc414626055"/>
       <w:r>
         <w:t>Test Cases</w:t>
       </w:r>
@@ -6502,7 +6502,7 @@
         </w:numPr>
         <w:jc w:val="left"/>
       </w:pPr>
-      <w:bookmarkStart w:id="14" w:name="_Toc414555627"/>
+      <w:bookmarkStart w:id="14" w:name="_Toc414626056"/>
       <w:r>
         <w:t>Functional Testing</w:t>
       </w:r>
@@ -6522,7 +6522,7 @@
         <w:ind w:left="810" w:hanging="450"/>
         <w:jc w:val="left"/>
       </w:pPr>
-      <w:bookmarkStart w:id="15" w:name="_Toc414555628"/>
+      <w:bookmarkStart w:id="15" w:name="_Toc414626057"/>
       <w:r>
         <w:lastRenderedPageBreak/>
         <w:t>Test Approach</w:t>
@@ -6546,7 +6546,7 @@
         <w:ind w:left="810" w:hanging="450"/>
         <w:jc w:val="left"/>
       </w:pPr>
-      <w:bookmarkStart w:id="16" w:name="_Toc414555629"/>
+      <w:bookmarkStart w:id="16" w:name="_Toc414626058"/>
       <w:r>
         <w:t>Items to be Tested</w:t>
       </w:r>
@@ -7505,7 +7505,7 @@
               <w:jc w:val="center"/>
             </w:pPr>
             <w:r>
-              <w:t>Audio Load Test</w:t>
+              <w:t>Control Scheme Test</w:t>
             </w:r>
           </w:p>
         </w:tc>
@@ -7526,6 +7526,17 @@
             <w:pPr>
               <w:pStyle w:val="UnityBody"/>
             </w:pPr>
+            <w:r>
+              <w:t xml:space="preserve">When the game has been started by the game player and the assets tested in FT_10 have succeeded, test to see if the appropriate control scheme and controllers have been attached to the player </w:t>
+            </w:r>
+            <w:proofErr w:type="spellStart"/>
+            <w:r>
+              <w:t>GameObject</w:t>
+            </w:r>
+            <w:proofErr w:type="spellEnd"/>
+            <w:r>
+              <w:t>. Corresponding Functional Requirement: FR20</w:t>
+            </w:r>
           </w:p>
         </w:tc>
       </w:tr>
@@ -7548,6 +7559,9 @@
             <w:pPr>
               <w:pStyle w:val="UnityBody"/>
             </w:pPr>
+            <w:r>
+              <w:t>FT_13</w:t>
+            </w:r>
           </w:p>
         </w:tc>
         <w:tc>
@@ -7569,6 +7583,9 @@
               <w:pStyle w:val="UnityBody"/>
               <w:jc w:val="center"/>
             </w:pPr>
+            <w:r>
+              <w:t>Player Movement Test</w:t>
+            </w:r>
           </w:p>
         </w:tc>
         <w:tc>
@@ -7588,6 +7605,38 @@
             <w:pPr>
               <w:pStyle w:val="UnityBody"/>
             </w:pPr>
+            <w:r>
+              <w:t xml:space="preserve">When the game has been started by the game player and the assets testing in FT_10 have succeeded, test to see if the player </w:t>
+            </w:r>
+            <w:proofErr w:type="spellStart"/>
+            <w:r>
+              <w:t>GameObject</w:t>
+            </w:r>
+            <w:proofErr w:type="spellEnd"/>
+            <w:r>
+              <w:t xml:space="preserve"> is able to successfully move in the game world.</w:t>
+            </w:r>
+            <w:r>
+              <w:t xml:space="preserve"> </w:t>
+            </w:r>
+            <w:r>
+              <w:t xml:space="preserve">This should test the appropriate animations. </w:t>
+            </w:r>
+            <w:r>
+              <w:t xml:space="preserve"> </w:t>
+            </w:r>
+            <w:r>
+              <w:t>Corresponding Functional Requirement:</w:t>
+            </w:r>
+            <w:r>
+              <w:t xml:space="preserve"> </w:t>
+            </w:r>
+            <w:r>
+              <w:t>FR22, FR23</w:t>
+            </w:r>
+            <w:r>
+              <w:t xml:space="preserve"> </w:t>
+            </w:r>
           </w:p>
         </w:tc>
       </w:tr>
@@ -7610,6 +7659,9 @@
             <w:pPr>
               <w:pStyle w:val="UnityBody"/>
             </w:pPr>
+            <w:r>
+              <w:t>FT_14</w:t>
+            </w:r>
           </w:p>
         </w:tc>
         <w:tc>
@@ -7631,6 +7683,9 @@
               <w:pStyle w:val="UnityBody"/>
               <w:jc w:val="center"/>
             </w:pPr>
+            <w:r>
+              <w:t>Player Attack &amp; Block Test</w:t>
+            </w:r>
           </w:p>
         </w:tc>
         <w:tc>
@@ -7650,6 +7705,41 @@
             <w:pPr>
               <w:pStyle w:val="UnityBody"/>
             </w:pPr>
+            <w:r>
+              <w:t xml:space="preserve">When the game has been started by the game player and the assets testing in FT_10 have succeeded, test to see if the player </w:t>
+            </w:r>
+            <w:proofErr w:type="spellStart"/>
+            <w:r>
+              <w:t>GameObject</w:t>
+            </w:r>
+            <w:proofErr w:type="spellEnd"/>
+            <w:r>
+              <w:t xml:space="preserve"> is able to successfully </w:t>
+            </w:r>
+            <w:r>
+              <w:t>make attacks and blocks in the game world</w:t>
+            </w:r>
+            <w:r>
+              <w:t>.</w:t>
+            </w:r>
+            <w:r>
+              <w:t xml:space="preserve"> </w:t>
+            </w:r>
+            <w:r>
+              <w:t xml:space="preserve">This should </w:t>
+            </w:r>
+            <w:r>
+              <w:t>test the appropriate animations and stamina losses.</w:t>
+            </w:r>
+            <w:r>
+              <w:t xml:space="preserve"> </w:t>
+            </w:r>
+            <w:r>
+              <w:t xml:space="preserve"> Corresponding Functional Requirement: </w:t>
+            </w:r>
+            <w:r>
+              <w:t>FR24, FR25</w:t>
+            </w:r>
           </w:p>
         </w:tc>
       </w:tr>
@@ -7672,6 +7762,9 @@
             <w:pPr>
               <w:pStyle w:val="UnityBody"/>
             </w:pPr>
+            <w:r>
+              <w:t>FT_15</w:t>
+            </w:r>
           </w:p>
         </w:tc>
         <w:tc>
@@ -7693,6 +7786,9 @@
               <w:pStyle w:val="UnityBody"/>
               <w:jc w:val="center"/>
             </w:pPr>
+            <w:r>
+              <w:t>Player Health Test</w:t>
+            </w:r>
           </w:p>
         </w:tc>
         <w:tc>
@@ -7712,6 +7808,36 @@
             <w:pPr>
               <w:pStyle w:val="UnityBody"/>
             </w:pPr>
+            <w:r>
+              <w:t xml:space="preserve">When the game has been started by the game player and the assets testing in FT_10 have succeeded, test to see if the player </w:t>
+            </w:r>
+            <w:proofErr w:type="spellStart"/>
+            <w:r>
+              <w:t>GameObject</w:t>
+            </w:r>
+            <w:proofErr w:type="spellEnd"/>
+            <w:r>
+              <w:t xml:space="preserve"> is able to </w:t>
+            </w:r>
+            <w:r>
+              <w:t>successfully gain and lose health as well as gain health by drinking a potion</w:t>
+            </w:r>
+            <w:r>
+              <w:t>.</w:t>
+            </w:r>
+            <w:r>
+              <w:t xml:space="preserve"> This should test </w:t>
+            </w:r>
+            <w:r>
+              <w:lastRenderedPageBreak/>
+              <w:t>the appropriate animations and HUD elements.</w:t>
+            </w:r>
+            <w:r>
+              <w:t xml:space="preserve"> Corresponding Functional Requirement: FR2</w:t>
+            </w:r>
+            <w:r>
+              <w:t>6</w:t>
+            </w:r>
           </w:p>
         </w:tc>
       </w:tr>
@@ -7734,6 +7860,10 @@
             <w:pPr>
               <w:pStyle w:val="UnityBody"/>
             </w:pPr>
+            <w:r>
+              <w:lastRenderedPageBreak/>
+              <w:t>FT_16</w:t>
+            </w:r>
           </w:p>
         </w:tc>
         <w:tc>
@@ -7755,6 +7885,9 @@
               <w:pStyle w:val="UnityBody"/>
               <w:jc w:val="center"/>
             </w:pPr>
+            <w:r>
+              <w:t>Player Death</w:t>
+            </w:r>
           </w:p>
         </w:tc>
         <w:tc>
@@ -7774,6 +7907,34 @@
             <w:pPr>
               <w:pStyle w:val="UnityBody"/>
             </w:pPr>
+            <w:r>
+              <w:t xml:space="preserve">When the game has been started by the game player and the assets testing in FT_10 have succeeded, test to see if the player </w:t>
+            </w:r>
+            <w:proofErr w:type="spellStart"/>
+            <w:r>
+              <w:t>GameObject</w:t>
+            </w:r>
+            <w:proofErr w:type="spellEnd"/>
+            <w:r>
+              <w:t xml:space="preserve"> </w:t>
+            </w:r>
+            <w:r>
+              <w:t>will trigger the death animation and game end-game logic when the player’s health has reached zero</w:t>
+            </w:r>
+            <w:r>
+              <w:t>. This should test the appropriate</w:t>
+            </w:r>
+            <w:r>
+              <w:t xml:space="preserve"> animations</w:t>
+            </w:r>
+            <w:r>
+              <w:t>. Corresponding Functional Requirement: FR2</w:t>
+            </w:r>
+            <w:r>
+              <w:t>7</w:t>
+            </w:r>
+            <w:bookmarkStart w:id="17" w:name="_GoBack"/>
+            <w:bookmarkEnd w:id="17"/>
           </w:p>
         </w:tc>
       </w:tr>
@@ -7860,11 +8021,11 @@
         <w:ind w:left="810" w:hanging="450"/>
         <w:jc w:val="left"/>
       </w:pPr>
-      <w:bookmarkStart w:id="17" w:name="_Toc414555630"/>
+      <w:bookmarkStart w:id="18" w:name="_Toc414626059"/>
       <w:r>
         <w:t>Test Risks/Issues</w:t>
       </w:r>
-      <w:bookmarkEnd w:id="17"/>
+      <w:bookmarkEnd w:id="18"/>
     </w:p>
     <w:p>
       <w:pPr>
@@ -7872,11 +8033,11 @@
         <w:ind w:left="810" w:hanging="450"/>
         <w:jc w:val="left"/>
       </w:pPr>
-      <w:bookmarkStart w:id="18" w:name="_Toc414555631"/>
+      <w:bookmarkStart w:id="19" w:name="_Toc414626060"/>
       <w:r>
         <w:t>Test Pass/Fail Criteria</w:t>
       </w:r>
-      <w:bookmarkEnd w:id="18"/>
+      <w:bookmarkEnd w:id="19"/>
     </w:p>
     <w:p>
       <w:pPr>
@@ -7919,7 +8080,6 @@
         </w:numPr>
       </w:pPr>
       <w:r>
-        <w:lastRenderedPageBreak/>
         <w:t>Any failed tests result in an overall fail of the functional test cases.</w:t>
       </w:r>
     </w:p>
@@ -7965,11 +8125,11 @@
         <w:ind w:left="810" w:hanging="450"/>
         <w:jc w:val="left"/>
       </w:pPr>
-      <w:bookmarkStart w:id="19" w:name="_Toc414555632"/>
+      <w:bookmarkStart w:id="20" w:name="_Toc414626061"/>
       <w:r>
         <w:t>Test Entry/Exit Criteria</w:t>
       </w:r>
-      <w:bookmarkEnd w:id="19"/>
+      <w:bookmarkEnd w:id="20"/>
     </w:p>
     <w:p>
       <w:pPr>
@@ -8029,12 +8189,11 @@
         <w:ind w:left="810" w:hanging="450"/>
         <w:jc w:val="left"/>
       </w:pPr>
-      <w:bookmarkStart w:id="20" w:name="_Toc414555634"/>
-      <w:bookmarkStart w:id="21" w:name="_Toc414555633"/>
+      <w:bookmarkStart w:id="21" w:name="_Toc414626062"/>
       <w:r>
         <w:t>Test Suspension/Resumption Criteria</w:t>
       </w:r>
-      <w:bookmarkEnd w:id="20"/>
+      <w:bookmarkEnd w:id="21"/>
     </w:p>
     <w:p>
       <w:pPr>
@@ -8050,13 +8209,14 @@
         <w:ind w:left="810" w:hanging="450"/>
         <w:jc w:val="left"/>
       </w:pPr>
+      <w:bookmarkStart w:id="22" w:name="_Toc414626063"/>
       <w:r>
         <w:t xml:space="preserve">Test </w:t>
       </w:r>
-      <w:bookmarkEnd w:id="21"/>
       <w:r>
         <w:t>Cases</w:t>
       </w:r>
+      <w:bookmarkEnd w:id="22"/>
     </w:p>
     <w:tbl>
       <w:tblPr>
@@ -8461,7 +8621,6 @@
               <w:rPr>
                 <w:shd w:val="clear" w:color="auto" w:fill="F2F2F2"/>
               </w:rPr>
-              <w:lastRenderedPageBreak/>
               <w:t>ID</w:t>
             </w:r>
           </w:p>
@@ -8936,13 +9095,7 @@
           </w:tcPr>
           <w:p>
             <w:r>
-              <w:t xml:space="preserve">CT_1, CT_2, </w:t>
-            </w:r>
-            <w:r>
-              <w:t>FT_1, and FT_2</w:t>
-            </w:r>
-            <w:r>
-              <w:t xml:space="preserve"> must be successful. The game must be running and the game player must be at the Options Menu</w:t>
+              <w:t>CT_1, CT_2, FT_1, and FT_2 must be successful. The game must be running and the game player must be at the Options Menu</w:t>
             </w:r>
           </w:p>
         </w:tc>
@@ -9086,8 +9239,6 @@
             <w:r>
               <w:t>Medium</w:t>
             </w:r>
-            <w:bookmarkStart w:id="22" w:name="_GoBack"/>
-            <w:bookmarkEnd w:id="22"/>
           </w:p>
         </w:tc>
       </w:tr>
@@ -10013,25 +10164,7 @@
           </w:tcPr>
           <w:p>
             <w:r>
-              <w:t xml:space="preserve">CT_1, CT_2, </w:t>
-            </w:r>
-            <w:r>
-              <w:t xml:space="preserve">and </w:t>
-            </w:r>
-            <w:r>
-              <w:t>FT_1</w:t>
-            </w:r>
-            <w:r>
-              <w:t xml:space="preserve"> </w:t>
-            </w:r>
-            <w:r>
-              <w:t xml:space="preserve">must be successful. The game must be running and the game player must be at the </w:t>
-            </w:r>
-            <w:r>
-              <w:t>Main</w:t>
-            </w:r>
-            <w:r>
-              <w:t xml:space="preserve"> Menu</w:t>
+              <w:t>CT_1, CT_2, and FT_1 must be successful. The game must be running and the game player must be at the Main Menu</w:t>
             </w:r>
           </w:p>
         </w:tc>
@@ -10341,16 +10474,7 @@
           </w:tcPr>
           <w:p>
             <w:r>
-              <w:t xml:space="preserve">View </w:t>
-            </w:r>
-            <w:r>
-              <w:t>Game</w:t>
-            </w:r>
-            <w:r>
-              <w:t xml:space="preserve"> </w:t>
-            </w:r>
-            <w:r>
-              <w:t>Credits</w:t>
+              <w:t>View Game Credits</w:t>
             </w:r>
           </w:p>
         </w:tc>
@@ -10597,6 +10721,1599 @@
         <w:pStyle w:val="UnityBody"/>
       </w:pPr>
     </w:p>
+    <w:tbl>
+      <w:tblPr>
+        <w:tblW w:w="8910" w:type="dxa"/>
+        <w:tblBorders>
+          <w:top w:val="single" w:sz="6" w:space="0" w:color="000000"/>
+          <w:left w:val="single" w:sz="6" w:space="0" w:color="000000"/>
+          <w:bottom w:val="single" w:sz="6" w:space="0" w:color="000000"/>
+          <w:right w:val="single" w:sz="6" w:space="0" w:color="000000"/>
+          <w:insideH w:val="single" w:sz="6" w:space="0" w:color="000000"/>
+          <w:insideV w:val="single" w:sz="6" w:space="0" w:color="000000"/>
+        </w:tblBorders>
+        <w:tblLayout w:type="fixed"/>
+        <w:tblLook w:val="0600" w:firstRow="0" w:lastRow="0" w:firstColumn="0" w:lastColumn="0" w:noHBand="1" w:noVBand="1"/>
+      </w:tblPr>
+      <w:tblGrid>
+        <w:gridCol w:w="2505"/>
+        <w:gridCol w:w="6405"/>
+      </w:tblGrid>
+      <w:tr>
+        <w:tc>
+          <w:tcPr>
+            <w:tcW w:w="2505" w:type="dxa"/>
+            <w:tcBorders>
+              <w:top w:val="single" w:sz="8" w:space="0" w:color="000000"/>
+              <w:left w:val="single" w:sz="8" w:space="0" w:color="000000"/>
+              <w:bottom w:val="single" w:sz="8" w:space="0" w:color="000000"/>
+              <w:right w:val="single" w:sz="8" w:space="0" w:color="000000"/>
+            </w:tcBorders>
+            <w:shd w:val="clear" w:color="auto" w:fill="F2F2F2"/>
+            <w:tcMar>
+              <w:top w:w="100" w:type="dxa"/>
+              <w:left w:w="100" w:type="dxa"/>
+              <w:bottom w:w="100" w:type="dxa"/>
+              <w:right w:w="100" w:type="dxa"/>
+            </w:tcMar>
+          </w:tcPr>
+          <w:p>
+            <w:r>
+              <w:rPr>
+                <w:shd w:val="clear" w:color="auto" w:fill="F2F2F2"/>
+              </w:rPr>
+              <w:t>ID</w:t>
+            </w:r>
+          </w:p>
+        </w:tc>
+        <w:tc>
+          <w:tcPr>
+            <w:tcW w:w="6405" w:type="dxa"/>
+            <w:tcBorders>
+              <w:top w:val="single" w:sz="8" w:space="0" w:color="000000"/>
+              <w:bottom w:val="single" w:sz="8" w:space="0" w:color="000000"/>
+              <w:right w:val="single" w:sz="8" w:space="0" w:color="000000"/>
+            </w:tcBorders>
+            <w:tcMar>
+              <w:top w:w="100" w:type="dxa"/>
+              <w:left w:w="100" w:type="dxa"/>
+              <w:bottom w:w="100" w:type="dxa"/>
+              <w:right w:w="100" w:type="dxa"/>
+            </w:tcMar>
+          </w:tcPr>
+          <w:p>
+            <w:r>
+              <w:t>FT_8</w:t>
+            </w:r>
+          </w:p>
+        </w:tc>
+      </w:tr>
+      <w:tr>
+        <w:tc>
+          <w:tcPr>
+            <w:tcW w:w="2505" w:type="dxa"/>
+            <w:tcBorders>
+              <w:left w:val="single" w:sz="8" w:space="0" w:color="000000"/>
+              <w:bottom w:val="single" w:sz="8" w:space="0" w:color="000000"/>
+              <w:right w:val="single" w:sz="8" w:space="0" w:color="000000"/>
+            </w:tcBorders>
+            <w:shd w:val="clear" w:color="auto" w:fill="F2F2F2"/>
+            <w:tcMar>
+              <w:top w:w="100" w:type="dxa"/>
+              <w:left w:w="100" w:type="dxa"/>
+              <w:bottom w:w="100" w:type="dxa"/>
+              <w:right w:w="100" w:type="dxa"/>
+            </w:tcMar>
+          </w:tcPr>
+          <w:p>
+            <w:r>
+              <w:rPr>
+                <w:shd w:val="clear" w:color="auto" w:fill="F2F2F2"/>
+              </w:rPr>
+              <w:t>Item to Test</w:t>
+            </w:r>
+          </w:p>
+        </w:tc>
+        <w:tc>
+          <w:tcPr>
+            <w:tcW w:w="6405" w:type="dxa"/>
+            <w:tcBorders>
+              <w:bottom w:val="single" w:sz="8" w:space="0" w:color="000000"/>
+              <w:right w:val="single" w:sz="8" w:space="0" w:color="000000"/>
+            </w:tcBorders>
+            <w:tcMar>
+              <w:top w:w="100" w:type="dxa"/>
+              <w:left w:w="100" w:type="dxa"/>
+              <w:bottom w:w="100" w:type="dxa"/>
+              <w:right w:w="100" w:type="dxa"/>
+            </w:tcMar>
+          </w:tcPr>
+          <w:p>
+            <w:r>
+              <w:t>Start Game</w:t>
+            </w:r>
+          </w:p>
+        </w:tc>
+      </w:tr>
+      <w:tr>
+        <w:tc>
+          <w:tcPr>
+            <w:tcW w:w="2505" w:type="dxa"/>
+            <w:tcBorders>
+              <w:left w:val="single" w:sz="8" w:space="0" w:color="000000"/>
+              <w:bottom w:val="single" w:sz="8" w:space="0" w:color="000000"/>
+              <w:right w:val="single" w:sz="8" w:space="0" w:color="000000"/>
+            </w:tcBorders>
+            <w:shd w:val="clear" w:color="auto" w:fill="F2F2F2"/>
+            <w:tcMar>
+              <w:top w:w="100" w:type="dxa"/>
+              <w:left w:w="100" w:type="dxa"/>
+              <w:bottom w:w="100" w:type="dxa"/>
+              <w:right w:w="100" w:type="dxa"/>
+            </w:tcMar>
+          </w:tcPr>
+          <w:p>
+            <w:r>
+              <w:rPr>
+                <w:shd w:val="clear" w:color="auto" w:fill="F2F2F2"/>
+              </w:rPr>
+              <w:t>Pre-Conditions</w:t>
+            </w:r>
+          </w:p>
+        </w:tc>
+        <w:tc>
+          <w:tcPr>
+            <w:tcW w:w="6405" w:type="dxa"/>
+            <w:tcBorders>
+              <w:bottom w:val="single" w:sz="8" w:space="0" w:color="000000"/>
+              <w:right w:val="single" w:sz="8" w:space="0" w:color="000000"/>
+            </w:tcBorders>
+            <w:tcMar>
+              <w:top w:w="100" w:type="dxa"/>
+              <w:left w:w="100" w:type="dxa"/>
+              <w:bottom w:w="100" w:type="dxa"/>
+              <w:right w:w="100" w:type="dxa"/>
+            </w:tcMar>
+          </w:tcPr>
+          <w:p>
+            <w:r>
+              <w:t>CT_1, CT_2, and FT_1 must be successful. The game must be running and the game player must be at the Main Menu</w:t>
+            </w:r>
+          </w:p>
+        </w:tc>
+      </w:tr>
+      <w:tr>
+        <w:tc>
+          <w:tcPr>
+            <w:tcW w:w="2505" w:type="dxa"/>
+            <w:tcBorders>
+              <w:left w:val="single" w:sz="8" w:space="0" w:color="000000"/>
+              <w:bottom w:val="single" w:sz="8" w:space="0" w:color="000000"/>
+              <w:right w:val="single" w:sz="8" w:space="0" w:color="000000"/>
+            </w:tcBorders>
+            <w:shd w:val="clear" w:color="auto" w:fill="F2F2F2"/>
+            <w:tcMar>
+              <w:top w:w="100" w:type="dxa"/>
+              <w:left w:w="100" w:type="dxa"/>
+              <w:bottom w:w="100" w:type="dxa"/>
+              <w:right w:w="100" w:type="dxa"/>
+            </w:tcMar>
+          </w:tcPr>
+          <w:p>
+            <w:r>
+              <w:rPr>
+                <w:shd w:val="clear" w:color="auto" w:fill="F2F2F2"/>
+              </w:rPr>
+              <w:t>Test Steps</w:t>
+            </w:r>
+          </w:p>
+        </w:tc>
+        <w:tc>
+          <w:tcPr>
+            <w:tcW w:w="6405" w:type="dxa"/>
+            <w:tcBorders>
+              <w:bottom w:val="single" w:sz="8" w:space="0" w:color="000000"/>
+              <w:right w:val="single" w:sz="8" w:space="0" w:color="000000"/>
+            </w:tcBorders>
+            <w:tcMar>
+              <w:top w:w="100" w:type="dxa"/>
+              <w:left w:w="100" w:type="dxa"/>
+              <w:bottom w:w="100" w:type="dxa"/>
+              <w:right w:w="100" w:type="dxa"/>
+            </w:tcMar>
+          </w:tcPr>
+          <w:p>
+            <w:pPr>
+              <w:numPr>
+                <w:ilvl w:val="0"/>
+                <w:numId w:val="40"/>
+              </w:numPr>
+              <w:spacing w:before="0" w:line="276" w:lineRule="auto"/>
+              <w:contextualSpacing/>
+            </w:pPr>
+          </w:p>
+        </w:tc>
+      </w:tr>
+      <w:tr>
+        <w:tc>
+          <w:tcPr>
+            <w:tcW w:w="2505" w:type="dxa"/>
+            <w:tcBorders>
+              <w:left w:val="single" w:sz="8" w:space="0" w:color="000000"/>
+              <w:bottom w:val="single" w:sz="8" w:space="0" w:color="000000"/>
+              <w:right w:val="single" w:sz="8" w:space="0" w:color="000000"/>
+            </w:tcBorders>
+            <w:shd w:val="clear" w:color="auto" w:fill="F2F2F2"/>
+            <w:tcMar>
+              <w:top w:w="100" w:type="dxa"/>
+              <w:left w:w="100" w:type="dxa"/>
+              <w:bottom w:w="100" w:type="dxa"/>
+              <w:right w:w="100" w:type="dxa"/>
+            </w:tcMar>
+          </w:tcPr>
+          <w:p>
+            <w:r>
+              <w:rPr>
+                <w:shd w:val="clear" w:color="auto" w:fill="F2F2F2"/>
+              </w:rPr>
+              <w:t>Expected Results</w:t>
+            </w:r>
+          </w:p>
+        </w:tc>
+        <w:tc>
+          <w:tcPr>
+            <w:tcW w:w="6405" w:type="dxa"/>
+            <w:tcBorders>
+              <w:bottom w:val="single" w:sz="8" w:space="0" w:color="000000"/>
+              <w:right w:val="single" w:sz="8" w:space="0" w:color="000000"/>
+            </w:tcBorders>
+            <w:tcMar>
+              <w:top w:w="100" w:type="dxa"/>
+              <w:left w:w="100" w:type="dxa"/>
+              <w:bottom w:w="100" w:type="dxa"/>
+              <w:right w:w="100" w:type="dxa"/>
+            </w:tcMar>
+          </w:tcPr>
+          <w:p/>
+        </w:tc>
+      </w:tr>
+      <w:tr>
+        <w:tc>
+          <w:tcPr>
+            <w:tcW w:w="2505" w:type="dxa"/>
+            <w:tcBorders>
+              <w:left w:val="single" w:sz="8" w:space="0" w:color="000000"/>
+              <w:bottom w:val="single" w:sz="8" w:space="0" w:color="000000"/>
+              <w:right w:val="single" w:sz="8" w:space="0" w:color="000000"/>
+            </w:tcBorders>
+            <w:shd w:val="clear" w:color="auto" w:fill="F2F2F2"/>
+            <w:tcMar>
+              <w:top w:w="100" w:type="dxa"/>
+              <w:left w:w="100" w:type="dxa"/>
+              <w:bottom w:w="100" w:type="dxa"/>
+              <w:right w:w="100" w:type="dxa"/>
+            </w:tcMar>
+          </w:tcPr>
+          <w:p>
+            <w:r>
+              <w:rPr>
+                <w:shd w:val="clear" w:color="auto" w:fill="F2F2F2"/>
+              </w:rPr>
+              <w:t>Priority</w:t>
+            </w:r>
+          </w:p>
+        </w:tc>
+        <w:tc>
+          <w:tcPr>
+            <w:tcW w:w="6405" w:type="dxa"/>
+            <w:tcBorders>
+              <w:bottom w:val="single" w:sz="8" w:space="0" w:color="000000"/>
+              <w:right w:val="single" w:sz="8" w:space="0" w:color="000000"/>
+            </w:tcBorders>
+            <w:tcMar>
+              <w:top w:w="100" w:type="dxa"/>
+              <w:left w:w="100" w:type="dxa"/>
+              <w:bottom w:w="100" w:type="dxa"/>
+              <w:right w:w="100" w:type="dxa"/>
+            </w:tcMar>
+          </w:tcPr>
+          <w:p>
+            <w:r>
+              <w:t>High</w:t>
+            </w:r>
+          </w:p>
+        </w:tc>
+      </w:tr>
+      <w:tr>
+        <w:tc>
+          <w:tcPr>
+            <w:tcW w:w="2505" w:type="dxa"/>
+            <w:tcBorders>
+              <w:left w:val="single" w:sz="8" w:space="0" w:color="000000"/>
+              <w:bottom w:val="single" w:sz="8" w:space="0" w:color="000000"/>
+              <w:right w:val="single" w:sz="8" w:space="0" w:color="000000"/>
+            </w:tcBorders>
+            <w:shd w:val="clear" w:color="auto" w:fill="F2F2F2"/>
+            <w:tcMar>
+              <w:top w:w="100" w:type="dxa"/>
+              <w:left w:w="100" w:type="dxa"/>
+              <w:bottom w:w="100" w:type="dxa"/>
+              <w:right w:w="100" w:type="dxa"/>
+            </w:tcMar>
+          </w:tcPr>
+          <w:p>
+            <w:r>
+              <w:rPr>
+                <w:shd w:val="clear" w:color="auto" w:fill="F2F2F2"/>
+              </w:rPr>
+              <w:t>Pass/Fail</w:t>
+            </w:r>
+          </w:p>
+        </w:tc>
+        <w:tc>
+          <w:tcPr>
+            <w:tcW w:w="6405" w:type="dxa"/>
+            <w:tcBorders>
+              <w:bottom w:val="single" w:sz="8" w:space="0" w:color="000000"/>
+              <w:right w:val="single" w:sz="8" w:space="0" w:color="000000"/>
+            </w:tcBorders>
+            <w:tcMar>
+              <w:top w:w="100" w:type="dxa"/>
+              <w:left w:w="100" w:type="dxa"/>
+              <w:bottom w:w="100" w:type="dxa"/>
+              <w:right w:w="100" w:type="dxa"/>
+            </w:tcMar>
+          </w:tcPr>
+          <w:p>
+            <w:r>
+              <w:t xml:space="preserve"> </w:t>
+            </w:r>
+          </w:p>
+        </w:tc>
+      </w:tr>
+    </w:tbl>
+    <w:p>
+      <w:pPr>
+        <w:pStyle w:val="UnityBody"/>
+      </w:pPr>
+    </w:p>
+    <w:tbl>
+      <w:tblPr>
+        <w:tblW w:w="8910" w:type="dxa"/>
+        <w:tblBorders>
+          <w:top w:val="single" w:sz="6" w:space="0" w:color="000000"/>
+          <w:left w:val="single" w:sz="6" w:space="0" w:color="000000"/>
+          <w:bottom w:val="single" w:sz="6" w:space="0" w:color="000000"/>
+          <w:right w:val="single" w:sz="6" w:space="0" w:color="000000"/>
+          <w:insideH w:val="single" w:sz="6" w:space="0" w:color="000000"/>
+          <w:insideV w:val="single" w:sz="6" w:space="0" w:color="000000"/>
+        </w:tblBorders>
+        <w:tblLayout w:type="fixed"/>
+        <w:tblLook w:val="0600" w:firstRow="0" w:lastRow="0" w:firstColumn="0" w:lastColumn="0" w:noHBand="1" w:noVBand="1"/>
+      </w:tblPr>
+      <w:tblGrid>
+        <w:gridCol w:w="2505"/>
+        <w:gridCol w:w="6405"/>
+      </w:tblGrid>
+      <w:tr>
+        <w:tc>
+          <w:tcPr>
+            <w:tcW w:w="2505" w:type="dxa"/>
+            <w:tcBorders>
+              <w:top w:val="single" w:sz="8" w:space="0" w:color="000000"/>
+              <w:left w:val="single" w:sz="8" w:space="0" w:color="000000"/>
+              <w:bottom w:val="single" w:sz="8" w:space="0" w:color="000000"/>
+              <w:right w:val="single" w:sz="8" w:space="0" w:color="000000"/>
+            </w:tcBorders>
+            <w:shd w:val="clear" w:color="auto" w:fill="F2F2F2"/>
+            <w:tcMar>
+              <w:top w:w="100" w:type="dxa"/>
+              <w:left w:w="100" w:type="dxa"/>
+              <w:bottom w:w="100" w:type="dxa"/>
+              <w:right w:w="100" w:type="dxa"/>
+            </w:tcMar>
+          </w:tcPr>
+          <w:p>
+            <w:r>
+              <w:rPr>
+                <w:shd w:val="clear" w:color="auto" w:fill="F2F2F2"/>
+              </w:rPr>
+              <w:lastRenderedPageBreak/>
+              <w:t>ID</w:t>
+            </w:r>
+          </w:p>
+        </w:tc>
+        <w:tc>
+          <w:tcPr>
+            <w:tcW w:w="6405" w:type="dxa"/>
+            <w:tcBorders>
+              <w:top w:val="single" w:sz="8" w:space="0" w:color="000000"/>
+              <w:bottom w:val="single" w:sz="8" w:space="0" w:color="000000"/>
+              <w:right w:val="single" w:sz="8" w:space="0" w:color="000000"/>
+            </w:tcBorders>
+            <w:tcMar>
+              <w:top w:w="100" w:type="dxa"/>
+              <w:left w:w="100" w:type="dxa"/>
+              <w:bottom w:w="100" w:type="dxa"/>
+              <w:right w:w="100" w:type="dxa"/>
+            </w:tcMar>
+          </w:tcPr>
+          <w:p>
+            <w:r>
+              <w:t>FT_9</w:t>
+            </w:r>
+          </w:p>
+        </w:tc>
+      </w:tr>
+      <w:tr>
+        <w:tc>
+          <w:tcPr>
+            <w:tcW w:w="2505" w:type="dxa"/>
+            <w:tcBorders>
+              <w:left w:val="single" w:sz="8" w:space="0" w:color="000000"/>
+              <w:bottom w:val="single" w:sz="8" w:space="0" w:color="000000"/>
+              <w:right w:val="single" w:sz="8" w:space="0" w:color="000000"/>
+            </w:tcBorders>
+            <w:shd w:val="clear" w:color="auto" w:fill="F2F2F2"/>
+            <w:tcMar>
+              <w:top w:w="100" w:type="dxa"/>
+              <w:left w:w="100" w:type="dxa"/>
+              <w:bottom w:w="100" w:type="dxa"/>
+              <w:right w:w="100" w:type="dxa"/>
+            </w:tcMar>
+          </w:tcPr>
+          <w:p>
+            <w:r>
+              <w:rPr>
+                <w:shd w:val="clear" w:color="auto" w:fill="F2F2F2"/>
+              </w:rPr>
+              <w:t>Item to Test</w:t>
+            </w:r>
+          </w:p>
+        </w:tc>
+        <w:tc>
+          <w:tcPr>
+            <w:tcW w:w="6405" w:type="dxa"/>
+            <w:tcBorders>
+              <w:bottom w:val="single" w:sz="8" w:space="0" w:color="000000"/>
+              <w:right w:val="single" w:sz="8" w:space="0" w:color="000000"/>
+            </w:tcBorders>
+            <w:tcMar>
+              <w:top w:w="100" w:type="dxa"/>
+              <w:left w:w="100" w:type="dxa"/>
+              <w:bottom w:w="100" w:type="dxa"/>
+              <w:right w:w="100" w:type="dxa"/>
+            </w:tcMar>
+          </w:tcPr>
+          <w:p>
+            <w:r>
+              <w:t>Exit to Desktop</w:t>
+            </w:r>
+          </w:p>
+        </w:tc>
+      </w:tr>
+      <w:tr>
+        <w:tc>
+          <w:tcPr>
+            <w:tcW w:w="2505" w:type="dxa"/>
+            <w:tcBorders>
+              <w:left w:val="single" w:sz="8" w:space="0" w:color="000000"/>
+              <w:bottom w:val="single" w:sz="8" w:space="0" w:color="000000"/>
+              <w:right w:val="single" w:sz="8" w:space="0" w:color="000000"/>
+            </w:tcBorders>
+            <w:shd w:val="clear" w:color="auto" w:fill="F2F2F2"/>
+            <w:tcMar>
+              <w:top w:w="100" w:type="dxa"/>
+              <w:left w:w="100" w:type="dxa"/>
+              <w:bottom w:w="100" w:type="dxa"/>
+              <w:right w:w="100" w:type="dxa"/>
+            </w:tcMar>
+          </w:tcPr>
+          <w:p>
+            <w:r>
+              <w:rPr>
+                <w:shd w:val="clear" w:color="auto" w:fill="F2F2F2"/>
+              </w:rPr>
+              <w:t>Pre-Conditions</w:t>
+            </w:r>
+          </w:p>
+        </w:tc>
+        <w:tc>
+          <w:tcPr>
+            <w:tcW w:w="6405" w:type="dxa"/>
+            <w:tcBorders>
+              <w:bottom w:val="single" w:sz="8" w:space="0" w:color="000000"/>
+              <w:right w:val="single" w:sz="8" w:space="0" w:color="000000"/>
+            </w:tcBorders>
+            <w:tcMar>
+              <w:top w:w="100" w:type="dxa"/>
+              <w:left w:w="100" w:type="dxa"/>
+              <w:bottom w:w="100" w:type="dxa"/>
+              <w:right w:w="100" w:type="dxa"/>
+            </w:tcMar>
+          </w:tcPr>
+          <w:p>
+            <w:r>
+              <w:t>CT_1, CT_2, and FT_1 must be successful. The game must be running and the game player must be at the Main Menu or the In-Game Menu.</w:t>
+            </w:r>
+          </w:p>
+        </w:tc>
+      </w:tr>
+      <w:tr>
+        <w:tc>
+          <w:tcPr>
+            <w:tcW w:w="2505" w:type="dxa"/>
+            <w:tcBorders>
+              <w:left w:val="single" w:sz="8" w:space="0" w:color="000000"/>
+              <w:bottom w:val="single" w:sz="8" w:space="0" w:color="000000"/>
+              <w:right w:val="single" w:sz="8" w:space="0" w:color="000000"/>
+            </w:tcBorders>
+            <w:shd w:val="clear" w:color="auto" w:fill="F2F2F2"/>
+            <w:tcMar>
+              <w:top w:w="100" w:type="dxa"/>
+              <w:left w:w="100" w:type="dxa"/>
+              <w:bottom w:w="100" w:type="dxa"/>
+              <w:right w:w="100" w:type="dxa"/>
+            </w:tcMar>
+          </w:tcPr>
+          <w:p>
+            <w:r>
+              <w:rPr>
+                <w:shd w:val="clear" w:color="auto" w:fill="F2F2F2"/>
+              </w:rPr>
+              <w:t>Test Steps</w:t>
+            </w:r>
+          </w:p>
+        </w:tc>
+        <w:tc>
+          <w:tcPr>
+            <w:tcW w:w="6405" w:type="dxa"/>
+            <w:tcBorders>
+              <w:bottom w:val="single" w:sz="8" w:space="0" w:color="000000"/>
+              <w:right w:val="single" w:sz="8" w:space="0" w:color="000000"/>
+            </w:tcBorders>
+            <w:tcMar>
+              <w:top w:w="100" w:type="dxa"/>
+              <w:left w:w="100" w:type="dxa"/>
+              <w:bottom w:w="100" w:type="dxa"/>
+              <w:right w:w="100" w:type="dxa"/>
+            </w:tcMar>
+          </w:tcPr>
+          <w:p>
+            <w:pPr>
+              <w:numPr>
+                <w:ilvl w:val="0"/>
+                <w:numId w:val="41"/>
+              </w:numPr>
+              <w:spacing w:before="0" w:line="276" w:lineRule="auto"/>
+              <w:contextualSpacing/>
+            </w:pPr>
+          </w:p>
+        </w:tc>
+      </w:tr>
+      <w:tr>
+        <w:tc>
+          <w:tcPr>
+            <w:tcW w:w="2505" w:type="dxa"/>
+            <w:tcBorders>
+              <w:left w:val="single" w:sz="8" w:space="0" w:color="000000"/>
+              <w:bottom w:val="single" w:sz="8" w:space="0" w:color="000000"/>
+              <w:right w:val="single" w:sz="8" w:space="0" w:color="000000"/>
+            </w:tcBorders>
+            <w:shd w:val="clear" w:color="auto" w:fill="F2F2F2"/>
+            <w:tcMar>
+              <w:top w:w="100" w:type="dxa"/>
+              <w:left w:w="100" w:type="dxa"/>
+              <w:bottom w:w="100" w:type="dxa"/>
+              <w:right w:w="100" w:type="dxa"/>
+            </w:tcMar>
+          </w:tcPr>
+          <w:p>
+            <w:r>
+              <w:rPr>
+                <w:shd w:val="clear" w:color="auto" w:fill="F2F2F2"/>
+              </w:rPr>
+              <w:t>Expected Results</w:t>
+            </w:r>
+          </w:p>
+        </w:tc>
+        <w:tc>
+          <w:tcPr>
+            <w:tcW w:w="6405" w:type="dxa"/>
+            <w:tcBorders>
+              <w:bottom w:val="single" w:sz="8" w:space="0" w:color="000000"/>
+              <w:right w:val="single" w:sz="8" w:space="0" w:color="000000"/>
+            </w:tcBorders>
+            <w:tcMar>
+              <w:top w:w="100" w:type="dxa"/>
+              <w:left w:w="100" w:type="dxa"/>
+              <w:bottom w:w="100" w:type="dxa"/>
+              <w:right w:w="100" w:type="dxa"/>
+            </w:tcMar>
+          </w:tcPr>
+          <w:p/>
+        </w:tc>
+      </w:tr>
+      <w:tr>
+        <w:tc>
+          <w:tcPr>
+            <w:tcW w:w="2505" w:type="dxa"/>
+            <w:tcBorders>
+              <w:left w:val="single" w:sz="8" w:space="0" w:color="000000"/>
+              <w:bottom w:val="single" w:sz="8" w:space="0" w:color="000000"/>
+              <w:right w:val="single" w:sz="8" w:space="0" w:color="000000"/>
+            </w:tcBorders>
+            <w:shd w:val="clear" w:color="auto" w:fill="F2F2F2"/>
+            <w:tcMar>
+              <w:top w:w="100" w:type="dxa"/>
+              <w:left w:w="100" w:type="dxa"/>
+              <w:bottom w:w="100" w:type="dxa"/>
+              <w:right w:w="100" w:type="dxa"/>
+            </w:tcMar>
+          </w:tcPr>
+          <w:p>
+            <w:r>
+              <w:rPr>
+                <w:shd w:val="clear" w:color="auto" w:fill="F2F2F2"/>
+              </w:rPr>
+              <w:t>Priority</w:t>
+            </w:r>
+          </w:p>
+        </w:tc>
+        <w:tc>
+          <w:tcPr>
+            <w:tcW w:w="6405" w:type="dxa"/>
+            <w:tcBorders>
+              <w:bottom w:val="single" w:sz="8" w:space="0" w:color="000000"/>
+              <w:right w:val="single" w:sz="8" w:space="0" w:color="000000"/>
+            </w:tcBorders>
+            <w:tcMar>
+              <w:top w:w="100" w:type="dxa"/>
+              <w:left w:w="100" w:type="dxa"/>
+              <w:bottom w:w="100" w:type="dxa"/>
+              <w:right w:w="100" w:type="dxa"/>
+            </w:tcMar>
+          </w:tcPr>
+          <w:p>
+            <w:r>
+              <w:t>High</w:t>
+            </w:r>
+          </w:p>
+        </w:tc>
+      </w:tr>
+      <w:tr>
+        <w:tc>
+          <w:tcPr>
+            <w:tcW w:w="2505" w:type="dxa"/>
+            <w:tcBorders>
+              <w:left w:val="single" w:sz="8" w:space="0" w:color="000000"/>
+              <w:bottom w:val="single" w:sz="8" w:space="0" w:color="000000"/>
+              <w:right w:val="single" w:sz="8" w:space="0" w:color="000000"/>
+            </w:tcBorders>
+            <w:shd w:val="clear" w:color="auto" w:fill="F2F2F2"/>
+            <w:tcMar>
+              <w:top w:w="100" w:type="dxa"/>
+              <w:left w:w="100" w:type="dxa"/>
+              <w:bottom w:w="100" w:type="dxa"/>
+              <w:right w:w="100" w:type="dxa"/>
+            </w:tcMar>
+          </w:tcPr>
+          <w:p>
+            <w:r>
+              <w:rPr>
+                <w:shd w:val="clear" w:color="auto" w:fill="F2F2F2"/>
+              </w:rPr>
+              <w:t>Pass/Fail</w:t>
+            </w:r>
+          </w:p>
+        </w:tc>
+        <w:tc>
+          <w:tcPr>
+            <w:tcW w:w="6405" w:type="dxa"/>
+            <w:tcBorders>
+              <w:bottom w:val="single" w:sz="8" w:space="0" w:color="000000"/>
+              <w:right w:val="single" w:sz="8" w:space="0" w:color="000000"/>
+            </w:tcBorders>
+            <w:tcMar>
+              <w:top w:w="100" w:type="dxa"/>
+              <w:left w:w="100" w:type="dxa"/>
+              <w:bottom w:w="100" w:type="dxa"/>
+              <w:right w:w="100" w:type="dxa"/>
+            </w:tcMar>
+          </w:tcPr>
+          <w:p>
+            <w:r>
+              <w:t xml:space="preserve"> </w:t>
+            </w:r>
+          </w:p>
+        </w:tc>
+      </w:tr>
+    </w:tbl>
+    <w:p>
+      <w:pPr>
+        <w:pStyle w:val="UnityBody"/>
+      </w:pPr>
+    </w:p>
+    <w:tbl>
+      <w:tblPr>
+        <w:tblW w:w="8910" w:type="dxa"/>
+        <w:tblBorders>
+          <w:top w:val="single" w:sz="6" w:space="0" w:color="000000"/>
+          <w:left w:val="single" w:sz="6" w:space="0" w:color="000000"/>
+          <w:bottom w:val="single" w:sz="6" w:space="0" w:color="000000"/>
+          <w:right w:val="single" w:sz="6" w:space="0" w:color="000000"/>
+          <w:insideH w:val="single" w:sz="6" w:space="0" w:color="000000"/>
+          <w:insideV w:val="single" w:sz="6" w:space="0" w:color="000000"/>
+        </w:tblBorders>
+        <w:tblLayout w:type="fixed"/>
+        <w:tblLook w:val="0600" w:firstRow="0" w:lastRow="0" w:firstColumn="0" w:lastColumn="0" w:noHBand="1" w:noVBand="1"/>
+      </w:tblPr>
+      <w:tblGrid>
+        <w:gridCol w:w="2505"/>
+        <w:gridCol w:w="6405"/>
+      </w:tblGrid>
+      <w:tr>
+        <w:tc>
+          <w:tcPr>
+            <w:tcW w:w="2505" w:type="dxa"/>
+            <w:tcBorders>
+              <w:top w:val="single" w:sz="8" w:space="0" w:color="000000"/>
+              <w:left w:val="single" w:sz="8" w:space="0" w:color="000000"/>
+              <w:bottom w:val="single" w:sz="8" w:space="0" w:color="000000"/>
+              <w:right w:val="single" w:sz="8" w:space="0" w:color="000000"/>
+            </w:tcBorders>
+            <w:shd w:val="clear" w:color="auto" w:fill="F2F2F2"/>
+            <w:tcMar>
+              <w:top w:w="100" w:type="dxa"/>
+              <w:left w:w="100" w:type="dxa"/>
+              <w:bottom w:w="100" w:type="dxa"/>
+              <w:right w:w="100" w:type="dxa"/>
+            </w:tcMar>
+          </w:tcPr>
+          <w:p>
+            <w:r>
+              <w:rPr>
+                <w:shd w:val="clear" w:color="auto" w:fill="F2F2F2"/>
+              </w:rPr>
+              <w:t>ID</w:t>
+            </w:r>
+          </w:p>
+        </w:tc>
+        <w:tc>
+          <w:tcPr>
+            <w:tcW w:w="6405" w:type="dxa"/>
+            <w:tcBorders>
+              <w:top w:val="single" w:sz="8" w:space="0" w:color="000000"/>
+              <w:bottom w:val="single" w:sz="8" w:space="0" w:color="000000"/>
+              <w:right w:val="single" w:sz="8" w:space="0" w:color="000000"/>
+            </w:tcBorders>
+            <w:tcMar>
+              <w:top w:w="100" w:type="dxa"/>
+              <w:left w:w="100" w:type="dxa"/>
+              <w:bottom w:w="100" w:type="dxa"/>
+              <w:right w:w="100" w:type="dxa"/>
+            </w:tcMar>
+          </w:tcPr>
+          <w:p>
+            <w:r>
+              <w:t>FT_10</w:t>
+            </w:r>
+          </w:p>
+        </w:tc>
+      </w:tr>
+      <w:tr>
+        <w:tc>
+          <w:tcPr>
+            <w:tcW w:w="2505" w:type="dxa"/>
+            <w:tcBorders>
+              <w:left w:val="single" w:sz="8" w:space="0" w:color="000000"/>
+              <w:bottom w:val="single" w:sz="8" w:space="0" w:color="000000"/>
+              <w:right w:val="single" w:sz="8" w:space="0" w:color="000000"/>
+            </w:tcBorders>
+            <w:shd w:val="clear" w:color="auto" w:fill="F2F2F2"/>
+            <w:tcMar>
+              <w:top w:w="100" w:type="dxa"/>
+              <w:left w:w="100" w:type="dxa"/>
+              <w:bottom w:w="100" w:type="dxa"/>
+              <w:right w:w="100" w:type="dxa"/>
+            </w:tcMar>
+          </w:tcPr>
+          <w:p>
+            <w:r>
+              <w:rPr>
+                <w:shd w:val="clear" w:color="auto" w:fill="F2F2F2"/>
+              </w:rPr>
+              <w:t>Item to Test</w:t>
+            </w:r>
+          </w:p>
+        </w:tc>
+        <w:tc>
+          <w:tcPr>
+            <w:tcW w:w="6405" w:type="dxa"/>
+            <w:tcBorders>
+              <w:bottom w:val="single" w:sz="8" w:space="0" w:color="000000"/>
+              <w:right w:val="single" w:sz="8" w:space="0" w:color="000000"/>
+            </w:tcBorders>
+            <w:tcMar>
+              <w:top w:w="100" w:type="dxa"/>
+              <w:left w:w="100" w:type="dxa"/>
+              <w:bottom w:w="100" w:type="dxa"/>
+              <w:right w:w="100" w:type="dxa"/>
+            </w:tcMar>
+          </w:tcPr>
+          <w:p>
+            <w:r>
+              <w:t>Game Asset Load Test</w:t>
+            </w:r>
+          </w:p>
+        </w:tc>
+      </w:tr>
+      <w:tr>
+        <w:tc>
+          <w:tcPr>
+            <w:tcW w:w="2505" w:type="dxa"/>
+            <w:tcBorders>
+              <w:left w:val="single" w:sz="8" w:space="0" w:color="000000"/>
+              <w:bottom w:val="single" w:sz="8" w:space="0" w:color="000000"/>
+              <w:right w:val="single" w:sz="8" w:space="0" w:color="000000"/>
+            </w:tcBorders>
+            <w:shd w:val="clear" w:color="auto" w:fill="F2F2F2"/>
+            <w:tcMar>
+              <w:top w:w="100" w:type="dxa"/>
+              <w:left w:w="100" w:type="dxa"/>
+              <w:bottom w:w="100" w:type="dxa"/>
+              <w:right w:w="100" w:type="dxa"/>
+            </w:tcMar>
+          </w:tcPr>
+          <w:p>
+            <w:r>
+              <w:rPr>
+                <w:shd w:val="clear" w:color="auto" w:fill="F2F2F2"/>
+              </w:rPr>
+              <w:t>Pre-Conditions</w:t>
+            </w:r>
+          </w:p>
+        </w:tc>
+        <w:tc>
+          <w:tcPr>
+            <w:tcW w:w="6405" w:type="dxa"/>
+            <w:tcBorders>
+              <w:bottom w:val="single" w:sz="8" w:space="0" w:color="000000"/>
+              <w:right w:val="single" w:sz="8" w:space="0" w:color="000000"/>
+            </w:tcBorders>
+            <w:tcMar>
+              <w:top w:w="100" w:type="dxa"/>
+              <w:left w:w="100" w:type="dxa"/>
+              <w:bottom w:w="100" w:type="dxa"/>
+              <w:right w:w="100" w:type="dxa"/>
+            </w:tcMar>
+          </w:tcPr>
+          <w:p>
+            <w:r>
+              <w:t>CT_1, CT_2, FT_1</w:t>
+            </w:r>
+            <w:r>
+              <w:t>, and FT_8</w:t>
+            </w:r>
+            <w:r>
+              <w:t xml:space="preserve"> must be successful. The game must be </w:t>
+            </w:r>
+            <w:r>
+              <w:t>running and the game player has selected ‘New Game’ from the Main Menu.</w:t>
+            </w:r>
+          </w:p>
+        </w:tc>
+      </w:tr>
+      <w:tr>
+        <w:tc>
+          <w:tcPr>
+            <w:tcW w:w="2505" w:type="dxa"/>
+            <w:tcBorders>
+              <w:left w:val="single" w:sz="8" w:space="0" w:color="000000"/>
+              <w:bottom w:val="single" w:sz="8" w:space="0" w:color="000000"/>
+              <w:right w:val="single" w:sz="8" w:space="0" w:color="000000"/>
+            </w:tcBorders>
+            <w:shd w:val="clear" w:color="auto" w:fill="F2F2F2"/>
+            <w:tcMar>
+              <w:top w:w="100" w:type="dxa"/>
+              <w:left w:w="100" w:type="dxa"/>
+              <w:bottom w:w="100" w:type="dxa"/>
+              <w:right w:w="100" w:type="dxa"/>
+            </w:tcMar>
+          </w:tcPr>
+          <w:p>
+            <w:r>
+              <w:rPr>
+                <w:shd w:val="clear" w:color="auto" w:fill="F2F2F2"/>
+              </w:rPr>
+              <w:t>Test Steps</w:t>
+            </w:r>
+          </w:p>
+        </w:tc>
+        <w:tc>
+          <w:tcPr>
+            <w:tcW w:w="6405" w:type="dxa"/>
+            <w:tcBorders>
+              <w:bottom w:val="single" w:sz="8" w:space="0" w:color="000000"/>
+              <w:right w:val="single" w:sz="8" w:space="0" w:color="000000"/>
+            </w:tcBorders>
+            <w:tcMar>
+              <w:top w:w="100" w:type="dxa"/>
+              <w:left w:w="100" w:type="dxa"/>
+              <w:bottom w:w="100" w:type="dxa"/>
+              <w:right w:w="100" w:type="dxa"/>
+            </w:tcMar>
+          </w:tcPr>
+          <w:p>
+            <w:pPr>
+              <w:pStyle w:val="ListParagraph"/>
+              <w:numPr>
+                <w:ilvl w:val="0"/>
+                <w:numId w:val="44"/>
+              </w:numPr>
+              <w:spacing w:before="0" w:line="276" w:lineRule="auto"/>
+            </w:pPr>
+            <w:r>
+              <w:t xml:space="preserve">Execute </w:t>
+            </w:r>
+            <w:proofErr w:type="spellStart"/>
+            <w:proofErr w:type="gramStart"/>
+            <w:r>
+              <w:t>EnterGame</w:t>
+            </w:r>
+            <w:proofErr w:type="spellEnd"/>
+            <w:r>
+              <w:t>(</w:t>
+            </w:r>
+            <w:proofErr w:type="gramEnd"/>
+            <w:r>
+              <w:t xml:space="preserve">) function from the </w:t>
+            </w:r>
+            <w:proofErr w:type="spellStart"/>
+            <w:r>
+              <w:t>MainMenu</w:t>
+            </w:r>
+            <w:proofErr w:type="spellEnd"/>
+            <w:r>
+              <w:t xml:space="preserve"> scene. This is part of FT_8</w:t>
+            </w:r>
+          </w:p>
+          <w:p>
+            <w:pPr>
+              <w:pStyle w:val="ListParagraph"/>
+              <w:numPr>
+                <w:ilvl w:val="0"/>
+                <w:numId w:val="44"/>
+              </w:numPr>
+              <w:spacing w:before="0" w:line="276" w:lineRule="auto"/>
+            </w:pPr>
+            <w:r>
+              <w:t xml:space="preserve">Call </w:t>
+            </w:r>
+            <w:proofErr w:type="spellStart"/>
+            <w:proofErr w:type="gramStart"/>
+            <w:r>
+              <w:t>AssetTest</w:t>
+            </w:r>
+            <w:proofErr w:type="spellEnd"/>
+            <w:r>
+              <w:t>(</w:t>
+            </w:r>
+            <w:proofErr w:type="gramEnd"/>
+            <w:r>
+              <w:t xml:space="preserve">) function from </w:t>
+            </w:r>
+            <w:proofErr w:type="spellStart"/>
+            <w:r>
+              <w:t>AssetTest</w:t>
+            </w:r>
+            <w:proofErr w:type="spellEnd"/>
+            <w:r>
+              <w:t xml:space="preserve"> script with no arguments.</w:t>
+            </w:r>
+          </w:p>
+          <w:p>
+            <w:pPr>
+              <w:pStyle w:val="ListParagraph"/>
+              <w:numPr>
+                <w:ilvl w:val="0"/>
+                <w:numId w:val="44"/>
+              </w:numPr>
+              <w:spacing w:before="0" w:line="276" w:lineRule="auto"/>
+            </w:pPr>
+            <w:r>
+              <w:t>Read resulting output in console window to determine pass/fail.</w:t>
+            </w:r>
+          </w:p>
+        </w:tc>
+      </w:tr>
+      <w:tr>
+        <w:tc>
+          <w:tcPr>
+            <w:tcW w:w="2505" w:type="dxa"/>
+            <w:tcBorders>
+              <w:left w:val="single" w:sz="8" w:space="0" w:color="000000"/>
+              <w:bottom w:val="single" w:sz="8" w:space="0" w:color="000000"/>
+              <w:right w:val="single" w:sz="8" w:space="0" w:color="000000"/>
+            </w:tcBorders>
+            <w:shd w:val="clear" w:color="auto" w:fill="F2F2F2"/>
+            <w:tcMar>
+              <w:top w:w="100" w:type="dxa"/>
+              <w:left w:w="100" w:type="dxa"/>
+              <w:bottom w:w="100" w:type="dxa"/>
+              <w:right w:w="100" w:type="dxa"/>
+            </w:tcMar>
+          </w:tcPr>
+          <w:p>
+            <w:r>
+              <w:rPr>
+                <w:shd w:val="clear" w:color="auto" w:fill="F2F2F2"/>
+              </w:rPr>
+              <w:t>Expected Results</w:t>
+            </w:r>
+          </w:p>
+        </w:tc>
+        <w:tc>
+          <w:tcPr>
+            <w:tcW w:w="6405" w:type="dxa"/>
+            <w:tcBorders>
+              <w:bottom w:val="single" w:sz="8" w:space="0" w:color="000000"/>
+              <w:right w:val="single" w:sz="8" w:space="0" w:color="000000"/>
+            </w:tcBorders>
+            <w:tcMar>
+              <w:top w:w="100" w:type="dxa"/>
+              <w:left w:w="100" w:type="dxa"/>
+              <w:bottom w:w="100" w:type="dxa"/>
+              <w:right w:w="100" w:type="dxa"/>
+            </w:tcMar>
+          </w:tcPr>
+          <w:p>
+            <w:r>
+              <w:t>“All Assets Loaded” retu</w:t>
+            </w:r>
+            <w:r>
+              <w:t>rned to the console window.</w:t>
+            </w:r>
+          </w:p>
+        </w:tc>
+      </w:tr>
+      <w:tr>
+        <w:tc>
+          <w:tcPr>
+            <w:tcW w:w="2505" w:type="dxa"/>
+            <w:tcBorders>
+              <w:left w:val="single" w:sz="8" w:space="0" w:color="000000"/>
+              <w:bottom w:val="single" w:sz="8" w:space="0" w:color="000000"/>
+              <w:right w:val="single" w:sz="8" w:space="0" w:color="000000"/>
+            </w:tcBorders>
+            <w:shd w:val="clear" w:color="auto" w:fill="F2F2F2"/>
+            <w:tcMar>
+              <w:top w:w="100" w:type="dxa"/>
+              <w:left w:w="100" w:type="dxa"/>
+              <w:bottom w:w="100" w:type="dxa"/>
+              <w:right w:w="100" w:type="dxa"/>
+            </w:tcMar>
+          </w:tcPr>
+          <w:p>
+            <w:r>
+              <w:rPr>
+                <w:shd w:val="clear" w:color="auto" w:fill="F2F2F2"/>
+              </w:rPr>
+              <w:t>Priority</w:t>
+            </w:r>
+          </w:p>
+        </w:tc>
+        <w:tc>
+          <w:tcPr>
+            <w:tcW w:w="6405" w:type="dxa"/>
+            <w:tcBorders>
+              <w:bottom w:val="single" w:sz="8" w:space="0" w:color="000000"/>
+              <w:right w:val="single" w:sz="8" w:space="0" w:color="000000"/>
+            </w:tcBorders>
+            <w:tcMar>
+              <w:top w:w="100" w:type="dxa"/>
+              <w:left w:w="100" w:type="dxa"/>
+              <w:bottom w:w="100" w:type="dxa"/>
+              <w:right w:w="100" w:type="dxa"/>
+            </w:tcMar>
+          </w:tcPr>
+          <w:p>
+            <w:r>
+              <w:t>High</w:t>
+            </w:r>
+          </w:p>
+        </w:tc>
+      </w:tr>
+      <w:tr>
+        <w:tc>
+          <w:tcPr>
+            <w:tcW w:w="2505" w:type="dxa"/>
+            <w:tcBorders>
+              <w:left w:val="single" w:sz="8" w:space="0" w:color="000000"/>
+              <w:bottom w:val="single" w:sz="8" w:space="0" w:color="000000"/>
+              <w:right w:val="single" w:sz="8" w:space="0" w:color="000000"/>
+            </w:tcBorders>
+            <w:shd w:val="clear" w:color="auto" w:fill="F2F2F2"/>
+            <w:tcMar>
+              <w:top w:w="100" w:type="dxa"/>
+              <w:left w:w="100" w:type="dxa"/>
+              <w:bottom w:w="100" w:type="dxa"/>
+              <w:right w:w="100" w:type="dxa"/>
+            </w:tcMar>
+          </w:tcPr>
+          <w:p>
+            <w:r>
+              <w:rPr>
+                <w:shd w:val="clear" w:color="auto" w:fill="F2F2F2"/>
+              </w:rPr>
+              <w:t>Pass/Fail</w:t>
+            </w:r>
+          </w:p>
+        </w:tc>
+        <w:tc>
+          <w:tcPr>
+            <w:tcW w:w="6405" w:type="dxa"/>
+            <w:tcBorders>
+              <w:bottom w:val="single" w:sz="8" w:space="0" w:color="000000"/>
+              <w:right w:val="single" w:sz="8" w:space="0" w:color="000000"/>
+            </w:tcBorders>
+            <w:tcMar>
+              <w:top w:w="100" w:type="dxa"/>
+              <w:left w:w="100" w:type="dxa"/>
+              <w:bottom w:w="100" w:type="dxa"/>
+              <w:right w:w="100" w:type="dxa"/>
+            </w:tcMar>
+          </w:tcPr>
+          <w:p>
+            <w:r>
+              <w:t xml:space="preserve"> </w:t>
+            </w:r>
+            <w:r>
+              <w:t>Return message from Expected Results will result in a pass. Any message formatted as [“_____” not found] will result in a fail.</w:t>
+            </w:r>
+          </w:p>
+        </w:tc>
+      </w:tr>
+    </w:tbl>
+    <w:p>
+      <w:pPr>
+        <w:pStyle w:val="UnityBody"/>
+      </w:pPr>
+    </w:p>
+    <w:tbl>
+      <w:tblPr>
+        <w:tblW w:w="8910" w:type="dxa"/>
+        <w:tblBorders>
+          <w:top w:val="single" w:sz="6" w:space="0" w:color="000000"/>
+          <w:left w:val="single" w:sz="6" w:space="0" w:color="000000"/>
+          <w:bottom w:val="single" w:sz="6" w:space="0" w:color="000000"/>
+          <w:right w:val="single" w:sz="6" w:space="0" w:color="000000"/>
+          <w:insideH w:val="single" w:sz="6" w:space="0" w:color="000000"/>
+          <w:insideV w:val="single" w:sz="6" w:space="0" w:color="000000"/>
+        </w:tblBorders>
+        <w:tblLayout w:type="fixed"/>
+        <w:tblLook w:val="0600" w:firstRow="0" w:lastRow="0" w:firstColumn="0" w:lastColumn="0" w:noHBand="1" w:noVBand="1"/>
+      </w:tblPr>
+      <w:tblGrid>
+        <w:gridCol w:w="2505"/>
+        <w:gridCol w:w="6405"/>
+      </w:tblGrid>
+      <w:tr>
+        <w:tc>
+          <w:tcPr>
+            <w:tcW w:w="2505" w:type="dxa"/>
+            <w:tcBorders>
+              <w:top w:val="single" w:sz="8" w:space="0" w:color="000000"/>
+              <w:left w:val="single" w:sz="8" w:space="0" w:color="000000"/>
+              <w:bottom w:val="single" w:sz="8" w:space="0" w:color="000000"/>
+              <w:right w:val="single" w:sz="8" w:space="0" w:color="000000"/>
+            </w:tcBorders>
+            <w:shd w:val="clear" w:color="auto" w:fill="F2F2F2"/>
+            <w:tcMar>
+              <w:top w:w="100" w:type="dxa"/>
+              <w:left w:w="100" w:type="dxa"/>
+              <w:bottom w:w="100" w:type="dxa"/>
+              <w:right w:w="100" w:type="dxa"/>
+            </w:tcMar>
+          </w:tcPr>
+          <w:p>
+            <w:r>
+              <w:rPr>
+                <w:shd w:val="clear" w:color="auto" w:fill="F2F2F2"/>
+              </w:rPr>
+              <w:t>ID</w:t>
+            </w:r>
+          </w:p>
+        </w:tc>
+        <w:tc>
+          <w:tcPr>
+            <w:tcW w:w="6405" w:type="dxa"/>
+            <w:tcBorders>
+              <w:top w:val="single" w:sz="8" w:space="0" w:color="000000"/>
+              <w:bottom w:val="single" w:sz="8" w:space="0" w:color="000000"/>
+              <w:right w:val="single" w:sz="8" w:space="0" w:color="000000"/>
+            </w:tcBorders>
+            <w:tcMar>
+              <w:top w:w="100" w:type="dxa"/>
+              <w:left w:w="100" w:type="dxa"/>
+              <w:bottom w:w="100" w:type="dxa"/>
+              <w:right w:w="100" w:type="dxa"/>
+            </w:tcMar>
+          </w:tcPr>
+          <w:p>
+            <w:r>
+              <w:t>FT_11</w:t>
+            </w:r>
+          </w:p>
+        </w:tc>
+      </w:tr>
+      <w:tr>
+        <w:tc>
+          <w:tcPr>
+            <w:tcW w:w="2505" w:type="dxa"/>
+            <w:tcBorders>
+              <w:left w:val="single" w:sz="8" w:space="0" w:color="000000"/>
+              <w:bottom w:val="single" w:sz="8" w:space="0" w:color="000000"/>
+              <w:right w:val="single" w:sz="8" w:space="0" w:color="000000"/>
+            </w:tcBorders>
+            <w:shd w:val="clear" w:color="auto" w:fill="F2F2F2"/>
+            <w:tcMar>
+              <w:top w:w="100" w:type="dxa"/>
+              <w:left w:w="100" w:type="dxa"/>
+              <w:bottom w:w="100" w:type="dxa"/>
+              <w:right w:w="100" w:type="dxa"/>
+            </w:tcMar>
+          </w:tcPr>
+          <w:p>
+            <w:r>
+              <w:rPr>
+                <w:shd w:val="clear" w:color="auto" w:fill="F2F2F2"/>
+              </w:rPr>
+              <w:t>Item to Test</w:t>
+            </w:r>
+          </w:p>
+        </w:tc>
+        <w:tc>
+          <w:tcPr>
+            <w:tcW w:w="6405" w:type="dxa"/>
+            <w:tcBorders>
+              <w:bottom w:val="single" w:sz="8" w:space="0" w:color="000000"/>
+              <w:right w:val="single" w:sz="8" w:space="0" w:color="000000"/>
+            </w:tcBorders>
+            <w:tcMar>
+              <w:top w:w="100" w:type="dxa"/>
+              <w:left w:w="100" w:type="dxa"/>
+              <w:bottom w:w="100" w:type="dxa"/>
+              <w:right w:w="100" w:type="dxa"/>
+            </w:tcMar>
+          </w:tcPr>
+          <w:p>
+            <w:r>
+              <w:t>Test Audio Components</w:t>
+            </w:r>
+          </w:p>
+        </w:tc>
+      </w:tr>
+      <w:tr>
+        <w:tc>
+          <w:tcPr>
+            <w:tcW w:w="2505" w:type="dxa"/>
+            <w:tcBorders>
+              <w:left w:val="single" w:sz="8" w:space="0" w:color="000000"/>
+              <w:bottom w:val="single" w:sz="8" w:space="0" w:color="000000"/>
+              <w:right w:val="single" w:sz="8" w:space="0" w:color="000000"/>
+            </w:tcBorders>
+            <w:shd w:val="clear" w:color="auto" w:fill="F2F2F2"/>
+            <w:tcMar>
+              <w:top w:w="100" w:type="dxa"/>
+              <w:left w:w="100" w:type="dxa"/>
+              <w:bottom w:w="100" w:type="dxa"/>
+              <w:right w:w="100" w:type="dxa"/>
+            </w:tcMar>
+          </w:tcPr>
+          <w:p>
+            <w:r>
+              <w:rPr>
+                <w:shd w:val="clear" w:color="auto" w:fill="F2F2F2"/>
+              </w:rPr>
+              <w:t>Pre-Conditions</w:t>
+            </w:r>
+          </w:p>
+        </w:tc>
+        <w:tc>
+          <w:tcPr>
+            <w:tcW w:w="6405" w:type="dxa"/>
+            <w:tcBorders>
+              <w:bottom w:val="single" w:sz="8" w:space="0" w:color="000000"/>
+              <w:right w:val="single" w:sz="8" w:space="0" w:color="000000"/>
+            </w:tcBorders>
+            <w:tcMar>
+              <w:top w:w="100" w:type="dxa"/>
+              <w:left w:w="100" w:type="dxa"/>
+              <w:bottom w:w="100" w:type="dxa"/>
+              <w:right w:w="100" w:type="dxa"/>
+            </w:tcMar>
+          </w:tcPr>
+          <w:p>
+            <w:r>
+              <w:t>CT_1, CT_2, FT_1, and FT_8 must be successful. The game must be running and the game player has selected ‘New Game’ from the Main Menu.</w:t>
+            </w:r>
+          </w:p>
+        </w:tc>
+      </w:tr>
+      <w:tr>
+        <w:tc>
+          <w:tcPr>
+            <w:tcW w:w="2505" w:type="dxa"/>
+            <w:tcBorders>
+              <w:left w:val="single" w:sz="8" w:space="0" w:color="000000"/>
+              <w:bottom w:val="single" w:sz="8" w:space="0" w:color="000000"/>
+              <w:right w:val="single" w:sz="8" w:space="0" w:color="000000"/>
+            </w:tcBorders>
+            <w:shd w:val="clear" w:color="auto" w:fill="F2F2F2"/>
+            <w:tcMar>
+              <w:top w:w="100" w:type="dxa"/>
+              <w:left w:w="100" w:type="dxa"/>
+              <w:bottom w:w="100" w:type="dxa"/>
+              <w:right w:w="100" w:type="dxa"/>
+            </w:tcMar>
+          </w:tcPr>
+          <w:p>
+            <w:r>
+              <w:rPr>
+                <w:shd w:val="clear" w:color="auto" w:fill="F2F2F2"/>
+              </w:rPr>
+              <w:t>Test Steps</w:t>
+            </w:r>
+          </w:p>
+        </w:tc>
+        <w:tc>
+          <w:tcPr>
+            <w:tcW w:w="6405" w:type="dxa"/>
+            <w:tcBorders>
+              <w:bottom w:val="single" w:sz="8" w:space="0" w:color="000000"/>
+              <w:right w:val="single" w:sz="8" w:space="0" w:color="000000"/>
+            </w:tcBorders>
+            <w:tcMar>
+              <w:top w:w="100" w:type="dxa"/>
+              <w:left w:w="100" w:type="dxa"/>
+              <w:bottom w:w="100" w:type="dxa"/>
+              <w:right w:w="100" w:type="dxa"/>
+            </w:tcMar>
+          </w:tcPr>
+          <w:p>
+            <w:pPr>
+              <w:numPr>
+                <w:ilvl w:val="0"/>
+                <w:numId w:val="43"/>
+              </w:numPr>
+              <w:spacing w:before="0" w:line="276" w:lineRule="auto"/>
+              <w:contextualSpacing/>
+            </w:pPr>
+            <w:r>
+              <w:t xml:space="preserve">Execute </w:t>
+            </w:r>
+            <w:proofErr w:type="spellStart"/>
+            <w:proofErr w:type="gramStart"/>
+            <w:r>
+              <w:t>EnterGame</w:t>
+            </w:r>
+            <w:proofErr w:type="spellEnd"/>
+            <w:r>
+              <w:t>(</w:t>
+            </w:r>
+            <w:proofErr w:type="gramEnd"/>
+            <w:r>
+              <w:t xml:space="preserve">) function from the </w:t>
+            </w:r>
+            <w:proofErr w:type="spellStart"/>
+            <w:r>
+              <w:t>MainMenu</w:t>
+            </w:r>
+            <w:proofErr w:type="spellEnd"/>
+            <w:r>
+              <w:t xml:space="preserve"> scene. This is a part of FT_8.</w:t>
+            </w:r>
+          </w:p>
+          <w:p>
+            <w:pPr>
+              <w:numPr>
+                <w:ilvl w:val="0"/>
+                <w:numId w:val="43"/>
+              </w:numPr>
+              <w:spacing w:before="0" w:line="276" w:lineRule="auto"/>
+              <w:contextualSpacing/>
+            </w:pPr>
+            <w:r>
+              <w:t xml:space="preserve">Call </w:t>
+            </w:r>
+            <w:proofErr w:type="spellStart"/>
+            <w:proofErr w:type="gramStart"/>
+            <w:r>
+              <w:t>SoundTest</w:t>
+            </w:r>
+            <w:proofErr w:type="spellEnd"/>
+            <w:r>
+              <w:t>(</w:t>
+            </w:r>
+            <w:proofErr w:type="gramEnd"/>
+            <w:r>
+              <w:t xml:space="preserve">) function from </w:t>
+            </w:r>
+            <w:proofErr w:type="spellStart"/>
+            <w:r>
+              <w:t>SoundTest</w:t>
+            </w:r>
+            <w:proofErr w:type="spellEnd"/>
+            <w:r>
+              <w:t xml:space="preserve"> script with no arguments.</w:t>
+            </w:r>
+          </w:p>
+          <w:p>
+            <w:pPr>
+              <w:numPr>
+                <w:ilvl w:val="0"/>
+                <w:numId w:val="43"/>
+              </w:numPr>
+              <w:spacing w:before="0" w:line="276" w:lineRule="auto"/>
+              <w:contextualSpacing/>
+            </w:pPr>
+            <w:r>
+              <w:t>Read resulting output in console window to determine pass/fail.</w:t>
+            </w:r>
+          </w:p>
+        </w:tc>
+      </w:tr>
+      <w:tr>
+        <w:tc>
+          <w:tcPr>
+            <w:tcW w:w="2505" w:type="dxa"/>
+            <w:tcBorders>
+              <w:left w:val="single" w:sz="8" w:space="0" w:color="000000"/>
+              <w:bottom w:val="single" w:sz="8" w:space="0" w:color="000000"/>
+              <w:right w:val="single" w:sz="8" w:space="0" w:color="000000"/>
+            </w:tcBorders>
+            <w:shd w:val="clear" w:color="auto" w:fill="F2F2F2"/>
+            <w:tcMar>
+              <w:top w:w="100" w:type="dxa"/>
+              <w:left w:w="100" w:type="dxa"/>
+              <w:bottom w:w="100" w:type="dxa"/>
+              <w:right w:w="100" w:type="dxa"/>
+            </w:tcMar>
+          </w:tcPr>
+          <w:p>
+            <w:r>
+              <w:rPr>
+                <w:shd w:val="clear" w:color="auto" w:fill="F2F2F2"/>
+              </w:rPr>
+              <w:t>Expected Results</w:t>
+            </w:r>
+          </w:p>
+        </w:tc>
+        <w:tc>
+          <w:tcPr>
+            <w:tcW w:w="6405" w:type="dxa"/>
+            <w:tcBorders>
+              <w:bottom w:val="single" w:sz="8" w:space="0" w:color="000000"/>
+              <w:right w:val="single" w:sz="8" w:space="0" w:color="000000"/>
+            </w:tcBorders>
+            <w:tcMar>
+              <w:top w:w="100" w:type="dxa"/>
+              <w:left w:w="100" w:type="dxa"/>
+              <w:bottom w:w="100" w:type="dxa"/>
+              <w:right w:w="100" w:type="dxa"/>
+            </w:tcMar>
+          </w:tcPr>
+          <w:p>
+            <w:r>
+              <w:t>“All sound loaded and playing” returned to the console window</w:t>
+            </w:r>
+          </w:p>
+        </w:tc>
+      </w:tr>
+      <w:tr>
+        <w:tc>
+          <w:tcPr>
+            <w:tcW w:w="2505" w:type="dxa"/>
+            <w:tcBorders>
+              <w:left w:val="single" w:sz="8" w:space="0" w:color="000000"/>
+              <w:bottom w:val="single" w:sz="8" w:space="0" w:color="000000"/>
+              <w:right w:val="single" w:sz="8" w:space="0" w:color="000000"/>
+            </w:tcBorders>
+            <w:shd w:val="clear" w:color="auto" w:fill="F2F2F2"/>
+            <w:tcMar>
+              <w:top w:w="100" w:type="dxa"/>
+              <w:left w:w="100" w:type="dxa"/>
+              <w:bottom w:w="100" w:type="dxa"/>
+              <w:right w:w="100" w:type="dxa"/>
+            </w:tcMar>
+          </w:tcPr>
+          <w:p>
+            <w:r>
+              <w:rPr>
+                <w:shd w:val="clear" w:color="auto" w:fill="F2F2F2"/>
+              </w:rPr>
+              <w:t>Priority</w:t>
+            </w:r>
+          </w:p>
+        </w:tc>
+        <w:tc>
+          <w:tcPr>
+            <w:tcW w:w="6405" w:type="dxa"/>
+            <w:tcBorders>
+              <w:bottom w:val="single" w:sz="8" w:space="0" w:color="000000"/>
+              <w:right w:val="single" w:sz="8" w:space="0" w:color="000000"/>
+            </w:tcBorders>
+            <w:tcMar>
+              <w:top w:w="100" w:type="dxa"/>
+              <w:left w:w="100" w:type="dxa"/>
+              <w:bottom w:w="100" w:type="dxa"/>
+              <w:right w:w="100" w:type="dxa"/>
+            </w:tcMar>
+          </w:tcPr>
+          <w:p>
+            <w:r>
+              <w:t>Medium</w:t>
+            </w:r>
+          </w:p>
+        </w:tc>
+      </w:tr>
+      <w:tr>
+        <w:tc>
+          <w:tcPr>
+            <w:tcW w:w="2505" w:type="dxa"/>
+            <w:tcBorders>
+              <w:left w:val="single" w:sz="8" w:space="0" w:color="000000"/>
+              <w:bottom w:val="single" w:sz="8" w:space="0" w:color="000000"/>
+              <w:right w:val="single" w:sz="8" w:space="0" w:color="000000"/>
+            </w:tcBorders>
+            <w:shd w:val="clear" w:color="auto" w:fill="F2F2F2"/>
+            <w:tcMar>
+              <w:top w:w="100" w:type="dxa"/>
+              <w:left w:w="100" w:type="dxa"/>
+              <w:bottom w:w="100" w:type="dxa"/>
+              <w:right w:w="100" w:type="dxa"/>
+            </w:tcMar>
+          </w:tcPr>
+          <w:p>
+            <w:r>
+              <w:rPr>
+                <w:shd w:val="clear" w:color="auto" w:fill="F2F2F2"/>
+              </w:rPr>
+              <w:t>Pass/Fail</w:t>
+            </w:r>
+          </w:p>
+        </w:tc>
+        <w:tc>
+          <w:tcPr>
+            <w:tcW w:w="6405" w:type="dxa"/>
+            <w:tcBorders>
+              <w:bottom w:val="single" w:sz="8" w:space="0" w:color="000000"/>
+              <w:right w:val="single" w:sz="8" w:space="0" w:color="000000"/>
+            </w:tcBorders>
+            <w:tcMar>
+              <w:top w:w="100" w:type="dxa"/>
+              <w:left w:w="100" w:type="dxa"/>
+              <w:bottom w:w="100" w:type="dxa"/>
+              <w:right w:w="100" w:type="dxa"/>
+            </w:tcMar>
+          </w:tcPr>
+          <w:p>
+            <w:r>
+              <w:t xml:space="preserve"> </w:t>
+            </w:r>
+            <w:r>
+              <w:t>Return message from Expected Results will result in a pass. Any message formatted as [“_____” not found] will result in a fail.</w:t>
+            </w:r>
+          </w:p>
+        </w:tc>
+      </w:tr>
+    </w:tbl>
+    <w:p>
+      <w:pPr>
+        <w:pStyle w:val="UnityBody"/>
+      </w:pPr>
+    </w:p>
     <w:p>
       <w:pPr>
         <w:pStyle w:val="UnityHeading"/>
@@ -10606,7 +12323,7 @@
         </w:numPr>
         <w:jc w:val="left"/>
       </w:pPr>
-      <w:bookmarkStart w:id="23" w:name="_Toc414555635"/>
+      <w:bookmarkStart w:id="23" w:name="_Toc414626064"/>
       <w:r>
         <w:t>Integration Testing</w:t>
       </w:r>
@@ -10618,7 +12335,7 @@
         <w:ind w:left="810" w:hanging="450"/>
         <w:jc w:val="left"/>
       </w:pPr>
-      <w:bookmarkStart w:id="24" w:name="_Toc414555636"/>
+      <w:bookmarkStart w:id="24" w:name="_Toc414626065"/>
       <w:r>
         <w:t>Test Approach</w:t>
       </w:r>
@@ -10712,6 +12429,7 @@
         <w:jc w:val="left"/>
       </w:pPr>
       <w:r>
+        <w:lastRenderedPageBreak/>
         <w:t>Wait until the test has finished or timeout has occurred</w:t>
       </w:r>
     </w:p>
@@ -10738,7 +12456,6 @@
         <w:jc w:val="left"/>
       </w:pPr>
       <w:r>
-        <w:lastRenderedPageBreak/>
         <w:t>If there are more tests, enable the next test and continue from step 3</w:t>
       </w:r>
     </w:p>
@@ -10761,7 +12478,7 @@
         <w:ind w:left="810" w:hanging="450"/>
         <w:jc w:val="left"/>
       </w:pPr>
-      <w:bookmarkStart w:id="25" w:name="_Toc414555637"/>
+      <w:bookmarkStart w:id="25" w:name="_Toc414626066"/>
       <w:r>
         <w:t>Test Runner Functionality</w:t>
       </w:r>
@@ -11194,7 +12911,14 @@
         <w:rPr>
           <w:lang w:eastAsia="en-US"/>
         </w:rPr>
-        <w:t>Expected exception list - a list of exception that will not fail the test when thrown. Separate the exceptions with comma (","). Derived types from types on the list will also be considered as expected. If the list is empty, any exception type will be accepted. </w:t>
+        <w:t xml:space="preserve">Expected exception list - a list of exception that will not fail the test when thrown. Separate the exceptions with comma (","). Derived types from types on the list will </w:t>
+      </w:r>
+      <w:r>
+        <w:rPr>
+          <w:lang w:eastAsia="en-US"/>
+        </w:rPr>
+        <w:lastRenderedPageBreak/>
+        <w:t>also be considered as expected. If the list is empty, any exception type will be accepted. </w:t>
       </w:r>
     </w:p>
     <w:p>
@@ -11212,7 +12936,6 @@
         <w:rPr>
           <w:lang w:eastAsia="en-US"/>
         </w:rPr>
-        <w:lastRenderedPageBreak/>
         <w:t>Succeed when exception is thrown - the test will succeed when one of the excepted exceptions is thrown.</w:t>
       </w:r>
     </w:p>
@@ -11228,7 +12951,7 @@
         <w:ind w:left="810" w:hanging="450"/>
         <w:jc w:val="left"/>
       </w:pPr>
-      <w:bookmarkStart w:id="26" w:name="_Toc414555638"/>
+      <w:bookmarkStart w:id="26" w:name="_Toc414626067"/>
       <w:r>
         <w:lastRenderedPageBreak/>
         <w:t>Items to be Tested</w:t>
@@ -11241,7 +12964,7 @@
         <w:ind w:left="810" w:hanging="450"/>
         <w:jc w:val="left"/>
       </w:pPr>
-      <w:bookmarkStart w:id="27" w:name="_Toc414555639"/>
+      <w:bookmarkStart w:id="27" w:name="_Toc414626068"/>
       <w:r>
         <w:t>Test Risks/Issues</w:t>
       </w:r>
@@ -11253,7 +12976,7 @@
         <w:ind w:left="810" w:hanging="450"/>
         <w:jc w:val="left"/>
       </w:pPr>
-      <w:bookmarkStart w:id="28" w:name="_Toc414555640"/>
+      <w:bookmarkStart w:id="28" w:name="_Toc414626069"/>
       <w:r>
         <w:t>Test Pass/Fail Criteria</w:t>
       </w:r>
@@ -11265,7 +12988,7 @@
         <w:ind w:left="810" w:hanging="450"/>
         <w:jc w:val="left"/>
       </w:pPr>
-      <w:bookmarkStart w:id="29" w:name="_Toc414555641"/>
+      <w:bookmarkStart w:id="29" w:name="_Toc414626070"/>
       <w:r>
         <w:t>Test Entry/Exit Criteria</w:t>
       </w:r>
@@ -11277,7 +13000,7 @@
         <w:ind w:left="810" w:hanging="450"/>
         <w:jc w:val="left"/>
       </w:pPr>
-      <w:bookmarkStart w:id="30" w:name="_Toc414555642"/>
+      <w:bookmarkStart w:id="30" w:name="_Toc414626071"/>
       <w:r>
         <w:t>Test Deliverables</w:t>
       </w:r>
@@ -11289,7 +13012,7 @@
         <w:ind w:left="810" w:hanging="450"/>
         <w:jc w:val="left"/>
       </w:pPr>
-      <w:bookmarkStart w:id="31" w:name="_Toc414555643"/>
+      <w:bookmarkStart w:id="31" w:name="_Toc414626072"/>
       <w:r>
         <w:t>Test Suspension/Resumption Criteria</w:t>
       </w:r>
@@ -11304,7 +13027,7 @@
         </w:numPr>
         <w:jc w:val="left"/>
       </w:pPr>
-      <w:bookmarkStart w:id="32" w:name="_Toc414555644"/>
+      <w:bookmarkStart w:id="32" w:name="_Toc414626073"/>
       <w:r>
         <w:t>Performance Testing</w:t>
       </w:r>
@@ -11316,7 +13039,7 @@
         <w:ind w:left="810" w:hanging="450"/>
         <w:jc w:val="left"/>
       </w:pPr>
-      <w:bookmarkStart w:id="33" w:name="_Toc414555645"/>
+      <w:bookmarkStart w:id="33" w:name="_Toc414626074"/>
       <w:r>
         <w:t>Test Approach</w:t>
       </w:r>
@@ -11328,7 +13051,7 @@
         <w:ind w:left="810" w:hanging="450"/>
         <w:jc w:val="left"/>
       </w:pPr>
-      <w:bookmarkStart w:id="34" w:name="_Toc414555646"/>
+      <w:bookmarkStart w:id="34" w:name="_Toc414626075"/>
       <w:r>
         <w:t>Items to be Tested</w:t>
       </w:r>
@@ -11340,7 +13063,7 @@
         <w:ind w:left="810" w:hanging="450"/>
         <w:jc w:val="left"/>
       </w:pPr>
-      <w:bookmarkStart w:id="35" w:name="_Toc414555647"/>
+      <w:bookmarkStart w:id="35" w:name="_Toc414626076"/>
       <w:r>
         <w:t>Test Risks/Issues</w:t>
       </w:r>
@@ -11352,7 +13075,7 @@
         <w:ind w:left="810" w:hanging="450"/>
         <w:jc w:val="left"/>
       </w:pPr>
-      <w:bookmarkStart w:id="36" w:name="_Toc414555648"/>
+      <w:bookmarkStart w:id="36" w:name="_Toc414626077"/>
       <w:r>
         <w:t>Test Pass/Fail Criteria</w:t>
       </w:r>
@@ -11364,7 +13087,7 @@
         <w:ind w:left="810" w:hanging="450"/>
         <w:jc w:val="left"/>
       </w:pPr>
-      <w:bookmarkStart w:id="37" w:name="_Toc414555649"/>
+      <w:bookmarkStart w:id="37" w:name="_Toc414626078"/>
       <w:r>
         <w:t>Test Entry/Exit Criteria</w:t>
       </w:r>
@@ -11376,7 +13099,7 @@
         <w:ind w:left="810" w:hanging="450"/>
         <w:jc w:val="left"/>
       </w:pPr>
-      <w:bookmarkStart w:id="38" w:name="_Toc414555650"/>
+      <w:bookmarkStart w:id="38" w:name="_Toc414626079"/>
       <w:r>
         <w:t>Test Deliverables</w:t>
       </w:r>
@@ -11388,7 +13111,7 @@
         <w:ind w:left="810" w:hanging="450"/>
         <w:jc w:val="left"/>
       </w:pPr>
-      <w:bookmarkStart w:id="39" w:name="_Toc414555651"/>
+      <w:bookmarkStart w:id="39" w:name="_Toc414626080"/>
       <w:r>
         <w:t>Test Suspension/Resumption Criteria</w:t>
       </w:r>
@@ -11414,7 +13137,7 @@
         </w:numPr>
         <w:jc w:val="left"/>
       </w:pPr>
-      <w:bookmarkStart w:id="40" w:name="_Toc414555652"/>
+      <w:bookmarkStart w:id="40" w:name="_Toc414626081"/>
       <w:r>
         <w:t>User Acceptance Testing</w:t>
       </w:r>
@@ -11426,7 +13149,7 @@
         <w:ind w:left="810" w:hanging="450"/>
         <w:jc w:val="left"/>
       </w:pPr>
-      <w:bookmarkStart w:id="41" w:name="_Toc414555653"/>
+      <w:bookmarkStart w:id="41" w:name="_Toc414626082"/>
       <w:r>
         <w:t>Test Approach</w:t>
       </w:r>
@@ -11438,7 +13161,7 @@
         <w:ind w:left="810" w:hanging="450"/>
         <w:jc w:val="left"/>
       </w:pPr>
-      <w:bookmarkStart w:id="42" w:name="_Toc414555654"/>
+      <w:bookmarkStart w:id="42" w:name="_Toc414626083"/>
       <w:r>
         <w:t>Items to be Tested</w:t>
       </w:r>
@@ -11450,7 +13173,7 @@
         <w:ind w:left="810" w:hanging="450"/>
         <w:jc w:val="left"/>
       </w:pPr>
-      <w:bookmarkStart w:id="43" w:name="_Toc414555655"/>
+      <w:bookmarkStart w:id="43" w:name="_Toc414626084"/>
       <w:r>
         <w:t>Test Risks/Issues</w:t>
       </w:r>
@@ -11462,7 +13185,7 @@
         <w:ind w:left="810" w:hanging="450"/>
         <w:jc w:val="left"/>
       </w:pPr>
-      <w:bookmarkStart w:id="44" w:name="_Toc414555656"/>
+      <w:bookmarkStart w:id="44" w:name="_Toc414626085"/>
       <w:r>
         <w:t>Test Pass/Fail Criteria</w:t>
       </w:r>
@@ -11474,7 +13197,7 @@
         <w:ind w:left="810" w:hanging="450"/>
         <w:jc w:val="left"/>
       </w:pPr>
-      <w:bookmarkStart w:id="45" w:name="_Toc414555657"/>
+      <w:bookmarkStart w:id="45" w:name="_Toc414626086"/>
       <w:r>
         <w:t>Test Entry/Exit Criteria</w:t>
       </w:r>
@@ -11486,7 +13209,7 @@
         <w:ind w:left="810" w:hanging="450"/>
         <w:jc w:val="left"/>
       </w:pPr>
-      <w:bookmarkStart w:id="46" w:name="_Toc414555658"/>
+      <w:bookmarkStart w:id="46" w:name="_Toc414626087"/>
       <w:r>
         <w:t>Test Deliverables</w:t>
       </w:r>
@@ -11498,7 +13221,7 @@
         <w:ind w:left="810" w:hanging="450"/>
         <w:jc w:val="left"/>
       </w:pPr>
-      <w:bookmarkStart w:id="47" w:name="_Toc414555659"/>
+      <w:bookmarkStart w:id="47" w:name="_Toc414626088"/>
       <w:r>
         <w:lastRenderedPageBreak/>
         <w:t>Test Suspension/Resumption Criteria</w:t>
@@ -11525,7 +13248,7 @@
         </w:numPr>
         <w:jc w:val="left"/>
       </w:pPr>
-      <w:bookmarkStart w:id="48" w:name="_Toc414555660"/>
+      <w:bookmarkStart w:id="48" w:name="_Toc414626089"/>
       <w:r>
         <w:t>References</w:t>
       </w:r>
@@ -11723,7 +13446,7 @@
       <w:r>
         <w:t xml:space="preserve"> </w:t>
       </w:r>
-      <w:bookmarkStart w:id="49" w:name="_Toc414555661"/>
+      <w:bookmarkStart w:id="49" w:name="_Toc414626090"/>
       <w:r>
         <w:t>Document Revision History</w:t>
       </w:r>
@@ -11885,7 +13608,7 @@
         </w:numPr>
         <w:jc w:val="left"/>
       </w:pPr>
-      <w:bookmarkStart w:id="50" w:name="_Toc414555662"/>
+      <w:bookmarkStart w:id="50" w:name="_Toc414626091"/>
       <w:r>
         <w:t>Appendix</w:t>
       </w:r>
@@ -12018,7 +13741,7 @@
       <w:rPr>
         <w:noProof/>
       </w:rPr>
-      <w:t>17</w:t>
+      <w:t>19</w:t>
     </w:r>
     <w:r>
       <w:fldChar w:fldCharType="end"/>
@@ -14194,6 +15917,119 @@
     </w:lvl>
   </w:abstractNum>
   <w:abstractNum w:abstractNumId="20">
+    <w:nsid w:val="34880945"/>
+    <w:multiLevelType w:val="multilevel"/>
+    <w:tmpl w:val="C016C3E2"/>
+    <w:lvl w:ilvl="0">
+      <w:start w:val="1"/>
+      <w:numFmt w:val="decimal"/>
+      <w:lvlText w:val="%1."/>
+      <w:lvlJc w:val="left"/>
+      <w:pPr>
+        <w:ind w:left="720" w:firstLine="360"/>
+      </w:pPr>
+      <w:rPr>
+        <w:u w:val="none"/>
+      </w:rPr>
+    </w:lvl>
+    <w:lvl w:ilvl="1">
+      <w:start w:val="1"/>
+      <w:numFmt w:val="lowerLetter"/>
+      <w:lvlText w:val="%2."/>
+      <w:lvlJc w:val="left"/>
+      <w:pPr>
+        <w:ind w:left="1440" w:firstLine="1080"/>
+      </w:pPr>
+      <w:rPr>
+        <w:u w:val="none"/>
+      </w:rPr>
+    </w:lvl>
+    <w:lvl w:ilvl="2">
+      <w:start w:val="1"/>
+      <w:numFmt w:val="lowerRoman"/>
+      <w:lvlText w:val="%3."/>
+      <w:lvlJc w:val="right"/>
+      <w:pPr>
+        <w:ind w:left="2160" w:firstLine="1800"/>
+      </w:pPr>
+      <w:rPr>
+        <w:u w:val="none"/>
+      </w:rPr>
+    </w:lvl>
+    <w:lvl w:ilvl="3">
+      <w:start w:val="1"/>
+      <w:numFmt w:val="decimal"/>
+      <w:lvlText w:val="%4."/>
+      <w:lvlJc w:val="left"/>
+      <w:pPr>
+        <w:ind w:left="2880" w:firstLine="2520"/>
+      </w:pPr>
+      <w:rPr>
+        <w:u w:val="none"/>
+      </w:rPr>
+    </w:lvl>
+    <w:lvl w:ilvl="4">
+      <w:start w:val="1"/>
+      <w:numFmt w:val="lowerLetter"/>
+      <w:lvlText w:val="%5."/>
+      <w:lvlJc w:val="left"/>
+      <w:pPr>
+        <w:ind w:left="3600" w:firstLine="3240"/>
+      </w:pPr>
+      <w:rPr>
+        <w:u w:val="none"/>
+      </w:rPr>
+    </w:lvl>
+    <w:lvl w:ilvl="5">
+      <w:start w:val="1"/>
+      <w:numFmt w:val="lowerRoman"/>
+      <w:lvlText w:val="%6."/>
+      <w:lvlJc w:val="right"/>
+      <w:pPr>
+        <w:ind w:left="4320" w:firstLine="3960"/>
+      </w:pPr>
+      <w:rPr>
+        <w:u w:val="none"/>
+      </w:rPr>
+    </w:lvl>
+    <w:lvl w:ilvl="6">
+      <w:start w:val="1"/>
+      <w:numFmt w:val="decimal"/>
+      <w:lvlText w:val="%7."/>
+      <w:lvlJc w:val="left"/>
+      <w:pPr>
+        <w:ind w:left="5040" w:firstLine="4680"/>
+      </w:pPr>
+      <w:rPr>
+        <w:u w:val="none"/>
+      </w:rPr>
+    </w:lvl>
+    <w:lvl w:ilvl="7">
+      <w:start w:val="1"/>
+      <w:numFmt w:val="lowerLetter"/>
+      <w:lvlText w:val="%8."/>
+      <w:lvlJc w:val="left"/>
+      <w:pPr>
+        <w:ind w:left="5760" w:firstLine="5400"/>
+      </w:pPr>
+      <w:rPr>
+        <w:u w:val="none"/>
+      </w:rPr>
+    </w:lvl>
+    <w:lvl w:ilvl="8">
+      <w:start w:val="1"/>
+      <w:numFmt w:val="lowerRoman"/>
+      <w:lvlText w:val="%9."/>
+      <w:lvlJc w:val="right"/>
+      <w:pPr>
+        <w:ind w:left="6480" w:firstLine="6120"/>
+      </w:pPr>
+      <w:rPr>
+        <w:u w:val="none"/>
+      </w:rPr>
+    </w:lvl>
+  </w:abstractNum>
+  <w:abstractNum w:abstractNumId="21">
     <w:nsid w:val="35716FA6"/>
     <w:multiLevelType w:val="multilevel"/>
     <w:tmpl w:val="C016C3E2"/>
@@ -14306,7 +16142,7 @@
       </w:rPr>
     </w:lvl>
   </w:abstractNum>
-  <w:abstractNum w:abstractNumId="21">
+  <w:abstractNum w:abstractNumId="22">
     <w:nsid w:val="35C15E46"/>
     <w:multiLevelType w:val="hybridMultilevel"/>
     <w:tmpl w:val="1B4C93FC"/>
@@ -14395,7 +16231,7 @@
       </w:pPr>
     </w:lvl>
   </w:abstractNum>
-  <w:abstractNum w:abstractNumId="22">
+  <w:abstractNum w:abstractNumId="23">
     <w:nsid w:val="3BD816C9"/>
     <w:multiLevelType w:val="hybridMultilevel"/>
     <w:tmpl w:val="9F46C266"/>
@@ -14481,7 +16317,7 @@
       </w:pPr>
     </w:lvl>
   </w:abstractNum>
-  <w:abstractNum w:abstractNumId="23">
+  <w:abstractNum w:abstractNumId="24">
     <w:nsid w:val="3E8C3FB8"/>
     <w:multiLevelType w:val="hybridMultilevel"/>
     <w:tmpl w:val="BF9E8A0C"/>
@@ -14570,7 +16406,120 @@
       </w:pPr>
     </w:lvl>
   </w:abstractNum>
-  <w:abstractNum w:abstractNumId="24">
+  <w:abstractNum w:abstractNumId="25">
+    <w:nsid w:val="45ED5B34"/>
+    <w:multiLevelType w:val="multilevel"/>
+    <w:tmpl w:val="C016C3E2"/>
+    <w:lvl w:ilvl="0">
+      <w:start w:val="1"/>
+      <w:numFmt w:val="decimal"/>
+      <w:lvlText w:val="%1."/>
+      <w:lvlJc w:val="left"/>
+      <w:pPr>
+        <w:ind w:left="720" w:firstLine="360"/>
+      </w:pPr>
+      <w:rPr>
+        <w:u w:val="none"/>
+      </w:rPr>
+    </w:lvl>
+    <w:lvl w:ilvl="1">
+      <w:start w:val="1"/>
+      <w:numFmt w:val="lowerLetter"/>
+      <w:lvlText w:val="%2."/>
+      <w:lvlJc w:val="left"/>
+      <w:pPr>
+        <w:ind w:left="1440" w:firstLine="1080"/>
+      </w:pPr>
+      <w:rPr>
+        <w:u w:val="none"/>
+      </w:rPr>
+    </w:lvl>
+    <w:lvl w:ilvl="2">
+      <w:start w:val="1"/>
+      <w:numFmt w:val="lowerRoman"/>
+      <w:lvlText w:val="%3."/>
+      <w:lvlJc w:val="right"/>
+      <w:pPr>
+        <w:ind w:left="2160" w:firstLine="1800"/>
+      </w:pPr>
+      <w:rPr>
+        <w:u w:val="none"/>
+      </w:rPr>
+    </w:lvl>
+    <w:lvl w:ilvl="3">
+      <w:start w:val="1"/>
+      <w:numFmt w:val="decimal"/>
+      <w:lvlText w:val="%4."/>
+      <w:lvlJc w:val="left"/>
+      <w:pPr>
+        <w:ind w:left="2880" w:firstLine="2520"/>
+      </w:pPr>
+      <w:rPr>
+        <w:u w:val="none"/>
+      </w:rPr>
+    </w:lvl>
+    <w:lvl w:ilvl="4">
+      <w:start w:val="1"/>
+      <w:numFmt w:val="lowerLetter"/>
+      <w:lvlText w:val="%5."/>
+      <w:lvlJc w:val="left"/>
+      <w:pPr>
+        <w:ind w:left="3600" w:firstLine="3240"/>
+      </w:pPr>
+      <w:rPr>
+        <w:u w:val="none"/>
+      </w:rPr>
+    </w:lvl>
+    <w:lvl w:ilvl="5">
+      <w:start w:val="1"/>
+      <w:numFmt w:val="lowerRoman"/>
+      <w:lvlText w:val="%6."/>
+      <w:lvlJc w:val="right"/>
+      <w:pPr>
+        <w:ind w:left="4320" w:firstLine="3960"/>
+      </w:pPr>
+      <w:rPr>
+        <w:u w:val="none"/>
+      </w:rPr>
+    </w:lvl>
+    <w:lvl w:ilvl="6">
+      <w:start w:val="1"/>
+      <w:numFmt w:val="decimal"/>
+      <w:lvlText w:val="%7."/>
+      <w:lvlJc w:val="left"/>
+      <w:pPr>
+        <w:ind w:left="5040" w:firstLine="4680"/>
+      </w:pPr>
+      <w:rPr>
+        <w:u w:val="none"/>
+      </w:rPr>
+    </w:lvl>
+    <w:lvl w:ilvl="7">
+      <w:start w:val="1"/>
+      <w:numFmt w:val="lowerLetter"/>
+      <w:lvlText w:val="%8."/>
+      <w:lvlJc w:val="left"/>
+      <w:pPr>
+        <w:ind w:left="5760" w:firstLine="5400"/>
+      </w:pPr>
+      <w:rPr>
+        <w:u w:val="none"/>
+      </w:rPr>
+    </w:lvl>
+    <w:lvl w:ilvl="8">
+      <w:start w:val="1"/>
+      <w:numFmt w:val="lowerRoman"/>
+      <w:lvlText w:val="%9."/>
+      <w:lvlJc w:val="right"/>
+      <w:pPr>
+        <w:ind w:left="6480" w:firstLine="6120"/>
+      </w:pPr>
+      <w:rPr>
+        <w:u w:val="none"/>
+      </w:rPr>
+    </w:lvl>
+  </w:abstractNum>
+  <w:abstractNum w:abstractNumId="26">
     <w:nsid w:val="4A4040BB"/>
     <w:multiLevelType w:val="hybridMultilevel"/>
     <w:tmpl w:val="0D1C6312"/>
@@ -14659,7 +16608,7 @@
       </w:pPr>
     </w:lvl>
   </w:abstractNum>
-  <w:abstractNum w:abstractNumId="25">
+  <w:abstractNum w:abstractNumId="27">
     <w:nsid w:val="4AB13600"/>
     <w:multiLevelType w:val="hybridMultilevel"/>
     <w:tmpl w:val="0420A074"/>
@@ -14748,7 +16697,7 @@
       </w:pPr>
     </w:lvl>
   </w:abstractNum>
-  <w:abstractNum w:abstractNumId="26">
+  <w:abstractNum w:abstractNumId="28">
     <w:nsid w:val="4CAE7939"/>
     <w:multiLevelType w:val="hybridMultilevel"/>
     <w:tmpl w:val="05584358"/>
@@ -14837,7 +16786,7 @@
       </w:pPr>
     </w:lvl>
   </w:abstractNum>
-  <w:abstractNum w:abstractNumId="27">
+  <w:abstractNum w:abstractNumId="29">
     <w:nsid w:val="4CEC4282"/>
     <w:multiLevelType w:val="multilevel"/>
     <w:tmpl w:val="908E0C74"/>
@@ -14950,7 +16899,7 @@
       </w:rPr>
     </w:lvl>
   </w:abstractNum>
-  <w:abstractNum w:abstractNumId="28">
+  <w:abstractNum w:abstractNumId="30">
     <w:nsid w:val="500C1DA6"/>
     <w:multiLevelType w:val="hybridMultilevel"/>
     <w:tmpl w:val="47282F20"/>
@@ -15063,7 +17012,7 @@
       </w:rPr>
     </w:lvl>
   </w:abstractNum>
-  <w:abstractNum w:abstractNumId="29">
+  <w:abstractNum w:abstractNumId="31">
     <w:nsid w:val="508303C0"/>
     <w:multiLevelType w:val="multilevel"/>
     <w:tmpl w:val="1D408F6C"/>
@@ -15176,7 +17125,7 @@
       </w:rPr>
     </w:lvl>
   </w:abstractNum>
-  <w:abstractNum w:abstractNumId="30">
+  <w:abstractNum w:abstractNumId="32">
     <w:nsid w:val="51225C76"/>
     <w:multiLevelType w:val="hybridMultilevel"/>
     <w:tmpl w:val="0A362CE0"/>
@@ -15265,7 +17214,7 @@
       </w:pPr>
     </w:lvl>
   </w:abstractNum>
-  <w:abstractNum w:abstractNumId="31">
+  <w:abstractNum w:abstractNumId="33">
     <w:nsid w:val="51DA6E40"/>
     <w:multiLevelType w:val="hybridMultilevel"/>
     <w:tmpl w:val="9A485F46"/>
@@ -15351,7 +17300,120 @@
       </w:pPr>
     </w:lvl>
   </w:abstractNum>
-  <w:abstractNum w:abstractNumId="32">
+  <w:abstractNum w:abstractNumId="34">
+    <w:nsid w:val="523C0CD0"/>
+    <w:multiLevelType w:val="multilevel"/>
+    <w:tmpl w:val="C016C3E2"/>
+    <w:lvl w:ilvl="0">
+      <w:start w:val="1"/>
+      <w:numFmt w:val="decimal"/>
+      <w:lvlText w:val="%1."/>
+      <w:lvlJc w:val="left"/>
+      <w:pPr>
+        <w:ind w:left="720" w:firstLine="360"/>
+      </w:pPr>
+      <w:rPr>
+        <w:u w:val="none"/>
+      </w:rPr>
+    </w:lvl>
+    <w:lvl w:ilvl="1">
+      <w:start w:val="1"/>
+      <w:numFmt w:val="lowerLetter"/>
+      <w:lvlText w:val="%2."/>
+      <w:lvlJc w:val="left"/>
+      <w:pPr>
+        <w:ind w:left="1440" w:firstLine="1080"/>
+      </w:pPr>
+      <w:rPr>
+        <w:u w:val="none"/>
+      </w:rPr>
+    </w:lvl>
+    <w:lvl w:ilvl="2">
+      <w:start w:val="1"/>
+      <w:numFmt w:val="lowerRoman"/>
+      <w:lvlText w:val="%3."/>
+      <w:lvlJc w:val="right"/>
+      <w:pPr>
+        <w:ind w:left="2160" w:firstLine="1800"/>
+      </w:pPr>
+      <w:rPr>
+        <w:u w:val="none"/>
+      </w:rPr>
+    </w:lvl>
+    <w:lvl w:ilvl="3">
+      <w:start w:val="1"/>
+      <w:numFmt w:val="decimal"/>
+      <w:lvlText w:val="%4."/>
+      <w:lvlJc w:val="left"/>
+      <w:pPr>
+        <w:ind w:left="2880" w:firstLine="2520"/>
+      </w:pPr>
+      <w:rPr>
+        <w:u w:val="none"/>
+      </w:rPr>
+    </w:lvl>
+    <w:lvl w:ilvl="4">
+      <w:start w:val="1"/>
+      <w:numFmt w:val="lowerLetter"/>
+      <w:lvlText w:val="%5."/>
+      <w:lvlJc w:val="left"/>
+      <w:pPr>
+        <w:ind w:left="3600" w:firstLine="3240"/>
+      </w:pPr>
+      <w:rPr>
+        <w:u w:val="none"/>
+      </w:rPr>
+    </w:lvl>
+    <w:lvl w:ilvl="5">
+      <w:start w:val="1"/>
+      <w:numFmt w:val="lowerRoman"/>
+      <w:lvlText w:val="%6."/>
+      <w:lvlJc w:val="right"/>
+      <w:pPr>
+        <w:ind w:left="4320" w:firstLine="3960"/>
+      </w:pPr>
+      <w:rPr>
+        <w:u w:val="none"/>
+      </w:rPr>
+    </w:lvl>
+    <w:lvl w:ilvl="6">
+      <w:start w:val="1"/>
+      <w:numFmt w:val="decimal"/>
+      <w:lvlText w:val="%7."/>
+      <w:lvlJc w:val="left"/>
+      <w:pPr>
+        <w:ind w:left="5040" w:firstLine="4680"/>
+      </w:pPr>
+      <w:rPr>
+        <w:u w:val="none"/>
+      </w:rPr>
+    </w:lvl>
+    <w:lvl w:ilvl="7">
+      <w:start w:val="1"/>
+      <w:numFmt w:val="lowerLetter"/>
+      <w:lvlText w:val="%8."/>
+      <w:lvlJc w:val="left"/>
+      <w:pPr>
+        <w:ind w:left="5760" w:firstLine="5400"/>
+      </w:pPr>
+      <w:rPr>
+        <w:u w:val="none"/>
+      </w:rPr>
+    </w:lvl>
+    <w:lvl w:ilvl="8">
+      <w:start w:val="1"/>
+      <w:numFmt w:val="lowerRoman"/>
+      <w:lvlText w:val="%9."/>
+      <w:lvlJc w:val="right"/>
+      <w:pPr>
+        <w:ind w:left="6480" w:firstLine="6120"/>
+      </w:pPr>
+      <w:rPr>
+        <w:u w:val="none"/>
+      </w:rPr>
+    </w:lvl>
+  </w:abstractNum>
+  <w:abstractNum w:abstractNumId="35">
     <w:nsid w:val="54435E2F"/>
     <w:multiLevelType w:val="hybridMultilevel"/>
     <w:tmpl w:val="135ADE36"/>
@@ -15464,7 +17526,7 @@
       </w:rPr>
     </w:lvl>
   </w:abstractNum>
-  <w:abstractNum w:abstractNumId="33">
+  <w:abstractNum w:abstractNumId="36">
     <w:nsid w:val="561D6F34"/>
     <w:multiLevelType w:val="hybridMultilevel"/>
     <w:tmpl w:val="B3D0D17C"/>
@@ -15553,7 +17615,7 @@
       </w:pPr>
     </w:lvl>
   </w:abstractNum>
-  <w:abstractNum w:abstractNumId="34">
+  <w:abstractNum w:abstractNumId="37">
     <w:nsid w:val="597E6E3F"/>
     <w:multiLevelType w:val="hybridMultilevel"/>
     <w:tmpl w:val="9F46C266"/>
@@ -15639,7 +17701,7 @@
       </w:pPr>
     </w:lvl>
   </w:abstractNum>
-  <w:abstractNum w:abstractNumId="35">
+  <w:abstractNum w:abstractNumId="38">
     <w:nsid w:val="68303C99"/>
     <w:multiLevelType w:val="hybridMultilevel"/>
     <w:tmpl w:val="475ACD7E"/>
@@ -15783,7 +17845,7 @@
       </w:pPr>
     </w:lvl>
   </w:abstractNum>
-  <w:abstractNum w:abstractNumId="36">
+  <w:abstractNum w:abstractNumId="39">
     <w:nsid w:val="684C69D4"/>
     <w:multiLevelType w:val="multilevel"/>
     <w:tmpl w:val="6D1C4E06"/>
@@ -15932,7 +17994,233 @@
       </w:rPr>
     </w:lvl>
   </w:abstractNum>
-  <w:abstractNum w:abstractNumId="37">
+  <w:abstractNum w:abstractNumId="40">
+    <w:nsid w:val="6A905E64"/>
+    <w:multiLevelType w:val="multilevel"/>
+    <w:tmpl w:val="C016C3E2"/>
+    <w:lvl w:ilvl="0">
+      <w:start w:val="1"/>
+      <w:numFmt w:val="decimal"/>
+      <w:lvlText w:val="%1."/>
+      <w:lvlJc w:val="left"/>
+      <w:pPr>
+        <w:ind w:left="720" w:firstLine="360"/>
+      </w:pPr>
+      <w:rPr>
+        <w:u w:val="none"/>
+      </w:rPr>
+    </w:lvl>
+    <w:lvl w:ilvl="1">
+      <w:start w:val="1"/>
+      <w:numFmt w:val="lowerLetter"/>
+      <w:lvlText w:val="%2."/>
+      <w:lvlJc w:val="left"/>
+      <w:pPr>
+        <w:ind w:left="1440" w:firstLine="1080"/>
+      </w:pPr>
+      <w:rPr>
+        <w:u w:val="none"/>
+      </w:rPr>
+    </w:lvl>
+    <w:lvl w:ilvl="2">
+      <w:start w:val="1"/>
+      <w:numFmt w:val="lowerRoman"/>
+      <w:lvlText w:val="%3."/>
+      <w:lvlJc w:val="right"/>
+      <w:pPr>
+        <w:ind w:left="2160" w:firstLine="1800"/>
+      </w:pPr>
+      <w:rPr>
+        <w:u w:val="none"/>
+      </w:rPr>
+    </w:lvl>
+    <w:lvl w:ilvl="3">
+      <w:start w:val="1"/>
+      <w:numFmt w:val="decimal"/>
+      <w:lvlText w:val="%4."/>
+      <w:lvlJc w:val="left"/>
+      <w:pPr>
+        <w:ind w:left="2880" w:firstLine="2520"/>
+      </w:pPr>
+      <w:rPr>
+        <w:u w:val="none"/>
+      </w:rPr>
+    </w:lvl>
+    <w:lvl w:ilvl="4">
+      <w:start w:val="1"/>
+      <w:numFmt w:val="lowerLetter"/>
+      <w:lvlText w:val="%5."/>
+      <w:lvlJc w:val="left"/>
+      <w:pPr>
+        <w:ind w:left="3600" w:firstLine="3240"/>
+      </w:pPr>
+      <w:rPr>
+        <w:u w:val="none"/>
+      </w:rPr>
+    </w:lvl>
+    <w:lvl w:ilvl="5">
+      <w:start w:val="1"/>
+      <w:numFmt w:val="lowerRoman"/>
+      <w:lvlText w:val="%6."/>
+      <w:lvlJc w:val="right"/>
+      <w:pPr>
+        <w:ind w:left="4320" w:firstLine="3960"/>
+      </w:pPr>
+      <w:rPr>
+        <w:u w:val="none"/>
+      </w:rPr>
+    </w:lvl>
+    <w:lvl w:ilvl="6">
+      <w:start w:val="1"/>
+      <w:numFmt w:val="decimal"/>
+      <w:lvlText w:val="%7."/>
+      <w:lvlJc w:val="left"/>
+      <w:pPr>
+        <w:ind w:left="5040" w:firstLine="4680"/>
+      </w:pPr>
+      <w:rPr>
+        <w:u w:val="none"/>
+      </w:rPr>
+    </w:lvl>
+    <w:lvl w:ilvl="7">
+      <w:start w:val="1"/>
+      <w:numFmt w:val="lowerLetter"/>
+      <w:lvlText w:val="%8."/>
+      <w:lvlJc w:val="left"/>
+      <w:pPr>
+        <w:ind w:left="5760" w:firstLine="5400"/>
+      </w:pPr>
+      <w:rPr>
+        <w:u w:val="none"/>
+      </w:rPr>
+    </w:lvl>
+    <w:lvl w:ilvl="8">
+      <w:start w:val="1"/>
+      <w:numFmt w:val="lowerRoman"/>
+      <w:lvlText w:val="%9."/>
+      <w:lvlJc w:val="right"/>
+      <w:pPr>
+        <w:ind w:left="6480" w:firstLine="6120"/>
+      </w:pPr>
+      <w:rPr>
+        <w:u w:val="none"/>
+      </w:rPr>
+    </w:lvl>
+  </w:abstractNum>
+  <w:abstractNum w:abstractNumId="41">
+    <w:nsid w:val="711E5BD9"/>
+    <w:multiLevelType w:val="multilevel"/>
+    <w:tmpl w:val="C016C3E2"/>
+    <w:lvl w:ilvl="0">
+      <w:start w:val="1"/>
+      <w:numFmt w:val="decimal"/>
+      <w:lvlText w:val="%1."/>
+      <w:lvlJc w:val="left"/>
+      <w:pPr>
+        <w:ind w:left="720" w:firstLine="360"/>
+      </w:pPr>
+      <w:rPr>
+        <w:u w:val="none"/>
+      </w:rPr>
+    </w:lvl>
+    <w:lvl w:ilvl="1">
+      <w:start w:val="1"/>
+      <w:numFmt w:val="lowerLetter"/>
+      <w:lvlText w:val="%2."/>
+      <w:lvlJc w:val="left"/>
+      <w:pPr>
+        <w:ind w:left="1440" w:firstLine="1080"/>
+      </w:pPr>
+      <w:rPr>
+        <w:u w:val="none"/>
+      </w:rPr>
+    </w:lvl>
+    <w:lvl w:ilvl="2">
+      <w:start w:val="1"/>
+      <w:numFmt w:val="lowerRoman"/>
+      <w:lvlText w:val="%3."/>
+      <w:lvlJc w:val="right"/>
+      <w:pPr>
+        <w:ind w:left="2160" w:firstLine="1800"/>
+      </w:pPr>
+      <w:rPr>
+        <w:u w:val="none"/>
+      </w:rPr>
+    </w:lvl>
+    <w:lvl w:ilvl="3">
+      <w:start w:val="1"/>
+      <w:numFmt w:val="decimal"/>
+      <w:lvlText w:val="%4."/>
+      <w:lvlJc w:val="left"/>
+      <w:pPr>
+        <w:ind w:left="2880" w:firstLine="2520"/>
+      </w:pPr>
+      <w:rPr>
+        <w:u w:val="none"/>
+      </w:rPr>
+    </w:lvl>
+    <w:lvl w:ilvl="4">
+      <w:start w:val="1"/>
+      <w:numFmt w:val="lowerLetter"/>
+      <w:lvlText w:val="%5."/>
+      <w:lvlJc w:val="left"/>
+      <w:pPr>
+        <w:ind w:left="3600" w:firstLine="3240"/>
+      </w:pPr>
+      <w:rPr>
+        <w:u w:val="none"/>
+      </w:rPr>
+    </w:lvl>
+    <w:lvl w:ilvl="5">
+      <w:start w:val="1"/>
+      <w:numFmt w:val="lowerRoman"/>
+      <w:lvlText w:val="%6."/>
+      <w:lvlJc w:val="right"/>
+      <w:pPr>
+        <w:ind w:left="4320" w:firstLine="3960"/>
+      </w:pPr>
+      <w:rPr>
+        <w:u w:val="none"/>
+      </w:rPr>
+    </w:lvl>
+    <w:lvl w:ilvl="6">
+      <w:start w:val="1"/>
+      <w:numFmt w:val="decimal"/>
+      <w:lvlText w:val="%7."/>
+      <w:lvlJc w:val="left"/>
+      <w:pPr>
+        <w:ind w:left="5040" w:firstLine="4680"/>
+      </w:pPr>
+      <w:rPr>
+        <w:u w:val="none"/>
+      </w:rPr>
+    </w:lvl>
+    <w:lvl w:ilvl="7">
+      <w:start w:val="1"/>
+      <w:numFmt w:val="lowerLetter"/>
+      <w:lvlText w:val="%8."/>
+      <w:lvlJc w:val="left"/>
+      <w:pPr>
+        <w:ind w:left="5760" w:firstLine="5400"/>
+      </w:pPr>
+      <w:rPr>
+        <w:u w:val="none"/>
+      </w:rPr>
+    </w:lvl>
+    <w:lvl w:ilvl="8">
+      <w:start w:val="1"/>
+      <w:numFmt w:val="lowerRoman"/>
+      <w:lvlText w:val="%9."/>
+      <w:lvlJc w:val="right"/>
+      <w:pPr>
+        <w:ind w:left="6480" w:firstLine="6120"/>
+      </w:pPr>
+      <w:rPr>
+        <w:u w:val="none"/>
+      </w:rPr>
+    </w:lvl>
+  </w:abstractNum>
+  <w:abstractNum w:abstractNumId="42">
     <w:nsid w:val="79B97BE4"/>
     <w:multiLevelType w:val="hybridMultilevel"/>
     <w:tmpl w:val="05584358"/>
@@ -16021,7 +18309,7 @@
       </w:pPr>
     </w:lvl>
   </w:abstractNum>
-  <w:abstractNum w:abstractNumId="38">
+  <w:abstractNum w:abstractNumId="43">
     <w:nsid w:val="7A7F2731"/>
     <w:multiLevelType w:val="multilevel"/>
     <w:tmpl w:val="C016C3E2"/>
@@ -16150,22 +18438,22 @@
     <w:abstractNumId w:val="17"/>
   </w:num>
   <w:num w:numId="6">
-    <w:abstractNumId w:val="33"/>
+    <w:abstractNumId w:val="36"/>
   </w:num>
   <w:num w:numId="7">
-    <w:abstractNumId w:val="21"/>
+    <w:abstractNumId w:val="22"/>
   </w:num>
   <w:num w:numId="8">
-    <w:abstractNumId w:val="24"/>
+    <w:abstractNumId w:val="26"/>
   </w:num>
   <w:num w:numId="9">
     <w:abstractNumId w:val="9"/>
   </w:num>
   <w:num w:numId="10">
-    <w:abstractNumId w:val="23"/>
+    <w:abstractNumId w:val="24"/>
   </w:num>
   <w:num w:numId="11">
-    <w:abstractNumId w:val="35"/>
+    <w:abstractNumId w:val="38"/>
   </w:num>
   <w:num w:numId="12">
     <w:abstractNumId w:val="8"/>
@@ -16174,25 +18462,25 @@
     <w:abstractNumId w:val="2"/>
   </w:num>
   <w:num w:numId="14">
-    <w:abstractNumId w:val="25"/>
+    <w:abstractNumId w:val="27"/>
   </w:num>
   <w:num w:numId="15">
-    <w:abstractNumId w:val="26"/>
+    <w:abstractNumId w:val="28"/>
   </w:num>
   <w:num w:numId="16">
-    <w:abstractNumId w:val="30"/>
+    <w:abstractNumId w:val="32"/>
   </w:num>
   <w:num w:numId="17">
-    <w:abstractNumId w:val="37"/>
+    <w:abstractNumId w:val="42"/>
   </w:num>
   <w:num w:numId="18">
     <w:abstractNumId w:val="6"/>
   </w:num>
   <w:num w:numId="19">
-    <w:abstractNumId w:val="32"/>
+    <w:abstractNumId w:val="35"/>
   </w:num>
   <w:num w:numId="20">
-    <w:abstractNumId w:val="36"/>
+    <w:abstractNumId w:val="39"/>
   </w:num>
   <w:num w:numId="21">
     <w:abstractNumId w:val="14"/>
@@ -16201,25 +18489,25 @@
     <w:abstractNumId w:val="15"/>
   </w:num>
   <w:num w:numId="23">
-    <w:abstractNumId w:val="31"/>
+    <w:abstractNumId w:val="33"/>
   </w:num>
   <w:num w:numId="24">
     <w:abstractNumId w:val="3"/>
   </w:num>
   <w:num w:numId="25">
+    <w:abstractNumId w:val="31"/>
+  </w:num>
+  <w:num w:numId="26">
     <w:abstractNumId w:val="29"/>
   </w:num>
-  <w:num w:numId="26">
-    <w:abstractNumId w:val="27"/>
-  </w:num>
   <w:num w:numId="27">
-    <w:abstractNumId w:val="22"/>
+    <w:abstractNumId w:val="23"/>
   </w:num>
   <w:num w:numId="28">
     <w:abstractNumId w:val="11"/>
   </w:num>
   <w:num w:numId="29">
-    <w:abstractNumId w:val="34"/>
+    <w:abstractNumId w:val="37"/>
   </w:num>
   <w:num w:numId="30">
     <w:abstractNumId w:val="12"/>
@@ -16228,7 +18516,7 @@
     <w:abstractNumId w:val="10"/>
   </w:num>
   <w:num w:numId="32">
-    <w:abstractNumId w:val="28"/>
+    <w:abstractNumId w:val="30"/>
   </w:num>
   <w:num w:numId="33">
     <w:abstractNumId w:val="7"/>
@@ -16237,19 +18525,34 @@
     <w:abstractNumId w:val="4"/>
   </w:num>
   <w:num w:numId="35">
-    <w:abstractNumId w:val="38"/>
+    <w:abstractNumId w:val="43"/>
   </w:num>
   <w:num w:numId="36">
     <w:abstractNumId w:val="18"/>
   </w:num>
   <w:num w:numId="37">
-    <w:abstractNumId w:val="20"/>
+    <w:abstractNumId w:val="21"/>
   </w:num>
   <w:num w:numId="38">
     <w:abstractNumId w:val="1"/>
   </w:num>
   <w:num w:numId="39">
     <w:abstractNumId w:val="0"/>
+  </w:num>
+  <w:num w:numId="40">
+    <w:abstractNumId w:val="41"/>
+  </w:num>
+  <w:num w:numId="41">
+    <w:abstractNumId w:val="34"/>
+  </w:num>
+  <w:num w:numId="42">
+    <w:abstractNumId w:val="20"/>
+  </w:num>
+  <w:num w:numId="43">
+    <w:abstractNumId w:val="25"/>
+  </w:num>
+  <w:num w:numId="44">
+    <w:abstractNumId w:val="40"/>
   </w:num>
   <w:numIdMacAtCleanup w:val="17"/>
 </w:numbering>
@@ -18323,7 +20626,7 @@
 </file>
 
 <file path=customXml/itemProps1.xml><?xml version="1.0" encoding="utf-8"?>
-<ds:datastoreItem xmlns:ds="http://schemas.openxmlformats.org/officeDocument/2006/customXml" ds:itemID="{B2B7CB1F-7E66-4425-9F8F-89F71E740F67}">
+<ds:datastoreItem xmlns:ds="http://schemas.openxmlformats.org/officeDocument/2006/customXml" ds:itemID="{0B36E1A9-6220-4ACA-9A3E-09576A31774A}">
   <ds:schemaRefs>
     <ds:schemaRef ds:uri="http://schemas.openxmlformats.org/officeDocument/2006/bibliography"/>
   </ds:schemaRefs>

</xml_diff>

<commit_message>
Added some Items to Test and Functional Test Cases
</commit_message>
<xml_diff>
--- a/Documentation/Test Document/TestDocument.docx
+++ b/Documentation/Test Document/TestDocument.docx
@@ -8726,6 +8726,303 @@
           </w:p>
         </w:tc>
       </w:tr>
+      <w:tr>
+        <w:tc>
+          <w:tcPr>
+            <w:tcW w:w="890" w:type="dxa"/>
+            <w:tcBorders>
+              <w:left w:val="single" w:sz="8" w:space="0" w:color="000000"/>
+              <w:right w:val="single" w:sz="8" w:space="0" w:color="000000"/>
+            </w:tcBorders>
+            <w:tcMar>
+              <w:top w:w="100" w:type="dxa"/>
+              <w:left w:w="100" w:type="dxa"/>
+              <w:bottom w:w="100" w:type="dxa"/>
+              <w:right w:w="100" w:type="dxa"/>
+            </w:tcMar>
+          </w:tcPr>
+          <w:p>
+            <w:pPr>
+              <w:pStyle w:val="UnityBody"/>
+            </w:pPr>
+            <w:r>
+              <w:t>FT_30</w:t>
+            </w:r>
+          </w:p>
+        </w:tc>
+        <w:tc>
+          <w:tcPr>
+            <w:tcW w:w="2170" w:type="dxa"/>
+            <w:tcBorders>
+              <w:left w:val="single" w:sz="8" w:space="0" w:color="000000"/>
+              <w:right w:val="single" w:sz="8" w:space="0" w:color="000000"/>
+            </w:tcBorders>
+            <w:tcMar>
+              <w:top w:w="100" w:type="dxa"/>
+              <w:left w:w="100" w:type="dxa"/>
+              <w:bottom w:w="100" w:type="dxa"/>
+              <w:right w:w="100" w:type="dxa"/>
+            </w:tcMar>
+          </w:tcPr>
+          <w:p>
+            <w:pPr>
+              <w:pStyle w:val="UnityBody"/>
+              <w:jc w:val="center"/>
+            </w:pPr>
+            <w:r>
+              <w:t>Player Stamina Test</w:t>
+            </w:r>
+          </w:p>
+        </w:tc>
+        <w:tc>
+          <w:tcPr>
+            <w:tcW w:w="6405" w:type="dxa"/>
+            <w:tcBorders>
+              <w:right w:val="single" w:sz="8" w:space="0" w:color="000000"/>
+            </w:tcBorders>
+            <w:tcMar>
+              <w:top w:w="100" w:type="dxa"/>
+              <w:left w:w="100" w:type="dxa"/>
+              <w:bottom w:w="100" w:type="dxa"/>
+              <w:right w:w="100" w:type="dxa"/>
+            </w:tcMar>
+          </w:tcPr>
+          <w:p>
+            <w:pPr>
+              <w:pStyle w:val="UnityBody"/>
+            </w:pPr>
+            <w:r>
+              <w:t xml:space="preserve">When the game has been started by the game player and the assets testing in FT_10 have succeeded, test to see if the player GameObject is able to successfully gain and lose health as well as gain stamina by drinking a potion. This should test the appropriate animations and HUD elements. </w:t>
+            </w:r>
+            <w:bookmarkStart w:id="17" w:name="_GoBack"/>
+            <w:bookmarkEnd w:id="17"/>
+            <w:r>
+              <w:t>Corresponding Functional Requirement: FR26</w:t>
+            </w:r>
+          </w:p>
+        </w:tc>
+      </w:tr>
+      <w:tr>
+        <w:tc>
+          <w:tcPr>
+            <w:tcW w:w="890" w:type="dxa"/>
+            <w:tcBorders>
+              <w:left w:val="single" w:sz="8" w:space="0" w:color="000000"/>
+              <w:right w:val="single" w:sz="8" w:space="0" w:color="000000"/>
+            </w:tcBorders>
+            <w:tcMar>
+              <w:top w:w="100" w:type="dxa"/>
+              <w:left w:w="100" w:type="dxa"/>
+              <w:bottom w:w="100" w:type="dxa"/>
+              <w:right w:w="100" w:type="dxa"/>
+            </w:tcMar>
+          </w:tcPr>
+          <w:p>
+            <w:pPr>
+              <w:pStyle w:val="UnityBody"/>
+            </w:pPr>
+            <w:r>
+              <w:t>FT_31</w:t>
+            </w:r>
+          </w:p>
+        </w:tc>
+        <w:tc>
+          <w:tcPr>
+            <w:tcW w:w="2170" w:type="dxa"/>
+            <w:tcBorders>
+              <w:left w:val="single" w:sz="8" w:space="0" w:color="000000"/>
+              <w:right w:val="single" w:sz="8" w:space="0" w:color="000000"/>
+            </w:tcBorders>
+            <w:tcMar>
+              <w:top w:w="100" w:type="dxa"/>
+              <w:left w:w="100" w:type="dxa"/>
+              <w:bottom w:w="100" w:type="dxa"/>
+              <w:right w:w="100" w:type="dxa"/>
+            </w:tcMar>
+          </w:tcPr>
+          <w:p>
+            <w:pPr>
+              <w:pStyle w:val="UnityBody"/>
+              <w:jc w:val="center"/>
+            </w:pPr>
+            <w:r>
+              <w:t>Puzzle Test</w:t>
+            </w:r>
+          </w:p>
+        </w:tc>
+        <w:tc>
+          <w:tcPr>
+            <w:tcW w:w="6405" w:type="dxa"/>
+            <w:tcBorders>
+              <w:right w:val="single" w:sz="8" w:space="0" w:color="000000"/>
+            </w:tcBorders>
+            <w:tcMar>
+              <w:top w:w="100" w:type="dxa"/>
+              <w:left w:w="100" w:type="dxa"/>
+              <w:bottom w:w="100" w:type="dxa"/>
+              <w:right w:w="100" w:type="dxa"/>
+            </w:tcMar>
+          </w:tcPr>
+          <w:p>
+            <w:pPr>
+              <w:pStyle w:val="UnityBody"/>
+            </w:pPr>
+            <w:r>
+              <w:t>When the game is started, test that all tiles except the first in sequence (blue) will pop up after being stepped on.  Once the blue tile is down, the yellow tile will also stay lowered when stepped on.  After the last tile (brown) is pressed, the boulder will be released from its position to allow the player to proceed to the ladder. Corresponding Functional Requirement: FR10</w:t>
+            </w:r>
+          </w:p>
+        </w:tc>
+      </w:tr>
+      <w:tr>
+        <w:tc>
+          <w:tcPr>
+            <w:tcW w:w="890" w:type="dxa"/>
+            <w:tcBorders>
+              <w:left w:val="single" w:sz="8" w:space="0" w:color="000000"/>
+              <w:right w:val="single" w:sz="8" w:space="0" w:color="000000"/>
+            </w:tcBorders>
+            <w:tcMar>
+              <w:top w:w="100" w:type="dxa"/>
+              <w:left w:w="100" w:type="dxa"/>
+              <w:bottom w:w="100" w:type="dxa"/>
+              <w:right w:w="100" w:type="dxa"/>
+            </w:tcMar>
+          </w:tcPr>
+          <w:p>
+            <w:pPr>
+              <w:pStyle w:val="UnityBody"/>
+            </w:pPr>
+            <w:r>
+              <w:t>FT_32</w:t>
+            </w:r>
+          </w:p>
+        </w:tc>
+        <w:tc>
+          <w:tcPr>
+            <w:tcW w:w="2170" w:type="dxa"/>
+            <w:tcBorders>
+              <w:left w:val="single" w:sz="8" w:space="0" w:color="000000"/>
+              <w:right w:val="single" w:sz="8" w:space="0" w:color="000000"/>
+            </w:tcBorders>
+            <w:tcMar>
+              <w:top w:w="100" w:type="dxa"/>
+              <w:left w:w="100" w:type="dxa"/>
+              <w:bottom w:w="100" w:type="dxa"/>
+              <w:right w:w="100" w:type="dxa"/>
+            </w:tcMar>
+          </w:tcPr>
+          <w:p>
+            <w:pPr>
+              <w:pStyle w:val="UnityBody"/>
+              <w:jc w:val="center"/>
+            </w:pPr>
+            <w:r>
+              <w:t>NPC Test</w:t>
+            </w:r>
+          </w:p>
+        </w:tc>
+        <w:tc>
+          <w:tcPr>
+            <w:tcW w:w="6405" w:type="dxa"/>
+            <w:tcBorders>
+              <w:right w:val="single" w:sz="8" w:space="0" w:color="000000"/>
+            </w:tcBorders>
+            <w:tcMar>
+              <w:top w:w="100" w:type="dxa"/>
+              <w:left w:w="100" w:type="dxa"/>
+              <w:bottom w:w="100" w:type="dxa"/>
+              <w:right w:w="100" w:type="dxa"/>
+            </w:tcMar>
+          </w:tcPr>
+          <w:p>
+            <w:pPr>
+              <w:pStyle w:val="UnityBody"/>
+            </w:pPr>
+            <w:r>
+              <w:t xml:space="preserve">Test that the NPC will slowly rotate to face the player when within the predetermined range.  </w:t>
+            </w:r>
+          </w:p>
+          <w:p>
+            <w:pPr>
+              <w:pStyle w:val="UnityBody"/>
+            </w:pPr>
+            <w:r>
+              <w:t>Corresponding Functional Requirement: FR38</w:t>
+            </w:r>
+          </w:p>
+        </w:tc>
+      </w:tr>
+      <w:tr>
+        <w:tc>
+          <w:tcPr>
+            <w:tcW w:w="890" w:type="dxa"/>
+            <w:tcBorders>
+              <w:left w:val="single" w:sz="8" w:space="0" w:color="000000"/>
+              <w:right w:val="single" w:sz="8" w:space="0" w:color="000000"/>
+            </w:tcBorders>
+            <w:tcMar>
+              <w:top w:w="100" w:type="dxa"/>
+              <w:left w:w="100" w:type="dxa"/>
+              <w:bottom w:w="100" w:type="dxa"/>
+              <w:right w:w="100" w:type="dxa"/>
+            </w:tcMar>
+          </w:tcPr>
+          <w:p>
+            <w:pPr>
+              <w:pStyle w:val="UnityBody"/>
+            </w:pPr>
+            <w:r>
+              <w:t>FT_33</w:t>
+            </w:r>
+          </w:p>
+        </w:tc>
+        <w:tc>
+          <w:tcPr>
+            <w:tcW w:w="2170" w:type="dxa"/>
+            <w:tcBorders>
+              <w:left w:val="single" w:sz="8" w:space="0" w:color="000000"/>
+              <w:right w:val="single" w:sz="8" w:space="0" w:color="000000"/>
+            </w:tcBorders>
+            <w:tcMar>
+              <w:top w:w="100" w:type="dxa"/>
+              <w:left w:w="100" w:type="dxa"/>
+              <w:bottom w:w="100" w:type="dxa"/>
+              <w:right w:w="100" w:type="dxa"/>
+            </w:tcMar>
+          </w:tcPr>
+          <w:p>
+            <w:pPr>
+              <w:pStyle w:val="UnityBody"/>
+              <w:jc w:val="center"/>
+            </w:pPr>
+            <w:r>
+              <w:t>NPC Chat Bubble</w:t>
+            </w:r>
+          </w:p>
+        </w:tc>
+        <w:tc>
+          <w:tcPr>
+            <w:tcW w:w="6405" w:type="dxa"/>
+            <w:tcBorders>
+              <w:right w:val="single" w:sz="8" w:space="0" w:color="000000"/>
+            </w:tcBorders>
+            <w:tcMar>
+              <w:top w:w="100" w:type="dxa"/>
+              <w:left w:w="100" w:type="dxa"/>
+              <w:bottom w:w="100" w:type="dxa"/>
+              <w:right w:w="100" w:type="dxa"/>
+            </w:tcMar>
+          </w:tcPr>
+          <w:p>
+            <w:pPr>
+              <w:pStyle w:val="UnityBody"/>
+            </w:pPr>
+            <w:r>
+              <w:t>Test that the chat bubble is able to display specified text in a distinct order.  That order is reset to the beginning if the player walks out of range, and the bubble display is disabled. Corresponding Functional Requirement: FR39</w:t>
+            </w:r>
+          </w:p>
+        </w:tc>
+      </w:tr>
     </w:tbl>
     <w:p>
       <w:pPr>
@@ -8733,11 +9030,12 @@
         <w:ind w:left="810" w:hanging="450"/>
         <w:jc w:val="left"/>
       </w:pPr>
-      <w:bookmarkStart w:id="17" w:name="_Toc414903466"/>
+      <w:bookmarkStart w:id="18" w:name="_Toc414903466"/>
       <w:r>
+        <w:lastRenderedPageBreak/>
         <w:t>Test Risks/Issues</w:t>
       </w:r>
-      <w:bookmarkEnd w:id="17"/>
+      <w:bookmarkEnd w:id="18"/>
     </w:p>
     <w:p>
       <w:pPr>
@@ -8753,11 +9051,11 @@
         <w:ind w:left="810" w:hanging="450"/>
         <w:jc w:val="left"/>
       </w:pPr>
-      <w:bookmarkStart w:id="18" w:name="_Toc414903467"/>
+      <w:bookmarkStart w:id="19" w:name="_Toc414903467"/>
       <w:r>
         <w:t>Test Pass/Fail Criteria</w:t>
       </w:r>
-      <w:bookmarkEnd w:id="18"/>
+      <w:bookmarkEnd w:id="19"/>
     </w:p>
     <w:p>
       <w:pPr>
@@ -8845,11 +9143,11 @@
         <w:ind w:left="810" w:hanging="450"/>
         <w:jc w:val="left"/>
       </w:pPr>
-      <w:bookmarkStart w:id="19" w:name="_Toc414903468"/>
+      <w:bookmarkStart w:id="20" w:name="_Toc414903468"/>
       <w:r>
         <w:t>Test Entry/Exit Criteria</w:t>
       </w:r>
-      <w:bookmarkEnd w:id="19"/>
+      <w:bookmarkEnd w:id="20"/>
     </w:p>
     <w:p>
       <w:pPr>
@@ -8880,7 +9178,6 @@
         </w:numPr>
       </w:pPr>
       <w:r>
-        <w:lastRenderedPageBreak/>
         <w:t>Confirm that the test tools are installed to Unity</w:t>
       </w:r>
     </w:p>
@@ -8902,11 +9199,11 @@
         <w:ind w:left="810" w:hanging="450"/>
         <w:jc w:val="left"/>
       </w:pPr>
-      <w:bookmarkStart w:id="20" w:name="_Toc414903469"/>
+      <w:bookmarkStart w:id="21" w:name="_Toc414903469"/>
       <w:r>
         <w:t>Test Suspension/Resumption Criteria</w:t>
       </w:r>
-      <w:bookmarkEnd w:id="20"/>
+      <w:bookmarkEnd w:id="21"/>
     </w:p>
     <w:p>
       <w:pPr>
@@ -8922,14 +9219,14 @@
         <w:ind w:left="810" w:hanging="450"/>
         <w:jc w:val="left"/>
       </w:pPr>
-      <w:bookmarkStart w:id="21" w:name="_Toc414903470"/>
+      <w:bookmarkStart w:id="22" w:name="_Toc414903470"/>
       <w:r>
         <w:t xml:space="preserve">Test </w:t>
       </w:r>
       <w:r>
         <w:t>Cases</w:t>
       </w:r>
-      <w:bookmarkEnd w:id="21"/>
+      <w:bookmarkEnd w:id="22"/>
     </w:p>
     <w:tbl>
       <w:tblPr>
@@ -9067,6 +9364,7 @@
               <w:rPr>
                 <w:shd w:val="clear" w:color="auto" w:fill="F2F2F2"/>
               </w:rPr>
+              <w:lastRenderedPageBreak/>
               <w:t>Pre-Conditions</w:t>
             </w:r>
           </w:p>
@@ -9517,7 +9815,6 @@
               <w:rPr>
                 <w:shd w:val="clear" w:color="auto" w:fill="F2F2F2"/>
               </w:rPr>
-              <w:lastRenderedPageBreak/>
               <w:t>Test Steps</w:t>
             </w:r>
           </w:p>
@@ -9540,7 +9837,7 @@
             <w:pPr>
               <w:numPr>
                 <w:ilvl w:val="0"/>
-                <w:numId w:val="17"/>
+                <w:numId w:val="16"/>
               </w:numPr>
               <w:spacing w:before="0" w:line="276" w:lineRule="auto"/>
               <w:ind w:left="-5" w:firstLine="0"/>
@@ -9569,7 +9866,7 @@
             <w:pPr>
               <w:numPr>
                 <w:ilvl w:val="0"/>
-                <w:numId w:val="17"/>
+                <w:numId w:val="16"/>
               </w:numPr>
               <w:spacing w:before="0" w:line="276" w:lineRule="auto"/>
               <w:ind w:left="-5" w:firstLine="0"/>
@@ -9592,7 +9889,7 @@
             <w:pPr>
               <w:numPr>
                 <w:ilvl w:val="0"/>
-                <w:numId w:val="17"/>
+                <w:numId w:val="16"/>
               </w:numPr>
               <w:spacing w:before="0" w:line="276" w:lineRule="auto"/>
               <w:ind w:left="-5" w:firstLine="0"/>
@@ -9720,6 +10017,7 @@
               <w:rPr>
                 <w:shd w:val="clear" w:color="auto" w:fill="F2F2F2"/>
               </w:rPr>
+              <w:lastRenderedPageBreak/>
               <w:t>Pass/Fail</w:t>
             </w:r>
           </w:p>
@@ -9959,7 +10257,7 @@
             <w:pPr>
               <w:numPr>
                 <w:ilvl w:val="0"/>
-                <w:numId w:val="44"/>
+                <w:numId w:val="41"/>
               </w:numPr>
               <w:spacing w:before="0" w:line="276" w:lineRule="auto"/>
               <w:ind w:left="85" w:firstLine="0"/>
@@ -9994,7 +10292,7 @@
             <w:pPr>
               <w:numPr>
                 <w:ilvl w:val="0"/>
-                <w:numId w:val="44"/>
+                <w:numId w:val="41"/>
               </w:numPr>
               <w:spacing w:before="0" w:line="276" w:lineRule="auto"/>
               <w:ind w:left="85" w:firstLine="0"/>
@@ -10023,7 +10321,7 @@
             <w:pPr>
               <w:numPr>
                 <w:ilvl w:val="0"/>
-                <w:numId w:val="44"/>
+                <w:numId w:val="41"/>
               </w:numPr>
               <w:spacing w:before="0" w:line="276" w:lineRule="auto"/>
               <w:ind w:left="85" w:firstLine="0"/>
@@ -10052,7 +10350,7 @@
             <w:pPr>
               <w:numPr>
                 <w:ilvl w:val="0"/>
-                <w:numId w:val="44"/>
+                <w:numId w:val="41"/>
               </w:numPr>
               <w:spacing w:before="0" w:line="276" w:lineRule="auto"/>
               <w:ind w:left="85" w:firstLine="0"/>
@@ -10066,7 +10364,7 @@
             <w:pPr>
               <w:numPr>
                 <w:ilvl w:val="0"/>
-                <w:numId w:val="44"/>
+                <w:numId w:val="41"/>
               </w:numPr>
               <w:spacing w:before="0" w:line="276" w:lineRule="auto"/>
               <w:ind w:left="85" w:firstLine="0"/>
@@ -10141,7 +10439,7 @@
               <w:pStyle w:val="ListParagraph"/>
               <w:numPr>
                 <w:ilvl w:val="3"/>
-                <w:numId w:val="44"/>
+                <w:numId w:val="41"/>
               </w:numPr>
               <w:ind w:left="85" w:firstLine="0"/>
             </w:pPr>
@@ -10154,7 +10452,7 @@
               <w:pStyle w:val="ListParagraph"/>
               <w:numPr>
                 <w:ilvl w:val="3"/>
-                <w:numId w:val="44"/>
+                <w:numId w:val="41"/>
               </w:numPr>
               <w:ind w:left="85" w:firstLine="0"/>
             </w:pPr>
@@ -10167,12 +10465,11 @@
               <w:pStyle w:val="ListParagraph"/>
               <w:numPr>
                 <w:ilvl w:val="3"/>
-                <w:numId w:val="44"/>
+                <w:numId w:val="41"/>
               </w:numPr>
               <w:ind w:left="85" w:firstLine="0"/>
             </w:pPr>
             <w:r>
-              <w:lastRenderedPageBreak/>
               <w:t>Pixel density shall change</w:t>
             </w:r>
           </w:p>
@@ -10181,7 +10478,7 @@
               <w:pStyle w:val="ListParagraph"/>
               <w:numPr>
                 <w:ilvl w:val="3"/>
-                <w:numId w:val="44"/>
+                <w:numId w:val="41"/>
               </w:numPr>
               <w:ind w:left="85" w:firstLine="0"/>
             </w:pPr>
@@ -10194,7 +10491,7 @@
               <w:pStyle w:val="ListParagraph"/>
               <w:numPr>
                 <w:ilvl w:val="3"/>
-                <w:numId w:val="44"/>
+                <w:numId w:val="41"/>
               </w:numPr>
               <w:ind w:left="85" w:firstLine="0"/>
             </w:pPr>
@@ -10226,7 +10523,6 @@
               <w:rPr>
                 <w:shd w:val="clear" w:color="auto" w:fill="F2F2F2"/>
               </w:rPr>
-              <w:lastRenderedPageBreak/>
               <w:t>Priority</w:t>
             </w:r>
           </w:p>
@@ -10349,6 +10645,7 @@
               <w:rPr>
                 <w:shd w:val="clear" w:color="auto" w:fill="F2F2F2"/>
               </w:rPr>
+              <w:lastRenderedPageBreak/>
               <w:t>ID</w:t>
             </w:r>
           </w:p>
@@ -10513,7 +10810,7 @@
             <w:pPr>
               <w:numPr>
                 <w:ilvl w:val="0"/>
-                <w:numId w:val="18"/>
+                <w:numId w:val="17"/>
               </w:numPr>
               <w:spacing w:before="0" w:line="276" w:lineRule="auto"/>
               <w:ind w:left="85" w:firstLine="0"/>
@@ -10536,7 +10833,7 @@
             <w:pPr>
               <w:numPr>
                 <w:ilvl w:val="0"/>
-                <w:numId w:val="18"/>
+                <w:numId w:val="17"/>
               </w:numPr>
               <w:spacing w:before="0" w:line="276" w:lineRule="auto"/>
               <w:ind w:left="85" w:firstLine="0"/>
@@ -10565,7 +10862,7 @@
             <w:pPr>
               <w:numPr>
                 <w:ilvl w:val="0"/>
-                <w:numId w:val="18"/>
+                <w:numId w:val="17"/>
               </w:numPr>
               <w:spacing w:before="0" w:line="276" w:lineRule="auto"/>
               <w:ind w:left="85" w:firstLine="0"/>
@@ -10588,7 +10885,7 @@
             <w:pPr>
               <w:numPr>
                 <w:ilvl w:val="0"/>
-                <w:numId w:val="18"/>
+                <w:numId w:val="17"/>
               </w:numPr>
               <w:spacing w:before="0" w:line="276" w:lineRule="auto"/>
               <w:ind w:left="85" w:firstLine="0"/>
@@ -10602,7 +10899,7 @@
             <w:pPr>
               <w:numPr>
                 <w:ilvl w:val="0"/>
-                <w:numId w:val="18"/>
+                <w:numId w:val="17"/>
               </w:numPr>
               <w:spacing w:before="0" w:line="276" w:lineRule="auto"/>
               <w:ind w:left="85" w:firstLine="0"/>
@@ -10677,7 +10974,7 @@
               <w:pStyle w:val="ListParagraph"/>
               <w:numPr>
                 <w:ilvl w:val="3"/>
-                <w:numId w:val="45"/>
+                <w:numId w:val="42"/>
               </w:numPr>
               <w:ind w:left="85" w:firstLine="0"/>
             </w:pPr>
@@ -10690,7 +10987,7 @@
               <w:pStyle w:val="ListParagraph"/>
               <w:numPr>
                 <w:ilvl w:val="3"/>
-                <w:numId w:val="45"/>
+                <w:numId w:val="42"/>
               </w:numPr>
               <w:ind w:left="85" w:firstLine="0"/>
             </w:pPr>
@@ -10703,7 +11000,7 @@
               <w:pStyle w:val="ListParagraph"/>
               <w:numPr>
                 <w:ilvl w:val="3"/>
-                <w:numId w:val="45"/>
+                <w:numId w:val="42"/>
               </w:numPr>
               <w:ind w:left="85" w:firstLine="0"/>
             </w:pPr>
@@ -10716,7 +11013,7 @@
               <w:pStyle w:val="ListParagraph"/>
               <w:numPr>
                 <w:ilvl w:val="3"/>
-                <w:numId w:val="45"/>
+                <w:numId w:val="42"/>
               </w:numPr>
               <w:ind w:left="85" w:firstLine="0"/>
             </w:pPr>
@@ -10729,7 +11026,7 @@
               <w:pStyle w:val="ListParagraph"/>
               <w:numPr>
                 <w:ilvl w:val="3"/>
-                <w:numId w:val="45"/>
+                <w:numId w:val="42"/>
               </w:numPr>
               <w:ind w:left="85" w:firstLine="0"/>
             </w:pPr>
@@ -10808,7 +11105,6 @@
               <w:rPr>
                 <w:shd w:val="clear" w:color="auto" w:fill="F2F2F2"/>
               </w:rPr>
-              <w:lastRenderedPageBreak/>
               <w:t>Pass/Fail</w:t>
             </w:r>
           </w:p>
@@ -10979,6 +11275,7 @@
               <w:rPr>
                 <w:shd w:val="clear" w:color="auto" w:fill="F2F2F2"/>
               </w:rPr>
+              <w:lastRenderedPageBreak/>
               <w:t>Pre-Conditions</w:t>
             </w:r>
           </w:p>
@@ -11048,7 +11345,7 @@
             <w:pPr>
               <w:numPr>
                 <w:ilvl w:val="0"/>
-                <w:numId w:val="46"/>
+                <w:numId w:val="43"/>
               </w:numPr>
               <w:spacing w:before="0" w:line="276" w:lineRule="auto"/>
               <w:ind w:left="85" w:firstLine="0"/>
@@ -11071,7 +11368,7 @@
             <w:pPr>
               <w:numPr>
                 <w:ilvl w:val="0"/>
-                <w:numId w:val="46"/>
+                <w:numId w:val="43"/>
               </w:numPr>
               <w:spacing w:before="0" w:line="276" w:lineRule="auto"/>
               <w:ind w:left="85" w:firstLine="0"/>
@@ -11100,7 +11397,7 @@
             <w:pPr>
               <w:numPr>
                 <w:ilvl w:val="0"/>
-                <w:numId w:val="46"/>
+                <w:numId w:val="43"/>
               </w:numPr>
               <w:spacing w:before="0" w:line="276" w:lineRule="auto"/>
               <w:ind w:left="85" w:firstLine="0"/>
@@ -11123,7 +11420,7 @@
             <w:pPr>
               <w:numPr>
                 <w:ilvl w:val="0"/>
-                <w:numId w:val="46"/>
+                <w:numId w:val="43"/>
               </w:numPr>
               <w:spacing w:before="0" w:line="276" w:lineRule="auto"/>
               <w:ind w:left="85" w:firstLine="0"/>
@@ -11152,7 +11449,7 @@
             <w:pPr>
               <w:numPr>
                 <w:ilvl w:val="0"/>
-                <w:numId w:val="46"/>
+                <w:numId w:val="43"/>
               </w:numPr>
               <w:spacing w:before="0" w:line="276" w:lineRule="auto"/>
               <w:ind w:left="85" w:firstLine="0"/>
@@ -11381,7 +11678,6 @@
               <w:rPr>
                 <w:shd w:val="clear" w:color="auto" w:fill="F2F2F2"/>
               </w:rPr>
-              <w:lastRenderedPageBreak/>
               <w:t>ID</w:t>
             </w:r>
           </w:p>
@@ -11524,6 +11820,7 @@
               <w:rPr>
                 <w:shd w:val="clear" w:color="auto" w:fill="F2F2F2"/>
               </w:rPr>
+              <w:lastRenderedPageBreak/>
               <w:t>Test Steps</w:t>
             </w:r>
           </w:p>
@@ -11546,7 +11843,7 @@
             <w:pPr>
               <w:numPr>
                 <w:ilvl w:val="0"/>
-                <w:numId w:val="20"/>
+                <w:numId w:val="18"/>
               </w:numPr>
               <w:spacing w:before="0" w:line="276" w:lineRule="auto"/>
               <w:ind w:left="85" w:firstLine="0"/>
@@ -11569,7 +11866,7 @@
             <w:pPr>
               <w:numPr>
                 <w:ilvl w:val="0"/>
-                <w:numId w:val="20"/>
+                <w:numId w:val="18"/>
               </w:numPr>
               <w:spacing w:before="0" w:line="276" w:lineRule="auto"/>
               <w:ind w:left="85" w:firstLine="0"/>
@@ -11601,7 +11898,7 @@
             <w:pPr>
               <w:numPr>
                 <w:ilvl w:val="0"/>
-                <w:numId w:val="20"/>
+                <w:numId w:val="18"/>
               </w:numPr>
               <w:spacing w:before="0" w:line="276" w:lineRule="auto"/>
               <w:ind w:left="85" w:firstLine="0"/>
@@ -11974,7 +12271,7 @@
             <w:pPr>
               <w:numPr>
                 <w:ilvl w:val="0"/>
-                <w:numId w:val="21"/>
+                <w:numId w:val="19"/>
               </w:numPr>
               <w:spacing w:before="0" w:line="276" w:lineRule="auto"/>
               <w:ind w:left="85" w:firstLine="0"/>
@@ -11997,7 +12294,7 @@
             <w:pPr>
               <w:numPr>
                 <w:ilvl w:val="0"/>
-                <w:numId w:val="21"/>
+                <w:numId w:val="19"/>
               </w:numPr>
               <w:spacing w:before="0" w:line="276" w:lineRule="auto"/>
               <w:ind w:left="85" w:firstLine="0"/>
@@ -12026,7 +12323,7 @@
             <w:pPr>
               <w:numPr>
                 <w:ilvl w:val="0"/>
-                <w:numId w:val="21"/>
+                <w:numId w:val="19"/>
               </w:numPr>
               <w:spacing w:before="0" w:line="276" w:lineRule="auto"/>
               <w:ind w:left="85" w:firstLine="0"/>
@@ -12097,7 +12394,6 @@
           </w:p>
           <w:p>
             <w:r>
-              <w:lastRenderedPageBreak/>
               <w:t xml:space="preserve">2. The </w:t>
             </w:r>
             <w:r>
@@ -12137,7 +12433,6 @@
               <w:rPr>
                 <w:shd w:val="clear" w:color="auto" w:fill="F2F2F2"/>
               </w:rPr>
-              <w:lastRenderedPageBreak/>
               <w:t>Priority</w:t>
             </w:r>
           </w:p>
@@ -12185,6 +12480,7 @@
               <w:rPr>
                 <w:shd w:val="clear" w:color="auto" w:fill="F2F2F2"/>
               </w:rPr>
+              <w:lastRenderedPageBreak/>
               <w:t>Pass/Fail</w:t>
             </w:r>
           </w:p>
@@ -12424,7 +12720,7 @@
             <w:pPr>
               <w:numPr>
                 <w:ilvl w:val="0"/>
-                <w:numId w:val="22"/>
+                <w:numId w:val="20"/>
               </w:numPr>
               <w:spacing w:before="0" w:line="276" w:lineRule="auto"/>
               <w:ind w:left="85" w:firstLine="0"/>
@@ -12447,7 +12743,7 @@
             <w:pPr>
               <w:numPr>
                 <w:ilvl w:val="0"/>
-                <w:numId w:val="22"/>
+                <w:numId w:val="20"/>
               </w:numPr>
               <w:spacing w:before="0" w:line="276" w:lineRule="auto"/>
               <w:ind w:left="85" w:firstLine="0"/>
@@ -12762,7 +13058,6 @@
               <w:rPr>
                 <w:shd w:val="clear" w:color="auto" w:fill="F2F2F2"/>
               </w:rPr>
-              <w:lastRenderedPageBreak/>
               <w:t>Pre-Conditions</w:t>
             </w:r>
           </w:p>
@@ -12832,7 +13127,7 @@
             <w:pPr>
               <w:numPr>
                 <w:ilvl w:val="0"/>
-                <w:numId w:val="23"/>
+                <w:numId w:val="21"/>
               </w:numPr>
               <w:spacing w:before="0" w:line="276" w:lineRule="auto"/>
               <w:ind w:left="85" w:firstLine="0"/>
@@ -12855,7 +13150,7 @@
             <w:pPr>
               <w:numPr>
                 <w:ilvl w:val="0"/>
-                <w:numId w:val="23"/>
+                <w:numId w:val="21"/>
               </w:numPr>
               <w:spacing w:before="0" w:line="276" w:lineRule="auto"/>
               <w:ind w:left="85" w:firstLine="0"/>
@@ -12869,13 +13164,14 @@
             <w:pPr>
               <w:numPr>
                 <w:ilvl w:val="0"/>
-                <w:numId w:val="23"/>
+                <w:numId w:val="21"/>
               </w:numPr>
               <w:spacing w:before="0" w:line="276" w:lineRule="auto"/>
               <w:ind w:left="85" w:firstLine="0"/>
               <w:contextualSpacing/>
             </w:pPr>
             <w:r>
+              <w:lastRenderedPageBreak/>
               <w:t>Read resulting output in console window to determine pass/fail</w:t>
             </w:r>
           </w:p>
@@ -12903,6 +13199,7 @@
               <w:rPr>
                 <w:shd w:val="clear" w:color="auto" w:fill="F2F2F2"/>
               </w:rPr>
+              <w:lastRenderedPageBreak/>
               <w:t>Expected Results</w:t>
             </w:r>
           </w:p>
@@ -12926,7 +13223,7 @@
               <w:pStyle w:val="ListParagraph"/>
               <w:numPr>
                 <w:ilvl w:val="3"/>
-                <w:numId w:val="23"/>
+                <w:numId w:val="21"/>
               </w:numPr>
               <w:ind w:left="85" w:firstLine="0"/>
             </w:pPr>
@@ -12939,7 +13236,7 @@
               <w:pStyle w:val="ListParagraph"/>
               <w:numPr>
                 <w:ilvl w:val="3"/>
-                <w:numId w:val="23"/>
+                <w:numId w:val="21"/>
               </w:numPr>
               <w:ind w:left="85" w:firstLine="0"/>
             </w:pPr>
@@ -13267,7 +13564,7 @@
               <w:pStyle w:val="ListParagraph"/>
               <w:numPr>
                 <w:ilvl w:val="0"/>
-                <w:numId w:val="25"/>
+                <w:numId w:val="23"/>
               </w:numPr>
               <w:spacing w:before="0" w:line="276" w:lineRule="auto"/>
             </w:pPr>
@@ -13280,7 +13577,7 @@
               <w:pStyle w:val="ListParagraph"/>
               <w:numPr>
                 <w:ilvl w:val="0"/>
-                <w:numId w:val="25"/>
+                <w:numId w:val="23"/>
               </w:numPr>
               <w:spacing w:before="0" w:line="276" w:lineRule="auto"/>
             </w:pPr>
@@ -13293,7 +13590,7 @@
               <w:pStyle w:val="ListParagraph"/>
               <w:numPr>
                 <w:ilvl w:val="0"/>
-                <w:numId w:val="25"/>
+                <w:numId w:val="23"/>
               </w:numPr>
               <w:spacing w:before="0" w:line="276" w:lineRule="auto"/>
             </w:pPr>
@@ -13419,7 +13716,6 @@
               <w:rPr>
                 <w:shd w:val="clear" w:color="auto" w:fill="F2F2F2"/>
               </w:rPr>
-              <w:lastRenderedPageBreak/>
               <w:t>Pass/Fail</w:t>
             </w:r>
           </w:p>
@@ -13543,6 +13839,7 @@
               <w:rPr>
                 <w:shd w:val="clear" w:color="auto" w:fill="F2F2F2"/>
               </w:rPr>
+              <w:lastRenderedPageBreak/>
               <w:t>Item to Test</w:t>
             </w:r>
           </w:p>
@@ -13659,7 +13956,7 @@
             <w:pPr>
               <w:numPr>
                 <w:ilvl w:val="0"/>
-                <w:numId w:val="24"/>
+                <w:numId w:val="22"/>
               </w:numPr>
               <w:spacing w:before="0" w:line="276" w:lineRule="auto"/>
               <w:contextualSpacing/>
@@ -13672,7 +13969,7 @@
             <w:pPr>
               <w:numPr>
                 <w:ilvl w:val="0"/>
-                <w:numId w:val="24"/>
+                <w:numId w:val="22"/>
               </w:numPr>
               <w:spacing w:before="0" w:line="276" w:lineRule="auto"/>
               <w:contextualSpacing/>
@@ -13685,7 +13982,7 @@
             <w:pPr>
               <w:numPr>
                 <w:ilvl w:val="0"/>
-                <w:numId w:val="24"/>
+                <w:numId w:val="22"/>
               </w:numPr>
               <w:spacing w:before="0" w:line="276" w:lineRule="auto"/>
               <w:contextualSpacing/>
@@ -14029,7 +14326,6 @@
               <w:rPr>
                 <w:shd w:val="clear" w:color="auto" w:fill="F2F2F2"/>
               </w:rPr>
-              <w:lastRenderedPageBreak/>
               <w:t>Test Steps</w:t>
             </w:r>
           </w:p>
@@ -14052,7 +14348,7 @@
             <w:pPr>
               <w:numPr>
                 <w:ilvl w:val="0"/>
-                <w:numId w:val="53"/>
+                <w:numId w:val="50"/>
               </w:numPr>
               <w:spacing w:before="0" w:line="276" w:lineRule="auto"/>
               <w:contextualSpacing/>
@@ -14065,7 +14361,7 @@
             <w:pPr>
               <w:numPr>
                 <w:ilvl w:val="0"/>
-                <w:numId w:val="53"/>
+                <w:numId w:val="50"/>
               </w:numPr>
               <w:spacing w:before="0" w:line="276" w:lineRule="auto"/>
               <w:contextualSpacing/>
@@ -14078,12 +14374,13 @@
             <w:pPr>
               <w:numPr>
                 <w:ilvl w:val="0"/>
-                <w:numId w:val="53"/>
+                <w:numId w:val="50"/>
               </w:numPr>
               <w:spacing w:before="0" w:line="276" w:lineRule="auto"/>
               <w:contextualSpacing/>
             </w:pPr>
             <w:r>
+              <w:lastRenderedPageBreak/>
               <w:t xml:space="preserve">Ensure that each control scheme has been properly matched during the run of the Start() function. </w:t>
             </w:r>
           </w:p>
@@ -14111,6 +14408,7 @@
               <w:rPr>
                 <w:shd w:val="clear" w:color="auto" w:fill="F2F2F2"/>
               </w:rPr>
+              <w:lastRenderedPageBreak/>
               <w:t>Expected Results</w:t>
             </w:r>
           </w:p>
@@ -14441,7 +14739,7 @@
             <w:pPr>
               <w:numPr>
                 <w:ilvl w:val="0"/>
-                <w:numId w:val="27"/>
+                <w:numId w:val="24"/>
               </w:numPr>
               <w:spacing w:before="0" w:line="276" w:lineRule="auto"/>
               <w:contextualSpacing/>
@@ -14454,7 +14752,7 @@
             <w:pPr>
               <w:numPr>
                 <w:ilvl w:val="0"/>
-                <w:numId w:val="27"/>
+                <w:numId w:val="24"/>
               </w:numPr>
               <w:spacing w:before="0" w:line="276" w:lineRule="auto"/>
               <w:contextualSpacing/>
@@ -14467,7 +14765,7 @@
             <w:pPr>
               <w:numPr>
                 <w:ilvl w:val="0"/>
-                <w:numId w:val="27"/>
+                <w:numId w:val="24"/>
               </w:numPr>
               <w:spacing w:before="0" w:line="276" w:lineRule="auto"/>
               <w:contextualSpacing/>
@@ -14480,7 +14778,7 @@
             <w:pPr>
               <w:numPr>
                 <w:ilvl w:val="0"/>
-                <w:numId w:val="27"/>
+                <w:numId w:val="24"/>
               </w:numPr>
               <w:spacing w:before="0" w:line="276" w:lineRule="auto"/>
               <w:contextualSpacing/>
@@ -14493,7 +14791,7 @@
             <w:pPr>
               <w:numPr>
                 <w:ilvl w:val="0"/>
-                <w:numId w:val="27"/>
+                <w:numId w:val="24"/>
               </w:numPr>
               <w:spacing w:before="0" w:line="276" w:lineRule="auto"/>
               <w:contextualSpacing/>
@@ -14502,24 +14800,24 @@
               <w:t xml:space="preserve">Call Update() function with no arguments to ensure animation is playing </w:t>
             </w:r>
             <w:r>
-              <w:t xml:space="preserve">and that key presses are </w:t>
-            </w:r>
-            <w:r>
-              <w:lastRenderedPageBreak/>
-              <w:t>working correctly. There should be no output to the console window.</w:t>
+              <w:t>and that key presses are working correctly. There should be no output to the console window.</w:t>
             </w:r>
           </w:p>
           <w:p>
             <w:pPr>
               <w:numPr>
                 <w:ilvl w:val="0"/>
-                <w:numId w:val="27"/>
+                <w:numId w:val="24"/>
               </w:numPr>
               <w:spacing w:before="0" w:line="276" w:lineRule="auto"/>
               <w:contextualSpacing/>
             </w:pPr>
             <w:r>
-              <w:t xml:space="preserve">Call FixedUpdate() function with no arguments to test for animation and character position. Should run through case of “grounded” and “jumping” to make sure character is in bounds while jumping. No output to console window is expected. </w:t>
+              <w:t xml:space="preserve">Call FixedUpdate() function with no arguments to test for animation and character position. Should run through case of “grounded” and </w:t>
+            </w:r>
+            <w:r>
+              <w:lastRenderedPageBreak/>
+              <w:t xml:space="preserve">“jumping” to make sure character is in bounds while jumping. No output to console window is expected. </w:t>
             </w:r>
           </w:p>
         </w:tc>
@@ -14883,7 +15181,7 @@
             <w:pPr>
               <w:numPr>
                 <w:ilvl w:val="0"/>
-                <w:numId w:val="28"/>
+                <w:numId w:val="25"/>
               </w:numPr>
               <w:spacing w:before="0" w:line="276" w:lineRule="auto"/>
               <w:contextualSpacing/>
@@ -14896,7 +15194,7 @@
             <w:pPr>
               <w:numPr>
                 <w:ilvl w:val="0"/>
-                <w:numId w:val="28"/>
+                <w:numId w:val="25"/>
               </w:numPr>
               <w:spacing w:before="0" w:line="276" w:lineRule="auto"/>
               <w:contextualSpacing/>
@@ -14909,7 +15207,7 @@
             <w:pPr>
               <w:numPr>
                 <w:ilvl w:val="0"/>
-                <w:numId w:val="28"/>
+                <w:numId w:val="25"/>
               </w:numPr>
               <w:spacing w:before="0" w:line="276" w:lineRule="auto"/>
               <w:contextualSpacing/>
@@ -15056,11 +15354,7 @@
           </w:tcPr>
           <w:p>
             <w:r>
-              <w:t xml:space="preserve">If either the Attack() or Block() function do not complete, an error message in the form “____ action failed” will be present </w:t>
-            </w:r>
-            <w:r>
-              <w:lastRenderedPageBreak/>
-              <w:t>and the test will be considered a failure. If no message, the test is a success.</w:t>
+              <w:t>If either the Attack() or Block() function do not complete, an error message in the form “____ action failed” will be present and the test will be considered a failure. If no message, the test is a success.</w:t>
             </w:r>
           </w:p>
         </w:tc>
@@ -15160,6 +15454,7 @@
               <w:rPr>
                 <w:shd w:val="clear" w:color="auto" w:fill="F2F2F2"/>
               </w:rPr>
+              <w:lastRenderedPageBreak/>
               <w:t>Item to Test</w:t>
             </w:r>
           </w:p>
@@ -15279,7 +15574,7 @@
             <w:pPr>
               <w:numPr>
                 <w:ilvl w:val="0"/>
-                <w:numId w:val="29"/>
+                <w:numId w:val="26"/>
               </w:numPr>
               <w:spacing w:before="0" w:line="276" w:lineRule="auto"/>
               <w:contextualSpacing/>
@@ -15292,7 +15587,7 @@
             <w:pPr>
               <w:numPr>
                 <w:ilvl w:val="0"/>
-                <w:numId w:val="29"/>
+                <w:numId w:val="26"/>
               </w:numPr>
               <w:spacing w:before="0" w:line="276" w:lineRule="auto"/>
               <w:contextualSpacing/>
@@ -15305,7 +15600,7 @@
             <w:pPr>
               <w:numPr>
                 <w:ilvl w:val="0"/>
-                <w:numId w:val="29"/>
+                <w:numId w:val="26"/>
               </w:numPr>
               <w:spacing w:before="0" w:line="276" w:lineRule="auto"/>
               <w:contextualSpacing/>
@@ -15318,7 +15613,7 @@
             <w:pPr>
               <w:numPr>
                 <w:ilvl w:val="0"/>
-                <w:numId w:val="29"/>
+                <w:numId w:val="26"/>
               </w:numPr>
               <w:spacing w:before="0" w:line="276" w:lineRule="auto"/>
               <w:contextualSpacing/>
@@ -15612,7 +15907,6 @@
               <w:rPr>
                 <w:shd w:val="clear" w:color="auto" w:fill="F2F2F2"/>
               </w:rPr>
-              <w:lastRenderedPageBreak/>
               <w:t>Pre-Conditions</w:t>
             </w:r>
           </w:p>
@@ -15682,7 +15976,7 @@
             <w:pPr>
               <w:numPr>
                 <w:ilvl w:val="0"/>
-                <w:numId w:val="31"/>
+                <w:numId w:val="28"/>
               </w:numPr>
               <w:spacing w:before="0" w:line="276" w:lineRule="auto"/>
               <w:contextualSpacing/>
@@ -15695,7 +15989,7 @@
             <w:pPr>
               <w:numPr>
                 <w:ilvl w:val="0"/>
-                <w:numId w:val="31"/>
+                <w:numId w:val="28"/>
               </w:numPr>
               <w:spacing w:before="0" w:line="276" w:lineRule="auto"/>
               <w:contextualSpacing/>
@@ -15708,12 +16002,13 @@
             <w:pPr>
               <w:numPr>
                 <w:ilvl w:val="0"/>
-                <w:numId w:val="31"/>
+                <w:numId w:val="28"/>
               </w:numPr>
               <w:spacing w:before="0" w:line="276" w:lineRule="auto"/>
               <w:contextualSpacing/>
             </w:pPr>
             <w:r>
+              <w:lastRenderedPageBreak/>
               <w:t>Ensure that the player triggers the Dying() function after the playerHealth(0) function is called.</w:t>
             </w:r>
           </w:p>
@@ -15741,6 +16036,7 @@
               <w:rPr>
                 <w:shd w:val="clear" w:color="auto" w:fill="F2F2F2"/>
               </w:rPr>
+              <w:lastRenderedPageBreak/>
               <w:t>Expected Results</w:t>
             </w:r>
           </w:p>
@@ -16071,7 +16367,7 @@
             <w:pPr>
               <w:numPr>
                 <w:ilvl w:val="0"/>
-                <w:numId w:val="32"/>
+                <w:numId w:val="29"/>
               </w:numPr>
               <w:spacing w:before="0" w:line="276" w:lineRule="auto"/>
               <w:contextualSpacing/>
@@ -16084,7 +16380,7 @@
             <w:pPr>
               <w:numPr>
                 <w:ilvl w:val="0"/>
-                <w:numId w:val="32"/>
+                <w:numId w:val="29"/>
               </w:numPr>
               <w:spacing w:before="0" w:line="276" w:lineRule="auto"/>
               <w:contextualSpacing/>
@@ -16097,7 +16393,7 @@
             <w:pPr>
               <w:numPr>
                 <w:ilvl w:val="0"/>
-                <w:numId w:val="32"/>
+                <w:numId w:val="29"/>
               </w:numPr>
               <w:spacing w:before="0" w:line="276" w:lineRule="auto"/>
               <w:contextualSpacing/>
@@ -16224,7 +16520,6 @@
               <w:rPr>
                 <w:shd w:val="clear" w:color="auto" w:fill="F2F2F2"/>
               </w:rPr>
-              <w:lastRenderedPageBreak/>
               <w:t>Pass/Fail</w:t>
             </w:r>
           </w:p>
@@ -16345,6 +16640,7 @@
               <w:rPr>
                 <w:shd w:val="clear" w:color="auto" w:fill="F2F2F2"/>
               </w:rPr>
+              <w:lastRenderedPageBreak/>
               <w:t>Item to Test</w:t>
             </w:r>
           </w:p>
@@ -16461,7 +16757,7 @@
             <w:pPr>
               <w:numPr>
                 <w:ilvl w:val="0"/>
-                <w:numId w:val="33"/>
+                <w:numId w:val="30"/>
               </w:numPr>
               <w:spacing w:before="0" w:line="276" w:lineRule="auto"/>
               <w:contextualSpacing/>
@@ -16474,7 +16770,7 @@
             <w:pPr>
               <w:numPr>
                 <w:ilvl w:val="0"/>
-                <w:numId w:val="33"/>
+                <w:numId w:val="30"/>
               </w:numPr>
               <w:spacing w:before="0" w:line="276" w:lineRule="auto"/>
               <w:contextualSpacing/>
@@ -16487,7 +16783,7 @@
             <w:pPr>
               <w:numPr>
                 <w:ilvl w:val="0"/>
-                <w:numId w:val="33"/>
+                <w:numId w:val="30"/>
               </w:numPr>
               <w:spacing w:before="0" w:line="276" w:lineRule="auto"/>
               <w:contextualSpacing/>
@@ -16636,8 +16932,6 @@
             <w:r>
               <w:t>If the player GameObject fails to climb or any error message reading “Failed to move Up” or “Failed to move Down” is output to the console window, the test is a fail. If no output message is present then the test is successful.</w:t>
             </w:r>
-            <w:bookmarkStart w:id="22" w:name="_GoBack"/>
-            <w:bookmarkEnd w:id="22"/>
           </w:p>
         </w:tc>
       </w:tr>
@@ -16783,7 +17077,6 @@
               <w:rPr>
                 <w:shd w:val="clear" w:color="auto" w:fill="F2F2F2"/>
               </w:rPr>
-              <w:lastRenderedPageBreak/>
               <w:t>Pre-Conditions</w:t>
             </w:r>
           </w:p>
@@ -16853,7 +17146,7 @@
             <w:pPr>
               <w:numPr>
                 <w:ilvl w:val="0"/>
-                <w:numId w:val="34"/>
+                <w:numId w:val="31"/>
               </w:numPr>
               <w:spacing w:before="0" w:line="276" w:lineRule="auto"/>
               <w:contextualSpacing/>
@@ -16866,12 +17159,13 @@
             <w:pPr>
               <w:numPr>
                 <w:ilvl w:val="0"/>
-                <w:numId w:val="34"/>
+                <w:numId w:val="31"/>
               </w:numPr>
               <w:spacing w:before="0" w:line="276" w:lineRule="auto"/>
               <w:contextualSpacing/>
             </w:pPr>
             <w:r>
+              <w:lastRenderedPageBreak/>
               <w:t>Call EnemyLocation() function from EnemyLocationTest() script.</w:t>
             </w:r>
           </w:p>
@@ -16879,7 +17173,7 @@
             <w:pPr>
               <w:numPr>
                 <w:ilvl w:val="0"/>
-                <w:numId w:val="34"/>
+                <w:numId w:val="31"/>
               </w:numPr>
               <w:spacing w:before="0" w:line="276" w:lineRule="auto"/>
               <w:contextualSpacing/>
@@ -16892,7 +17186,7 @@
             <w:pPr>
               <w:numPr>
                 <w:ilvl w:val="0"/>
-                <w:numId w:val="34"/>
+                <w:numId w:val="31"/>
               </w:numPr>
               <w:spacing w:before="0" w:line="276" w:lineRule="auto"/>
               <w:contextualSpacing/>
@@ -16925,6 +17219,7 @@
               <w:rPr>
                 <w:shd w:val="clear" w:color="auto" w:fill="F2F2F2"/>
               </w:rPr>
+              <w:lastRenderedPageBreak/>
               <w:t>Expected Results</w:t>
             </w:r>
           </w:p>
@@ -17263,7 +17558,7 @@
             <w:pPr>
               <w:numPr>
                 <w:ilvl w:val="0"/>
-                <w:numId w:val="30"/>
+                <w:numId w:val="27"/>
               </w:numPr>
               <w:spacing w:before="0" w:line="276" w:lineRule="auto"/>
               <w:contextualSpacing/>
@@ -17276,7 +17571,7 @@
             <w:pPr>
               <w:numPr>
                 <w:ilvl w:val="0"/>
-                <w:numId w:val="30"/>
+                <w:numId w:val="27"/>
               </w:numPr>
               <w:spacing w:before="0" w:line="276" w:lineRule="auto"/>
               <w:contextualSpacing/>
@@ -17292,7 +17587,7 @@
             <w:pPr>
               <w:numPr>
                 <w:ilvl w:val="0"/>
-                <w:numId w:val="30"/>
+                <w:numId w:val="27"/>
               </w:numPr>
               <w:spacing w:before="0" w:line="276" w:lineRule="auto"/>
               <w:contextualSpacing/>
@@ -17308,13 +17603,12 @@
             <w:pPr>
               <w:numPr>
                 <w:ilvl w:val="0"/>
-                <w:numId w:val="30"/>
+                <w:numId w:val="27"/>
               </w:numPr>
               <w:spacing w:before="0" w:line="276" w:lineRule="auto"/>
               <w:contextualSpacing/>
             </w:pPr>
             <w:r>
-              <w:lastRenderedPageBreak/>
               <w:t>If ‘distanceToPlayer’ variable is ever below 0.6f, test to see if Chasing() function is called.</w:t>
             </w:r>
           </w:p>
@@ -17322,7 +17616,7 @@
             <w:pPr>
               <w:numPr>
                 <w:ilvl w:val="0"/>
-                <w:numId w:val="30"/>
+                <w:numId w:val="27"/>
               </w:numPr>
               <w:spacing w:before="0" w:line="276" w:lineRule="auto"/>
               <w:contextualSpacing/>
@@ -17692,7 +17986,7 @@
             <w:pPr>
               <w:numPr>
                 <w:ilvl w:val="0"/>
-                <w:numId w:val="35"/>
+                <w:numId w:val="32"/>
               </w:numPr>
               <w:spacing w:before="0" w:line="276" w:lineRule="auto"/>
               <w:contextualSpacing/>
@@ -17705,7 +17999,7 @@
             <w:pPr>
               <w:numPr>
                 <w:ilvl w:val="0"/>
-                <w:numId w:val="35"/>
+                <w:numId w:val="32"/>
               </w:numPr>
               <w:spacing w:before="0" w:line="276" w:lineRule="auto"/>
               <w:contextualSpacing/>
@@ -17718,7 +18012,7 @@
             <w:pPr>
               <w:numPr>
                 <w:ilvl w:val="0"/>
-                <w:numId w:val="35"/>
+                <w:numId w:val="32"/>
               </w:numPr>
               <w:spacing w:before="0" w:line="276" w:lineRule="auto"/>
               <w:contextualSpacing/>
@@ -17731,7 +18025,7 @@
             <w:pPr>
               <w:numPr>
                 <w:ilvl w:val="0"/>
-                <w:numId w:val="35"/>
+                <w:numId w:val="32"/>
               </w:numPr>
               <w:spacing w:before="0" w:line="276" w:lineRule="auto"/>
               <w:contextualSpacing/>
@@ -17744,7 +18038,7 @@
             <w:pPr>
               <w:numPr>
                 <w:ilvl w:val="0"/>
-                <w:numId w:val="35"/>
+                <w:numId w:val="32"/>
               </w:numPr>
               <w:spacing w:before="0" w:line="276" w:lineRule="auto"/>
               <w:contextualSpacing/>
@@ -17871,7 +18165,6 @@
               <w:rPr>
                 <w:shd w:val="clear" w:color="auto" w:fill="F2F2F2"/>
               </w:rPr>
-              <w:lastRenderedPageBreak/>
               <w:t>Pass/Fail</w:t>
             </w:r>
           </w:p>
@@ -17944,6 +18237,7 @@
               <w:rPr>
                 <w:shd w:val="clear" w:color="auto" w:fill="F2F2F2"/>
               </w:rPr>
+              <w:lastRenderedPageBreak/>
               <w:t>ID</w:t>
             </w:r>
           </w:p>
@@ -18108,7 +18402,7 @@
             <w:pPr>
               <w:numPr>
                 <w:ilvl w:val="0"/>
-                <w:numId w:val="36"/>
+                <w:numId w:val="33"/>
               </w:numPr>
               <w:spacing w:before="0" w:line="276" w:lineRule="auto"/>
               <w:contextualSpacing/>
@@ -18121,7 +18415,7 @@
             <w:pPr>
               <w:numPr>
                 <w:ilvl w:val="0"/>
-                <w:numId w:val="36"/>
+                <w:numId w:val="33"/>
               </w:numPr>
               <w:spacing w:before="0" w:line="276" w:lineRule="auto"/>
               <w:contextualSpacing/>
@@ -18134,7 +18428,7 @@
             <w:pPr>
               <w:numPr>
                 <w:ilvl w:val="0"/>
-                <w:numId w:val="36"/>
+                <w:numId w:val="33"/>
               </w:numPr>
               <w:spacing w:before="0" w:line="276" w:lineRule="auto"/>
               <w:contextualSpacing/>
@@ -18153,7 +18447,7 @@
             <w:pPr>
               <w:numPr>
                 <w:ilvl w:val="0"/>
-                <w:numId w:val="36"/>
+                <w:numId w:val="33"/>
               </w:numPr>
               <w:spacing w:before="0" w:line="276" w:lineRule="auto"/>
               <w:contextualSpacing/>
@@ -18178,7 +18472,7 @@
             <w:pPr>
               <w:numPr>
                 <w:ilvl w:val="0"/>
-                <w:numId w:val="36"/>
+                <w:numId w:val="33"/>
               </w:numPr>
               <w:spacing w:before="0" w:line="276" w:lineRule="auto"/>
               <w:contextualSpacing/>
@@ -18203,7 +18497,7 @@
             <w:pPr>
               <w:numPr>
                 <w:ilvl w:val="0"/>
-                <w:numId w:val="36"/>
+                <w:numId w:val="33"/>
               </w:numPr>
               <w:spacing w:before="0" w:line="276" w:lineRule="auto"/>
               <w:contextualSpacing/>
@@ -18216,7 +18510,7 @@
             <w:pPr>
               <w:numPr>
                 <w:ilvl w:val="0"/>
-                <w:numId w:val="36"/>
+                <w:numId w:val="33"/>
               </w:numPr>
               <w:spacing w:before="0" w:line="276" w:lineRule="auto"/>
               <w:contextualSpacing/>
@@ -18427,7 +18721,6 @@
               <w:rPr>
                 <w:shd w:val="clear" w:color="auto" w:fill="F2F2F2"/>
               </w:rPr>
-              <w:lastRenderedPageBreak/>
               <w:t>ID</w:t>
             </w:r>
           </w:p>
@@ -18523,6 +18816,7 @@
               <w:rPr>
                 <w:shd w:val="clear" w:color="auto" w:fill="F2F2F2"/>
               </w:rPr>
+              <w:lastRenderedPageBreak/>
               <w:t>Pre-Conditions</w:t>
             </w:r>
           </w:p>
@@ -18592,7 +18886,7 @@
             <w:pPr>
               <w:numPr>
                 <w:ilvl w:val="0"/>
-                <w:numId w:val="37"/>
+                <w:numId w:val="34"/>
               </w:numPr>
               <w:spacing w:before="0" w:line="276" w:lineRule="auto"/>
               <w:contextualSpacing/>
@@ -18605,7 +18899,7 @@
             <w:pPr>
               <w:numPr>
                 <w:ilvl w:val="0"/>
-                <w:numId w:val="37"/>
+                <w:numId w:val="34"/>
               </w:numPr>
               <w:spacing w:before="0" w:line="276" w:lineRule="auto"/>
               <w:contextualSpacing/>
@@ -18618,7 +18912,7 @@
             <w:pPr>
               <w:numPr>
                 <w:ilvl w:val="0"/>
-                <w:numId w:val="37"/>
+                <w:numId w:val="34"/>
               </w:numPr>
               <w:spacing w:before="0" w:line="276" w:lineRule="auto"/>
               <w:contextualSpacing/>
@@ -18631,7 +18925,7 @@
             <w:pPr>
               <w:numPr>
                 <w:ilvl w:val="0"/>
-                <w:numId w:val="37"/>
+                <w:numId w:val="34"/>
               </w:numPr>
               <w:spacing w:before="0" w:line="276" w:lineRule="auto"/>
               <w:contextualSpacing/>
@@ -18644,7 +18938,7 @@
             <w:pPr>
               <w:numPr>
                 <w:ilvl w:val="0"/>
-                <w:numId w:val="37"/>
+                <w:numId w:val="34"/>
               </w:numPr>
               <w:spacing w:before="0" w:line="276" w:lineRule="auto"/>
               <w:contextualSpacing/>
@@ -18657,7 +18951,7 @@
             <w:pPr>
               <w:numPr>
                 <w:ilvl w:val="0"/>
-                <w:numId w:val="37"/>
+                <w:numId w:val="34"/>
               </w:numPr>
               <w:spacing w:before="0" w:line="276" w:lineRule="auto"/>
               <w:contextualSpacing/>
@@ -18679,7 +18973,7 @@
             <w:pPr>
               <w:numPr>
                 <w:ilvl w:val="0"/>
-                <w:numId w:val="37"/>
+                <w:numId w:val="34"/>
               </w:numPr>
               <w:spacing w:before="0" w:line="276" w:lineRule="auto"/>
               <w:contextualSpacing/>
@@ -18982,7 +19276,6 @@
               <w:rPr>
                 <w:shd w:val="clear" w:color="auto" w:fill="F2F2F2"/>
               </w:rPr>
-              <w:lastRenderedPageBreak/>
               <w:t>Pre-Conditions</w:t>
             </w:r>
           </w:p>
@@ -19052,7 +19345,7 @@
             <w:pPr>
               <w:numPr>
                 <w:ilvl w:val="0"/>
-                <w:numId w:val="38"/>
+                <w:numId w:val="35"/>
               </w:numPr>
               <w:spacing w:before="0" w:line="276" w:lineRule="auto"/>
               <w:contextualSpacing/>
@@ -19065,12 +19358,13 @@
             <w:pPr>
               <w:numPr>
                 <w:ilvl w:val="0"/>
-                <w:numId w:val="38"/>
+                <w:numId w:val="35"/>
               </w:numPr>
               <w:spacing w:before="0" w:line="276" w:lineRule="auto"/>
               <w:contextualSpacing/>
             </w:pPr>
             <w:r>
+              <w:lastRenderedPageBreak/>
               <w:t>Reference EnemyAI() script from the Assertion Test.</w:t>
             </w:r>
           </w:p>
@@ -19078,7 +19372,7 @@
             <w:pPr>
               <w:numPr>
                 <w:ilvl w:val="0"/>
-                <w:numId w:val="38"/>
+                <w:numId w:val="35"/>
               </w:numPr>
               <w:spacing w:before="0" w:line="276" w:lineRule="auto"/>
               <w:contextualSpacing/>
@@ -19091,7 +19385,7 @@
             <w:pPr>
               <w:numPr>
                 <w:ilvl w:val="0"/>
-                <w:numId w:val="38"/>
+                <w:numId w:val="35"/>
               </w:numPr>
               <w:spacing w:before="0" w:line="276" w:lineRule="auto"/>
               <w:contextualSpacing/>
@@ -19104,7 +19398,7 @@
             <w:pPr>
               <w:numPr>
                 <w:ilvl w:val="0"/>
-                <w:numId w:val="38"/>
+                <w:numId w:val="35"/>
               </w:numPr>
               <w:spacing w:before="0" w:line="276" w:lineRule="auto"/>
               <w:contextualSpacing/>
@@ -19137,6 +19431,7 @@
               <w:rPr>
                 <w:shd w:val="clear" w:color="auto" w:fill="F2F2F2"/>
               </w:rPr>
+              <w:lastRenderedPageBreak/>
               <w:t>Expected Results</w:t>
             </w:r>
           </w:p>
@@ -19467,7 +19762,7 @@
             <w:pPr>
               <w:numPr>
                 <w:ilvl w:val="0"/>
-                <w:numId w:val="39"/>
+                <w:numId w:val="36"/>
               </w:numPr>
               <w:spacing w:before="0" w:line="276" w:lineRule="auto"/>
               <w:contextualSpacing/>
@@ -19480,7 +19775,7 @@
             <w:pPr>
               <w:numPr>
                 <w:ilvl w:val="0"/>
-                <w:numId w:val="39"/>
+                <w:numId w:val="36"/>
               </w:numPr>
               <w:spacing w:before="0" w:line="276" w:lineRule="auto"/>
               <w:contextualSpacing/>
@@ -19493,7 +19788,7 @@
             <w:pPr>
               <w:numPr>
                 <w:ilvl w:val="0"/>
-                <w:numId w:val="39"/>
+                <w:numId w:val="36"/>
               </w:numPr>
               <w:spacing w:before="0" w:line="276" w:lineRule="auto"/>
               <w:contextualSpacing/>
@@ -19506,13 +19801,12 @@
             <w:pPr>
               <w:numPr>
                 <w:ilvl w:val="0"/>
-                <w:numId w:val="39"/>
+                <w:numId w:val="36"/>
               </w:numPr>
               <w:spacing w:before="0" w:line="276" w:lineRule="auto"/>
               <w:contextualSpacing/>
             </w:pPr>
             <w:r>
-              <w:lastRenderedPageBreak/>
               <w:t>Test that DropEssence() function is called at the end of the EnemyDeath() function lifecycle.</w:t>
             </w:r>
           </w:p>
@@ -19520,7 +19814,7 @@
             <w:pPr>
               <w:numPr>
                 <w:ilvl w:val="0"/>
-                <w:numId w:val="39"/>
+                <w:numId w:val="36"/>
               </w:numPr>
               <w:spacing w:before="0" w:line="276" w:lineRule="auto"/>
               <w:contextualSpacing/>
@@ -19553,7 +19847,6 @@
               <w:rPr>
                 <w:shd w:val="clear" w:color="auto" w:fill="F2F2F2"/>
               </w:rPr>
-              <w:lastRenderedPageBreak/>
               <w:t>Expected Results</w:t>
             </w:r>
           </w:p>
@@ -19601,6 +19894,7 @@
               <w:rPr>
                 <w:shd w:val="clear" w:color="auto" w:fill="F2F2F2"/>
               </w:rPr>
+              <w:lastRenderedPageBreak/>
               <w:t>Priority</w:t>
             </w:r>
           </w:p>
@@ -19884,7 +20178,7 @@
             <w:pPr>
               <w:numPr>
                 <w:ilvl w:val="0"/>
-                <w:numId w:val="40"/>
+                <w:numId w:val="37"/>
               </w:numPr>
               <w:spacing w:before="0" w:line="276" w:lineRule="auto"/>
               <w:contextualSpacing/>
@@ -19897,7 +20191,7 @@
             <w:pPr>
               <w:numPr>
                 <w:ilvl w:val="0"/>
-                <w:numId w:val="40"/>
+                <w:numId w:val="37"/>
               </w:numPr>
               <w:spacing w:before="0" w:line="276" w:lineRule="auto"/>
               <w:contextualSpacing/>
@@ -19916,7 +20210,7 @@
             <w:pPr>
               <w:numPr>
                 <w:ilvl w:val="0"/>
-                <w:numId w:val="40"/>
+                <w:numId w:val="37"/>
               </w:numPr>
               <w:spacing w:before="0" w:line="276" w:lineRule="auto"/>
               <w:contextualSpacing/>
@@ -19935,7 +20229,7 @@
             <w:pPr>
               <w:numPr>
                 <w:ilvl w:val="0"/>
-                <w:numId w:val="40"/>
+                <w:numId w:val="37"/>
               </w:numPr>
               <w:spacing w:before="0" w:line="276" w:lineRule="auto"/>
               <w:contextualSpacing/>
@@ -19951,7 +20245,7 @@
             <w:pPr>
               <w:numPr>
                 <w:ilvl w:val="0"/>
-                <w:numId w:val="40"/>
+                <w:numId w:val="37"/>
               </w:numPr>
               <w:spacing w:before="0" w:line="276" w:lineRule="auto"/>
               <w:contextualSpacing/>
@@ -20078,7 +20372,6 @@
               <w:rPr>
                 <w:shd w:val="clear" w:color="auto" w:fill="F2F2F2"/>
               </w:rPr>
-              <w:lastRenderedPageBreak/>
               <w:t>Pass/Fail</w:t>
             </w:r>
           </w:p>
@@ -20252,6 +20545,7 @@
               <w:rPr>
                 <w:shd w:val="clear" w:color="auto" w:fill="F2F2F2"/>
               </w:rPr>
+              <w:lastRenderedPageBreak/>
               <w:t>Pre-Conditions</w:t>
             </w:r>
           </w:p>
@@ -20321,7 +20615,7 @@
             <w:pPr>
               <w:numPr>
                 <w:ilvl w:val="0"/>
-                <w:numId w:val="41"/>
+                <w:numId w:val="38"/>
               </w:numPr>
               <w:spacing w:before="0" w:line="276" w:lineRule="auto"/>
               <w:contextualSpacing/>
@@ -20334,7 +20628,7 @@
             <w:pPr>
               <w:numPr>
                 <w:ilvl w:val="0"/>
-                <w:numId w:val="41"/>
+                <w:numId w:val="38"/>
               </w:numPr>
               <w:spacing w:before="0" w:line="276" w:lineRule="auto"/>
               <w:contextualSpacing/>
@@ -20347,7 +20641,7 @@
             <w:pPr>
               <w:numPr>
                 <w:ilvl w:val="0"/>
-                <w:numId w:val="41"/>
+                <w:numId w:val="38"/>
               </w:numPr>
               <w:spacing w:before="0" w:line="276" w:lineRule="auto"/>
               <w:contextualSpacing/>
@@ -20360,7 +20654,7 @@
             <w:pPr>
               <w:numPr>
                 <w:ilvl w:val="0"/>
-                <w:numId w:val="41"/>
+                <w:numId w:val="38"/>
               </w:numPr>
               <w:spacing w:before="0" w:line="276" w:lineRule="auto"/>
               <w:contextualSpacing/>
@@ -20376,7 +20670,7 @@
             <w:pPr>
               <w:numPr>
                 <w:ilvl w:val="0"/>
-                <w:numId w:val="41"/>
+                <w:numId w:val="38"/>
               </w:numPr>
               <w:spacing w:before="0" w:line="276" w:lineRule="auto"/>
               <w:contextualSpacing/>
@@ -20723,7 +21017,6 @@
               <w:rPr>
                 <w:shd w:val="clear" w:color="auto" w:fill="F2F2F2"/>
               </w:rPr>
-              <w:lastRenderedPageBreak/>
               <w:t>Test Steps</w:t>
             </w:r>
           </w:p>
@@ -20746,7 +21039,7 @@
             <w:pPr>
               <w:numPr>
                 <w:ilvl w:val="0"/>
-                <w:numId w:val="42"/>
+                <w:numId w:val="39"/>
               </w:numPr>
               <w:spacing w:before="0" w:line="276" w:lineRule="auto"/>
               <w:contextualSpacing/>
@@ -20759,7 +21052,7 @@
             <w:pPr>
               <w:numPr>
                 <w:ilvl w:val="0"/>
-                <w:numId w:val="42"/>
+                <w:numId w:val="39"/>
               </w:numPr>
               <w:spacing w:before="0" w:line="276" w:lineRule="auto"/>
               <w:contextualSpacing/>
@@ -20772,7 +21065,7 @@
             <w:pPr>
               <w:numPr>
                 <w:ilvl w:val="0"/>
-                <w:numId w:val="42"/>
+                <w:numId w:val="39"/>
               </w:numPr>
               <w:spacing w:before="0" w:line="276" w:lineRule="auto"/>
               <w:contextualSpacing/>
@@ -20785,7 +21078,7 @@
             <w:pPr>
               <w:numPr>
                 <w:ilvl w:val="0"/>
-                <w:numId w:val="42"/>
+                <w:numId w:val="39"/>
               </w:numPr>
               <w:spacing w:before="0" w:line="276" w:lineRule="auto"/>
               <w:contextualSpacing/>
@@ -20798,12 +21091,13 @@
             <w:pPr>
               <w:numPr>
                 <w:ilvl w:val="0"/>
-                <w:numId w:val="42"/>
+                <w:numId w:val="39"/>
               </w:numPr>
               <w:spacing w:before="0" w:line="276" w:lineRule="auto"/>
               <w:contextualSpacing/>
             </w:pPr>
             <w:r>
+              <w:lastRenderedPageBreak/>
               <w:t>Verify the pop-up exit confirmation dialog window is active from the exitButton.enabled line.</w:t>
             </w:r>
           </w:p>
@@ -20831,6 +21125,7 @@
               <w:rPr>
                 <w:shd w:val="clear" w:color="auto" w:fill="F2F2F2"/>
               </w:rPr>
+              <w:lastRenderedPageBreak/>
               <w:t>Expected Results</w:t>
             </w:r>
           </w:p>
@@ -21161,7 +21456,7 @@
             <w:pPr>
               <w:numPr>
                 <w:ilvl w:val="0"/>
-                <w:numId w:val="43"/>
+                <w:numId w:val="40"/>
               </w:numPr>
               <w:spacing w:before="0" w:line="276" w:lineRule="auto"/>
               <w:contextualSpacing/>
@@ -21174,7 +21469,7 @@
             <w:pPr>
               <w:numPr>
                 <w:ilvl w:val="0"/>
-                <w:numId w:val="43"/>
+                <w:numId w:val="40"/>
               </w:numPr>
               <w:spacing w:before="0" w:line="276" w:lineRule="auto"/>
               <w:contextualSpacing/>
@@ -21187,7 +21482,7 @@
             <w:pPr>
               <w:numPr>
                 <w:ilvl w:val="0"/>
-                <w:numId w:val="43"/>
+                <w:numId w:val="40"/>
               </w:numPr>
               <w:spacing w:before="0" w:line="276" w:lineRule="auto"/>
               <w:contextualSpacing/>
@@ -21200,7 +21495,7 @@
             <w:pPr>
               <w:numPr>
                 <w:ilvl w:val="0"/>
-                <w:numId w:val="43"/>
+                <w:numId w:val="40"/>
               </w:numPr>
               <w:spacing w:before="0" w:line="276" w:lineRule="auto"/>
               <w:contextualSpacing/>
@@ -21213,7 +21508,7 @@
             <w:pPr>
               <w:numPr>
                 <w:ilvl w:val="0"/>
-                <w:numId w:val="43"/>
+                <w:numId w:val="40"/>
               </w:numPr>
               <w:spacing w:before="0" w:line="276" w:lineRule="auto"/>
               <w:contextualSpacing/>
@@ -21246,7 +21541,6 @@
               <w:rPr>
                 <w:shd w:val="clear" w:color="auto" w:fill="F2F2F2"/>
               </w:rPr>
-              <w:lastRenderedPageBreak/>
               <w:t>Expected Results</w:t>
             </w:r>
           </w:p>
@@ -21362,6 +21656,1421 @@
           <w:p>
             <w:r>
               <w:t xml:space="preserve"> If the console window returns “Failed to return to Main Menu” it is a failure. If there is no output to window, it is considered a pass.</w:t>
+            </w:r>
+          </w:p>
+        </w:tc>
+      </w:tr>
+    </w:tbl>
+    <w:p>
+      <w:pPr>
+        <w:pStyle w:val="UnityHeading"/>
+        <w:numPr>
+          <w:ilvl w:val="0"/>
+          <w:numId w:val="0"/>
+        </w:numPr>
+        <w:jc w:val="left"/>
+      </w:pPr>
+      <w:bookmarkStart w:id="23" w:name="_Toc414903471"/>
+    </w:p>
+    <w:tbl>
+      <w:tblPr>
+        <w:tblW w:w="8910" w:type="dxa"/>
+        <w:tblBorders>
+          <w:top w:val="single" w:sz="6" w:space="0" w:color="000000"/>
+          <w:left w:val="single" w:sz="6" w:space="0" w:color="000000"/>
+          <w:bottom w:val="single" w:sz="6" w:space="0" w:color="000000"/>
+          <w:right w:val="single" w:sz="6" w:space="0" w:color="000000"/>
+          <w:insideH w:val="single" w:sz="6" w:space="0" w:color="000000"/>
+          <w:insideV w:val="single" w:sz="6" w:space="0" w:color="000000"/>
+        </w:tblBorders>
+        <w:tblLayout w:type="fixed"/>
+        <w:tblLook w:val="0600" w:firstRow="0" w:lastRow="0" w:firstColumn="0" w:lastColumn="0" w:noHBand="1" w:noVBand="1"/>
+      </w:tblPr>
+      <w:tblGrid>
+        <w:gridCol w:w="2505"/>
+        <w:gridCol w:w="6405"/>
+      </w:tblGrid>
+      <w:tr>
+        <w:tc>
+          <w:tcPr>
+            <w:tcW w:w="2505" w:type="dxa"/>
+            <w:tcBorders>
+              <w:top w:val="single" w:sz="8" w:space="0" w:color="000000"/>
+              <w:left w:val="single" w:sz="8" w:space="0" w:color="000000"/>
+              <w:bottom w:val="single" w:sz="8" w:space="0" w:color="000000"/>
+              <w:right w:val="single" w:sz="8" w:space="0" w:color="000000"/>
+            </w:tcBorders>
+            <w:shd w:val="clear" w:color="auto" w:fill="F2F2F2"/>
+            <w:tcMar>
+              <w:top w:w="100" w:type="dxa"/>
+              <w:left w:w="100" w:type="dxa"/>
+              <w:bottom w:w="100" w:type="dxa"/>
+              <w:right w:w="100" w:type="dxa"/>
+            </w:tcMar>
+          </w:tcPr>
+          <w:p>
+            <w:r>
+              <w:rPr>
+                <w:shd w:val="clear" w:color="auto" w:fill="F2F2F2"/>
+              </w:rPr>
+              <w:t>ID</w:t>
+            </w:r>
+          </w:p>
+        </w:tc>
+        <w:tc>
+          <w:tcPr>
+            <w:tcW w:w="6405" w:type="dxa"/>
+            <w:tcBorders>
+              <w:top w:val="single" w:sz="8" w:space="0" w:color="000000"/>
+              <w:bottom w:val="single" w:sz="8" w:space="0" w:color="000000"/>
+              <w:right w:val="single" w:sz="8" w:space="0" w:color="000000"/>
+            </w:tcBorders>
+            <w:tcMar>
+              <w:top w:w="100" w:type="dxa"/>
+              <w:left w:w="100" w:type="dxa"/>
+              <w:bottom w:w="100" w:type="dxa"/>
+              <w:right w:w="100" w:type="dxa"/>
+            </w:tcMar>
+          </w:tcPr>
+          <w:p>
+            <w:r>
+              <w:t>FT_30</w:t>
+            </w:r>
+          </w:p>
+        </w:tc>
+      </w:tr>
+      <w:tr>
+        <w:tc>
+          <w:tcPr>
+            <w:tcW w:w="2505" w:type="dxa"/>
+            <w:tcBorders>
+              <w:left w:val="single" w:sz="8" w:space="0" w:color="000000"/>
+              <w:bottom w:val="single" w:sz="8" w:space="0" w:color="000000"/>
+              <w:right w:val="single" w:sz="8" w:space="0" w:color="000000"/>
+            </w:tcBorders>
+            <w:shd w:val="clear" w:color="auto" w:fill="F2F2F2"/>
+            <w:tcMar>
+              <w:top w:w="100" w:type="dxa"/>
+              <w:left w:w="100" w:type="dxa"/>
+              <w:bottom w:w="100" w:type="dxa"/>
+              <w:right w:w="100" w:type="dxa"/>
+            </w:tcMar>
+          </w:tcPr>
+          <w:p>
+            <w:r>
+              <w:rPr>
+                <w:shd w:val="clear" w:color="auto" w:fill="F2F2F2"/>
+              </w:rPr>
+              <w:t>Item to Test</w:t>
+            </w:r>
+          </w:p>
+        </w:tc>
+        <w:tc>
+          <w:tcPr>
+            <w:tcW w:w="6405" w:type="dxa"/>
+            <w:tcBorders>
+              <w:bottom w:val="single" w:sz="8" w:space="0" w:color="000000"/>
+              <w:right w:val="single" w:sz="8" w:space="0" w:color="000000"/>
+            </w:tcBorders>
+            <w:tcMar>
+              <w:top w:w="100" w:type="dxa"/>
+              <w:left w:w="100" w:type="dxa"/>
+              <w:bottom w:w="100" w:type="dxa"/>
+              <w:right w:w="100" w:type="dxa"/>
+            </w:tcMar>
+          </w:tcPr>
+          <w:p>
+            <w:r>
+              <w:t>Puzzle Tiles</w:t>
+            </w:r>
+          </w:p>
+        </w:tc>
+      </w:tr>
+      <w:tr>
+        <w:tc>
+          <w:tcPr>
+            <w:tcW w:w="2505" w:type="dxa"/>
+            <w:tcBorders>
+              <w:left w:val="single" w:sz="8" w:space="0" w:color="000000"/>
+              <w:bottom w:val="single" w:sz="8" w:space="0" w:color="000000"/>
+              <w:right w:val="single" w:sz="8" w:space="0" w:color="000000"/>
+            </w:tcBorders>
+            <w:shd w:val="clear" w:color="auto" w:fill="F2F2F2"/>
+            <w:tcMar>
+              <w:top w:w="100" w:type="dxa"/>
+              <w:left w:w="100" w:type="dxa"/>
+              <w:bottom w:w="100" w:type="dxa"/>
+              <w:right w:w="100" w:type="dxa"/>
+            </w:tcMar>
+          </w:tcPr>
+          <w:p>
+            <w:r>
+              <w:rPr>
+                <w:shd w:val="clear" w:color="auto" w:fill="F2F2F2"/>
+              </w:rPr>
+              <w:t>Pre-Conditions</w:t>
+            </w:r>
+          </w:p>
+        </w:tc>
+        <w:tc>
+          <w:tcPr>
+            <w:tcW w:w="6405" w:type="dxa"/>
+            <w:tcBorders>
+              <w:bottom w:val="single" w:sz="8" w:space="0" w:color="000000"/>
+              <w:right w:val="single" w:sz="8" w:space="0" w:color="000000"/>
+            </w:tcBorders>
+            <w:tcMar>
+              <w:top w:w="100" w:type="dxa"/>
+              <w:left w:w="100" w:type="dxa"/>
+              <w:bottom w:w="100" w:type="dxa"/>
+              <w:right w:w="100" w:type="dxa"/>
+            </w:tcMar>
+          </w:tcPr>
+          <w:p>
+            <w:r>
+              <w:t>CT_1, CT_2, FT_1, FT_8, FT_10, and FT_26 must be successful.  The game must be running and the game player has selected ‘New Game’ from the Main Menu.</w:t>
+            </w:r>
+          </w:p>
+        </w:tc>
+      </w:tr>
+      <w:tr>
+        <w:tc>
+          <w:tcPr>
+            <w:tcW w:w="2505" w:type="dxa"/>
+            <w:tcBorders>
+              <w:left w:val="single" w:sz="8" w:space="0" w:color="000000"/>
+              <w:bottom w:val="single" w:sz="8" w:space="0" w:color="000000"/>
+              <w:right w:val="single" w:sz="8" w:space="0" w:color="000000"/>
+            </w:tcBorders>
+            <w:shd w:val="clear" w:color="auto" w:fill="F2F2F2"/>
+            <w:tcMar>
+              <w:top w:w="100" w:type="dxa"/>
+              <w:left w:w="100" w:type="dxa"/>
+              <w:bottom w:w="100" w:type="dxa"/>
+              <w:right w:w="100" w:type="dxa"/>
+            </w:tcMar>
+          </w:tcPr>
+          <w:p>
+            <w:r>
+              <w:rPr>
+                <w:shd w:val="clear" w:color="auto" w:fill="F2F2F2"/>
+              </w:rPr>
+              <w:t>Test Steps</w:t>
+            </w:r>
+          </w:p>
+        </w:tc>
+        <w:tc>
+          <w:tcPr>
+            <w:tcW w:w="6405" w:type="dxa"/>
+            <w:tcBorders>
+              <w:bottom w:val="single" w:sz="8" w:space="0" w:color="000000"/>
+              <w:right w:val="single" w:sz="8" w:space="0" w:color="000000"/>
+            </w:tcBorders>
+            <w:tcMar>
+              <w:top w:w="100" w:type="dxa"/>
+              <w:left w:w="100" w:type="dxa"/>
+              <w:bottom w:w="100" w:type="dxa"/>
+              <w:right w:w="100" w:type="dxa"/>
+            </w:tcMar>
+          </w:tcPr>
+          <w:p>
+            <w:pPr>
+              <w:numPr>
+                <w:ilvl w:val="0"/>
+                <w:numId w:val="51"/>
+              </w:numPr>
+              <w:spacing w:before="0" w:line="276" w:lineRule="auto"/>
+              <w:contextualSpacing/>
+            </w:pPr>
+            <w:r>
+              <w:t>Execute EnterGame() function from the MainMenu scene. This is a part of FT_8.</w:t>
+            </w:r>
+          </w:p>
+          <w:p>
+            <w:pPr>
+              <w:numPr>
+                <w:ilvl w:val="0"/>
+                <w:numId w:val="51"/>
+              </w:numPr>
+              <w:spacing w:before="0" w:line="276" w:lineRule="auto"/>
+              <w:contextualSpacing/>
+            </w:pPr>
+            <w:r>
+              <w:t>Reference puzzleController () script from the Assertion Test.</w:t>
+            </w:r>
+          </w:p>
+          <w:p>
+            <w:pPr>
+              <w:numPr>
+                <w:ilvl w:val="0"/>
+                <w:numId w:val="51"/>
+              </w:numPr>
+              <w:spacing w:before="0" w:line="276" w:lineRule="auto"/>
+              <w:contextualSpacing/>
+            </w:pPr>
+            <w:r>
+              <w:t>Call Start() function from controller.</w:t>
+            </w:r>
+          </w:p>
+          <w:p>
+            <w:pPr>
+              <w:numPr>
+                <w:ilvl w:val="0"/>
+                <w:numId w:val="51"/>
+              </w:numPr>
+              <w:spacing w:before="0" w:line="276" w:lineRule="auto"/>
+              <w:contextualSpacing/>
+            </w:pPr>
+            <w:r>
+              <w:t xml:space="preserve">Test that yellow and brown tiles (all except the first in sequence – blue) will pop up after being stepped on.  </w:t>
+            </w:r>
+          </w:p>
+          <w:p>
+            <w:pPr>
+              <w:numPr>
+                <w:ilvl w:val="0"/>
+                <w:numId w:val="51"/>
+              </w:numPr>
+              <w:spacing w:before="0" w:line="276" w:lineRule="auto"/>
+              <w:contextualSpacing/>
+            </w:pPr>
+            <w:r>
+              <w:t>Step on the blue tile.  It should stay flattened.</w:t>
+            </w:r>
+          </w:p>
+          <w:p>
+            <w:pPr>
+              <w:numPr>
+                <w:ilvl w:val="0"/>
+                <w:numId w:val="51"/>
+              </w:numPr>
+              <w:spacing w:before="0" w:line="276" w:lineRule="auto"/>
+              <w:contextualSpacing/>
+            </w:pPr>
+            <w:r>
+              <w:t>Test that the brown tile will repeatedly pop up when stepped on.</w:t>
+            </w:r>
+          </w:p>
+          <w:p>
+            <w:pPr>
+              <w:numPr>
+                <w:ilvl w:val="0"/>
+                <w:numId w:val="51"/>
+              </w:numPr>
+              <w:spacing w:before="0" w:line="276" w:lineRule="auto"/>
+              <w:contextualSpacing/>
+            </w:pPr>
+            <w:r>
+              <w:t xml:space="preserve">With the blue tile stuck down, now step on the yellow tile.  It will stay flattened when stepped on.  </w:t>
+            </w:r>
+          </w:p>
+          <w:p>
+            <w:pPr>
+              <w:numPr>
+                <w:ilvl w:val="0"/>
+                <w:numId w:val="51"/>
+              </w:numPr>
+              <w:spacing w:before="0" w:line="276" w:lineRule="auto"/>
+              <w:contextualSpacing/>
+            </w:pPr>
+            <w:r>
+              <w:t>Step on the last raised tile (brown), and all three tiles should stay in their lowered positions.</w:t>
+            </w:r>
+          </w:p>
+          <w:p>
+            <w:pPr>
+              <w:numPr>
+                <w:ilvl w:val="0"/>
+                <w:numId w:val="51"/>
+              </w:numPr>
+              <w:spacing w:before="0" w:line="276" w:lineRule="auto"/>
+              <w:contextualSpacing/>
+            </w:pPr>
+            <w:r>
+              <w:t>As soon as all three tiles are lowered, the boulder will be released from its position.</w:t>
+            </w:r>
+          </w:p>
+        </w:tc>
+      </w:tr>
+      <w:tr>
+        <w:tc>
+          <w:tcPr>
+            <w:tcW w:w="2505" w:type="dxa"/>
+            <w:tcBorders>
+              <w:left w:val="single" w:sz="8" w:space="0" w:color="000000"/>
+              <w:bottom w:val="single" w:sz="8" w:space="0" w:color="000000"/>
+              <w:right w:val="single" w:sz="8" w:space="0" w:color="000000"/>
+            </w:tcBorders>
+            <w:shd w:val="clear" w:color="auto" w:fill="F2F2F2"/>
+            <w:tcMar>
+              <w:top w:w="100" w:type="dxa"/>
+              <w:left w:w="100" w:type="dxa"/>
+              <w:bottom w:w="100" w:type="dxa"/>
+              <w:right w:w="100" w:type="dxa"/>
+            </w:tcMar>
+          </w:tcPr>
+          <w:p>
+            <w:r>
+              <w:rPr>
+                <w:shd w:val="clear" w:color="auto" w:fill="F2F2F2"/>
+              </w:rPr>
+              <w:t>Expected Results</w:t>
+            </w:r>
+          </w:p>
+        </w:tc>
+        <w:tc>
+          <w:tcPr>
+            <w:tcW w:w="6405" w:type="dxa"/>
+            <w:tcBorders>
+              <w:bottom w:val="single" w:sz="8" w:space="0" w:color="000000"/>
+              <w:right w:val="single" w:sz="8" w:space="0" w:color="000000"/>
+            </w:tcBorders>
+            <w:tcMar>
+              <w:top w:w="100" w:type="dxa"/>
+              <w:left w:w="100" w:type="dxa"/>
+              <w:bottom w:w="100" w:type="dxa"/>
+              <w:right w:w="100" w:type="dxa"/>
+            </w:tcMar>
+          </w:tcPr>
+          <w:p>
+            <w:r>
+              <w:t>No output to console window</w:t>
+            </w:r>
+          </w:p>
+        </w:tc>
+      </w:tr>
+      <w:tr>
+        <w:tc>
+          <w:tcPr>
+            <w:tcW w:w="2505" w:type="dxa"/>
+            <w:tcBorders>
+              <w:left w:val="single" w:sz="8" w:space="0" w:color="000000"/>
+              <w:bottom w:val="single" w:sz="8" w:space="0" w:color="000000"/>
+              <w:right w:val="single" w:sz="8" w:space="0" w:color="000000"/>
+            </w:tcBorders>
+            <w:shd w:val="clear" w:color="auto" w:fill="F2F2F2"/>
+            <w:tcMar>
+              <w:top w:w="100" w:type="dxa"/>
+              <w:left w:w="100" w:type="dxa"/>
+              <w:bottom w:w="100" w:type="dxa"/>
+              <w:right w:w="100" w:type="dxa"/>
+            </w:tcMar>
+          </w:tcPr>
+          <w:p>
+            <w:r>
+              <w:rPr>
+                <w:shd w:val="clear" w:color="auto" w:fill="F2F2F2"/>
+              </w:rPr>
+              <w:t>Priority</w:t>
+            </w:r>
+          </w:p>
+        </w:tc>
+        <w:tc>
+          <w:tcPr>
+            <w:tcW w:w="6405" w:type="dxa"/>
+            <w:tcBorders>
+              <w:bottom w:val="single" w:sz="8" w:space="0" w:color="000000"/>
+              <w:right w:val="single" w:sz="8" w:space="0" w:color="000000"/>
+            </w:tcBorders>
+            <w:tcMar>
+              <w:top w:w="100" w:type="dxa"/>
+              <w:left w:w="100" w:type="dxa"/>
+              <w:bottom w:w="100" w:type="dxa"/>
+              <w:right w:w="100" w:type="dxa"/>
+            </w:tcMar>
+          </w:tcPr>
+          <w:p>
+            <w:r>
+              <w:t>High</w:t>
+            </w:r>
+          </w:p>
+        </w:tc>
+      </w:tr>
+      <w:tr>
+        <w:tc>
+          <w:tcPr>
+            <w:tcW w:w="2505" w:type="dxa"/>
+            <w:tcBorders>
+              <w:left w:val="single" w:sz="8" w:space="0" w:color="000000"/>
+              <w:bottom w:val="single" w:sz="8" w:space="0" w:color="000000"/>
+              <w:right w:val="single" w:sz="8" w:space="0" w:color="000000"/>
+            </w:tcBorders>
+            <w:shd w:val="clear" w:color="auto" w:fill="F2F2F2"/>
+            <w:tcMar>
+              <w:top w:w="100" w:type="dxa"/>
+              <w:left w:w="100" w:type="dxa"/>
+              <w:bottom w:w="100" w:type="dxa"/>
+              <w:right w:w="100" w:type="dxa"/>
+            </w:tcMar>
+          </w:tcPr>
+          <w:p>
+            <w:r>
+              <w:rPr>
+                <w:shd w:val="clear" w:color="auto" w:fill="F2F2F2"/>
+              </w:rPr>
+              <w:t>Pass/Fail</w:t>
+            </w:r>
+          </w:p>
+        </w:tc>
+        <w:tc>
+          <w:tcPr>
+            <w:tcW w:w="6405" w:type="dxa"/>
+            <w:tcBorders>
+              <w:bottom w:val="single" w:sz="8" w:space="0" w:color="000000"/>
+              <w:right w:val="single" w:sz="8" w:space="0" w:color="000000"/>
+            </w:tcBorders>
+            <w:tcMar>
+              <w:top w:w="100" w:type="dxa"/>
+              <w:left w:w="100" w:type="dxa"/>
+              <w:bottom w:w="100" w:type="dxa"/>
+              <w:right w:w="100" w:type="dxa"/>
+            </w:tcMar>
+          </w:tcPr>
+          <w:p>
+            <w:r>
+              <w:t>Only if the tiles react as described in the test steps, and the boulder is released once all three tiles are lowered, will the test is considered passing.</w:t>
+            </w:r>
+          </w:p>
+        </w:tc>
+      </w:tr>
+    </w:tbl>
+    <w:p>
+      <w:pPr>
+        <w:pStyle w:val="UnityHeading"/>
+        <w:numPr>
+          <w:ilvl w:val="0"/>
+          <w:numId w:val="0"/>
+        </w:numPr>
+        <w:jc w:val="left"/>
+      </w:pPr>
+    </w:p>
+    <w:tbl>
+      <w:tblPr>
+        <w:tblW w:w="8910" w:type="dxa"/>
+        <w:tblBorders>
+          <w:top w:val="single" w:sz="6" w:space="0" w:color="000000"/>
+          <w:left w:val="single" w:sz="6" w:space="0" w:color="000000"/>
+          <w:bottom w:val="single" w:sz="6" w:space="0" w:color="000000"/>
+          <w:right w:val="single" w:sz="6" w:space="0" w:color="000000"/>
+          <w:insideH w:val="single" w:sz="6" w:space="0" w:color="000000"/>
+          <w:insideV w:val="single" w:sz="6" w:space="0" w:color="000000"/>
+        </w:tblBorders>
+        <w:tblLayout w:type="fixed"/>
+        <w:tblLook w:val="0600" w:firstRow="0" w:lastRow="0" w:firstColumn="0" w:lastColumn="0" w:noHBand="1" w:noVBand="1"/>
+      </w:tblPr>
+      <w:tblGrid>
+        <w:gridCol w:w="2505"/>
+        <w:gridCol w:w="6405"/>
+      </w:tblGrid>
+      <w:tr>
+        <w:tc>
+          <w:tcPr>
+            <w:tcW w:w="2505" w:type="dxa"/>
+            <w:tcBorders>
+              <w:top w:val="single" w:sz="8" w:space="0" w:color="000000"/>
+              <w:left w:val="single" w:sz="8" w:space="0" w:color="000000"/>
+              <w:bottom w:val="single" w:sz="8" w:space="0" w:color="000000"/>
+              <w:right w:val="single" w:sz="8" w:space="0" w:color="000000"/>
+            </w:tcBorders>
+            <w:shd w:val="clear" w:color="auto" w:fill="F2F2F2"/>
+            <w:tcMar>
+              <w:top w:w="100" w:type="dxa"/>
+              <w:left w:w="100" w:type="dxa"/>
+              <w:bottom w:w="100" w:type="dxa"/>
+              <w:right w:w="100" w:type="dxa"/>
+            </w:tcMar>
+          </w:tcPr>
+          <w:p>
+            <w:r>
+              <w:rPr>
+                <w:shd w:val="clear" w:color="auto" w:fill="F2F2F2"/>
+              </w:rPr>
+              <w:t>ID</w:t>
+            </w:r>
+          </w:p>
+        </w:tc>
+        <w:tc>
+          <w:tcPr>
+            <w:tcW w:w="6405" w:type="dxa"/>
+            <w:tcBorders>
+              <w:top w:val="single" w:sz="8" w:space="0" w:color="000000"/>
+              <w:bottom w:val="single" w:sz="8" w:space="0" w:color="000000"/>
+              <w:right w:val="single" w:sz="8" w:space="0" w:color="000000"/>
+            </w:tcBorders>
+            <w:tcMar>
+              <w:top w:w="100" w:type="dxa"/>
+              <w:left w:w="100" w:type="dxa"/>
+              <w:bottom w:w="100" w:type="dxa"/>
+              <w:right w:w="100" w:type="dxa"/>
+            </w:tcMar>
+          </w:tcPr>
+          <w:p>
+            <w:r>
+              <w:t>FT_31</w:t>
+            </w:r>
+          </w:p>
+        </w:tc>
+      </w:tr>
+      <w:tr>
+        <w:tc>
+          <w:tcPr>
+            <w:tcW w:w="2505" w:type="dxa"/>
+            <w:tcBorders>
+              <w:left w:val="single" w:sz="8" w:space="0" w:color="000000"/>
+              <w:bottom w:val="single" w:sz="8" w:space="0" w:color="000000"/>
+              <w:right w:val="single" w:sz="8" w:space="0" w:color="000000"/>
+            </w:tcBorders>
+            <w:shd w:val="clear" w:color="auto" w:fill="F2F2F2"/>
+            <w:tcMar>
+              <w:top w:w="100" w:type="dxa"/>
+              <w:left w:w="100" w:type="dxa"/>
+              <w:bottom w:w="100" w:type="dxa"/>
+              <w:right w:w="100" w:type="dxa"/>
+            </w:tcMar>
+          </w:tcPr>
+          <w:p>
+            <w:r>
+              <w:rPr>
+                <w:shd w:val="clear" w:color="auto" w:fill="F2F2F2"/>
+              </w:rPr>
+              <w:t>Item to Test</w:t>
+            </w:r>
+          </w:p>
+        </w:tc>
+        <w:tc>
+          <w:tcPr>
+            <w:tcW w:w="6405" w:type="dxa"/>
+            <w:tcBorders>
+              <w:bottom w:val="single" w:sz="8" w:space="0" w:color="000000"/>
+              <w:right w:val="single" w:sz="8" w:space="0" w:color="000000"/>
+            </w:tcBorders>
+            <w:tcMar>
+              <w:top w:w="100" w:type="dxa"/>
+              <w:left w:w="100" w:type="dxa"/>
+              <w:bottom w:w="100" w:type="dxa"/>
+              <w:right w:w="100" w:type="dxa"/>
+            </w:tcMar>
+          </w:tcPr>
+          <w:p>
+            <w:r>
+              <w:t>NPC Character</w:t>
+            </w:r>
+          </w:p>
+        </w:tc>
+      </w:tr>
+      <w:tr>
+        <w:tc>
+          <w:tcPr>
+            <w:tcW w:w="2505" w:type="dxa"/>
+            <w:tcBorders>
+              <w:left w:val="single" w:sz="8" w:space="0" w:color="000000"/>
+              <w:bottom w:val="single" w:sz="8" w:space="0" w:color="000000"/>
+              <w:right w:val="single" w:sz="8" w:space="0" w:color="000000"/>
+            </w:tcBorders>
+            <w:shd w:val="clear" w:color="auto" w:fill="F2F2F2"/>
+            <w:tcMar>
+              <w:top w:w="100" w:type="dxa"/>
+              <w:left w:w="100" w:type="dxa"/>
+              <w:bottom w:w="100" w:type="dxa"/>
+              <w:right w:w="100" w:type="dxa"/>
+            </w:tcMar>
+          </w:tcPr>
+          <w:p>
+            <w:r>
+              <w:rPr>
+                <w:shd w:val="clear" w:color="auto" w:fill="F2F2F2"/>
+              </w:rPr>
+              <w:t>Pre-Conditions</w:t>
+            </w:r>
+          </w:p>
+        </w:tc>
+        <w:tc>
+          <w:tcPr>
+            <w:tcW w:w="6405" w:type="dxa"/>
+            <w:tcBorders>
+              <w:bottom w:val="single" w:sz="8" w:space="0" w:color="000000"/>
+              <w:right w:val="single" w:sz="8" w:space="0" w:color="000000"/>
+            </w:tcBorders>
+            <w:tcMar>
+              <w:top w:w="100" w:type="dxa"/>
+              <w:left w:w="100" w:type="dxa"/>
+              <w:bottom w:w="100" w:type="dxa"/>
+              <w:right w:w="100" w:type="dxa"/>
+            </w:tcMar>
+          </w:tcPr>
+          <w:p>
+            <w:r>
+              <w:t>CT_1, CT_2, FT_1, FT_8, FT_10, and FT_26 must be successful.  The game must be running and the game player has selected ‘New Game’ from the Main Menu.</w:t>
+            </w:r>
+          </w:p>
+        </w:tc>
+      </w:tr>
+      <w:tr>
+        <w:tc>
+          <w:tcPr>
+            <w:tcW w:w="2505" w:type="dxa"/>
+            <w:tcBorders>
+              <w:left w:val="single" w:sz="8" w:space="0" w:color="000000"/>
+              <w:bottom w:val="single" w:sz="8" w:space="0" w:color="000000"/>
+              <w:right w:val="single" w:sz="8" w:space="0" w:color="000000"/>
+            </w:tcBorders>
+            <w:shd w:val="clear" w:color="auto" w:fill="F2F2F2"/>
+            <w:tcMar>
+              <w:top w:w="100" w:type="dxa"/>
+              <w:left w:w="100" w:type="dxa"/>
+              <w:bottom w:w="100" w:type="dxa"/>
+              <w:right w:w="100" w:type="dxa"/>
+            </w:tcMar>
+          </w:tcPr>
+          <w:p>
+            <w:r>
+              <w:rPr>
+                <w:shd w:val="clear" w:color="auto" w:fill="F2F2F2"/>
+              </w:rPr>
+              <w:t>Test Steps</w:t>
+            </w:r>
+          </w:p>
+        </w:tc>
+        <w:tc>
+          <w:tcPr>
+            <w:tcW w:w="6405" w:type="dxa"/>
+            <w:tcBorders>
+              <w:bottom w:val="single" w:sz="8" w:space="0" w:color="000000"/>
+              <w:right w:val="single" w:sz="8" w:space="0" w:color="000000"/>
+            </w:tcBorders>
+            <w:tcMar>
+              <w:top w:w="100" w:type="dxa"/>
+              <w:left w:w="100" w:type="dxa"/>
+              <w:bottom w:w="100" w:type="dxa"/>
+              <w:right w:w="100" w:type="dxa"/>
+            </w:tcMar>
+          </w:tcPr>
+          <w:p>
+            <w:pPr>
+              <w:numPr>
+                <w:ilvl w:val="0"/>
+                <w:numId w:val="52"/>
+              </w:numPr>
+              <w:spacing w:before="0" w:line="276" w:lineRule="auto"/>
+              <w:contextualSpacing/>
+            </w:pPr>
+            <w:r>
+              <w:t>Execute EnterGame() function from the MainMenu scene. This is a part of FT_8.</w:t>
+            </w:r>
+          </w:p>
+          <w:p>
+            <w:pPr>
+              <w:numPr>
+                <w:ilvl w:val="0"/>
+                <w:numId w:val="52"/>
+              </w:numPr>
+              <w:spacing w:before="0" w:line="276" w:lineRule="auto"/>
+              <w:contextualSpacing/>
+            </w:pPr>
+            <w:r>
+              <w:t>Reference rotateNPC () script from the Assertion Test.</w:t>
+            </w:r>
+          </w:p>
+          <w:p>
+            <w:pPr>
+              <w:numPr>
+                <w:ilvl w:val="0"/>
+                <w:numId w:val="52"/>
+              </w:numPr>
+              <w:spacing w:before="0" w:line="276" w:lineRule="auto"/>
+              <w:contextualSpacing/>
+            </w:pPr>
+            <w:r>
+              <w:t>Call Start() function from controller.</w:t>
+            </w:r>
+          </w:p>
+          <w:p>
+            <w:pPr>
+              <w:numPr>
+                <w:ilvl w:val="0"/>
+                <w:numId w:val="52"/>
+              </w:numPr>
+              <w:spacing w:before="0" w:line="276" w:lineRule="auto"/>
+              <w:contextualSpacing/>
+            </w:pPr>
+            <w:r>
+              <w:t xml:space="preserve">Test that when the Player is outside the set range, the NPC character will not </w:t>
+            </w:r>
+            <w:r>
+              <w:t>rotate to face the Player</w:t>
+            </w:r>
+            <w:r>
+              <w:t xml:space="preserve">.  </w:t>
+            </w:r>
+          </w:p>
+          <w:p>
+            <w:pPr>
+              <w:numPr>
+                <w:ilvl w:val="0"/>
+                <w:numId w:val="52"/>
+              </w:numPr>
+              <w:spacing w:before="0" w:line="276" w:lineRule="auto"/>
+              <w:contextualSpacing/>
+            </w:pPr>
+            <w:r>
+              <w:t>Test that when the Player is within the set range, the NPC character will rotate to face the player.</w:t>
+            </w:r>
+          </w:p>
+          <w:p>
+            <w:pPr>
+              <w:numPr>
+                <w:ilvl w:val="0"/>
+                <w:numId w:val="52"/>
+              </w:numPr>
+              <w:spacing w:before="0" w:line="276" w:lineRule="auto"/>
+              <w:contextualSpacing/>
+            </w:pPr>
+            <w:r>
+              <w:t xml:space="preserve">While step 5 is still true, see if when the player moves past the set range, that the NPC </w:t>
+            </w:r>
+            <w:r>
+              <w:t>character stops rotating towards the Player</w:t>
+            </w:r>
+            <w:r>
+              <w:t xml:space="preserve">.  </w:t>
+            </w:r>
+          </w:p>
+        </w:tc>
+      </w:tr>
+      <w:tr>
+        <w:tc>
+          <w:tcPr>
+            <w:tcW w:w="2505" w:type="dxa"/>
+            <w:tcBorders>
+              <w:left w:val="single" w:sz="8" w:space="0" w:color="000000"/>
+              <w:bottom w:val="single" w:sz="8" w:space="0" w:color="000000"/>
+              <w:right w:val="single" w:sz="8" w:space="0" w:color="000000"/>
+            </w:tcBorders>
+            <w:shd w:val="clear" w:color="auto" w:fill="F2F2F2"/>
+            <w:tcMar>
+              <w:top w:w="100" w:type="dxa"/>
+              <w:left w:w="100" w:type="dxa"/>
+              <w:bottom w:w="100" w:type="dxa"/>
+              <w:right w:w="100" w:type="dxa"/>
+            </w:tcMar>
+          </w:tcPr>
+          <w:p>
+            <w:r>
+              <w:rPr>
+                <w:shd w:val="clear" w:color="auto" w:fill="F2F2F2"/>
+              </w:rPr>
+              <w:t>Expected Results</w:t>
+            </w:r>
+          </w:p>
+        </w:tc>
+        <w:tc>
+          <w:tcPr>
+            <w:tcW w:w="6405" w:type="dxa"/>
+            <w:tcBorders>
+              <w:bottom w:val="single" w:sz="8" w:space="0" w:color="000000"/>
+              <w:right w:val="single" w:sz="8" w:space="0" w:color="000000"/>
+            </w:tcBorders>
+            <w:tcMar>
+              <w:top w:w="100" w:type="dxa"/>
+              <w:left w:w="100" w:type="dxa"/>
+              <w:bottom w:w="100" w:type="dxa"/>
+              <w:right w:w="100" w:type="dxa"/>
+            </w:tcMar>
+          </w:tcPr>
+          <w:p>
+            <w:r>
+              <w:t>No output to console window</w:t>
+            </w:r>
+          </w:p>
+        </w:tc>
+      </w:tr>
+      <w:tr>
+        <w:tc>
+          <w:tcPr>
+            <w:tcW w:w="2505" w:type="dxa"/>
+            <w:tcBorders>
+              <w:left w:val="single" w:sz="8" w:space="0" w:color="000000"/>
+              <w:bottom w:val="single" w:sz="8" w:space="0" w:color="000000"/>
+              <w:right w:val="single" w:sz="8" w:space="0" w:color="000000"/>
+            </w:tcBorders>
+            <w:shd w:val="clear" w:color="auto" w:fill="F2F2F2"/>
+            <w:tcMar>
+              <w:top w:w="100" w:type="dxa"/>
+              <w:left w:w="100" w:type="dxa"/>
+              <w:bottom w:w="100" w:type="dxa"/>
+              <w:right w:w="100" w:type="dxa"/>
+            </w:tcMar>
+          </w:tcPr>
+          <w:p>
+            <w:r>
+              <w:rPr>
+                <w:shd w:val="clear" w:color="auto" w:fill="F2F2F2"/>
+              </w:rPr>
+              <w:t>Priority</w:t>
+            </w:r>
+          </w:p>
+        </w:tc>
+        <w:tc>
+          <w:tcPr>
+            <w:tcW w:w="6405" w:type="dxa"/>
+            <w:tcBorders>
+              <w:bottom w:val="single" w:sz="8" w:space="0" w:color="000000"/>
+              <w:right w:val="single" w:sz="8" w:space="0" w:color="000000"/>
+            </w:tcBorders>
+            <w:tcMar>
+              <w:top w:w="100" w:type="dxa"/>
+              <w:left w:w="100" w:type="dxa"/>
+              <w:bottom w:w="100" w:type="dxa"/>
+              <w:right w:w="100" w:type="dxa"/>
+            </w:tcMar>
+          </w:tcPr>
+          <w:p>
+            <w:r>
+              <w:t>Low</w:t>
+            </w:r>
+          </w:p>
+        </w:tc>
+      </w:tr>
+      <w:tr>
+        <w:tc>
+          <w:tcPr>
+            <w:tcW w:w="2505" w:type="dxa"/>
+            <w:tcBorders>
+              <w:left w:val="single" w:sz="8" w:space="0" w:color="000000"/>
+              <w:bottom w:val="single" w:sz="8" w:space="0" w:color="000000"/>
+              <w:right w:val="single" w:sz="8" w:space="0" w:color="000000"/>
+            </w:tcBorders>
+            <w:shd w:val="clear" w:color="auto" w:fill="F2F2F2"/>
+            <w:tcMar>
+              <w:top w:w="100" w:type="dxa"/>
+              <w:left w:w="100" w:type="dxa"/>
+              <w:bottom w:w="100" w:type="dxa"/>
+              <w:right w:w="100" w:type="dxa"/>
+            </w:tcMar>
+          </w:tcPr>
+          <w:p>
+            <w:r>
+              <w:rPr>
+                <w:shd w:val="clear" w:color="auto" w:fill="F2F2F2"/>
+              </w:rPr>
+              <w:t>Pass/Fail</w:t>
+            </w:r>
+          </w:p>
+        </w:tc>
+        <w:tc>
+          <w:tcPr>
+            <w:tcW w:w="6405" w:type="dxa"/>
+            <w:tcBorders>
+              <w:bottom w:val="single" w:sz="8" w:space="0" w:color="000000"/>
+              <w:right w:val="single" w:sz="8" w:space="0" w:color="000000"/>
+            </w:tcBorders>
+            <w:tcMar>
+              <w:top w:w="100" w:type="dxa"/>
+              <w:left w:w="100" w:type="dxa"/>
+              <w:bottom w:w="100" w:type="dxa"/>
+              <w:right w:w="100" w:type="dxa"/>
+            </w:tcMar>
+          </w:tcPr>
+          <w:p>
+            <w:r>
+              <w:t>If the console output says “NPC rotator failed.”, then the test was a fail.  If there is no output, then the test is considered passed.</w:t>
+            </w:r>
+          </w:p>
+        </w:tc>
+      </w:tr>
+    </w:tbl>
+    <w:p>
+      <w:pPr>
+        <w:pStyle w:val="UnityHeading"/>
+        <w:numPr>
+          <w:ilvl w:val="0"/>
+          <w:numId w:val="0"/>
+        </w:numPr>
+        <w:jc w:val="left"/>
+      </w:pPr>
+    </w:p>
+    <w:tbl>
+      <w:tblPr>
+        <w:tblW w:w="8910" w:type="dxa"/>
+        <w:tblBorders>
+          <w:top w:val="single" w:sz="6" w:space="0" w:color="000000"/>
+          <w:left w:val="single" w:sz="6" w:space="0" w:color="000000"/>
+          <w:bottom w:val="single" w:sz="6" w:space="0" w:color="000000"/>
+          <w:right w:val="single" w:sz="6" w:space="0" w:color="000000"/>
+          <w:insideH w:val="single" w:sz="6" w:space="0" w:color="000000"/>
+          <w:insideV w:val="single" w:sz="6" w:space="0" w:color="000000"/>
+        </w:tblBorders>
+        <w:tblLayout w:type="fixed"/>
+        <w:tblLook w:val="0600" w:firstRow="0" w:lastRow="0" w:firstColumn="0" w:lastColumn="0" w:noHBand="1" w:noVBand="1"/>
+      </w:tblPr>
+      <w:tblGrid>
+        <w:gridCol w:w="2505"/>
+        <w:gridCol w:w="6405"/>
+      </w:tblGrid>
+      <w:tr>
+        <w:tc>
+          <w:tcPr>
+            <w:tcW w:w="2505" w:type="dxa"/>
+            <w:tcBorders>
+              <w:top w:val="single" w:sz="8" w:space="0" w:color="000000"/>
+              <w:left w:val="single" w:sz="8" w:space="0" w:color="000000"/>
+              <w:bottom w:val="single" w:sz="8" w:space="0" w:color="000000"/>
+              <w:right w:val="single" w:sz="8" w:space="0" w:color="000000"/>
+            </w:tcBorders>
+            <w:shd w:val="clear" w:color="auto" w:fill="F2F2F2"/>
+            <w:tcMar>
+              <w:top w:w="100" w:type="dxa"/>
+              <w:left w:w="100" w:type="dxa"/>
+              <w:bottom w:w="100" w:type="dxa"/>
+              <w:right w:w="100" w:type="dxa"/>
+            </w:tcMar>
+          </w:tcPr>
+          <w:p>
+            <w:r>
+              <w:rPr>
+                <w:shd w:val="clear" w:color="auto" w:fill="F2F2F2"/>
+              </w:rPr>
+              <w:t>ID</w:t>
+            </w:r>
+          </w:p>
+        </w:tc>
+        <w:tc>
+          <w:tcPr>
+            <w:tcW w:w="6405" w:type="dxa"/>
+            <w:tcBorders>
+              <w:top w:val="single" w:sz="8" w:space="0" w:color="000000"/>
+              <w:bottom w:val="single" w:sz="8" w:space="0" w:color="000000"/>
+              <w:right w:val="single" w:sz="8" w:space="0" w:color="000000"/>
+            </w:tcBorders>
+            <w:tcMar>
+              <w:top w:w="100" w:type="dxa"/>
+              <w:left w:w="100" w:type="dxa"/>
+              <w:bottom w:w="100" w:type="dxa"/>
+              <w:right w:w="100" w:type="dxa"/>
+            </w:tcMar>
+          </w:tcPr>
+          <w:p>
+            <w:r>
+              <w:t>FT_32</w:t>
+            </w:r>
+          </w:p>
+        </w:tc>
+      </w:tr>
+      <w:tr>
+        <w:tc>
+          <w:tcPr>
+            <w:tcW w:w="2505" w:type="dxa"/>
+            <w:tcBorders>
+              <w:left w:val="single" w:sz="8" w:space="0" w:color="000000"/>
+              <w:bottom w:val="single" w:sz="8" w:space="0" w:color="000000"/>
+              <w:right w:val="single" w:sz="8" w:space="0" w:color="000000"/>
+            </w:tcBorders>
+            <w:shd w:val="clear" w:color="auto" w:fill="F2F2F2"/>
+            <w:tcMar>
+              <w:top w:w="100" w:type="dxa"/>
+              <w:left w:w="100" w:type="dxa"/>
+              <w:bottom w:w="100" w:type="dxa"/>
+              <w:right w:w="100" w:type="dxa"/>
+            </w:tcMar>
+          </w:tcPr>
+          <w:p>
+            <w:r>
+              <w:rPr>
+                <w:shd w:val="clear" w:color="auto" w:fill="F2F2F2"/>
+              </w:rPr>
+              <w:t>Item to Test</w:t>
+            </w:r>
+          </w:p>
+        </w:tc>
+        <w:tc>
+          <w:tcPr>
+            <w:tcW w:w="6405" w:type="dxa"/>
+            <w:tcBorders>
+              <w:bottom w:val="single" w:sz="8" w:space="0" w:color="000000"/>
+              <w:right w:val="single" w:sz="8" w:space="0" w:color="000000"/>
+            </w:tcBorders>
+            <w:tcMar>
+              <w:top w:w="100" w:type="dxa"/>
+              <w:left w:w="100" w:type="dxa"/>
+              <w:bottom w:w="100" w:type="dxa"/>
+              <w:right w:w="100" w:type="dxa"/>
+            </w:tcMar>
+          </w:tcPr>
+          <w:p>
+            <w:r>
+              <w:t>NPC Chat Bubble</w:t>
+            </w:r>
+          </w:p>
+        </w:tc>
+      </w:tr>
+      <w:tr>
+        <w:tc>
+          <w:tcPr>
+            <w:tcW w:w="2505" w:type="dxa"/>
+            <w:tcBorders>
+              <w:left w:val="single" w:sz="8" w:space="0" w:color="000000"/>
+              <w:bottom w:val="single" w:sz="8" w:space="0" w:color="000000"/>
+              <w:right w:val="single" w:sz="8" w:space="0" w:color="000000"/>
+            </w:tcBorders>
+            <w:shd w:val="clear" w:color="auto" w:fill="F2F2F2"/>
+            <w:tcMar>
+              <w:top w:w="100" w:type="dxa"/>
+              <w:left w:w="100" w:type="dxa"/>
+              <w:bottom w:w="100" w:type="dxa"/>
+              <w:right w:w="100" w:type="dxa"/>
+            </w:tcMar>
+          </w:tcPr>
+          <w:p>
+            <w:r>
+              <w:rPr>
+                <w:shd w:val="clear" w:color="auto" w:fill="F2F2F2"/>
+              </w:rPr>
+              <w:lastRenderedPageBreak/>
+              <w:t>Pre-Conditions</w:t>
+            </w:r>
+          </w:p>
+        </w:tc>
+        <w:tc>
+          <w:tcPr>
+            <w:tcW w:w="6405" w:type="dxa"/>
+            <w:tcBorders>
+              <w:bottom w:val="single" w:sz="8" w:space="0" w:color="000000"/>
+              <w:right w:val="single" w:sz="8" w:space="0" w:color="000000"/>
+            </w:tcBorders>
+            <w:tcMar>
+              <w:top w:w="100" w:type="dxa"/>
+              <w:left w:w="100" w:type="dxa"/>
+              <w:bottom w:w="100" w:type="dxa"/>
+              <w:right w:w="100" w:type="dxa"/>
+            </w:tcMar>
+          </w:tcPr>
+          <w:p>
+            <w:r>
+              <w:t>CT_1, CT_2, FT_1, FT_8, FT_10, and FT_26 must be successful.  The game must be running and the game player has selected ‘New Game’ from the Main Menu.</w:t>
+            </w:r>
+          </w:p>
+        </w:tc>
+      </w:tr>
+      <w:tr>
+        <w:tc>
+          <w:tcPr>
+            <w:tcW w:w="2505" w:type="dxa"/>
+            <w:tcBorders>
+              <w:left w:val="single" w:sz="8" w:space="0" w:color="000000"/>
+              <w:bottom w:val="single" w:sz="8" w:space="0" w:color="000000"/>
+              <w:right w:val="single" w:sz="8" w:space="0" w:color="000000"/>
+            </w:tcBorders>
+            <w:shd w:val="clear" w:color="auto" w:fill="F2F2F2"/>
+            <w:tcMar>
+              <w:top w:w="100" w:type="dxa"/>
+              <w:left w:w="100" w:type="dxa"/>
+              <w:bottom w:w="100" w:type="dxa"/>
+              <w:right w:w="100" w:type="dxa"/>
+            </w:tcMar>
+          </w:tcPr>
+          <w:p>
+            <w:r>
+              <w:rPr>
+                <w:shd w:val="clear" w:color="auto" w:fill="F2F2F2"/>
+              </w:rPr>
+              <w:t>Test Steps</w:t>
+            </w:r>
+          </w:p>
+        </w:tc>
+        <w:tc>
+          <w:tcPr>
+            <w:tcW w:w="6405" w:type="dxa"/>
+            <w:tcBorders>
+              <w:bottom w:val="single" w:sz="8" w:space="0" w:color="000000"/>
+              <w:right w:val="single" w:sz="8" w:space="0" w:color="000000"/>
+            </w:tcBorders>
+            <w:tcMar>
+              <w:top w:w="100" w:type="dxa"/>
+              <w:left w:w="100" w:type="dxa"/>
+              <w:bottom w:w="100" w:type="dxa"/>
+              <w:right w:w="100" w:type="dxa"/>
+            </w:tcMar>
+          </w:tcPr>
+          <w:p>
+            <w:pPr>
+              <w:numPr>
+                <w:ilvl w:val="0"/>
+                <w:numId w:val="53"/>
+              </w:numPr>
+              <w:spacing w:before="0" w:line="276" w:lineRule="auto"/>
+              <w:contextualSpacing/>
+            </w:pPr>
+            <w:r>
+              <w:t>Execute EnterGame() function from the MainMenu scene. This is a part of FT_8.</w:t>
+            </w:r>
+          </w:p>
+          <w:p>
+            <w:pPr>
+              <w:numPr>
+                <w:ilvl w:val="0"/>
+                <w:numId w:val="53"/>
+              </w:numPr>
+              <w:spacing w:before="0" w:line="276" w:lineRule="auto"/>
+              <w:contextualSpacing/>
+            </w:pPr>
+            <w:r>
+              <w:t>Reference rotateNPC () script from the Assertion Test.</w:t>
+            </w:r>
+          </w:p>
+          <w:p>
+            <w:pPr>
+              <w:numPr>
+                <w:ilvl w:val="0"/>
+                <w:numId w:val="53"/>
+              </w:numPr>
+              <w:spacing w:before="0" w:line="276" w:lineRule="auto"/>
+              <w:contextualSpacing/>
+            </w:pPr>
+            <w:r>
+              <w:t>Call Start() function from controller.</w:t>
+            </w:r>
+          </w:p>
+          <w:p>
+            <w:pPr>
+              <w:numPr>
+                <w:ilvl w:val="0"/>
+                <w:numId w:val="53"/>
+              </w:numPr>
+              <w:spacing w:before="0" w:line="276" w:lineRule="auto"/>
+              <w:contextualSpacing/>
+            </w:pPr>
+            <w:r>
+              <w:t xml:space="preserve">Test when the Player is outside the set range, the NPC chat bubble will not be visible.  </w:t>
+            </w:r>
+          </w:p>
+          <w:p>
+            <w:pPr>
+              <w:numPr>
+                <w:ilvl w:val="0"/>
+                <w:numId w:val="53"/>
+              </w:numPr>
+              <w:spacing w:before="0" w:line="276" w:lineRule="auto"/>
+              <w:contextualSpacing/>
+            </w:pPr>
+            <w:r>
+              <w:t xml:space="preserve">Test when the Player is within the set range, the NPC chat bubble will be </w:t>
+            </w:r>
+            <w:r>
+              <w:t>visible</w:t>
+            </w:r>
+            <w:r>
+              <w:t>.</w:t>
+            </w:r>
+          </w:p>
+          <w:p>
+            <w:pPr>
+              <w:numPr>
+                <w:ilvl w:val="0"/>
+                <w:numId w:val="53"/>
+              </w:numPr>
+              <w:spacing w:before="0" w:line="276" w:lineRule="auto"/>
+              <w:contextualSpacing/>
+            </w:pPr>
+            <w:r>
+              <w:t>Verify that the chat bubble rotates to face the Player’s Main Camera</w:t>
+            </w:r>
+            <w:r>
+              <w:t xml:space="preserve"> (User controlled view)</w:t>
+            </w:r>
+            <w:r>
+              <w:t>.</w:t>
+            </w:r>
+          </w:p>
+          <w:p>
+            <w:pPr>
+              <w:numPr>
+                <w:ilvl w:val="0"/>
+                <w:numId w:val="53"/>
+              </w:numPr>
+              <w:spacing w:before="0" w:line="276" w:lineRule="auto"/>
+              <w:contextualSpacing/>
+            </w:pPr>
+            <w:r>
+              <w:t xml:space="preserve">Press the assigned action button to </w:t>
+            </w:r>
+            <w:r>
+              <w:t xml:space="preserve">progress </w:t>
+            </w:r>
+            <w:r>
+              <w:t>through the dialogue sequence.</w:t>
+            </w:r>
+          </w:p>
+          <w:p>
+            <w:pPr>
+              <w:numPr>
+                <w:ilvl w:val="0"/>
+                <w:numId w:val="53"/>
+              </w:numPr>
+              <w:spacing w:before="0" w:line="276" w:lineRule="auto"/>
+              <w:contextualSpacing/>
+            </w:pPr>
+            <w:r>
+              <w:t>If step 7 is passed, test when the player moves past the set range, that the NPC chat bubble is no longer displayed to the Player.</w:t>
+            </w:r>
+          </w:p>
+          <w:p>
+            <w:pPr>
+              <w:numPr>
+                <w:ilvl w:val="0"/>
+                <w:numId w:val="53"/>
+              </w:numPr>
+              <w:spacing w:before="0" w:line="276" w:lineRule="auto"/>
+              <w:contextualSpacing/>
+            </w:pPr>
+            <w:r>
+              <w:t>Walk back in range to see if the dialogue</w:t>
+            </w:r>
+            <w:r>
+              <w:t xml:space="preserve"> was reset back to the dialogue beginning.</w:t>
+            </w:r>
+            <w:r>
+              <w:t xml:space="preserve">  </w:t>
+            </w:r>
+          </w:p>
+        </w:tc>
+      </w:tr>
+      <w:tr>
+        <w:tc>
+          <w:tcPr>
+            <w:tcW w:w="2505" w:type="dxa"/>
+            <w:tcBorders>
+              <w:left w:val="single" w:sz="8" w:space="0" w:color="000000"/>
+              <w:bottom w:val="single" w:sz="8" w:space="0" w:color="000000"/>
+              <w:right w:val="single" w:sz="8" w:space="0" w:color="000000"/>
+            </w:tcBorders>
+            <w:shd w:val="clear" w:color="auto" w:fill="F2F2F2"/>
+            <w:tcMar>
+              <w:top w:w="100" w:type="dxa"/>
+              <w:left w:w="100" w:type="dxa"/>
+              <w:bottom w:w="100" w:type="dxa"/>
+              <w:right w:w="100" w:type="dxa"/>
+            </w:tcMar>
+          </w:tcPr>
+          <w:p>
+            <w:r>
+              <w:rPr>
+                <w:shd w:val="clear" w:color="auto" w:fill="F2F2F2"/>
+              </w:rPr>
+              <w:t>Expected Results</w:t>
+            </w:r>
+          </w:p>
+        </w:tc>
+        <w:tc>
+          <w:tcPr>
+            <w:tcW w:w="6405" w:type="dxa"/>
+            <w:tcBorders>
+              <w:bottom w:val="single" w:sz="8" w:space="0" w:color="000000"/>
+              <w:right w:val="single" w:sz="8" w:space="0" w:color="000000"/>
+            </w:tcBorders>
+            <w:tcMar>
+              <w:top w:w="100" w:type="dxa"/>
+              <w:left w:w="100" w:type="dxa"/>
+              <w:bottom w:w="100" w:type="dxa"/>
+              <w:right w:w="100" w:type="dxa"/>
+            </w:tcMar>
+          </w:tcPr>
+          <w:p>
+            <w:r>
+              <w:t>No output to console window</w:t>
+            </w:r>
+          </w:p>
+        </w:tc>
+      </w:tr>
+      <w:tr>
+        <w:tc>
+          <w:tcPr>
+            <w:tcW w:w="2505" w:type="dxa"/>
+            <w:tcBorders>
+              <w:left w:val="single" w:sz="8" w:space="0" w:color="000000"/>
+              <w:bottom w:val="single" w:sz="8" w:space="0" w:color="000000"/>
+              <w:right w:val="single" w:sz="8" w:space="0" w:color="000000"/>
+            </w:tcBorders>
+            <w:shd w:val="clear" w:color="auto" w:fill="F2F2F2"/>
+            <w:tcMar>
+              <w:top w:w="100" w:type="dxa"/>
+              <w:left w:w="100" w:type="dxa"/>
+              <w:bottom w:w="100" w:type="dxa"/>
+              <w:right w:w="100" w:type="dxa"/>
+            </w:tcMar>
+          </w:tcPr>
+          <w:p>
+            <w:r>
+              <w:rPr>
+                <w:shd w:val="clear" w:color="auto" w:fill="F2F2F2"/>
+              </w:rPr>
+              <w:t>Priority</w:t>
+            </w:r>
+          </w:p>
+        </w:tc>
+        <w:tc>
+          <w:tcPr>
+            <w:tcW w:w="6405" w:type="dxa"/>
+            <w:tcBorders>
+              <w:bottom w:val="single" w:sz="8" w:space="0" w:color="000000"/>
+              <w:right w:val="single" w:sz="8" w:space="0" w:color="000000"/>
+            </w:tcBorders>
+            <w:tcMar>
+              <w:top w:w="100" w:type="dxa"/>
+              <w:left w:w="100" w:type="dxa"/>
+              <w:bottom w:w="100" w:type="dxa"/>
+              <w:right w:w="100" w:type="dxa"/>
+            </w:tcMar>
+          </w:tcPr>
+          <w:p>
+            <w:r>
+              <w:t>Medium</w:t>
+            </w:r>
+          </w:p>
+        </w:tc>
+      </w:tr>
+      <w:tr>
+        <w:tc>
+          <w:tcPr>
+            <w:tcW w:w="2505" w:type="dxa"/>
+            <w:tcBorders>
+              <w:left w:val="single" w:sz="8" w:space="0" w:color="000000"/>
+              <w:bottom w:val="single" w:sz="8" w:space="0" w:color="000000"/>
+              <w:right w:val="single" w:sz="8" w:space="0" w:color="000000"/>
+            </w:tcBorders>
+            <w:shd w:val="clear" w:color="auto" w:fill="F2F2F2"/>
+            <w:tcMar>
+              <w:top w:w="100" w:type="dxa"/>
+              <w:left w:w="100" w:type="dxa"/>
+              <w:bottom w:w="100" w:type="dxa"/>
+              <w:right w:w="100" w:type="dxa"/>
+            </w:tcMar>
+          </w:tcPr>
+          <w:p>
+            <w:r>
+              <w:rPr>
+                <w:shd w:val="clear" w:color="auto" w:fill="F2F2F2"/>
+              </w:rPr>
+              <w:t>Pass/Fail</w:t>
+            </w:r>
+          </w:p>
+        </w:tc>
+        <w:tc>
+          <w:tcPr>
+            <w:tcW w:w="6405" w:type="dxa"/>
+            <w:tcBorders>
+              <w:bottom w:val="single" w:sz="8" w:space="0" w:color="000000"/>
+              <w:right w:val="single" w:sz="8" w:space="0" w:color="000000"/>
+            </w:tcBorders>
+            <w:tcMar>
+              <w:top w:w="100" w:type="dxa"/>
+              <w:left w:w="100" w:type="dxa"/>
+              <w:bottom w:w="100" w:type="dxa"/>
+              <w:right w:w="100" w:type="dxa"/>
+            </w:tcMar>
+          </w:tcPr>
+          <w:p>
+            <w:r>
+              <w:t>If the console output says “NPC chat failed.”, then the test was a fail.  If there is no output, then the test is considered passed.</w:t>
             </w:r>
           </w:p>
         </w:tc>
@@ -21376,7 +23085,6 @@
         </w:numPr>
         <w:jc w:val="left"/>
       </w:pPr>
-      <w:bookmarkStart w:id="23" w:name="_Toc414903471"/>
       <w:r>
         <w:t>Integration Testing</w:t>
       </w:r>
@@ -21409,7 +23117,11 @@
         <w:t xml:space="preserve"> </w:t>
       </w:r>
       <w:r>
-        <w:t>in the hierarchy is considered to belong to this test. Any object not under a Test object will be common for every test on the scene such as the ocean or the floor. Only one test will be active at a time</w:t>
+        <w:t xml:space="preserve">in the hierarchy is considered to belong to </w:t>
+      </w:r>
+      <w:r>
+        <w:lastRenderedPageBreak/>
+        <w:t>this test. Any object not under a Test object will be common for every test on the scene such as the ocean or the floor. Only one test will be active at a time</w:t>
       </w:r>
       <w:r>
         <w:rPr>
@@ -21643,7 +23355,6 @@
         <w:rPr>
           <w:lang w:eastAsia="en-US"/>
         </w:rPr>
-        <w:lastRenderedPageBreak/>
         <w:t>Block UI when running - when selected, a dialog will appear during test execution</w:t>
       </w:r>
     </w:p>
@@ -21884,6 +23595,7 @@
         <w:rPr>
           <w:lang w:eastAsia="en-US"/>
         </w:rPr>
+        <w:lastRenderedPageBreak/>
         <w:t>Succeed after all assertions are executed - select if the test should finish after all assertions from Game Object in the test got checked at least once.</w:t>
       </w:r>
     </w:p>
@@ -21987,11 +23699,7 @@
         <w:pStyle w:val="UnityBody"/>
       </w:pPr>
       <w:r>
-        <w:t xml:space="preserve">Each test will be performed either as an Assertion or Integration test with some corresponding script attached to it. The script will be the main driver that outputs an error </w:t>
-      </w:r>
-      <w:r>
-        <w:lastRenderedPageBreak/>
-        <w:t>message to Unity’s console window whenever an exception has occurred or invariant has returned an undesired value.</w:t>
+        <w:t>Each test will be performed either as an Assertion or Integration test with some corresponding script attached to it. The script will be the main driver that outputs an error message to Unity’s console window whenever an exception has occurred or invariant has returned an undesired value.</w:t>
       </w:r>
     </w:p>
     <w:p>
@@ -22328,7 +24036,11 @@
               <w:pStyle w:val="UnityBody"/>
             </w:pPr>
             <w:r>
-              <w:t>During the menu operations in the game, the response time between selecting various menu options should be within the desired amount of time. Corresponding Non-Functional Requirements: NFR2, NFR3, NFR4</w:t>
+              <w:t xml:space="preserve">During the menu operations in the game, the response time between selecting various menu options should be within the </w:t>
+            </w:r>
+            <w:r>
+              <w:lastRenderedPageBreak/>
+              <w:t>desired amount of time. Corresponding Non-Functional Requirements: NFR2, NFR3, NFR4</w:t>
             </w:r>
           </w:p>
         </w:tc>
@@ -22353,6 +24065,7 @@
               <w:pStyle w:val="UnityBody"/>
             </w:pPr>
             <w:r>
+              <w:lastRenderedPageBreak/>
               <w:t>PT_4</w:t>
             </w:r>
           </w:p>
@@ -22579,16 +24292,7 @@
         <w:ind w:left="360"/>
       </w:pPr>
       <w:r>
-        <w:t xml:space="preserve">The only risks and issues for the </w:t>
-      </w:r>
-      <w:r>
-        <w:t>Performance</w:t>
-      </w:r>
-      <w:r>
-        <w:t xml:space="preserve"> Tests are that the test machine must have the required minimum specifications as well as the Unity Test Tools installed alongside of the Unity 3D Framework. These tests are more memory intensive on the target machine than the game itself and the test user should be aware of the requirements to execute the tests.</w:t>
-      </w:r>
-      <w:r>
-        <w:t xml:space="preserve"> </w:t>
+        <w:t xml:space="preserve">The only risks and issues for the Performance Tests are that the test machine must have the required minimum specifications as well as the Unity Test Tools installed alongside of the Unity 3D Framework. These tests are more memory intensive on the target machine than the game itself and the test user should be aware of the requirements to execute the tests. </w:t>
       </w:r>
     </w:p>
     <w:p>
@@ -22599,7 +24303,6 @@
       </w:pPr>
       <w:bookmarkStart w:id="30" w:name="_Toc414903483"/>
       <w:r>
-        <w:lastRenderedPageBreak/>
         <w:t>Test Environmental Needs</w:t>
       </w:r>
       <w:bookmarkEnd w:id="30"/>
@@ -22702,6 +24405,7 @@
         </w:numPr>
       </w:pPr>
       <w:r>
+        <w:lastRenderedPageBreak/>
         <w:t>If no errors found, the functional test cases are successful.</w:t>
       </w:r>
     </w:p>
@@ -22938,7 +24642,6 @@
               <w:rPr>
                 <w:shd w:val="clear" w:color="auto" w:fill="F2F2F2"/>
               </w:rPr>
-              <w:lastRenderedPageBreak/>
               <w:t>Pre-Conditions</w:t>
             </w:r>
           </w:p>
@@ -23008,7 +24711,7 @@
             <w:pPr>
               <w:numPr>
                 <w:ilvl w:val="0"/>
-                <w:numId w:val="47"/>
+                <w:numId w:val="44"/>
               </w:numPr>
               <w:spacing w:before="0" w:line="276" w:lineRule="auto"/>
               <w:contextualSpacing/>
@@ -23021,7 +24724,7 @@
             <w:pPr>
               <w:numPr>
                 <w:ilvl w:val="0"/>
-                <w:numId w:val="47"/>
+                <w:numId w:val="44"/>
               </w:numPr>
               <w:spacing w:before="0" w:line="276" w:lineRule="auto"/>
               <w:contextualSpacing/>
@@ -23034,7 +24737,7 @@
             <w:pPr>
               <w:numPr>
                 <w:ilvl w:val="0"/>
-                <w:numId w:val="47"/>
+                <w:numId w:val="44"/>
               </w:numPr>
               <w:spacing w:before="0" w:line="276" w:lineRule="auto"/>
               <w:contextualSpacing/>
@@ -23397,7 +25100,7 @@
             <w:pPr>
               <w:numPr>
                 <w:ilvl w:val="0"/>
-                <w:numId w:val="48"/>
+                <w:numId w:val="45"/>
               </w:numPr>
               <w:spacing w:before="0" w:line="276" w:lineRule="auto"/>
               <w:contextualSpacing/>
@@ -23410,7 +25113,7 @@
             <w:pPr>
               <w:numPr>
                 <w:ilvl w:val="0"/>
-                <w:numId w:val="48"/>
+                <w:numId w:val="45"/>
               </w:numPr>
               <w:spacing w:before="0" w:line="276" w:lineRule="auto"/>
               <w:contextualSpacing/>
@@ -23423,7 +25126,7 @@
             <w:pPr>
               <w:numPr>
                 <w:ilvl w:val="0"/>
-                <w:numId w:val="48"/>
+                <w:numId w:val="45"/>
               </w:numPr>
               <w:spacing w:before="0" w:line="276" w:lineRule="auto"/>
               <w:contextualSpacing/>
@@ -23550,7 +25253,6 @@
               <w:rPr>
                 <w:shd w:val="clear" w:color="auto" w:fill="F2F2F2"/>
               </w:rPr>
-              <w:lastRenderedPageBreak/>
               <w:t>Pass/Fail</w:t>
             </w:r>
           </w:p>
@@ -23796,7 +25498,7 @@
             <w:pPr>
               <w:numPr>
                 <w:ilvl w:val="0"/>
-                <w:numId w:val="49"/>
+                <w:numId w:val="46"/>
               </w:numPr>
               <w:spacing w:before="0" w:line="276" w:lineRule="auto"/>
               <w:contextualSpacing/>
@@ -23809,7 +25511,7 @@
             <w:pPr>
               <w:numPr>
                 <w:ilvl w:val="0"/>
-                <w:numId w:val="49"/>
+                <w:numId w:val="46"/>
               </w:numPr>
               <w:spacing w:before="0" w:line="276" w:lineRule="auto"/>
               <w:contextualSpacing/>
@@ -23889,6 +25591,7 @@
               <w:rPr>
                 <w:shd w:val="clear" w:color="auto" w:fill="F2F2F2"/>
               </w:rPr>
+              <w:lastRenderedPageBreak/>
               <w:t>Priority</w:t>
             </w:r>
           </w:p>
@@ -24181,7 +25884,7 @@
             <w:pPr>
               <w:numPr>
                 <w:ilvl w:val="0"/>
-                <w:numId w:val="50"/>
+                <w:numId w:val="47"/>
               </w:numPr>
               <w:spacing w:before="0" w:line="276" w:lineRule="auto"/>
               <w:contextualSpacing/>
@@ -24194,7 +25897,7 @@
             <w:pPr>
               <w:numPr>
                 <w:ilvl w:val="0"/>
-                <w:numId w:val="50"/>
+                <w:numId w:val="47"/>
               </w:numPr>
               <w:spacing w:before="0" w:line="276" w:lineRule="auto"/>
               <w:contextualSpacing/>
@@ -24209,7 +25912,6 @@
               <w:t xml:space="preserve">increases health via a potion, </w:t>
             </w:r>
             <w:r>
-              <w:lastRenderedPageBreak/>
               <w:t>or dies, the appropriate function call will execute the beginTimer() function in the playerMovement or playerController script.</w:t>
             </w:r>
           </w:p>
@@ -24217,7 +25919,7 @@
             <w:pPr>
               <w:numPr>
                 <w:ilvl w:val="0"/>
-                <w:numId w:val="50"/>
+                <w:numId w:val="47"/>
               </w:numPr>
               <w:spacing w:before="0" w:line="276" w:lineRule="auto"/>
               <w:contextualSpacing/>
@@ -24250,7 +25952,6 @@
               <w:rPr>
                 <w:shd w:val="clear" w:color="auto" w:fill="F2F2F2"/>
               </w:rPr>
-              <w:lastRenderedPageBreak/>
               <w:t>Expected Results</w:t>
             </w:r>
           </w:p>
@@ -24491,10 +26192,7 @@
           </w:tcPr>
           <w:p>
             <w:r>
-              <w:t>Enemy</w:t>
-            </w:r>
-            <w:r>
-              <w:t xml:space="preserve"> Reaction Times</w:t>
+              <w:t>Enemy Reaction Times</w:t>
             </w:r>
           </w:p>
         </w:tc>
@@ -24521,6 +26219,7 @@
               <w:rPr>
                 <w:shd w:val="clear" w:color="auto" w:fill="F2F2F2"/>
               </w:rPr>
+              <w:lastRenderedPageBreak/>
               <w:t>Pre-Conditions</w:t>
             </w:r>
           </w:p>
@@ -24590,7 +26289,7 @@
             <w:pPr>
               <w:numPr>
                 <w:ilvl w:val="0"/>
-                <w:numId w:val="51"/>
+                <w:numId w:val="48"/>
               </w:numPr>
               <w:spacing w:before="0" w:line="276" w:lineRule="auto"/>
               <w:contextualSpacing/>
@@ -24603,44 +26302,20 @@
             <w:pPr>
               <w:numPr>
                 <w:ilvl w:val="0"/>
-                <w:numId w:val="51"/>
+                <w:numId w:val="48"/>
               </w:numPr>
               <w:spacing w:before="0" w:line="276" w:lineRule="auto"/>
               <w:contextualSpacing/>
             </w:pPr>
             <w:r>
-              <w:t xml:space="preserve">Each time the </w:t>
-            </w:r>
-            <w:r>
-              <w:t>enemy</w:t>
-            </w:r>
-            <w:r>
-              <w:t xml:space="preserve"> GameObject takes damage, </w:t>
-            </w:r>
-            <w:r>
-              <w:t>attacks, blocks,</w:t>
-            </w:r>
-            <w:r>
-              <w:t xml:space="preserve"> or dies, the appropriate function call will execute the beginTimer() function in the </w:t>
-            </w:r>
-            <w:r>
-              <w:t>enemyMovement</w:t>
-            </w:r>
-            <w:r>
-              <w:t xml:space="preserve"> or </w:t>
-            </w:r>
-            <w:r>
-              <w:t>enemyController</w:t>
-            </w:r>
-            <w:r>
-              <w:t xml:space="preserve"> script.</w:t>
+              <w:t>Each time the enemy GameObject takes damage, attacks, blocks, or dies, the appropriate function call will execute the beginTimer() function in the enemyMovement or enemyController script.</w:t>
             </w:r>
           </w:p>
           <w:p>
             <w:pPr>
               <w:numPr>
                 <w:ilvl w:val="0"/>
-                <w:numId w:val="51"/>
+                <w:numId w:val="48"/>
               </w:numPr>
               <w:spacing w:before="0" w:line="276" w:lineRule="auto"/>
               <w:contextualSpacing/>
@@ -24907,10 +26582,7 @@
           </w:tcPr>
           <w:p>
             <w:r>
-              <w:t>Environment</w:t>
-            </w:r>
-            <w:r>
-              <w:t xml:space="preserve"> Reaction Times</w:t>
+              <w:t>Environment Reaction Times</w:t>
             </w:r>
           </w:p>
         </w:tc>
@@ -25006,7 +26678,7 @@
             <w:pPr>
               <w:numPr>
                 <w:ilvl w:val="0"/>
-                <w:numId w:val="52"/>
+                <w:numId w:val="49"/>
               </w:numPr>
               <w:spacing w:before="0" w:line="276" w:lineRule="auto"/>
               <w:contextualSpacing/>
@@ -25019,37 +26691,26 @@
             <w:pPr>
               <w:numPr>
                 <w:ilvl w:val="0"/>
-                <w:numId w:val="52"/>
+                <w:numId w:val="49"/>
               </w:numPr>
               <w:spacing w:before="0" w:line="276" w:lineRule="auto"/>
               <w:contextualSpacing/>
             </w:pPr>
             <w:r>
-              <w:t>Each time</w:t>
-            </w:r>
-            <w:r>
-              <w:t xml:space="preserve"> a GameObject in the game world is interacted with by the player GameObject, the appropriate function call will execute the </w:t>
-            </w:r>
-            <w:r>
-              <w:t xml:space="preserve">beginTimer() function in the </w:t>
-            </w:r>
-            <w:r>
-              <w:t>appropriate GameObject controller script</w:t>
-            </w:r>
-            <w:r>
-              <w:t>.</w:t>
+              <w:t>Each time a GameObject in the game world is interacted with by the player GameObject, the appropriate function call will execute the beginTimer() function in the appropriate GameObject controller script.</w:t>
             </w:r>
           </w:p>
           <w:p>
             <w:pPr>
               <w:numPr>
                 <w:ilvl w:val="0"/>
-                <w:numId w:val="52"/>
+                <w:numId w:val="49"/>
               </w:numPr>
               <w:spacing w:before="0" w:line="276" w:lineRule="auto"/>
               <w:contextualSpacing/>
             </w:pPr>
             <w:r>
+              <w:lastRenderedPageBreak/>
               <w:t>Test to see if each function is completed in under one second or per the time required by the design document.</w:t>
             </w:r>
           </w:p>
@@ -25077,6 +26738,7 @@
               <w:rPr>
                 <w:shd w:val="clear" w:color="auto" w:fill="F2F2F2"/>
               </w:rPr>
+              <w:lastRenderedPageBreak/>
               <w:t>Expected Results</w:t>
             </w:r>
           </w:p>
@@ -25213,7 +26875,6 @@
       </w:pPr>
       <w:bookmarkStart w:id="35" w:name="_Toc414903488"/>
       <w:r>
-        <w:lastRenderedPageBreak/>
         <w:t>User Acceptance Testing</w:t>
       </w:r>
       <w:bookmarkEnd w:id="35"/>
@@ -25518,6 +27179,7 @@
         <w:jc w:val="left"/>
       </w:pPr>
       <w:r>
+        <w:lastRenderedPageBreak/>
         <w:t xml:space="preserve"> </w:t>
       </w:r>
       <w:bookmarkStart w:id="44" w:name="_Toc414903497"/>
@@ -25821,7 +27483,7 @@
       <w:rPr>
         <w:noProof/>
       </w:rPr>
-      <w:t>15</w:t>
+      <w:t>13</w:t>
     </w:r>
     <w:r>
       <w:fldChar w:fldCharType="end"/>
@@ -26119,119 +27781,6 @@
     </w:lvl>
   </w:abstractNum>
   <w:abstractNum w:abstractNumId="2">
-    <w:nsid w:val="08637040"/>
-    <w:multiLevelType w:val="multilevel"/>
-    <w:tmpl w:val="C016C3E2"/>
-    <w:lvl w:ilvl="0">
-      <w:start w:val="1"/>
-      <w:numFmt w:val="decimal"/>
-      <w:lvlText w:val="%1."/>
-      <w:lvlJc w:val="left"/>
-      <w:pPr>
-        <w:ind w:left="720" w:firstLine="360"/>
-      </w:pPr>
-      <w:rPr>
-        <w:u w:val="none"/>
-      </w:rPr>
-    </w:lvl>
-    <w:lvl w:ilvl="1">
-      <w:start w:val="1"/>
-      <w:numFmt w:val="lowerLetter"/>
-      <w:lvlText w:val="%2."/>
-      <w:lvlJc w:val="left"/>
-      <w:pPr>
-        <w:ind w:left="1440" w:firstLine="1080"/>
-      </w:pPr>
-      <w:rPr>
-        <w:u w:val="none"/>
-      </w:rPr>
-    </w:lvl>
-    <w:lvl w:ilvl="2">
-      <w:start w:val="1"/>
-      <w:numFmt w:val="lowerRoman"/>
-      <w:lvlText w:val="%3."/>
-      <w:lvlJc w:val="right"/>
-      <w:pPr>
-        <w:ind w:left="2160" w:firstLine="1800"/>
-      </w:pPr>
-      <w:rPr>
-        <w:u w:val="none"/>
-      </w:rPr>
-    </w:lvl>
-    <w:lvl w:ilvl="3">
-      <w:start w:val="1"/>
-      <w:numFmt w:val="decimal"/>
-      <w:lvlText w:val="%4."/>
-      <w:lvlJc w:val="left"/>
-      <w:pPr>
-        <w:ind w:left="2880" w:firstLine="2520"/>
-      </w:pPr>
-      <w:rPr>
-        <w:u w:val="none"/>
-      </w:rPr>
-    </w:lvl>
-    <w:lvl w:ilvl="4">
-      <w:start w:val="1"/>
-      <w:numFmt w:val="lowerLetter"/>
-      <w:lvlText w:val="%5."/>
-      <w:lvlJc w:val="left"/>
-      <w:pPr>
-        <w:ind w:left="3600" w:firstLine="3240"/>
-      </w:pPr>
-      <w:rPr>
-        <w:u w:val="none"/>
-      </w:rPr>
-    </w:lvl>
-    <w:lvl w:ilvl="5">
-      <w:start w:val="1"/>
-      <w:numFmt w:val="lowerRoman"/>
-      <w:lvlText w:val="%6."/>
-      <w:lvlJc w:val="right"/>
-      <w:pPr>
-        <w:ind w:left="4320" w:firstLine="3960"/>
-      </w:pPr>
-      <w:rPr>
-        <w:u w:val="none"/>
-      </w:rPr>
-    </w:lvl>
-    <w:lvl w:ilvl="6">
-      <w:start w:val="1"/>
-      <w:numFmt w:val="decimal"/>
-      <w:lvlText w:val="%7."/>
-      <w:lvlJc w:val="left"/>
-      <w:pPr>
-        <w:ind w:left="5040" w:firstLine="4680"/>
-      </w:pPr>
-      <w:rPr>
-        <w:u w:val="none"/>
-      </w:rPr>
-    </w:lvl>
-    <w:lvl w:ilvl="7">
-      <w:start w:val="1"/>
-      <w:numFmt w:val="lowerLetter"/>
-      <w:lvlText w:val="%8."/>
-      <w:lvlJc w:val="left"/>
-      <w:pPr>
-        <w:ind w:left="5760" w:firstLine="5400"/>
-      </w:pPr>
-      <w:rPr>
-        <w:u w:val="none"/>
-      </w:rPr>
-    </w:lvl>
-    <w:lvl w:ilvl="8">
-      <w:start w:val="1"/>
-      <w:numFmt w:val="lowerRoman"/>
-      <w:lvlText w:val="%9."/>
-      <w:lvlJc w:val="right"/>
-      <w:pPr>
-        <w:ind w:left="6480" w:firstLine="6120"/>
-      </w:pPr>
-      <w:rPr>
-        <w:u w:val="none"/>
-      </w:rPr>
-    </w:lvl>
-  </w:abstractNum>
-  <w:abstractNum w:abstractNumId="3">
     <w:nsid w:val="0AD6759D"/>
     <w:multiLevelType w:val="hybridMultilevel"/>
     <w:tmpl w:val="97283DA2"/>
@@ -26317,120 +27866,7 @@
       </w:pPr>
     </w:lvl>
   </w:abstractNum>
-  <w:abstractNum w:abstractNumId="4">
-    <w:nsid w:val="0BD75C06"/>
-    <w:multiLevelType w:val="multilevel"/>
-    <w:tmpl w:val="C016C3E2"/>
-    <w:lvl w:ilvl="0">
-      <w:start w:val="1"/>
-      <w:numFmt w:val="decimal"/>
-      <w:lvlText w:val="%1."/>
-      <w:lvlJc w:val="left"/>
-      <w:pPr>
-        <w:ind w:left="720" w:firstLine="360"/>
-      </w:pPr>
-      <w:rPr>
-        <w:u w:val="none"/>
-      </w:rPr>
-    </w:lvl>
-    <w:lvl w:ilvl="1">
-      <w:start w:val="1"/>
-      <w:numFmt w:val="lowerLetter"/>
-      <w:lvlText w:val="%2."/>
-      <w:lvlJc w:val="left"/>
-      <w:pPr>
-        <w:ind w:left="1440" w:firstLine="1080"/>
-      </w:pPr>
-      <w:rPr>
-        <w:u w:val="none"/>
-      </w:rPr>
-    </w:lvl>
-    <w:lvl w:ilvl="2">
-      <w:start w:val="1"/>
-      <w:numFmt w:val="lowerRoman"/>
-      <w:lvlText w:val="%3."/>
-      <w:lvlJc w:val="right"/>
-      <w:pPr>
-        <w:ind w:left="2160" w:firstLine="1800"/>
-      </w:pPr>
-      <w:rPr>
-        <w:u w:val="none"/>
-      </w:rPr>
-    </w:lvl>
-    <w:lvl w:ilvl="3">
-      <w:start w:val="1"/>
-      <w:numFmt w:val="decimal"/>
-      <w:lvlText w:val="%4."/>
-      <w:lvlJc w:val="left"/>
-      <w:pPr>
-        <w:ind w:left="2880" w:firstLine="2520"/>
-      </w:pPr>
-      <w:rPr>
-        <w:u w:val="none"/>
-      </w:rPr>
-    </w:lvl>
-    <w:lvl w:ilvl="4">
-      <w:start w:val="1"/>
-      <w:numFmt w:val="lowerLetter"/>
-      <w:lvlText w:val="%5."/>
-      <w:lvlJc w:val="left"/>
-      <w:pPr>
-        <w:ind w:left="3600" w:firstLine="3240"/>
-      </w:pPr>
-      <w:rPr>
-        <w:u w:val="none"/>
-      </w:rPr>
-    </w:lvl>
-    <w:lvl w:ilvl="5">
-      <w:start w:val="1"/>
-      <w:numFmt w:val="lowerRoman"/>
-      <w:lvlText w:val="%6."/>
-      <w:lvlJc w:val="right"/>
-      <w:pPr>
-        <w:ind w:left="4320" w:firstLine="3960"/>
-      </w:pPr>
-      <w:rPr>
-        <w:u w:val="none"/>
-      </w:rPr>
-    </w:lvl>
-    <w:lvl w:ilvl="6">
-      <w:start w:val="1"/>
-      <w:numFmt w:val="decimal"/>
-      <w:lvlText w:val="%7."/>
-      <w:lvlJc w:val="left"/>
-      <w:pPr>
-        <w:ind w:left="5040" w:firstLine="4680"/>
-      </w:pPr>
-      <w:rPr>
-        <w:u w:val="none"/>
-      </w:rPr>
-    </w:lvl>
-    <w:lvl w:ilvl="7">
-      <w:start w:val="1"/>
-      <w:numFmt w:val="lowerLetter"/>
-      <w:lvlText w:val="%8."/>
-      <w:lvlJc w:val="left"/>
-      <w:pPr>
-        <w:ind w:left="5760" w:firstLine="5400"/>
-      </w:pPr>
-      <w:rPr>
-        <w:u w:val="none"/>
-      </w:rPr>
-    </w:lvl>
-    <w:lvl w:ilvl="8">
-      <w:start w:val="1"/>
-      <w:numFmt w:val="lowerRoman"/>
-      <w:lvlText w:val="%9."/>
-      <w:lvlJc w:val="right"/>
-      <w:pPr>
-        <w:ind w:left="6480" w:firstLine="6120"/>
-      </w:pPr>
-      <w:rPr>
-        <w:u w:val="none"/>
-      </w:rPr>
-    </w:lvl>
-  </w:abstractNum>
-  <w:abstractNum w:abstractNumId="5">
+  <w:abstractNum w:abstractNumId="3">
     <w:nsid w:val="0C63720C"/>
     <w:multiLevelType w:val="hybridMultilevel"/>
     <w:tmpl w:val="36B06484"/>
@@ -26578,7 +28014,7 @@
       </w:pPr>
     </w:lvl>
   </w:abstractNum>
-  <w:abstractNum w:abstractNumId="6">
+  <w:abstractNum w:abstractNumId="4">
     <w:nsid w:val="0D215E2D"/>
     <w:multiLevelType w:val="hybridMultilevel"/>
     <w:tmpl w:val="D494B35C"/>
@@ -26667,7 +28103,7 @@
       </w:pPr>
     </w:lvl>
   </w:abstractNum>
-  <w:abstractNum w:abstractNumId="7">
+  <w:abstractNum w:abstractNumId="5">
     <w:nsid w:val="0E742404"/>
     <w:multiLevelType w:val="multilevel"/>
     <w:tmpl w:val="C016C3E2"/>
@@ -26780,7 +28216,7 @@
       </w:rPr>
     </w:lvl>
   </w:abstractNum>
-  <w:abstractNum w:abstractNumId="8">
+  <w:abstractNum w:abstractNumId="6">
     <w:nsid w:val="105C5F0B"/>
     <w:multiLevelType w:val="multilevel"/>
     <w:tmpl w:val="C016C3E2"/>
@@ -26893,7 +28329,7 @@
       </w:rPr>
     </w:lvl>
   </w:abstractNum>
-  <w:abstractNum w:abstractNumId="9">
+  <w:abstractNum w:abstractNumId="7">
     <w:nsid w:val="109A1E0C"/>
     <w:multiLevelType w:val="multilevel"/>
     <w:tmpl w:val="C016C3E2"/>
@@ -27006,7 +28442,7 @@
       </w:rPr>
     </w:lvl>
   </w:abstractNum>
-  <w:abstractNum w:abstractNumId="10">
+  <w:abstractNum w:abstractNumId="8">
     <w:nsid w:val="18A35E17"/>
     <w:multiLevelType w:val="hybridMultilevel"/>
     <w:tmpl w:val="CC824824"/>
@@ -27119,7 +28555,7 @@
       </w:rPr>
     </w:lvl>
   </w:abstractNum>
-  <w:abstractNum w:abstractNumId="11">
+  <w:abstractNum w:abstractNumId="9">
     <w:nsid w:val="19673138"/>
     <w:multiLevelType w:val="hybridMultilevel"/>
     <w:tmpl w:val="9F46C266"/>
@@ -27205,7 +28641,7 @@
       </w:pPr>
     </w:lvl>
   </w:abstractNum>
-  <w:abstractNum w:abstractNumId="12">
+  <w:abstractNum w:abstractNumId="10">
     <w:nsid w:val="1B007D12"/>
     <w:multiLevelType w:val="hybridMultilevel"/>
     <w:tmpl w:val="E2462C16"/>
@@ -27318,7 +28754,120 @@
       </w:rPr>
     </w:lvl>
   </w:abstractNum>
-  <w:abstractNum w:abstractNumId="13">
+  <w:abstractNum w:abstractNumId="11">
+    <w:nsid w:val="1D7E3250"/>
+    <w:multiLevelType w:val="multilevel"/>
+    <w:tmpl w:val="C016C3E2"/>
+    <w:lvl w:ilvl="0">
+      <w:start w:val="1"/>
+      <w:numFmt w:val="decimal"/>
+      <w:lvlText w:val="%1."/>
+      <w:lvlJc w:val="left"/>
+      <w:pPr>
+        <w:ind w:left="720" w:firstLine="360"/>
+      </w:pPr>
+      <w:rPr>
+        <w:u w:val="none"/>
+      </w:rPr>
+    </w:lvl>
+    <w:lvl w:ilvl="1">
+      <w:start w:val="1"/>
+      <w:numFmt w:val="lowerLetter"/>
+      <w:lvlText w:val="%2."/>
+      <w:lvlJc w:val="left"/>
+      <w:pPr>
+        <w:ind w:left="1440" w:firstLine="1080"/>
+      </w:pPr>
+      <w:rPr>
+        <w:u w:val="none"/>
+      </w:rPr>
+    </w:lvl>
+    <w:lvl w:ilvl="2">
+      <w:start w:val="1"/>
+      <w:numFmt w:val="lowerRoman"/>
+      <w:lvlText w:val="%3."/>
+      <w:lvlJc w:val="right"/>
+      <w:pPr>
+        <w:ind w:left="2160" w:firstLine="1800"/>
+      </w:pPr>
+      <w:rPr>
+        <w:u w:val="none"/>
+      </w:rPr>
+    </w:lvl>
+    <w:lvl w:ilvl="3">
+      <w:start w:val="1"/>
+      <w:numFmt w:val="decimal"/>
+      <w:lvlText w:val="%4."/>
+      <w:lvlJc w:val="left"/>
+      <w:pPr>
+        <w:ind w:left="2880" w:firstLine="2520"/>
+      </w:pPr>
+      <w:rPr>
+        <w:u w:val="none"/>
+      </w:rPr>
+    </w:lvl>
+    <w:lvl w:ilvl="4">
+      <w:start w:val="1"/>
+      <w:numFmt w:val="lowerLetter"/>
+      <w:lvlText w:val="%5."/>
+      <w:lvlJc w:val="left"/>
+      <w:pPr>
+        <w:ind w:left="3600" w:firstLine="3240"/>
+      </w:pPr>
+      <w:rPr>
+        <w:u w:val="none"/>
+      </w:rPr>
+    </w:lvl>
+    <w:lvl w:ilvl="5">
+      <w:start w:val="1"/>
+      <w:numFmt w:val="lowerRoman"/>
+      <w:lvlText w:val="%6."/>
+      <w:lvlJc w:val="right"/>
+      <w:pPr>
+        <w:ind w:left="4320" w:firstLine="3960"/>
+      </w:pPr>
+      <w:rPr>
+        <w:u w:val="none"/>
+      </w:rPr>
+    </w:lvl>
+    <w:lvl w:ilvl="6">
+      <w:start w:val="1"/>
+      <w:numFmt w:val="decimal"/>
+      <w:lvlText w:val="%7."/>
+      <w:lvlJc w:val="left"/>
+      <w:pPr>
+        <w:ind w:left="5040" w:firstLine="4680"/>
+      </w:pPr>
+      <w:rPr>
+        <w:u w:val="none"/>
+      </w:rPr>
+    </w:lvl>
+    <w:lvl w:ilvl="7">
+      <w:start w:val="1"/>
+      <w:numFmt w:val="lowerLetter"/>
+      <w:lvlText w:val="%8."/>
+      <w:lvlJc w:val="left"/>
+      <w:pPr>
+        <w:ind w:left="5760" w:firstLine="5400"/>
+      </w:pPr>
+      <w:rPr>
+        <w:u w:val="none"/>
+      </w:rPr>
+    </w:lvl>
+    <w:lvl w:ilvl="8">
+      <w:start w:val="1"/>
+      <w:numFmt w:val="lowerRoman"/>
+      <w:lvlText w:val="%9."/>
+      <w:lvlJc w:val="right"/>
+      <w:pPr>
+        <w:ind w:left="6480" w:firstLine="6120"/>
+      </w:pPr>
+      <w:rPr>
+        <w:u w:val="none"/>
+      </w:rPr>
+    </w:lvl>
+  </w:abstractNum>
+  <w:abstractNum w:abstractNumId="12">
     <w:nsid w:val="201F0BFE"/>
     <w:multiLevelType w:val="multilevel"/>
     <w:tmpl w:val="C016C3E2"/>
@@ -27431,7 +28980,7 @@
       </w:rPr>
     </w:lvl>
   </w:abstractNum>
-  <w:abstractNum w:abstractNumId="14">
+  <w:abstractNum w:abstractNumId="13">
     <w:nsid w:val="22C76FA1"/>
     <w:multiLevelType w:val="hybridMultilevel"/>
     <w:tmpl w:val="AC1A073A"/>
@@ -27517,7 +29066,7 @@
       </w:pPr>
     </w:lvl>
   </w:abstractNum>
-  <w:abstractNum w:abstractNumId="15">
+  <w:abstractNum w:abstractNumId="14">
     <w:nsid w:val="23A82251"/>
     <w:multiLevelType w:val="multilevel"/>
     <w:tmpl w:val="559248FC"/>
@@ -27631,7 +29180,7 @@
       </w:rPr>
     </w:lvl>
   </w:abstractNum>
-  <w:abstractNum w:abstractNumId="16">
+  <w:abstractNum w:abstractNumId="15">
     <w:nsid w:val="28296D79"/>
     <w:multiLevelType w:val="multilevel"/>
     <w:tmpl w:val="C016C3E2"/>
@@ -27744,7 +29293,7 @@
       </w:rPr>
     </w:lvl>
   </w:abstractNum>
-  <w:abstractNum w:abstractNumId="17">
+  <w:abstractNum w:abstractNumId="16">
     <w:nsid w:val="2C9C1399"/>
     <w:multiLevelType w:val="multilevel"/>
     <w:tmpl w:val="C016C3E2"/>
@@ -27857,7 +29406,7 @@
       </w:rPr>
     </w:lvl>
   </w:abstractNum>
-  <w:abstractNum w:abstractNumId="18">
+  <w:abstractNum w:abstractNumId="17">
     <w:nsid w:val="2D455EEA"/>
     <w:multiLevelType w:val="multilevel"/>
     <w:tmpl w:val="C016C3E2"/>
@@ -27970,7 +29519,7 @@
       </w:rPr>
     </w:lvl>
   </w:abstractNum>
-  <w:abstractNum w:abstractNumId="19">
+  <w:abstractNum w:abstractNumId="18">
     <w:nsid w:val="2FBF6F29"/>
     <w:multiLevelType w:val="multilevel"/>
     <w:tmpl w:val="C016C3E2"/>
@@ -28083,7 +29632,7 @@
       </w:rPr>
     </w:lvl>
   </w:abstractNum>
-  <w:abstractNum w:abstractNumId="20">
+  <w:abstractNum w:abstractNumId="19">
     <w:nsid w:val="33DB17ED"/>
     <w:multiLevelType w:val="multilevel"/>
     <w:tmpl w:val="73DC57E6"/>
@@ -28197,8 +29746,8 @@
       </w:rPr>
     </w:lvl>
   </w:abstractNum>
-  <w:abstractNum w:abstractNumId="21">
-    <w:nsid w:val="35716FA6"/>
+  <w:abstractNum w:abstractNumId="20">
+    <w:nsid w:val="39082947"/>
     <w:multiLevelType w:val="multilevel"/>
     <w:tmpl w:val="C016C3E2"/>
     <w:lvl w:ilvl="0">
@@ -28310,7 +29859,7 @@
       </w:rPr>
     </w:lvl>
   </w:abstractNum>
-  <w:abstractNum w:abstractNumId="22">
+  <w:abstractNum w:abstractNumId="21">
     <w:nsid w:val="3A6C0AB0"/>
     <w:multiLevelType w:val="multilevel"/>
     <w:tmpl w:val="C016C3E2"/>
@@ -28423,7 +29972,7 @@
       </w:rPr>
     </w:lvl>
   </w:abstractNum>
-  <w:abstractNum w:abstractNumId="23">
+  <w:abstractNum w:abstractNumId="22">
     <w:nsid w:val="3AF22774"/>
     <w:multiLevelType w:val="multilevel"/>
     <w:tmpl w:val="C016C3E2"/>
@@ -28536,7 +30085,7 @@
       </w:rPr>
     </w:lvl>
   </w:abstractNum>
-  <w:abstractNum w:abstractNumId="24">
+  <w:abstractNum w:abstractNumId="23">
     <w:nsid w:val="3BD816C9"/>
     <w:multiLevelType w:val="hybridMultilevel"/>
     <w:tmpl w:val="9F46C266"/>
@@ -28622,7 +30171,7 @@
       </w:pPr>
     </w:lvl>
   </w:abstractNum>
-  <w:abstractNum w:abstractNumId="25">
+  <w:abstractNum w:abstractNumId="24">
     <w:nsid w:val="3C636248"/>
     <w:multiLevelType w:val="multilevel"/>
     <w:tmpl w:val="C016C3E2"/>
@@ -28735,7 +30284,7 @@
       </w:rPr>
     </w:lvl>
   </w:abstractNum>
-  <w:abstractNum w:abstractNumId="26">
+  <w:abstractNum w:abstractNumId="25">
     <w:nsid w:val="3FEF6A2C"/>
     <w:multiLevelType w:val="multilevel"/>
     <w:tmpl w:val="C016C3E2"/>
@@ -28848,7 +30397,7 @@
       </w:rPr>
     </w:lvl>
   </w:abstractNum>
-  <w:abstractNum w:abstractNumId="27">
+  <w:abstractNum w:abstractNumId="26">
     <w:nsid w:val="45ED5B34"/>
     <w:multiLevelType w:val="multilevel"/>
     <w:tmpl w:val="C016C3E2"/>
@@ -28961,7 +30510,7 @@
       </w:rPr>
     </w:lvl>
   </w:abstractNum>
-  <w:abstractNum w:abstractNumId="28">
+  <w:abstractNum w:abstractNumId="27">
     <w:nsid w:val="47802AEE"/>
     <w:multiLevelType w:val="multilevel"/>
     <w:tmpl w:val="C016C3E2"/>
@@ -29074,7 +30623,7 @@
       </w:rPr>
     </w:lvl>
   </w:abstractNum>
-  <w:abstractNum w:abstractNumId="29">
+  <w:abstractNum w:abstractNumId="28">
     <w:nsid w:val="481E64BF"/>
     <w:multiLevelType w:val="multilevel"/>
     <w:tmpl w:val="C016C3E2"/>
@@ -29187,7 +30736,7 @@
       </w:rPr>
     </w:lvl>
   </w:abstractNum>
-  <w:abstractNum w:abstractNumId="30">
+  <w:abstractNum w:abstractNumId="29">
     <w:nsid w:val="49446A98"/>
     <w:multiLevelType w:val="multilevel"/>
     <w:tmpl w:val="C016C3E2"/>
@@ -29300,7 +30849,7 @@
       </w:rPr>
     </w:lvl>
   </w:abstractNum>
-  <w:abstractNum w:abstractNumId="31">
+  <w:abstractNum w:abstractNumId="30">
     <w:nsid w:val="4C175BD0"/>
     <w:multiLevelType w:val="multilevel"/>
     <w:tmpl w:val="C016C3E2"/>
@@ -29413,7 +30962,7 @@
       </w:rPr>
     </w:lvl>
   </w:abstractNum>
-  <w:abstractNum w:abstractNumId="32">
+  <w:abstractNum w:abstractNumId="31">
     <w:nsid w:val="4C1D32EC"/>
     <w:multiLevelType w:val="multilevel"/>
     <w:tmpl w:val="C016C3E2"/>
@@ -29526,7 +31075,7 @@
       </w:rPr>
     </w:lvl>
   </w:abstractNum>
-  <w:abstractNum w:abstractNumId="33">
+  <w:abstractNum w:abstractNumId="32">
     <w:nsid w:val="4E345F41"/>
     <w:multiLevelType w:val="multilevel"/>
     <w:tmpl w:val="C016C3E2"/>
@@ -29639,7 +31188,7 @@
       </w:rPr>
     </w:lvl>
   </w:abstractNum>
-  <w:abstractNum w:abstractNumId="34">
+  <w:abstractNum w:abstractNumId="33">
     <w:nsid w:val="4F105E29"/>
     <w:multiLevelType w:val="multilevel"/>
     <w:tmpl w:val="C016C3E2"/>
@@ -29752,7 +31301,7 @@
       </w:rPr>
     </w:lvl>
   </w:abstractNum>
-  <w:abstractNum w:abstractNumId="35">
+  <w:abstractNum w:abstractNumId="34">
     <w:nsid w:val="500C1DA6"/>
     <w:multiLevelType w:val="hybridMultilevel"/>
     <w:tmpl w:val="47282F20"/>
@@ -29865,7 +31414,7 @@
       </w:rPr>
     </w:lvl>
   </w:abstractNum>
-  <w:abstractNum w:abstractNumId="36">
+  <w:abstractNum w:abstractNumId="35">
     <w:nsid w:val="50516CC1"/>
     <w:multiLevelType w:val="multilevel"/>
     <w:tmpl w:val="C016C3E2"/>
@@ -29978,7 +31527,7 @@
       </w:rPr>
     </w:lvl>
   </w:abstractNum>
-  <w:abstractNum w:abstractNumId="37">
+  <w:abstractNum w:abstractNumId="36">
     <w:nsid w:val="51DA6E40"/>
     <w:multiLevelType w:val="hybridMultilevel"/>
     <w:tmpl w:val="9A485F46"/>
@@ -30064,7 +31613,7 @@
       </w:pPr>
     </w:lvl>
   </w:abstractNum>
-  <w:abstractNum w:abstractNumId="38">
+  <w:abstractNum w:abstractNumId="37">
     <w:nsid w:val="523C0CD0"/>
     <w:multiLevelType w:val="multilevel"/>
     <w:tmpl w:val="C016C3E2"/>
@@ -30177,7 +31726,7 @@
       </w:rPr>
     </w:lvl>
   </w:abstractNum>
-  <w:abstractNum w:abstractNumId="39">
+  <w:abstractNum w:abstractNumId="38">
     <w:nsid w:val="54435E2F"/>
     <w:multiLevelType w:val="hybridMultilevel"/>
     <w:tmpl w:val="135ADE36"/>
@@ -30290,7 +31839,7 @@
       </w:rPr>
     </w:lvl>
   </w:abstractNum>
-  <w:abstractNum w:abstractNumId="40">
+  <w:abstractNum w:abstractNumId="39">
     <w:nsid w:val="603345EA"/>
     <w:multiLevelType w:val="multilevel"/>
     <w:tmpl w:val="C016C3E2"/>
@@ -30403,7 +31952,7 @@
       </w:rPr>
     </w:lvl>
   </w:abstractNum>
-  <w:abstractNum w:abstractNumId="41">
+  <w:abstractNum w:abstractNumId="40">
     <w:nsid w:val="64A72D42"/>
     <w:multiLevelType w:val="multilevel"/>
     <w:tmpl w:val="C016C3E2"/>
@@ -30516,7 +32065,7 @@
       </w:rPr>
     </w:lvl>
   </w:abstractNum>
-  <w:abstractNum w:abstractNumId="42">
+  <w:abstractNum w:abstractNumId="41">
     <w:nsid w:val="68303C99"/>
     <w:multiLevelType w:val="hybridMultilevel"/>
     <w:tmpl w:val="475ACD7E"/>
@@ -30660,7 +32209,7 @@
       </w:pPr>
     </w:lvl>
   </w:abstractNum>
-  <w:abstractNum w:abstractNumId="43">
+  <w:abstractNum w:abstractNumId="42">
     <w:nsid w:val="6A905E64"/>
     <w:multiLevelType w:val="multilevel"/>
     <w:tmpl w:val="C016C3E2"/>
@@ -30773,7 +32322,7 @@
       </w:rPr>
     </w:lvl>
   </w:abstractNum>
-  <w:abstractNum w:abstractNumId="44">
+  <w:abstractNum w:abstractNumId="43">
     <w:nsid w:val="6BC82C02"/>
     <w:multiLevelType w:val="multilevel"/>
     <w:tmpl w:val="C016C3E2"/>
@@ -30886,8 +32435,121 @@
       </w:rPr>
     </w:lvl>
   </w:abstractNum>
+  <w:abstractNum w:abstractNumId="44">
+    <w:nsid w:val="6D202128"/>
+    <w:multiLevelType w:val="multilevel"/>
+    <w:tmpl w:val="C016C3E2"/>
+    <w:lvl w:ilvl="0">
+      <w:start w:val="1"/>
+      <w:numFmt w:val="decimal"/>
+      <w:lvlText w:val="%1."/>
+      <w:lvlJc w:val="left"/>
+      <w:pPr>
+        <w:ind w:left="720" w:firstLine="360"/>
+      </w:pPr>
+      <w:rPr>
+        <w:u w:val="none"/>
+      </w:rPr>
+    </w:lvl>
+    <w:lvl w:ilvl="1">
+      <w:start w:val="1"/>
+      <w:numFmt w:val="lowerLetter"/>
+      <w:lvlText w:val="%2."/>
+      <w:lvlJc w:val="left"/>
+      <w:pPr>
+        <w:ind w:left="1440" w:firstLine="1080"/>
+      </w:pPr>
+      <w:rPr>
+        <w:u w:val="none"/>
+      </w:rPr>
+    </w:lvl>
+    <w:lvl w:ilvl="2">
+      <w:start w:val="1"/>
+      <w:numFmt w:val="lowerRoman"/>
+      <w:lvlText w:val="%3."/>
+      <w:lvlJc w:val="right"/>
+      <w:pPr>
+        <w:ind w:left="2160" w:firstLine="1800"/>
+      </w:pPr>
+      <w:rPr>
+        <w:u w:val="none"/>
+      </w:rPr>
+    </w:lvl>
+    <w:lvl w:ilvl="3">
+      <w:start w:val="1"/>
+      <w:numFmt w:val="decimal"/>
+      <w:lvlText w:val="%4."/>
+      <w:lvlJc w:val="left"/>
+      <w:pPr>
+        <w:ind w:left="2880" w:firstLine="2520"/>
+      </w:pPr>
+      <w:rPr>
+        <w:u w:val="none"/>
+      </w:rPr>
+    </w:lvl>
+    <w:lvl w:ilvl="4">
+      <w:start w:val="1"/>
+      <w:numFmt w:val="lowerLetter"/>
+      <w:lvlText w:val="%5."/>
+      <w:lvlJc w:val="left"/>
+      <w:pPr>
+        <w:ind w:left="3600" w:firstLine="3240"/>
+      </w:pPr>
+      <w:rPr>
+        <w:u w:val="none"/>
+      </w:rPr>
+    </w:lvl>
+    <w:lvl w:ilvl="5">
+      <w:start w:val="1"/>
+      <w:numFmt w:val="lowerRoman"/>
+      <w:lvlText w:val="%6."/>
+      <w:lvlJc w:val="right"/>
+      <w:pPr>
+        <w:ind w:left="4320" w:firstLine="3960"/>
+      </w:pPr>
+      <w:rPr>
+        <w:u w:val="none"/>
+      </w:rPr>
+    </w:lvl>
+    <w:lvl w:ilvl="6">
+      <w:start w:val="1"/>
+      <w:numFmt w:val="decimal"/>
+      <w:lvlText w:val="%7."/>
+      <w:lvlJc w:val="left"/>
+      <w:pPr>
+        <w:ind w:left="5040" w:firstLine="4680"/>
+      </w:pPr>
+      <w:rPr>
+        <w:u w:val="none"/>
+      </w:rPr>
+    </w:lvl>
+    <w:lvl w:ilvl="7">
+      <w:start w:val="1"/>
+      <w:numFmt w:val="lowerLetter"/>
+      <w:lvlText w:val="%8."/>
+      <w:lvlJc w:val="left"/>
+      <w:pPr>
+        <w:ind w:left="5760" w:firstLine="5400"/>
+      </w:pPr>
+      <w:rPr>
+        <w:u w:val="none"/>
+      </w:rPr>
+    </w:lvl>
+    <w:lvl w:ilvl="8">
+      <w:start w:val="1"/>
+      <w:numFmt w:val="lowerRoman"/>
+      <w:lvlText w:val="%9."/>
+      <w:lvlJc w:val="right"/>
+      <w:pPr>
+        <w:ind w:left="6480" w:firstLine="6120"/>
+      </w:pPr>
+      <w:rPr>
+        <w:u w:val="none"/>
+      </w:rPr>
+    </w:lvl>
+  </w:abstractNum>
   <w:abstractNum w:abstractNumId="45">
-    <w:nsid w:val="6D202128"/>
+    <w:nsid w:val="6DED6737"/>
     <w:multiLevelType w:val="multilevel"/>
     <w:tmpl w:val="C016C3E2"/>
     <w:lvl w:ilvl="0">
@@ -31791,165 +33453,165 @@
     </w:lvl>
   </w:abstractNum>
   <w:num w:numId="1">
+    <w:abstractNumId w:val="3"/>
+  </w:num>
+  <w:num w:numId="2">
+    <w:abstractNumId w:val="14"/>
+  </w:num>
+  <w:num w:numId="3">
+    <w:abstractNumId w:val="19"/>
+  </w:num>
+  <w:num w:numId="4">
+    <w:abstractNumId w:val="41"/>
+  </w:num>
+  <w:num w:numId="5">
+    <w:abstractNumId w:val="4"/>
+  </w:num>
+  <w:num w:numId="6">
+    <w:abstractNumId w:val="38"/>
+  </w:num>
+  <w:num w:numId="7">
+    <w:abstractNumId w:val="13"/>
+  </w:num>
+  <w:num w:numId="8">
+    <w:abstractNumId w:val="36"/>
+  </w:num>
+  <w:num w:numId="9">
+    <w:abstractNumId w:val="2"/>
+  </w:num>
+  <w:num w:numId="10">
+    <w:abstractNumId w:val="23"/>
+  </w:num>
+  <w:num w:numId="11">
+    <w:abstractNumId w:val="9"/>
+  </w:num>
+  <w:num w:numId="12">
+    <w:abstractNumId w:val="10"/>
+  </w:num>
+  <w:num w:numId="13">
+    <w:abstractNumId w:val="8"/>
+  </w:num>
+  <w:num w:numId="14">
+    <w:abstractNumId w:val="34"/>
+  </w:num>
+  <w:num w:numId="15">
     <w:abstractNumId w:val="5"/>
   </w:num>
-  <w:num w:numId="2">
+  <w:num w:numId="16">
+    <w:abstractNumId w:val="50"/>
+  </w:num>
+  <w:num w:numId="17">
     <w:abstractNumId w:val="15"/>
   </w:num>
-  <w:num w:numId="3">
-    <w:abstractNumId w:val="20"/>
+  <w:num w:numId="18">
+    <w:abstractNumId w:val="1"/>
   </w:num>
-  <w:num w:numId="4">
+  <w:num w:numId="19">
+    <w:abstractNumId w:val="0"/>
+  </w:num>
+  <w:num w:numId="20">
+    <w:abstractNumId w:val="46"/>
+  </w:num>
+  <w:num w:numId="21">
+    <w:abstractNumId w:val="37"/>
+  </w:num>
+  <w:num w:numId="22">
+    <w:abstractNumId w:val="26"/>
+  </w:num>
+  <w:num w:numId="23">
     <w:abstractNumId w:val="42"/>
   </w:num>
-  <w:num w:numId="5">
-    <w:abstractNumId w:val="6"/>
-  </w:num>
-  <w:num w:numId="6">
-    <w:abstractNumId w:val="39"/>
-  </w:num>
-  <w:num w:numId="7">
-    <w:abstractNumId w:val="14"/>
-  </w:num>
-  <w:num w:numId="8">
-    <w:abstractNumId w:val="37"/>
-  </w:num>
-  <w:num w:numId="9">
-    <w:abstractNumId w:val="3"/>
-  </w:num>
-  <w:num w:numId="10">
-    <w:abstractNumId w:val="24"/>
-  </w:num>
-  <w:num w:numId="11">
-    <w:abstractNumId w:val="11"/>
-  </w:num>
-  <w:num w:numId="12">
-    <w:abstractNumId w:val="12"/>
-  </w:num>
-  <w:num w:numId="13">
-    <w:abstractNumId w:val="10"/>
-  </w:num>
-  <w:num w:numId="14">
-    <w:abstractNumId w:val="35"/>
-  </w:num>
-  <w:num w:numId="15">
+  <w:num w:numId="24">
     <w:abstractNumId w:val="7"/>
   </w:num>
-  <w:num w:numId="16">
-    <w:abstractNumId w:val="4"/>
+  <w:num w:numId="25">
+    <w:abstractNumId w:val="49"/>
   </w:num>
-  <w:num w:numId="17">
-    <w:abstractNumId w:val="50"/>
-  </w:num>
-  <w:num w:numId="18">
-    <w:abstractNumId w:val="16"/>
-  </w:num>
-  <w:num w:numId="19">
-    <w:abstractNumId w:val="21"/>
-  </w:num>
-  <w:num w:numId="20">
-    <w:abstractNumId w:val="1"/>
-  </w:num>
-  <w:num w:numId="21">
-    <w:abstractNumId w:val="0"/>
-  </w:num>
-  <w:num w:numId="22">
-    <w:abstractNumId w:val="46"/>
-  </w:num>
-  <w:num w:numId="23">
-    <w:abstractNumId w:val="38"/>
-  </w:num>
-  <w:num w:numId="24">
-    <w:abstractNumId w:val="27"/>
-  </w:num>
-  <w:num w:numId="25">
+  <w:num w:numId="26">
     <w:abstractNumId w:val="43"/>
   </w:num>
-  <w:num w:numId="26">
-    <w:abstractNumId w:val="2"/>
-  </w:num>
   <w:num w:numId="27">
-    <w:abstractNumId w:val="9"/>
+    <w:abstractNumId w:val="25"/>
   </w:num>
   <w:num w:numId="28">
-    <w:abstractNumId w:val="49"/>
+    <w:abstractNumId w:val="48"/>
   </w:num>
   <w:num w:numId="29">
-    <w:abstractNumId w:val="44"/>
+    <w:abstractNumId w:val="30"/>
   </w:num>
   <w:num w:numId="30">
-    <w:abstractNumId w:val="26"/>
+    <w:abstractNumId w:val="18"/>
   </w:num>
   <w:num w:numId="31">
-    <w:abstractNumId w:val="48"/>
+    <w:abstractNumId w:val="22"/>
   </w:num>
   <w:num w:numId="32">
+    <w:abstractNumId w:val="47"/>
+  </w:num>
+  <w:num w:numId="33">
+    <w:abstractNumId w:val="32"/>
+  </w:num>
+  <w:num w:numId="34">
     <w:abstractNumId w:val="31"/>
   </w:num>
-  <w:num w:numId="33">
-    <w:abstractNumId w:val="19"/>
-  </w:num>
-  <w:num w:numId="34">
-    <w:abstractNumId w:val="23"/>
-  </w:num>
   <w:num w:numId="35">
-    <w:abstractNumId w:val="47"/>
+    <w:abstractNumId w:val="24"/>
   </w:num>
   <w:num w:numId="36">
     <w:abstractNumId w:val="33"/>
   </w:num>
   <w:num w:numId="37">
-    <w:abstractNumId w:val="32"/>
+    <w:abstractNumId w:val="44"/>
   </w:num>
   <w:num w:numId="38">
-    <w:abstractNumId w:val="25"/>
+    <w:abstractNumId w:val="29"/>
   </w:num>
   <w:num w:numId="39">
-    <w:abstractNumId w:val="34"/>
+    <w:abstractNumId w:val="52"/>
   </w:num>
   <w:num w:numId="40">
+    <w:abstractNumId w:val="16"/>
+  </w:num>
+  <w:num w:numId="41">
+    <w:abstractNumId w:val="12"/>
+  </w:num>
+  <w:num w:numId="42">
+    <w:abstractNumId w:val="39"/>
+  </w:num>
+  <w:num w:numId="43">
+    <w:abstractNumId w:val="27"/>
+  </w:num>
+  <w:num w:numId="44">
+    <w:abstractNumId w:val="28"/>
+  </w:num>
+  <w:num w:numId="45">
+    <w:abstractNumId w:val="6"/>
+  </w:num>
+  <w:num w:numId="46">
+    <w:abstractNumId w:val="35"/>
+  </w:num>
+  <w:num w:numId="47">
+    <w:abstractNumId w:val="21"/>
+  </w:num>
+  <w:num w:numId="48">
+    <w:abstractNumId w:val="17"/>
+  </w:num>
+  <w:num w:numId="49">
+    <w:abstractNumId w:val="40"/>
+  </w:num>
+  <w:num w:numId="50">
+    <w:abstractNumId w:val="51"/>
+  </w:num>
+  <w:num w:numId="51">
+    <w:abstractNumId w:val="20"/>
+  </w:num>
+  <w:num w:numId="52">
     <w:abstractNumId w:val="45"/>
   </w:num>
-  <w:num w:numId="41">
-    <w:abstractNumId w:val="30"/>
+  <w:num w:numId="53">
+    <w:abstractNumId w:val="11"/>
   </w:num>
-  <w:num w:numId="42">
-    <w:abstractNumId w:val="52"/>
-  </w:num>
-  <w:num w:numId="43">
-    <w:abstractNumId w:val="17"/>
-  </w:num>
-  <w:num w:numId="44">
-    <w:abstractNumId w:val="13"/>
-  </w:num>
-  <w:num w:numId="45">
-    <w:abstractNumId w:val="40"/>
-  </w:num>
-  <w:num w:numId="46">
-    <w:abstractNumId w:val="28"/>
-  </w:num>
-  <w:num w:numId="47">
-    <w:abstractNumId w:val="29"/>
-  </w:num>
-  <w:num w:numId="48">
-    <w:abstractNumId w:val="8"/>
-  </w:num>
-  <w:num w:numId="49">
-    <w:abstractNumId w:val="36"/>
-  </w:num>
-  <w:num w:numId="50">
-    <w:abstractNumId w:val="22"/>
-  </w:num>
-  <w:num w:numId="51">
-    <w:abstractNumId w:val="18"/>
-  </w:num>
-  <w:num w:numId="52">
-    <w:abstractNumId w:val="41"/>
-  </w:num>
-  <w:num w:numId="53">
-    <w:abstractNumId w:val="51"/>
-  </w:num>
-  <w:numIdMacAtCleanup w:val="43"/>
+  <w:numIdMacAtCleanup w:val="53"/>
 </w:numbering>
 </file>
 
@@ -34021,7 +35683,7 @@
 </file>
 
 <file path=customXml/itemProps1.xml><?xml version="1.0" encoding="utf-8"?>
-<ds:datastoreItem xmlns:ds="http://schemas.openxmlformats.org/officeDocument/2006/customXml" ds:itemID="{12BC2D32-F6B3-4381-A599-90994B813C51}">
+<ds:datastoreItem xmlns:ds="http://schemas.openxmlformats.org/officeDocument/2006/customXml" ds:itemID="{F65DA4B0-EB0B-40A3-AFC6-78DCBB6F3701}">
   <ds:schemaRefs>
     <ds:schemaRef ds:uri="http://schemas.openxmlformats.org/officeDocument/2006/bibliography"/>
   </ds:schemaRefs>

</xml_diff>